<commit_message>
brings typed C++ answers up to 10th question; all 26 or so C++ questions have been typed already;
</commit_message>
<xml_diff>
--- a/WillC-JS-Week5+9_JSCPPLinux-Flash-Cards_CS3.docx
+++ b/WillC-JS-Week5+9_JSCPPLinux-Flash-Cards_CS3.docx
@@ -14120,6 +14120,137 @@
                 <w:szCs w:val="21"/>
                 <w:lang w:val="en-US" w:eastAsia="en-US" w:bidi="ar-SA"/>
               </w:rPr>
+              <w:t>Ans. Polymorphism in simple means having many forms. Its behavior is different in different situations. And this occurs when e have multiple classes that are related to each other by inheritance.</w:t>
+            </w:r>
+          </w:p>
+          <w:p>
+            <w:pPr>
+              <w:pStyle w:val="Normal"/>
+              <w:widowControl w:val="false"/>
+              <w:suppressAutoHyphens w:val="true"/>
+              <w:spacing w:lineRule="auto" w:line="240" w:before="0" w:after="0"/>
+              <w:jc w:val="left"/>
+              <w:rPr>
+                <w:rFonts w:ascii="Liberation Mono" w:hAnsi="Liberation Mono" w:eastAsia="Calibri" w:cs=""/>
+                <w:kern w:val="0"/>
+                <w:sz w:val="21"/>
+                <w:szCs w:val="21"/>
+                <w:lang w:val="en-US" w:eastAsia="en-US" w:bidi="ar-SA"/>
+              </w:rPr>
+            </w:pPr>
+            <w:r>
+              <w:rPr>
+                <w:rFonts w:eastAsia="Calibri" w:cs="" w:ascii="Liberation Mono" w:hAnsi="Liberation Mono"/>
+                <w:kern w:val="0"/>
+                <w:sz w:val="21"/>
+                <w:szCs w:val="21"/>
+                <w:lang w:val="en-US" w:eastAsia="en-US" w:bidi="ar-SA"/>
+              </w:rPr>
+            </w:r>
+          </w:p>
+          <w:p>
+            <w:pPr>
+              <w:pStyle w:val="Normal"/>
+              <w:widowControl w:val="false"/>
+              <w:suppressAutoHyphens w:val="true"/>
+              <w:spacing w:lineRule="auto" w:line="240" w:before="0" w:after="0"/>
+              <w:jc w:val="left"/>
+              <w:rPr>
+                <w:rFonts w:ascii="Liberation Mono" w:hAnsi="Liberation Mono" w:eastAsia="Calibri" w:cs=""/>
+                <w:kern w:val="0"/>
+                <w:sz w:val="21"/>
+                <w:szCs w:val="21"/>
+                <w:lang w:val="en-US" w:eastAsia="en-US" w:bidi="ar-SA"/>
+              </w:rPr>
+            </w:pPr>
+            <w:r>
+              <w:rPr>
+                <w:rFonts w:eastAsia="Calibri" w:cs="" w:ascii="Liberation Mono" w:hAnsi="Liberation Mono"/>
+                <w:kern w:val="0"/>
+                <w:sz w:val="21"/>
+                <w:szCs w:val="21"/>
+                <w:lang w:val="en-US" w:eastAsia="en-US" w:bidi="ar-SA"/>
+              </w:rPr>
+              <w:t>For example, think of a base class called a car that has a method called car brand(). Derived classes of cars could be Mercedes, BMW, Audi – and they also have their own implementation of cars.</w:t>
+            </w:r>
+          </w:p>
+          <w:p>
+            <w:pPr>
+              <w:pStyle w:val="Normal"/>
+              <w:widowControl w:val="false"/>
+              <w:suppressAutoHyphens w:val="true"/>
+              <w:spacing w:lineRule="auto" w:line="240" w:before="0" w:after="0"/>
+              <w:jc w:val="left"/>
+              <w:rPr>
+                <w:rFonts w:ascii="Liberation Mono" w:hAnsi="Liberation Mono" w:eastAsia="Calibri" w:cs=""/>
+                <w:kern w:val="0"/>
+                <w:sz w:val="21"/>
+                <w:szCs w:val="21"/>
+                <w:lang w:val="en-US" w:eastAsia="en-US" w:bidi="ar-SA"/>
+              </w:rPr>
+            </w:pPr>
+            <w:r>
+              <w:rPr>
+                <w:rFonts w:eastAsia="Calibri" w:cs="" w:ascii="Liberation Mono" w:hAnsi="Liberation Mono"/>
+                <w:kern w:val="0"/>
+                <w:sz w:val="21"/>
+                <w:szCs w:val="21"/>
+                <w:lang w:val="en-US" w:eastAsia="en-US" w:bidi="ar-SA"/>
+              </w:rPr>
+            </w:r>
+          </w:p>
+          <w:p>
+            <w:pPr>
+              <w:pStyle w:val="Normal"/>
+              <w:widowControl w:val="false"/>
+              <w:suppressAutoHyphens w:val="true"/>
+              <w:spacing w:lineRule="auto" w:line="240" w:before="0" w:after="0"/>
+              <w:jc w:val="left"/>
+              <w:rPr>
+                <w:rFonts w:ascii="Liberation Mono" w:hAnsi="Liberation Mono" w:eastAsia="Calibri" w:cs=""/>
+                <w:kern w:val="0"/>
+                <w:sz w:val="21"/>
+                <w:szCs w:val="21"/>
+                <w:lang w:val="en-US" w:eastAsia="en-US" w:bidi="ar-SA"/>
+              </w:rPr>
+            </w:pPr>
+            <w:r>
+              <w:rPr>
+                <w:rFonts w:eastAsia="Calibri" w:cs="" w:ascii="Liberation Mono" w:hAnsi="Liberation Mono"/>
+                <w:kern w:val="0"/>
+                <w:sz w:val="21"/>
+                <w:szCs w:val="21"/>
+                <w:lang w:val="en-US" w:eastAsia="en-US" w:bidi="ar-SA"/>
+              </w:rPr>
+              <w:t>The two types of polymorphism in C++ are:</w:t>
+              <w:br/>
+              <w:t>-Compile Time Polymorphism</w:t>
+            </w:r>
+          </w:p>
+          <w:p>
+            <w:pPr>
+              <w:pStyle w:val="Normal"/>
+              <w:widowControl w:val="false"/>
+              <w:suppressAutoHyphens w:val="true"/>
+              <w:spacing w:lineRule="auto" w:line="240" w:before="0" w:after="0"/>
+              <w:jc w:val="left"/>
+              <w:rPr>
+                <w:rFonts w:ascii="Liberation Mono" w:hAnsi="Liberation Mono" w:eastAsia="Calibri" w:cs=""/>
+                <w:kern w:val="0"/>
+                <w:sz w:val="21"/>
+                <w:szCs w:val="21"/>
+                <w:lang w:val="en-US" w:eastAsia="en-US" w:bidi="ar-SA"/>
+              </w:rPr>
+            </w:pPr>
+            <w:r>
+              <w:rPr>
+                <w:rFonts w:eastAsia="Calibri" w:cs="" w:ascii="Liberation Mono" w:hAnsi="Liberation Mono"/>
+                <w:kern w:val="0"/>
+                <w:sz w:val="21"/>
+                <w:szCs w:val="21"/>
+                <w:lang w:val="en-US" w:eastAsia="en-US" w:bidi="ar-SA"/>
+              </w:rPr>
+              <w:t>-Runtime Polymorphism</w:t>
             </w:r>
           </w:p>
         </w:tc>
@@ -14234,6 +14365,469 @@
                 <w:szCs w:val="21"/>
                 <w:lang w:val="en-US" w:eastAsia="en-US" w:bidi="ar-SA"/>
               </w:rPr>
+              <w:t>Ans. The constructor is a member function that is executed automatically whenever an object is created. Constructors have the same name as the class of which they are members so that the compiler knows that the member function is a constructor. And no return type is used for constructors.</w:t>
+            </w:r>
+          </w:p>
+          <w:p>
+            <w:pPr>
+              <w:pStyle w:val="Normal"/>
+              <w:widowControl w:val="false"/>
+              <w:suppressAutoHyphens w:val="true"/>
+              <w:spacing w:lineRule="auto" w:line="240" w:before="0" w:after="0"/>
+              <w:jc w:val="left"/>
+              <w:rPr>
+                <w:rFonts w:ascii="Liberation Mono" w:hAnsi="Liberation Mono" w:eastAsia="Calibri" w:cs=""/>
+                <w:kern w:val="0"/>
+                <w:sz w:val="21"/>
+                <w:szCs w:val="21"/>
+                <w:lang w:val="en-US" w:eastAsia="en-US" w:bidi="ar-SA"/>
+              </w:rPr>
+            </w:pPr>
+            <w:r>
+              <w:rPr>
+                <w:rFonts w:eastAsia="Calibri" w:cs="" w:ascii="Liberation Mono" w:hAnsi="Liberation Mono"/>
+                <w:kern w:val="0"/>
+                <w:sz w:val="21"/>
+                <w:szCs w:val="21"/>
+                <w:lang w:val="en-US" w:eastAsia="en-US" w:bidi="ar-SA"/>
+              </w:rPr>
+            </w:r>
+          </w:p>
+          <w:p>
+            <w:pPr>
+              <w:pStyle w:val="Normal"/>
+              <w:widowControl w:val="false"/>
+              <w:suppressAutoHyphens w:val="true"/>
+              <w:spacing w:lineRule="auto" w:line="240" w:before="0" w:after="0"/>
+              <w:jc w:val="left"/>
+              <w:rPr>
+                <w:rFonts w:ascii="Liberation Mono" w:hAnsi="Liberation Mono" w:eastAsia="Calibri" w:cs=""/>
+                <w:kern w:val="0"/>
+                <w:sz w:val="21"/>
+                <w:szCs w:val="21"/>
+                <w:lang w:val="en-US" w:eastAsia="en-US" w:bidi="ar-SA"/>
+              </w:rPr>
+            </w:pPr>
+            <w:r>
+              <w:rPr>
+                <w:rFonts w:eastAsia="Calibri" w:cs="" w:ascii="Liberation Mono" w:hAnsi="Liberation Mono"/>
+                <w:kern w:val="0"/>
+                <w:sz w:val="21"/>
+                <w:szCs w:val="21"/>
+                <w:lang w:val="en-US" w:eastAsia="en-US" w:bidi="ar-SA"/>
+              </w:rPr>
+              <w:t>class A {</w:t>
+            </w:r>
+          </w:p>
+          <w:p>
+            <w:pPr>
+              <w:pStyle w:val="Normal"/>
+              <w:widowControl w:val="false"/>
+              <w:suppressAutoHyphens w:val="true"/>
+              <w:spacing w:lineRule="auto" w:line="240" w:before="0" w:after="0"/>
+              <w:jc w:val="left"/>
+              <w:rPr>
+                <w:rFonts w:ascii="Liberation Mono" w:hAnsi="Liberation Mono" w:eastAsia="Calibri" w:cs=""/>
+                <w:kern w:val="0"/>
+                <w:sz w:val="21"/>
+                <w:szCs w:val="21"/>
+                <w:lang w:val="en-US" w:eastAsia="en-US" w:bidi="ar-SA"/>
+              </w:rPr>
+            </w:pPr>
+            <w:r>
+              <w:rPr>
+                <w:rFonts w:eastAsia="Calibri" w:cs="" w:ascii="Liberation Mono" w:hAnsi="Liberation Mono"/>
+                <w:kern w:val="0"/>
+                <w:sz w:val="21"/>
+                <w:szCs w:val="21"/>
+                <w:lang w:val="en-US" w:eastAsia="en-US" w:bidi="ar-SA"/>
+              </w:rPr>
+              <w:t xml:space="preserve"> </w:t>
+            </w:r>
+            <w:r>
+              <w:rPr>
+                <w:rFonts w:eastAsia="Calibri" w:cs="" w:ascii="Liberation Mono" w:hAnsi="Liberation Mono"/>
+                <w:kern w:val="0"/>
+                <w:sz w:val="21"/>
+                <w:szCs w:val="21"/>
+                <w:lang w:val="en-US" w:eastAsia="en-US" w:bidi="ar-SA"/>
+              </w:rPr>
+              <w:t>private:</w:t>
+            </w:r>
+          </w:p>
+          <w:p>
+            <w:pPr>
+              <w:pStyle w:val="Normal"/>
+              <w:widowControl w:val="false"/>
+              <w:suppressAutoHyphens w:val="true"/>
+              <w:spacing w:lineRule="auto" w:line="240" w:before="0" w:after="0"/>
+              <w:jc w:val="left"/>
+              <w:rPr>
+                <w:rFonts w:ascii="Liberation Mono" w:hAnsi="Liberation Mono" w:eastAsia="Calibri" w:cs=""/>
+                <w:kern w:val="0"/>
+                <w:sz w:val="21"/>
+                <w:szCs w:val="21"/>
+                <w:lang w:val="en-US" w:eastAsia="en-US" w:bidi="ar-SA"/>
+              </w:rPr>
+            </w:pPr>
+            <w:r>
+              <w:rPr>
+                <w:rFonts w:eastAsia="Calibri" w:cs="" w:ascii="Liberation Mono" w:hAnsi="Liberation Mono"/>
+                <w:kern w:val="0"/>
+                <w:sz w:val="21"/>
+                <w:szCs w:val="21"/>
+                <w:lang w:val="en-US" w:eastAsia="en-US" w:bidi="ar-SA"/>
+              </w:rPr>
+              <w:t xml:space="preserve">  </w:t>
+            </w:r>
+            <w:r>
+              <w:rPr>
+                <w:rFonts w:eastAsia="Calibri" w:cs="" w:ascii="Liberation Mono" w:hAnsi="Liberation Mono"/>
+                <w:kern w:val="0"/>
+                <w:sz w:val="21"/>
+                <w:szCs w:val="21"/>
+                <w:lang w:val="en-US" w:eastAsia="en-US" w:bidi="ar-SA"/>
+              </w:rPr>
+              <w:t>int val;</w:t>
+            </w:r>
+          </w:p>
+          <w:p>
+            <w:pPr>
+              <w:pStyle w:val="Normal"/>
+              <w:widowControl w:val="false"/>
+              <w:suppressAutoHyphens w:val="true"/>
+              <w:spacing w:lineRule="auto" w:line="240" w:before="0" w:after="0"/>
+              <w:jc w:val="left"/>
+              <w:rPr>
+                <w:rFonts w:ascii="Liberation Mono" w:hAnsi="Liberation Mono" w:eastAsia="Calibri" w:cs=""/>
+                <w:kern w:val="0"/>
+                <w:sz w:val="21"/>
+                <w:szCs w:val="21"/>
+                <w:lang w:val="en-US" w:eastAsia="en-US" w:bidi="ar-SA"/>
+              </w:rPr>
+            </w:pPr>
+            <w:r>
+              <w:rPr>
+                <w:rFonts w:eastAsia="Calibri" w:cs="" w:ascii="Liberation Mono" w:hAnsi="Liberation Mono"/>
+                <w:kern w:val="0"/>
+                <w:sz w:val="21"/>
+                <w:szCs w:val="21"/>
+                <w:lang w:val="en-US" w:eastAsia="en-US" w:bidi="ar-SA"/>
+              </w:rPr>
+              <w:t xml:space="preserve"> </w:t>
+            </w:r>
+            <w:r>
+              <w:rPr>
+                <w:rFonts w:eastAsia="Calibri" w:cs="" w:ascii="Liberation Mono" w:hAnsi="Liberation Mono"/>
+                <w:kern w:val="0"/>
+                <w:sz w:val="21"/>
+                <w:szCs w:val="21"/>
+                <w:lang w:val="en-US" w:eastAsia="en-US" w:bidi="ar-SA"/>
+              </w:rPr>
+              <w:t>public:</w:t>
+            </w:r>
+          </w:p>
+          <w:p>
+            <w:pPr>
+              <w:pStyle w:val="Normal"/>
+              <w:widowControl w:val="false"/>
+              <w:suppressAutoHyphens w:val="true"/>
+              <w:spacing w:lineRule="auto" w:line="240" w:before="0" w:after="0"/>
+              <w:jc w:val="left"/>
+              <w:rPr>
+                <w:rFonts w:ascii="Liberation Mono" w:hAnsi="Liberation Mono" w:eastAsia="Calibri" w:cs=""/>
+                <w:kern w:val="0"/>
+                <w:sz w:val="21"/>
+                <w:szCs w:val="21"/>
+                <w:lang w:val="en-US" w:eastAsia="en-US" w:bidi="ar-SA"/>
+              </w:rPr>
+            </w:pPr>
+            <w:r>
+              <w:rPr>
+                <w:rFonts w:eastAsia="Calibri" w:cs="" w:ascii="Liberation Mono" w:hAnsi="Liberation Mono"/>
+                <w:kern w:val="0"/>
+                <w:sz w:val="21"/>
+                <w:szCs w:val="21"/>
+                <w:lang w:val="en-US" w:eastAsia="en-US" w:bidi="ar-SA"/>
+              </w:rPr>
+              <w:t xml:space="preserve">  </w:t>
+            </w:r>
+            <w:r>
+              <w:rPr>
+                <w:rFonts w:eastAsia="Calibri" w:cs="" w:ascii="Liberation Mono" w:hAnsi="Liberation Mono"/>
+                <w:kern w:val="0"/>
+                <w:sz w:val="21"/>
+                <w:szCs w:val="21"/>
+                <w:lang w:val="en-US" w:eastAsia="en-US" w:bidi="ar-SA"/>
+              </w:rPr>
+              <w:t>A(int x){</w:t>
+            </w:r>
+          </w:p>
+          <w:p>
+            <w:pPr>
+              <w:pStyle w:val="Normal"/>
+              <w:widowControl w:val="false"/>
+              <w:suppressAutoHyphens w:val="true"/>
+              <w:spacing w:lineRule="auto" w:line="240" w:before="0" w:after="0"/>
+              <w:jc w:val="left"/>
+              <w:rPr>
+                <w:rFonts w:ascii="Liberation Mono" w:hAnsi="Liberation Mono" w:eastAsia="Calibri" w:cs=""/>
+                <w:kern w:val="0"/>
+                <w:sz w:val="21"/>
+                <w:szCs w:val="21"/>
+                <w:lang w:val="en-US" w:eastAsia="en-US" w:bidi="ar-SA"/>
+              </w:rPr>
+            </w:pPr>
+            <w:r>
+              <w:rPr>
+                <w:rFonts w:eastAsia="Calibri" w:cs="" w:ascii="Liberation Mono" w:hAnsi="Liberation Mono"/>
+                <w:kern w:val="0"/>
+                <w:sz w:val="21"/>
+                <w:szCs w:val="21"/>
+                <w:lang w:val="en-US" w:eastAsia="en-US" w:bidi="ar-SA"/>
+              </w:rPr>
+              <w:t xml:space="preserve">   </w:t>
+            </w:r>
+            <w:r>
+              <w:rPr>
+                <w:rFonts w:eastAsia="Calibri" w:cs="" w:ascii="Liberation Mono" w:hAnsi="Liberation Mono"/>
+                <w:kern w:val="0"/>
+                <w:sz w:val="21"/>
+                <w:szCs w:val="21"/>
+                <w:lang w:val="en-US" w:eastAsia="en-US" w:bidi="ar-SA"/>
+              </w:rPr>
+              <w:t>val=x;</w:t>
+            </w:r>
+          </w:p>
+          <w:p>
+            <w:pPr>
+              <w:pStyle w:val="Normal"/>
+              <w:widowControl w:val="false"/>
+              <w:suppressAutoHyphens w:val="true"/>
+              <w:spacing w:lineRule="auto" w:line="240" w:before="0" w:after="0"/>
+              <w:jc w:val="left"/>
+              <w:rPr>
+                <w:rFonts w:ascii="Liberation Mono" w:hAnsi="Liberation Mono" w:eastAsia="Calibri" w:cs=""/>
+                <w:kern w:val="0"/>
+                <w:sz w:val="21"/>
+                <w:szCs w:val="21"/>
+                <w:lang w:val="en-US" w:eastAsia="en-US" w:bidi="ar-SA"/>
+              </w:rPr>
+            </w:pPr>
+            <w:r>
+              <w:rPr>
+                <w:rFonts w:eastAsia="Calibri" w:cs="" w:ascii="Liberation Mono" w:hAnsi="Liberation Mono"/>
+                <w:kern w:val="0"/>
+                <w:sz w:val="21"/>
+                <w:szCs w:val="21"/>
+                <w:lang w:val="en-US" w:eastAsia="en-US" w:bidi="ar-SA"/>
+              </w:rPr>
+              <w:t xml:space="preserve">  </w:t>
+            </w:r>
+            <w:r>
+              <w:rPr>
+                <w:rFonts w:eastAsia="Calibri" w:cs="" w:ascii="Liberation Mono" w:hAnsi="Liberation Mono"/>
+                <w:kern w:val="0"/>
+                <w:sz w:val="21"/>
+                <w:szCs w:val="21"/>
+                <w:lang w:val="en-US" w:eastAsia="en-US" w:bidi="ar-SA"/>
+              </w:rPr>
+              <w:t>}</w:t>
+            </w:r>
+          </w:p>
+          <w:p>
+            <w:pPr>
+              <w:pStyle w:val="Normal"/>
+              <w:widowControl w:val="false"/>
+              <w:suppressAutoHyphens w:val="true"/>
+              <w:spacing w:lineRule="auto" w:line="240" w:before="0" w:after="0"/>
+              <w:jc w:val="left"/>
+              <w:rPr>
+                <w:rFonts w:ascii="Liberation Mono" w:hAnsi="Liberation Mono" w:eastAsia="Calibri" w:cs=""/>
+                <w:kern w:val="0"/>
+                <w:sz w:val="21"/>
+                <w:szCs w:val="21"/>
+                <w:lang w:val="en-US" w:eastAsia="en-US" w:bidi="ar-SA"/>
+              </w:rPr>
+            </w:pPr>
+            <w:r>
+              <w:rPr>
+                <w:rFonts w:eastAsia="Calibri" w:cs="" w:ascii="Liberation Mono" w:hAnsi="Liberation Mono"/>
+                <w:kern w:val="0"/>
+                <w:sz w:val="21"/>
+                <w:szCs w:val="21"/>
+                <w:lang w:val="en-US" w:eastAsia="en-US" w:bidi="ar-SA"/>
+              </w:rPr>
+              <w:t xml:space="preserve"> </w:t>
+            </w:r>
+            <w:r>
+              <w:rPr>
+                <w:rFonts w:eastAsia="Calibri" w:cs="" w:ascii="Liberation Mono" w:hAnsi="Liberation Mono"/>
+                <w:kern w:val="0"/>
+                <w:sz w:val="21"/>
+                <w:szCs w:val="21"/>
+                <w:lang w:val="en-US" w:eastAsia="en-US" w:bidi="ar-SA"/>
+              </w:rPr>
+              <w:t>int main(){</w:t>
+            </w:r>
+          </w:p>
+          <w:p>
+            <w:pPr>
+              <w:pStyle w:val="Normal"/>
+              <w:widowControl w:val="false"/>
+              <w:suppressAutoHyphens w:val="true"/>
+              <w:spacing w:lineRule="auto" w:line="240" w:before="0" w:after="0"/>
+              <w:jc w:val="left"/>
+              <w:rPr>
+                <w:rFonts w:ascii="Liberation Mono" w:hAnsi="Liberation Mono" w:eastAsia="Calibri" w:cs=""/>
+                <w:kern w:val="0"/>
+                <w:sz w:val="21"/>
+                <w:szCs w:val="21"/>
+                <w:lang w:val="en-US" w:eastAsia="en-US" w:bidi="ar-SA"/>
+              </w:rPr>
+            </w:pPr>
+            <w:r>
+              <w:rPr>
+                <w:rFonts w:eastAsia="Calibri" w:cs="" w:ascii="Liberation Mono" w:hAnsi="Liberation Mono"/>
+                <w:kern w:val="0"/>
+                <w:sz w:val="21"/>
+                <w:szCs w:val="21"/>
+                <w:lang w:val="en-US" w:eastAsia="en-US" w:bidi="ar-SA"/>
+              </w:rPr>
+              <w:t xml:space="preserve">  </w:t>
+            </w:r>
+            <w:r>
+              <w:rPr>
+                <w:rFonts w:eastAsia="Calibri" w:cs="" w:ascii="Liberation Mono" w:hAnsi="Liberation Mono"/>
+                <w:kern w:val="0"/>
+                <w:sz w:val="21"/>
+                <w:szCs w:val="21"/>
+                <w:lang w:val="en-US" w:eastAsia="en-US" w:bidi="ar-SA"/>
+              </w:rPr>
+              <w:t>A a(3);</w:t>
+            </w:r>
+          </w:p>
+          <w:p>
+            <w:pPr>
+              <w:pStyle w:val="Normal"/>
+              <w:widowControl w:val="false"/>
+              <w:suppressAutoHyphens w:val="true"/>
+              <w:spacing w:lineRule="auto" w:line="240" w:before="0" w:after="0"/>
+              <w:jc w:val="left"/>
+              <w:rPr>
+                <w:rFonts w:ascii="Liberation Mono" w:hAnsi="Liberation Mono" w:eastAsia="Calibri" w:cs=""/>
+                <w:kern w:val="0"/>
+                <w:sz w:val="21"/>
+                <w:szCs w:val="21"/>
+                <w:lang w:val="en-US" w:eastAsia="en-US" w:bidi="ar-SA"/>
+              </w:rPr>
+            </w:pPr>
+            <w:r>
+              <w:rPr>
+                <w:rFonts w:eastAsia="Calibri" w:cs="" w:ascii="Liberation Mono" w:hAnsi="Liberation Mono"/>
+                <w:kern w:val="0"/>
+                <w:sz w:val="21"/>
+                <w:szCs w:val="21"/>
+                <w:lang w:val="en-US" w:eastAsia="en-US" w:bidi="ar-SA"/>
+              </w:rPr>
+            </w:r>
+          </w:p>
+          <w:p>
+            <w:pPr>
+              <w:pStyle w:val="Normal"/>
+              <w:widowControl w:val="false"/>
+              <w:suppressAutoHyphens w:val="true"/>
+              <w:spacing w:lineRule="auto" w:line="240" w:before="0" w:after="0"/>
+              <w:jc w:val="left"/>
+              <w:rPr>
+                <w:rFonts w:ascii="Liberation Mono" w:hAnsi="Liberation Mono" w:eastAsia="Calibri" w:cs=""/>
+                <w:kern w:val="0"/>
+                <w:sz w:val="21"/>
+                <w:szCs w:val="21"/>
+                <w:lang w:val="en-US" w:eastAsia="en-US" w:bidi="ar-SA"/>
+              </w:rPr>
+            </w:pPr>
+            <w:r>
+              <w:rPr>
+                <w:rFonts w:eastAsia="Calibri" w:cs="" w:ascii="Liberation Mono" w:hAnsi="Liberation Mono"/>
+                <w:kern w:val="0"/>
+                <w:sz w:val="21"/>
+                <w:szCs w:val="21"/>
+                <w:lang w:val="en-US" w:eastAsia="en-US" w:bidi="ar-SA"/>
+              </w:rPr>
+              <w:t xml:space="preserve">  </w:t>
+            </w:r>
+            <w:r>
+              <w:rPr>
+                <w:rFonts w:eastAsia="Calibri" w:cs="" w:ascii="Liberation Mono" w:hAnsi="Liberation Mono"/>
+                <w:kern w:val="0"/>
+                <w:sz w:val="21"/>
+                <w:szCs w:val="21"/>
+                <w:lang w:val="en-US" w:eastAsia="en-US" w:bidi="ar-SA"/>
+              </w:rPr>
+              <w:t>return 0;</w:t>
+            </w:r>
+          </w:p>
+          <w:p>
+            <w:pPr>
+              <w:pStyle w:val="Normal"/>
+              <w:widowControl w:val="false"/>
+              <w:suppressAutoHyphens w:val="true"/>
+              <w:spacing w:lineRule="auto" w:line="240" w:before="0" w:after="0"/>
+              <w:jc w:val="left"/>
+              <w:rPr>
+                <w:rFonts w:ascii="Liberation Mono" w:hAnsi="Liberation Mono" w:eastAsia="Calibri" w:cs=""/>
+                <w:kern w:val="0"/>
+                <w:sz w:val="21"/>
+                <w:szCs w:val="21"/>
+                <w:lang w:val="en-US" w:eastAsia="en-US" w:bidi="ar-SA"/>
+              </w:rPr>
+            </w:pPr>
+            <w:r>
+              <w:rPr>
+                <w:rFonts w:eastAsia="Calibri" w:cs="" w:ascii="Liberation Mono" w:hAnsi="Liberation Mono"/>
+                <w:kern w:val="0"/>
+                <w:sz w:val="21"/>
+                <w:szCs w:val="21"/>
+                <w:lang w:val="en-US" w:eastAsia="en-US" w:bidi="ar-SA"/>
+              </w:rPr>
+              <w:t xml:space="preserve"> </w:t>
+            </w:r>
+            <w:r>
+              <w:rPr>
+                <w:rFonts w:eastAsia="Calibri" w:cs="" w:ascii="Liberation Mono" w:hAnsi="Liberation Mono"/>
+                <w:kern w:val="0"/>
+                <w:sz w:val="21"/>
+                <w:szCs w:val="21"/>
+                <w:lang w:val="en-US" w:eastAsia="en-US" w:bidi="ar-SA"/>
+              </w:rPr>
+              <w:t xml:space="preserve">} </w:t>
+            </w:r>
+          </w:p>
+          <w:p>
+            <w:pPr>
+              <w:pStyle w:val="Normal"/>
+              <w:widowControl w:val="false"/>
+              <w:suppressAutoHyphens w:val="true"/>
+              <w:spacing w:lineRule="auto" w:line="240" w:before="0" w:after="0"/>
+              <w:jc w:val="left"/>
+              <w:rPr>
+                <w:rFonts w:ascii="Liberation Mono" w:hAnsi="Liberation Mono" w:eastAsia="Calibri" w:cs=""/>
+                <w:kern w:val="0"/>
+                <w:sz w:val="21"/>
+                <w:szCs w:val="21"/>
+                <w:lang w:val="en-US" w:eastAsia="en-US" w:bidi="ar-SA"/>
+              </w:rPr>
+            </w:pPr>
+            <w:r>
+              <w:rPr>
+                <w:rFonts w:eastAsia="Calibri" w:cs="" w:ascii="Liberation Mono" w:hAnsi="Liberation Mono"/>
+                <w:kern w:val="0"/>
+                <w:sz w:val="21"/>
+                <w:szCs w:val="21"/>
+                <w:lang w:val="en-US" w:eastAsia="en-US" w:bidi="ar-SA"/>
+              </w:rPr>
+              <w:t>};</w:t>
             </w:r>
           </w:p>
         </w:tc>
@@ -14348,6 +14942,7 @@
                 <w:szCs w:val="21"/>
                 <w:lang w:val="en-US" w:eastAsia="en-US" w:bidi="ar-SA"/>
               </w:rPr>
+              <w:t>Ans. Virtual function is a member function in the base class that you redefine in a derived class. A virtual function is declared using the virtual keyword. When the function is made virtual, C++ determines which function is to be invoked at the runtime based on the type of the object pointed by the base class pointer.</w:t>
             </w:r>
           </w:p>
         </w:tc>
@@ -14439,6 +15034,1423 @@
               <w:right w:val="nil"/>
             </w:tcBorders>
           </w:tcPr>
+          <w:p>
+            <w:pPr>
+              <w:pStyle w:val="Normal"/>
+              <w:widowControl w:val="false"/>
+              <w:suppressAutoHyphens w:val="true"/>
+              <w:spacing w:lineRule="auto" w:line="240" w:before="0" w:after="0"/>
+              <w:jc w:val="left"/>
+              <w:rPr>
+                <w:rFonts w:ascii="Liberation Mono" w:hAnsi="Liberation Mono" w:eastAsia="Calibri" w:cs=""/>
+                <w:kern w:val="0"/>
+                <w:sz w:val="21"/>
+                <w:szCs w:val="21"/>
+                <w:lang w:val="en-US" w:eastAsia="en-US" w:bidi="ar-SA"/>
+              </w:rPr>
+            </w:pPr>
+            <w:r>
+              <w:rPr>
+                <w:rFonts w:eastAsia="Calibri" w:cs="" w:ascii="Liberation Mono" w:hAnsi="Liberation Mono"/>
+                <w:kern w:val="0"/>
+                <w:sz w:val="21"/>
+                <w:szCs w:val="21"/>
+                <w:lang w:val="en-US" w:eastAsia="en-US" w:bidi="ar-SA"/>
+              </w:rPr>
+              <w:t>Ans. The main difference between compile-time and runtime is provided below:</w:t>
+            </w:r>
+          </w:p>
+          <w:p>
+            <w:pPr>
+              <w:pStyle w:val="Normal"/>
+              <w:widowControl w:val="false"/>
+              <w:suppressAutoHyphens w:val="true"/>
+              <w:spacing w:lineRule="auto" w:line="240" w:before="0" w:after="0"/>
+              <w:jc w:val="left"/>
+              <w:rPr>
+                <w:rFonts w:ascii="Liberation Mono" w:hAnsi="Liberation Mono" w:eastAsia="Calibri" w:cs=""/>
+                <w:kern w:val="0"/>
+                <w:sz w:val="21"/>
+                <w:szCs w:val="21"/>
+                <w:lang w:val="en-US" w:eastAsia="en-US" w:bidi="ar-SA"/>
+              </w:rPr>
+            </w:pPr>
+            <w:r>
+              <w:rPr>
+                <w:rFonts w:eastAsia="Calibri" w:cs="" w:ascii="Liberation Mono" w:hAnsi="Liberation Mono"/>
+                <w:kern w:val="0"/>
+                <w:sz w:val="21"/>
+                <w:szCs w:val="21"/>
+                <w:lang w:val="en-US" w:eastAsia="en-US" w:bidi="ar-SA"/>
+              </w:rPr>
+            </w:r>
+          </w:p>
+          <w:p>
+            <w:pPr>
+              <w:pStyle w:val="Normal"/>
+              <w:widowControl w:val="false"/>
+              <w:suppressAutoHyphens w:val="true"/>
+              <w:spacing w:lineRule="auto" w:line="240" w:before="0" w:after="0"/>
+              <w:jc w:val="left"/>
+              <w:rPr>
+                <w:rFonts w:ascii="Liberation Mono" w:hAnsi="Liberation Mono" w:eastAsia="Calibri" w:cs=""/>
+                <w:kern w:val="0"/>
+                <w:sz w:val="21"/>
+                <w:szCs w:val="21"/>
+                <w:lang w:val="en-US" w:eastAsia="en-US" w:bidi="ar-SA"/>
+              </w:rPr>
+            </w:pPr>
+            <w:r>
+              <w:rPr>
+                <w:rFonts w:eastAsia="Calibri" w:cs="" w:ascii="Liberation Mono" w:hAnsi="Liberation Mono"/>
+                <w:kern w:val="0"/>
+                <w:sz w:val="21"/>
+                <w:szCs w:val="21"/>
+                <w:lang w:val="en-US" w:eastAsia="en-US" w:bidi="ar-SA"/>
+              </w:rPr>
+              <w:t>A. Compile-time polymorphism: In this method, we would come to know at compile time which method will be called. And the call is resolved by the compiler.</w:t>
+            </w:r>
+          </w:p>
+          <w:p>
+            <w:pPr>
+              <w:pStyle w:val="Normal"/>
+              <w:widowControl w:val="false"/>
+              <w:suppressAutoHyphens w:val="true"/>
+              <w:spacing w:lineRule="auto" w:line="240" w:before="0" w:after="0"/>
+              <w:jc w:val="left"/>
+              <w:rPr>
+                <w:rFonts w:ascii="Liberation Mono" w:hAnsi="Liberation Mono" w:eastAsia="Calibri" w:cs=""/>
+                <w:kern w:val="0"/>
+                <w:sz w:val="21"/>
+                <w:szCs w:val="21"/>
+                <w:lang w:val="en-US" w:eastAsia="en-US" w:bidi="ar-SA"/>
+              </w:rPr>
+            </w:pPr>
+            <w:r>
+              <w:rPr>
+                <w:rFonts w:eastAsia="Calibri" w:cs="" w:ascii="Liberation Mono" w:hAnsi="Liberation Mono"/>
+                <w:kern w:val="0"/>
+                <w:sz w:val="21"/>
+                <w:szCs w:val="21"/>
+                <w:lang w:val="en-US" w:eastAsia="en-US" w:bidi="ar-SA"/>
+              </w:rPr>
+              <w:t xml:space="preserve">A. Runtime polymorphism: </w:t>
+            </w:r>
+            <w:r>
+              <w:rPr>
+                <w:rFonts w:eastAsia="Calibri" w:cs="" w:ascii="Liberation Mono" w:hAnsi="Liberation Mono"/>
+                <w:kern w:val="0"/>
+                <w:sz w:val="21"/>
+                <w:szCs w:val="21"/>
+                <w:lang w:val="en-US" w:eastAsia="en-US" w:bidi="ar-SA"/>
+              </w:rPr>
+              <w:t>In this method, we come to know at run time which method will be called. The call is not resolved by the compiler.</w:t>
+            </w:r>
+          </w:p>
+          <w:p>
+            <w:pPr>
+              <w:pStyle w:val="Normal"/>
+              <w:widowControl w:val="false"/>
+              <w:suppressAutoHyphens w:val="true"/>
+              <w:spacing w:lineRule="auto" w:line="240" w:before="0" w:after="0"/>
+              <w:jc w:val="left"/>
+              <w:rPr>
+                <w:rFonts w:ascii="Liberation Mono" w:hAnsi="Liberation Mono" w:eastAsia="Calibri" w:cs=""/>
+                <w:kern w:val="0"/>
+                <w:sz w:val="21"/>
+                <w:szCs w:val="21"/>
+                <w:lang w:val="en-US" w:eastAsia="en-US" w:bidi="ar-SA"/>
+              </w:rPr>
+            </w:pPr>
+            <w:r>
+              <w:rPr>
+                <w:rFonts w:eastAsia="Calibri" w:cs="" w:ascii="Liberation Mono" w:hAnsi="Liberation Mono"/>
+                <w:kern w:val="0"/>
+                <w:sz w:val="21"/>
+                <w:szCs w:val="21"/>
+                <w:lang w:val="en-US" w:eastAsia="en-US" w:bidi="ar-SA"/>
+              </w:rPr>
+            </w:r>
+          </w:p>
+          <w:p>
+            <w:pPr>
+              <w:pStyle w:val="Normal"/>
+              <w:widowControl w:val="false"/>
+              <w:suppressAutoHyphens w:val="true"/>
+              <w:spacing w:lineRule="auto" w:line="240" w:before="0" w:after="0"/>
+              <w:jc w:val="left"/>
+              <w:rPr>
+                <w:rFonts w:ascii="Liberation Mono" w:hAnsi="Liberation Mono" w:eastAsia="Calibri" w:cs=""/>
+                <w:kern w:val="0"/>
+                <w:sz w:val="21"/>
+                <w:szCs w:val="21"/>
+                <w:lang w:val="en-US" w:eastAsia="en-US" w:bidi="ar-SA"/>
+              </w:rPr>
+            </w:pPr>
+            <w:r>
+              <w:rPr>
+                <w:rFonts w:eastAsia="Calibri" w:cs="" w:ascii="Liberation Mono" w:hAnsi="Liberation Mono"/>
+                <w:kern w:val="0"/>
+                <w:sz w:val="21"/>
+                <w:szCs w:val="21"/>
+                <w:lang w:val="en-US" w:eastAsia="en-US" w:bidi="ar-SA"/>
+              </w:rPr>
+              <w:t xml:space="preserve">B. Compile-time polymorphism: </w:t>
+            </w:r>
+            <w:r>
+              <w:rPr>
+                <w:rFonts w:eastAsia="Calibri" w:cs="" w:ascii="Liberation Mono" w:hAnsi="Liberation Mono"/>
+                <w:kern w:val="0"/>
+                <w:sz w:val="21"/>
+                <w:szCs w:val="21"/>
+                <w:lang w:val="en-US" w:eastAsia="en-US" w:bidi="ar-SA"/>
+              </w:rPr>
+              <w:t>It provides fast execution because it is known at the compile time.</w:t>
+            </w:r>
+          </w:p>
+          <w:p>
+            <w:pPr>
+              <w:pStyle w:val="Normal"/>
+              <w:widowControl w:val="false"/>
+              <w:suppressAutoHyphens w:val="true"/>
+              <w:spacing w:lineRule="auto" w:line="240" w:before="0" w:after="0"/>
+              <w:jc w:val="left"/>
+              <w:rPr>
+                <w:rFonts w:ascii="Liberation Mono" w:hAnsi="Liberation Mono" w:eastAsia="Calibri" w:cs=""/>
+                <w:kern w:val="0"/>
+                <w:sz w:val="21"/>
+                <w:szCs w:val="21"/>
+                <w:lang w:val="en-US" w:eastAsia="en-US" w:bidi="ar-SA"/>
+              </w:rPr>
+            </w:pPr>
+            <w:r>
+              <w:rPr>
+                <w:rFonts w:eastAsia="Calibri" w:cs="" w:ascii="Liberation Mono" w:hAnsi="Liberation Mono"/>
+                <w:kern w:val="0"/>
+                <w:sz w:val="21"/>
+                <w:szCs w:val="21"/>
+                <w:lang w:val="en-US" w:eastAsia="en-US" w:bidi="ar-SA"/>
+              </w:rPr>
+              <w:t xml:space="preserve">B. Runtime polymorphism: </w:t>
+            </w:r>
+            <w:r>
+              <w:rPr>
+                <w:rFonts w:eastAsia="Calibri" w:cs="" w:ascii="Liberation Mono" w:hAnsi="Liberation Mono"/>
+                <w:kern w:val="0"/>
+                <w:sz w:val="21"/>
+                <w:szCs w:val="21"/>
+                <w:lang w:val="en-US" w:eastAsia="en-US" w:bidi="ar-SA"/>
+              </w:rPr>
+              <w:t>It provides slow execution compared to compile-time polymorphism because it is known at the run time.</w:t>
+            </w:r>
+          </w:p>
+          <w:p>
+            <w:pPr>
+              <w:pStyle w:val="Normal"/>
+              <w:widowControl w:val="false"/>
+              <w:suppressAutoHyphens w:val="true"/>
+              <w:spacing w:lineRule="auto" w:line="240" w:before="0" w:after="0"/>
+              <w:jc w:val="left"/>
+              <w:rPr>
+                <w:rFonts w:ascii="Liberation Mono" w:hAnsi="Liberation Mono" w:eastAsia="Calibri" w:cs=""/>
+                <w:kern w:val="0"/>
+                <w:sz w:val="21"/>
+                <w:szCs w:val="21"/>
+                <w:lang w:val="en-US" w:eastAsia="en-US" w:bidi="ar-SA"/>
+              </w:rPr>
+            </w:pPr>
+            <w:r>
+              <w:rPr>
+                <w:rFonts w:eastAsia="Calibri" w:cs="" w:ascii="Liberation Mono" w:hAnsi="Liberation Mono"/>
+                <w:kern w:val="0"/>
+                <w:sz w:val="21"/>
+                <w:szCs w:val="21"/>
+                <w:lang w:val="en-US" w:eastAsia="en-US" w:bidi="ar-SA"/>
+              </w:rPr>
+            </w:r>
+          </w:p>
+          <w:p>
+            <w:pPr>
+              <w:pStyle w:val="Normal"/>
+              <w:widowControl w:val="false"/>
+              <w:suppressAutoHyphens w:val="true"/>
+              <w:spacing w:lineRule="auto" w:line="240" w:before="0" w:after="0"/>
+              <w:jc w:val="left"/>
+              <w:rPr>
+                <w:rFonts w:ascii="Liberation Mono" w:hAnsi="Liberation Mono" w:eastAsia="Calibri" w:cs=""/>
+                <w:kern w:val="0"/>
+                <w:sz w:val="21"/>
+                <w:szCs w:val="21"/>
+                <w:lang w:val="en-US" w:eastAsia="en-US" w:bidi="ar-SA"/>
+              </w:rPr>
+            </w:pPr>
+            <w:r>
+              <w:rPr>
+                <w:rFonts w:eastAsia="Calibri" w:cs="" w:ascii="Liberation Mono" w:hAnsi="Liberation Mono"/>
+                <w:kern w:val="0"/>
+                <w:sz w:val="21"/>
+                <w:szCs w:val="21"/>
+                <w:lang w:val="en-US" w:eastAsia="en-US" w:bidi="ar-SA"/>
+              </w:rPr>
+              <w:t xml:space="preserve">C. Compile-time polymorphism: </w:t>
+            </w:r>
+            <w:r>
+              <w:rPr>
+                <w:rFonts w:eastAsia="Calibri" w:cs="" w:ascii="Liberation Mono" w:hAnsi="Liberation Mono"/>
+                <w:kern w:val="0"/>
+                <w:sz w:val="21"/>
+                <w:szCs w:val="21"/>
+                <w:lang w:val="en-US" w:eastAsia="en-US" w:bidi="ar-SA"/>
+              </w:rPr>
+              <w:t>It is achieved by function overloading and operator overloading.</w:t>
+            </w:r>
+          </w:p>
+          <w:p>
+            <w:pPr>
+              <w:pStyle w:val="Normal"/>
+              <w:widowControl w:val="false"/>
+              <w:suppressAutoHyphens w:val="true"/>
+              <w:spacing w:lineRule="auto" w:line="240" w:before="0" w:after="0"/>
+              <w:jc w:val="left"/>
+              <w:rPr>
+                <w:rFonts w:ascii="Liberation Mono" w:hAnsi="Liberation Mono" w:eastAsia="Calibri" w:cs=""/>
+                <w:kern w:val="0"/>
+                <w:sz w:val="21"/>
+                <w:szCs w:val="21"/>
+                <w:lang w:val="en-US" w:eastAsia="en-US" w:bidi="ar-SA"/>
+              </w:rPr>
+            </w:pPr>
+            <w:r>
+              <w:rPr>
+                <w:rFonts w:eastAsia="Calibri" w:cs="" w:ascii="Liberation Mono" w:hAnsi="Liberation Mono"/>
+                <w:kern w:val="0"/>
+                <w:sz w:val="21"/>
+                <w:szCs w:val="21"/>
+                <w:lang w:val="en-US" w:eastAsia="en-US" w:bidi="ar-SA"/>
+              </w:rPr>
+              <w:t xml:space="preserve">C. Runtime polymorphism: </w:t>
+            </w:r>
+            <w:r>
+              <w:rPr>
+                <w:rFonts w:eastAsia="Calibri" w:cs="" w:ascii="Liberation Mono" w:hAnsi="Liberation Mono"/>
+                <w:kern w:val="0"/>
+                <w:sz w:val="21"/>
+                <w:szCs w:val="21"/>
+                <w:lang w:val="en-US" w:eastAsia="en-US" w:bidi="ar-SA"/>
+              </w:rPr>
+              <w:t>It can be achieved by virtual functions and pointers.</w:t>
+            </w:r>
+          </w:p>
+          <w:p>
+            <w:pPr>
+              <w:pStyle w:val="Normal"/>
+              <w:widowControl w:val="false"/>
+              <w:suppressAutoHyphens w:val="true"/>
+              <w:spacing w:lineRule="auto" w:line="240" w:before="0" w:after="0"/>
+              <w:jc w:val="left"/>
+              <w:rPr>
+                <w:rFonts w:ascii="Liberation Mono" w:hAnsi="Liberation Mono" w:eastAsia="Calibri" w:cs=""/>
+                <w:kern w:val="0"/>
+                <w:sz w:val="21"/>
+                <w:szCs w:val="21"/>
+                <w:lang w:val="en-US" w:eastAsia="en-US" w:bidi="ar-SA"/>
+              </w:rPr>
+            </w:pPr>
+            <w:r>
+              <w:rPr>
+                <w:rFonts w:eastAsia="Calibri" w:cs="" w:ascii="Liberation Mono" w:hAnsi="Liberation Mono"/>
+                <w:kern w:val="0"/>
+                <w:sz w:val="21"/>
+                <w:szCs w:val="21"/>
+                <w:lang w:val="en-US" w:eastAsia="en-US" w:bidi="ar-SA"/>
+              </w:rPr>
+            </w:r>
+          </w:p>
+          <w:p>
+            <w:pPr>
+              <w:pStyle w:val="Normal"/>
+              <w:widowControl w:val="false"/>
+              <w:suppressAutoHyphens w:val="true"/>
+              <w:spacing w:lineRule="auto" w:line="240" w:before="0" w:after="0"/>
+              <w:jc w:val="left"/>
+              <w:rPr>
+                <w:rFonts w:ascii="Liberation Mono" w:hAnsi="Liberation Mono" w:eastAsia="Calibri" w:cs=""/>
+                <w:kern w:val="0"/>
+                <w:sz w:val="21"/>
+                <w:szCs w:val="21"/>
+                <w:lang w:val="en-US" w:eastAsia="en-US" w:bidi="ar-SA"/>
+              </w:rPr>
+            </w:pPr>
+            <w:r>
+              <w:rPr>
+                <w:rFonts w:eastAsia="Calibri" w:cs="" w:ascii="Liberation Mono" w:hAnsi="Liberation Mono"/>
+                <w:kern w:val="0"/>
+                <w:sz w:val="21"/>
+                <w:szCs w:val="21"/>
+                <w:lang w:val="en-US" w:eastAsia="en-US" w:bidi="ar-SA"/>
+              </w:rPr>
+              <w:t xml:space="preserve">D. Compile-time polymorphism: </w:t>
+            </w:r>
+            <w:r>
+              <w:rPr>
+                <w:rFonts w:eastAsia="Calibri" w:cs="" w:ascii="Liberation Mono" w:hAnsi="Liberation Mono"/>
+                <w:kern w:val="0"/>
+                <w:sz w:val="21"/>
+                <w:szCs w:val="21"/>
+                <w:lang w:val="en-US" w:eastAsia="en-US" w:bidi="ar-SA"/>
+              </w:rPr>
+              <w:t>Example -</w:t>
+            </w:r>
+          </w:p>
+          <w:p>
+            <w:pPr>
+              <w:pStyle w:val="Normal"/>
+              <w:widowControl w:val="false"/>
+              <w:suppressAutoHyphens w:val="true"/>
+              <w:spacing w:lineRule="auto" w:line="240" w:before="0" w:after="0"/>
+              <w:jc w:val="left"/>
+              <w:rPr>
+                <w:rFonts w:ascii="Liberation Mono" w:hAnsi="Liberation Mono" w:eastAsia="Calibri" w:cs=""/>
+                <w:kern w:val="0"/>
+                <w:sz w:val="21"/>
+                <w:szCs w:val="21"/>
+                <w:lang w:val="en-US" w:eastAsia="en-US" w:bidi="ar-SA"/>
+              </w:rPr>
+            </w:pPr>
+            <w:r>
+              <w:rPr>
+                <w:rFonts w:eastAsia="Calibri" w:cs="" w:ascii="Liberation Mono" w:hAnsi="Liberation Mono"/>
+                <w:kern w:val="0"/>
+                <w:sz w:val="21"/>
+                <w:szCs w:val="21"/>
+                <w:lang w:val="en-US" w:eastAsia="en-US" w:bidi="ar-SA"/>
+              </w:rPr>
+            </w:r>
+          </w:p>
+          <w:p>
+            <w:pPr>
+              <w:pStyle w:val="Normal"/>
+              <w:widowControl w:val="false"/>
+              <w:suppressAutoHyphens w:val="true"/>
+              <w:spacing w:lineRule="auto" w:line="240" w:before="0" w:after="0"/>
+              <w:jc w:val="left"/>
+              <w:rPr>
+                <w:rFonts w:ascii="Liberation Mono" w:hAnsi="Liberation Mono" w:eastAsia="Calibri" w:cs=""/>
+                <w:kern w:val="0"/>
+                <w:sz w:val="21"/>
+                <w:szCs w:val="21"/>
+                <w:lang w:val="en-US" w:eastAsia="en-US" w:bidi="ar-SA"/>
+              </w:rPr>
+            </w:pPr>
+            <w:r>
+              <w:rPr>
+                <w:rFonts w:eastAsia="Calibri" w:cs="" w:ascii="Liberation Mono" w:hAnsi="Liberation Mono"/>
+                <w:kern w:val="0"/>
+                <w:sz w:val="21"/>
+                <w:szCs w:val="21"/>
+                <w:lang w:val="en-US" w:eastAsia="en-US" w:bidi="ar-SA"/>
+              </w:rPr>
+              <w:t>int add(int a, int b){</w:t>
+            </w:r>
+          </w:p>
+          <w:p>
+            <w:pPr>
+              <w:pStyle w:val="Normal"/>
+              <w:widowControl w:val="false"/>
+              <w:suppressAutoHyphens w:val="true"/>
+              <w:spacing w:lineRule="auto" w:line="240" w:before="0" w:after="0"/>
+              <w:jc w:val="left"/>
+              <w:rPr>
+                <w:rFonts w:ascii="Liberation Mono" w:hAnsi="Liberation Mono" w:eastAsia="Calibri" w:cs=""/>
+                <w:kern w:val="0"/>
+                <w:sz w:val="21"/>
+                <w:szCs w:val="21"/>
+                <w:lang w:val="en-US" w:eastAsia="en-US" w:bidi="ar-SA"/>
+              </w:rPr>
+            </w:pPr>
+            <w:r>
+              <w:rPr>
+                <w:rFonts w:eastAsia="Calibri" w:cs="" w:ascii="Liberation Mono" w:hAnsi="Liberation Mono"/>
+                <w:kern w:val="0"/>
+                <w:sz w:val="21"/>
+                <w:szCs w:val="21"/>
+                <w:lang w:val="en-US" w:eastAsia="en-US" w:bidi="ar-SA"/>
+              </w:rPr>
+              <w:t xml:space="preserve">  </w:t>
+            </w:r>
+            <w:r>
+              <w:rPr>
+                <w:rFonts w:eastAsia="Calibri" w:cs="" w:ascii="Liberation Mono" w:hAnsi="Liberation Mono"/>
+                <w:kern w:val="0"/>
+                <w:sz w:val="21"/>
+                <w:szCs w:val="21"/>
+                <w:lang w:val="en-US" w:eastAsia="en-US" w:bidi="ar-SA"/>
+              </w:rPr>
+              <w:t>return a+b;</w:t>
+            </w:r>
+          </w:p>
+          <w:p>
+            <w:pPr>
+              <w:pStyle w:val="Normal"/>
+              <w:widowControl w:val="false"/>
+              <w:suppressAutoHyphens w:val="true"/>
+              <w:spacing w:lineRule="auto" w:line="240" w:before="0" w:after="0"/>
+              <w:jc w:val="left"/>
+              <w:rPr>
+                <w:rFonts w:ascii="Liberation Mono" w:hAnsi="Liberation Mono" w:eastAsia="Calibri" w:cs=""/>
+                <w:kern w:val="0"/>
+                <w:sz w:val="21"/>
+                <w:szCs w:val="21"/>
+                <w:lang w:val="en-US" w:eastAsia="en-US" w:bidi="ar-SA"/>
+              </w:rPr>
+            </w:pPr>
+            <w:r>
+              <w:rPr>
+                <w:rFonts w:eastAsia="Calibri" w:cs="" w:ascii="Liberation Mono" w:hAnsi="Liberation Mono"/>
+                <w:kern w:val="0"/>
+                <w:sz w:val="21"/>
+                <w:szCs w:val="21"/>
+                <w:lang w:val="en-US" w:eastAsia="en-US" w:bidi="ar-SA"/>
+              </w:rPr>
+              <w:t>}</w:t>
+            </w:r>
+          </w:p>
+          <w:p>
+            <w:pPr>
+              <w:pStyle w:val="Normal"/>
+              <w:widowControl w:val="false"/>
+              <w:suppressAutoHyphens w:val="true"/>
+              <w:spacing w:lineRule="auto" w:line="240" w:before="0" w:after="0"/>
+              <w:jc w:val="left"/>
+              <w:rPr>
+                <w:rFonts w:ascii="Liberation Mono" w:hAnsi="Liberation Mono" w:eastAsia="Calibri" w:cs=""/>
+                <w:kern w:val="0"/>
+                <w:sz w:val="21"/>
+                <w:szCs w:val="21"/>
+                <w:lang w:val="en-US" w:eastAsia="en-US" w:bidi="ar-SA"/>
+              </w:rPr>
+            </w:pPr>
+            <w:r>
+              <w:rPr>
+                <w:rFonts w:eastAsia="Calibri" w:cs="" w:ascii="Liberation Mono" w:hAnsi="Liberation Mono"/>
+                <w:kern w:val="0"/>
+                <w:sz w:val="21"/>
+                <w:szCs w:val="21"/>
+                <w:lang w:val="en-US" w:eastAsia="en-US" w:bidi="ar-SA"/>
+              </w:rPr>
+              <w:t>int add (int a, int b, int c){</w:t>
+            </w:r>
+          </w:p>
+          <w:p>
+            <w:pPr>
+              <w:pStyle w:val="Normal"/>
+              <w:widowControl w:val="false"/>
+              <w:suppressAutoHyphens w:val="true"/>
+              <w:spacing w:lineRule="auto" w:line="240" w:before="0" w:after="0"/>
+              <w:jc w:val="left"/>
+              <w:rPr>
+                <w:rFonts w:ascii="Liberation Mono" w:hAnsi="Liberation Mono" w:eastAsia="Calibri" w:cs=""/>
+                <w:kern w:val="0"/>
+                <w:sz w:val="21"/>
+                <w:szCs w:val="21"/>
+                <w:lang w:val="en-US" w:eastAsia="en-US" w:bidi="ar-SA"/>
+              </w:rPr>
+            </w:pPr>
+            <w:r>
+              <w:rPr>
+                <w:rFonts w:eastAsia="Calibri" w:cs="" w:ascii="Liberation Mono" w:hAnsi="Liberation Mono"/>
+                <w:kern w:val="0"/>
+                <w:sz w:val="21"/>
+                <w:szCs w:val="21"/>
+                <w:lang w:val="en-US" w:eastAsia="en-US" w:bidi="ar-SA"/>
+              </w:rPr>
+              <w:t xml:space="preserve">  </w:t>
+            </w:r>
+            <w:r>
+              <w:rPr>
+                <w:rFonts w:eastAsia="Calibri" w:cs="" w:ascii="Liberation Mono" w:hAnsi="Liberation Mono"/>
+                <w:kern w:val="0"/>
+                <w:sz w:val="21"/>
+                <w:szCs w:val="21"/>
+                <w:lang w:val="en-US" w:eastAsia="en-US" w:bidi="ar-SA"/>
+              </w:rPr>
+              <w:t>return a+b+c;</w:t>
+            </w:r>
+          </w:p>
+          <w:p>
+            <w:pPr>
+              <w:pStyle w:val="Normal"/>
+              <w:widowControl w:val="false"/>
+              <w:suppressAutoHyphens w:val="true"/>
+              <w:spacing w:lineRule="auto" w:line="240" w:before="0" w:after="0"/>
+              <w:jc w:val="left"/>
+              <w:rPr>
+                <w:rFonts w:ascii="Liberation Mono" w:hAnsi="Liberation Mono" w:eastAsia="Calibri" w:cs=""/>
+                <w:kern w:val="0"/>
+                <w:sz w:val="21"/>
+                <w:szCs w:val="21"/>
+                <w:lang w:val="en-US" w:eastAsia="en-US" w:bidi="ar-SA"/>
+              </w:rPr>
+            </w:pPr>
+            <w:r>
+              <w:rPr>
+                <w:rFonts w:eastAsia="Calibri" w:cs="" w:ascii="Liberation Mono" w:hAnsi="Liberation Mono"/>
+                <w:kern w:val="0"/>
+                <w:sz w:val="21"/>
+                <w:szCs w:val="21"/>
+                <w:lang w:val="en-US" w:eastAsia="en-US" w:bidi="ar-SA"/>
+              </w:rPr>
+              <w:t>}</w:t>
+            </w:r>
+          </w:p>
+          <w:p>
+            <w:pPr>
+              <w:pStyle w:val="Normal"/>
+              <w:widowControl w:val="false"/>
+              <w:suppressAutoHyphens w:val="true"/>
+              <w:spacing w:lineRule="auto" w:line="240" w:before="0" w:after="0"/>
+              <w:jc w:val="left"/>
+              <w:rPr>
+                <w:rFonts w:ascii="Liberation Mono" w:hAnsi="Liberation Mono" w:eastAsia="Calibri" w:cs=""/>
+                <w:kern w:val="0"/>
+                <w:sz w:val="21"/>
+                <w:szCs w:val="21"/>
+                <w:lang w:val="en-US" w:eastAsia="en-US" w:bidi="ar-SA"/>
+              </w:rPr>
+            </w:pPr>
+            <w:r>
+              <w:rPr>
+                <w:rFonts w:eastAsia="Calibri" w:cs="" w:ascii="Liberation Mono" w:hAnsi="Liberation Mono"/>
+                <w:kern w:val="0"/>
+                <w:sz w:val="21"/>
+                <w:szCs w:val="21"/>
+                <w:lang w:val="en-US" w:eastAsia="en-US" w:bidi="ar-SA"/>
+              </w:rPr>
+              <w:t>int main(){</w:t>
+            </w:r>
+          </w:p>
+          <w:p>
+            <w:pPr>
+              <w:pStyle w:val="Normal"/>
+              <w:widowControl w:val="false"/>
+              <w:suppressAutoHyphens w:val="true"/>
+              <w:spacing w:lineRule="auto" w:line="240" w:before="0" w:after="0"/>
+              <w:jc w:val="left"/>
+              <w:rPr>
+                <w:rFonts w:ascii="Liberation Mono" w:hAnsi="Liberation Mono" w:eastAsia="Calibri" w:cs=""/>
+                <w:kern w:val="0"/>
+                <w:sz w:val="21"/>
+                <w:szCs w:val="21"/>
+                <w:lang w:val="en-US" w:eastAsia="en-US" w:bidi="ar-SA"/>
+              </w:rPr>
+            </w:pPr>
+            <w:r>
+              <w:rPr>
+                <w:rFonts w:eastAsia="Calibri" w:cs="" w:ascii="Liberation Mono" w:hAnsi="Liberation Mono"/>
+                <w:kern w:val="0"/>
+                <w:sz w:val="21"/>
+                <w:szCs w:val="21"/>
+                <w:lang w:val="en-US" w:eastAsia="en-US" w:bidi="ar-SA"/>
+              </w:rPr>
+              <w:t xml:space="preserve">  </w:t>
+            </w:r>
+            <w:r>
+              <w:rPr>
+                <w:rFonts w:eastAsia="Calibri" w:cs="" w:ascii="Liberation Mono" w:hAnsi="Liberation Mono"/>
+                <w:kern w:val="0"/>
+                <w:sz w:val="21"/>
+                <w:szCs w:val="21"/>
+                <w:lang w:val="en-US" w:eastAsia="en-US" w:bidi="ar-SA"/>
+              </w:rPr>
+              <w:t>cout&lt;&lt;add(2, 3)&lt;&lt;endl;</w:t>
+            </w:r>
+          </w:p>
+          <w:p>
+            <w:pPr>
+              <w:pStyle w:val="Normal"/>
+              <w:widowControl w:val="false"/>
+              <w:suppressAutoHyphens w:val="true"/>
+              <w:spacing w:lineRule="auto" w:line="240" w:before="0" w:after="0"/>
+              <w:jc w:val="left"/>
+              <w:rPr>
+                <w:rFonts w:ascii="Liberation Mono" w:hAnsi="Liberation Mono" w:eastAsia="Calibri" w:cs=""/>
+                <w:kern w:val="0"/>
+                <w:sz w:val="21"/>
+                <w:szCs w:val="21"/>
+                <w:lang w:val="en-US" w:eastAsia="en-US" w:bidi="ar-SA"/>
+              </w:rPr>
+            </w:pPr>
+            <w:r>
+              <w:rPr>
+                <w:rFonts w:eastAsia="Calibri" w:cs="" w:ascii="Liberation Mono" w:hAnsi="Liberation Mono"/>
+                <w:kern w:val="0"/>
+                <w:sz w:val="21"/>
+                <w:szCs w:val="21"/>
+                <w:lang w:val="en-US" w:eastAsia="en-US" w:bidi="ar-SA"/>
+              </w:rPr>
+              <w:t xml:space="preserve">  </w:t>
+            </w:r>
+            <w:r>
+              <w:rPr>
+                <w:rFonts w:eastAsia="Calibri" w:cs="" w:ascii="Liberation Mono" w:hAnsi="Liberation Mono"/>
+                <w:kern w:val="0"/>
+                <w:sz w:val="21"/>
+                <w:szCs w:val="21"/>
+                <w:lang w:val="en-US" w:eastAsia="en-US" w:bidi="ar-SA"/>
+              </w:rPr>
+              <w:t>cout&lt;&lt;add(2, 3, 4)&lt;&lt;endl;</w:t>
+            </w:r>
+          </w:p>
+          <w:p>
+            <w:pPr>
+              <w:pStyle w:val="Normal"/>
+              <w:widowControl w:val="false"/>
+              <w:suppressAutoHyphens w:val="true"/>
+              <w:spacing w:lineRule="auto" w:line="240" w:before="0" w:after="0"/>
+              <w:jc w:val="left"/>
+              <w:rPr>
+                <w:rFonts w:ascii="Liberation Mono" w:hAnsi="Liberation Mono" w:eastAsia="Calibri" w:cs=""/>
+                <w:kern w:val="0"/>
+                <w:sz w:val="21"/>
+                <w:szCs w:val="21"/>
+                <w:lang w:val="en-US" w:eastAsia="en-US" w:bidi="ar-SA"/>
+              </w:rPr>
+            </w:pPr>
+            <w:r>
+              <w:rPr>
+                <w:rFonts w:eastAsia="Calibri" w:cs="" w:ascii="Liberation Mono" w:hAnsi="Liberation Mono"/>
+                <w:kern w:val="0"/>
+                <w:sz w:val="21"/>
+                <w:szCs w:val="21"/>
+                <w:lang w:val="en-US" w:eastAsia="en-US" w:bidi="ar-SA"/>
+              </w:rPr>
+              <w:t xml:space="preserve">  </w:t>
+            </w:r>
+            <w:r>
+              <w:rPr>
+                <w:rFonts w:eastAsia="Calibri" w:cs="" w:ascii="Liberation Mono" w:hAnsi="Liberation Mono"/>
+                <w:kern w:val="0"/>
+                <w:sz w:val="21"/>
+                <w:szCs w:val="21"/>
+                <w:lang w:val="en-US" w:eastAsia="en-US" w:bidi="ar-SA"/>
+              </w:rPr>
+              <w:t>return 0;</w:t>
+            </w:r>
+          </w:p>
+          <w:p>
+            <w:pPr>
+              <w:pStyle w:val="Normal"/>
+              <w:widowControl w:val="false"/>
+              <w:suppressAutoHyphens w:val="true"/>
+              <w:spacing w:lineRule="auto" w:line="240" w:before="0" w:after="0"/>
+              <w:jc w:val="left"/>
+              <w:rPr>
+                <w:rFonts w:ascii="Liberation Mono" w:hAnsi="Liberation Mono" w:eastAsia="Calibri" w:cs=""/>
+                <w:kern w:val="0"/>
+                <w:sz w:val="21"/>
+                <w:szCs w:val="21"/>
+                <w:lang w:val="en-US" w:eastAsia="en-US" w:bidi="ar-SA"/>
+              </w:rPr>
+            </w:pPr>
+            <w:r>
+              <w:rPr>
+                <w:rFonts w:eastAsia="Calibri" w:cs="" w:ascii="Liberation Mono" w:hAnsi="Liberation Mono"/>
+                <w:kern w:val="0"/>
+                <w:sz w:val="21"/>
+                <w:szCs w:val="21"/>
+                <w:lang w:val="en-US" w:eastAsia="en-US" w:bidi="ar-SA"/>
+              </w:rPr>
+              <w:t>}</w:t>
+            </w:r>
+          </w:p>
+          <w:p>
+            <w:pPr>
+              <w:pStyle w:val="Normal"/>
+              <w:widowControl w:val="false"/>
+              <w:suppressAutoHyphens w:val="true"/>
+              <w:spacing w:lineRule="auto" w:line="240" w:before="0" w:after="0"/>
+              <w:jc w:val="left"/>
+              <w:rPr>
+                <w:rFonts w:ascii="Liberation Mono" w:hAnsi="Liberation Mono" w:eastAsia="Calibri" w:cs=""/>
+                <w:kern w:val="0"/>
+                <w:sz w:val="21"/>
+                <w:szCs w:val="21"/>
+                <w:lang w:val="en-US" w:eastAsia="en-US" w:bidi="ar-SA"/>
+              </w:rPr>
+            </w:pPr>
+            <w:r>
+              <w:rPr>
+                <w:rFonts w:eastAsia="Calibri" w:cs="" w:ascii="Liberation Mono" w:hAnsi="Liberation Mono"/>
+                <w:kern w:val="0"/>
+                <w:sz w:val="21"/>
+                <w:szCs w:val="21"/>
+                <w:lang w:val="en-US" w:eastAsia="en-US" w:bidi="ar-SA"/>
+              </w:rPr>
+            </w:r>
+          </w:p>
+          <w:p>
+            <w:pPr>
+              <w:pStyle w:val="Normal"/>
+              <w:widowControl w:val="false"/>
+              <w:suppressAutoHyphens w:val="true"/>
+              <w:spacing w:lineRule="auto" w:line="240" w:before="0" w:after="0"/>
+              <w:jc w:val="left"/>
+              <w:rPr>
+                <w:rFonts w:ascii="Liberation Mono" w:hAnsi="Liberation Mono" w:eastAsia="Calibri" w:cs=""/>
+                <w:kern w:val="0"/>
+                <w:sz w:val="21"/>
+                <w:szCs w:val="21"/>
+                <w:lang w:val="en-US" w:eastAsia="en-US" w:bidi="ar-SA"/>
+              </w:rPr>
+            </w:pPr>
+            <w:r>
+              <w:rPr>
+                <w:rFonts w:eastAsia="Calibri" w:cs="" w:ascii="Liberation Mono" w:hAnsi="Liberation Mono"/>
+                <w:kern w:val="0"/>
+                <w:sz w:val="21"/>
+                <w:szCs w:val="21"/>
+                <w:lang w:val="en-US" w:eastAsia="en-US" w:bidi="ar-SA"/>
+              </w:rPr>
+              <w:t xml:space="preserve">D. Runtime polymorphism: </w:t>
+            </w:r>
+            <w:r>
+              <w:rPr>
+                <w:rFonts w:eastAsia="Calibri" w:cs="" w:ascii="Liberation Mono" w:hAnsi="Liberation Mono"/>
+                <w:kern w:val="0"/>
+                <w:sz w:val="21"/>
+                <w:szCs w:val="21"/>
+                <w:lang w:val="en-US" w:eastAsia="en-US" w:bidi="ar-SA"/>
+              </w:rPr>
+              <w:t>Example -</w:t>
+            </w:r>
+          </w:p>
+          <w:p>
+            <w:pPr>
+              <w:pStyle w:val="Normal"/>
+              <w:widowControl w:val="false"/>
+              <w:suppressAutoHyphens w:val="true"/>
+              <w:spacing w:lineRule="auto" w:line="240" w:before="0" w:after="0"/>
+              <w:jc w:val="left"/>
+              <w:rPr>
+                <w:rFonts w:ascii="Liberation Mono" w:hAnsi="Liberation Mono" w:eastAsia="Calibri" w:cs=""/>
+                <w:kern w:val="0"/>
+                <w:sz w:val="21"/>
+                <w:szCs w:val="21"/>
+                <w:lang w:val="en-US" w:eastAsia="en-US" w:bidi="ar-SA"/>
+              </w:rPr>
+            </w:pPr>
+            <w:r>
+              <w:rPr>
+                <w:rFonts w:eastAsia="Calibri" w:cs="" w:ascii="Liberation Mono" w:hAnsi="Liberation Mono"/>
+                <w:kern w:val="0"/>
+                <w:sz w:val="21"/>
+                <w:szCs w:val="21"/>
+                <w:lang w:val="en-US" w:eastAsia="en-US" w:bidi="ar-SA"/>
+              </w:rPr>
+            </w:r>
+          </w:p>
+          <w:p>
+            <w:pPr>
+              <w:pStyle w:val="Normal"/>
+              <w:widowControl w:val="false"/>
+              <w:suppressAutoHyphens w:val="true"/>
+              <w:spacing w:lineRule="auto" w:line="240" w:before="0" w:after="0"/>
+              <w:jc w:val="left"/>
+              <w:rPr>
+                <w:rFonts w:ascii="Liberation Mono" w:hAnsi="Liberation Mono" w:eastAsia="Calibri" w:cs=""/>
+                <w:kern w:val="0"/>
+                <w:sz w:val="21"/>
+                <w:szCs w:val="21"/>
+                <w:lang w:val="en-US" w:eastAsia="en-US" w:bidi="ar-SA"/>
+              </w:rPr>
+            </w:pPr>
+            <w:r>
+              <w:rPr>
+                <w:rFonts w:eastAsia="Calibri" w:cs="" w:ascii="Liberation Mono" w:hAnsi="Liberation Mono"/>
+                <w:kern w:val="0"/>
+                <w:sz w:val="21"/>
+                <w:szCs w:val="21"/>
+                <w:lang w:val="en-US" w:eastAsia="en-US" w:bidi="ar-SA"/>
+              </w:rPr>
+              <w:t>class A{</w:t>
+            </w:r>
+          </w:p>
+          <w:p>
+            <w:pPr>
+              <w:pStyle w:val="Normal"/>
+              <w:widowControl w:val="false"/>
+              <w:suppressAutoHyphens w:val="true"/>
+              <w:spacing w:lineRule="auto" w:line="240" w:before="0" w:after="0"/>
+              <w:jc w:val="left"/>
+              <w:rPr>
+                <w:rFonts w:ascii="Liberation Mono" w:hAnsi="Liberation Mono" w:eastAsia="Calibri" w:cs=""/>
+                <w:kern w:val="0"/>
+                <w:sz w:val="21"/>
+                <w:szCs w:val="21"/>
+                <w:lang w:val="en-US" w:eastAsia="en-US" w:bidi="ar-SA"/>
+              </w:rPr>
+            </w:pPr>
+            <w:r>
+              <w:rPr>
+                <w:rFonts w:eastAsia="Calibri" w:cs="" w:ascii="Liberation Mono" w:hAnsi="Liberation Mono"/>
+                <w:kern w:val="0"/>
+                <w:sz w:val="21"/>
+                <w:szCs w:val="21"/>
+                <w:lang w:val="en-US" w:eastAsia="en-US" w:bidi="ar-SA"/>
+              </w:rPr>
+              <w:t xml:space="preserve">  </w:t>
+            </w:r>
+            <w:r>
+              <w:rPr>
+                <w:rFonts w:eastAsia="Calibri" w:cs="" w:ascii="Liberation Mono" w:hAnsi="Liberation Mono"/>
+                <w:kern w:val="0"/>
+                <w:sz w:val="21"/>
+                <w:szCs w:val="21"/>
+                <w:lang w:val="en-US" w:eastAsia="en-US" w:bidi="ar-SA"/>
+              </w:rPr>
+              <w:t>public:</w:t>
+            </w:r>
+          </w:p>
+          <w:p>
+            <w:pPr>
+              <w:pStyle w:val="Normal"/>
+              <w:widowControl w:val="false"/>
+              <w:suppressAutoHyphens w:val="true"/>
+              <w:spacing w:lineRule="auto" w:line="240" w:before="0" w:after="0"/>
+              <w:jc w:val="left"/>
+              <w:rPr>
+                <w:rFonts w:ascii="Liberation Mono" w:hAnsi="Liberation Mono" w:eastAsia="Calibri" w:cs=""/>
+                <w:kern w:val="0"/>
+                <w:sz w:val="21"/>
+                <w:szCs w:val="21"/>
+                <w:lang w:val="en-US" w:eastAsia="en-US" w:bidi="ar-SA"/>
+              </w:rPr>
+            </w:pPr>
+            <w:r>
+              <w:rPr>
+                <w:rFonts w:eastAsia="Calibri" w:cs="" w:ascii="Liberation Mono" w:hAnsi="Liberation Mono"/>
+                <w:kern w:val="0"/>
+                <w:sz w:val="21"/>
+                <w:szCs w:val="21"/>
+                <w:lang w:val="en-US" w:eastAsia="en-US" w:bidi="ar-SA"/>
+              </w:rPr>
+              <w:t xml:space="preserve">    </w:t>
+            </w:r>
+            <w:r>
+              <w:rPr>
+                <w:rFonts w:eastAsia="Calibri" w:cs="" w:ascii="Liberation Mono" w:hAnsi="Liberation Mono"/>
+                <w:kern w:val="0"/>
+                <w:sz w:val="21"/>
+                <w:szCs w:val="21"/>
+                <w:lang w:val="en-US" w:eastAsia="en-US" w:bidi="ar-SA"/>
+              </w:rPr>
+              <w:t>virtual void fun(){</w:t>
+            </w:r>
+          </w:p>
+          <w:p>
+            <w:pPr>
+              <w:pStyle w:val="Normal"/>
+              <w:widowControl w:val="false"/>
+              <w:suppressAutoHyphens w:val="true"/>
+              <w:spacing w:lineRule="auto" w:line="240" w:before="0" w:after="0"/>
+              <w:jc w:val="left"/>
+              <w:rPr>
+                <w:rFonts w:ascii="Liberation Mono" w:hAnsi="Liberation Mono" w:eastAsia="Calibri" w:cs=""/>
+                <w:kern w:val="0"/>
+                <w:sz w:val="21"/>
+                <w:szCs w:val="21"/>
+                <w:lang w:val="en-US" w:eastAsia="en-US" w:bidi="ar-SA"/>
+              </w:rPr>
+            </w:pPr>
+            <w:r>
+              <w:rPr>
+                <w:rFonts w:eastAsia="Calibri" w:cs="" w:ascii="Liberation Mono" w:hAnsi="Liberation Mono"/>
+                <w:kern w:val="0"/>
+                <w:sz w:val="21"/>
+                <w:szCs w:val="21"/>
+                <w:lang w:val="en-US" w:eastAsia="en-US" w:bidi="ar-SA"/>
+              </w:rPr>
+              <w:t xml:space="preserve">      </w:t>
+            </w:r>
+            <w:r>
+              <w:rPr>
+                <w:rFonts w:eastAsia="Calibri" w:cs="" w:ascii="Liberation Mono" w:hAnsi="Liberation Mono"/>
+                <w:kern w:val="0"/>
+                <w:sz w:val="21"/>
+                <w:szCs w:val="21"/>
+                <w:lang w:val="en-US" w:eastAsia="en-US" w:bidi="ar-SA"/>
+              </w:rPr>
+              <w:t>cout&lt;&lt;”base ”;</w:t>
+            </w:r>
+          </w:p>
+          <w:p>
+            <w:pPr>
+              <w:pStyle w:val="Normal"/>
+              <w:widowControl w:val="false"/>
+              <w:suppressAutoHyphens w:val="true"/>
+              <w:spacing w:lineRule="auto" w:line="240" w:before="0" w:after="0"/>
+              <w:jc w:val="left"/>
+              <w:rPr>
+                <w:rFonts w:ascii="Liberation Mono" w:hAnsi="Liberation Mono" w:eastAsia="Calibri" w:cs=""/>
+                <w:kern w:val="0"/>
+                <w:sz w:val="21"/>
+                <w:szCs w:val="21"/>
+                <w:lang w:val="en-US" w:eastAsia="en-US" w:bidi="ar-SA"/>
+              </w:rPr>
+            </w:pPr>
+            <w:r>
+              <w:rPr>
+                <w:rFonts w:eastAsia="Calibri" w:cs="" w:ascii="Liberation Mono" w:hAnsi="Liberation Mono"/>
+                <w:kern w:val="0"/>
+                <w:sz w:val="21"/>
+                <w:szCs w:val="21"/>
+                <w:lang w:val="en-US" w:eastAsia="en-US" w:bidi="ar-SA"/>
+              </w:rPr>
+              <w:t xml:space="preserve">    </w:t>
+            </w:r>
+            <w:r>
+              <w:rPr>
+                <w:rFonts w:eastAsia="Calibri" w:cs="" w:ascii="Liberation Mono" w:hAnsi="Liberation Mono"/>
+                <w:kern w:val="0"/>
+                <w:sz w:val="21"/>
+                <w:szCs w:val="21"/>
+                <w:lang w:val="en-US" w:eastAsia="en-US" w:bidi="ar-SA"/>
+              </w:rPr>
+              <w:t>}</w:t>
+            </w:r>
+          </w:p>
+          <w:p>
+            <w:pPr>
+              <w:pStyle w:val="Normal"/>
+              <w:widowControl w:val="false"/>
+              <w:suppressAutoHyphens w:val="true"/>
+              <w:spacing w:lineRule="auto" w:line="240" w:before="0" w:after="0"/>
+              <w:jc w:val="left"/>
+              <w:rPr>
+                <w:rFonts w:ascii="Liberation Mono" w:hAnsi="Liberation Mono" w:eastAsia="Calibri" w:cs=""/>
+                <w:kern w:val="0"/>
+                <w:sz w:val="21"/>
+                <w:szCs w:val="21"/>
+                <w:lang w:val="en-US" w:eastAsia="en-US" w:bidi="ar-SA"/>
+              </w:rPr>
+            </w:pPr>
+            <w:r>
+              <w:rPr>
+                <w:rFonts w:eastAsia="Calibri" w:cs="" w:ascii="Liberation Mono" w:hAnsi="Liberation Mono"/>
+                <w:kern w:val="0"/>
+                <w:sz w:val="21"/>
+                <w:szCs w:val="21"/>
+                <w:lang w:val="en-US" w:eastAsia="en-US" w:bidi="ar-SA"/>
+              </w:rPr>
+              <w:t>};</w:t>
+            </w:r>
+          </w:p>
+          <w:p>
+            <w:pPr>
+              <w:pStyle w:val="Normal"/>
+              <w:widowControl w:val="false"/>
+              <w:suppressAutoHyphens w:val="true"/>
+              <w:spacing w:lineRule="auto" w:line="240" w:before="0" w:after="0"/>
+              <w:jc w:val="left"/>
+              <w:rPr>
+                <w:rFonts w:ascii="Liberation Mono" w:hAnsi="Liberation Mono" w:eastAsia="Calibri" w:cs=""/>
+                <w:kern w:val="0"/>
+                <w:sz w:val="21"/>
+                <w:szCs w:val="21"/>
+                <w:lang w:val="en-US" w:eastAsia="en-US" w:bidi="ar-SA"/>
+              </w:rPr>
+            </w:pPr>
+            <w:r>
+              <w:rPr>
+                <w:rFonts w:eastAsia="Calibri" w:cs="" w:ascii="Liberation Mono" w:hAnsi="Liberation Mono"/>
+                <w:kern w:val="0"/>
+                <w:sz w:val="21"/>
+                <w:szCs w:val="21"/>
+                <w:lang w:val="en-US" w:eastAsia="en-US" w:bidi="ar-SA"/>
+              </w:rPr>
+              <w:t>class B: public A{</w:t>
+            </w:r>
+          </w:p>
+          <w:p>
+            <w:pPr>
+              <w:pStyle w:val="Normal"/>
+              <w:widowControl w:val="false"/>
+              <w:suppressAutoHyphens w:val="true"/>
+              <w:spacing w:lineRule="auto" w:line="240" w:before="0" w:after="0"/>
+              <w:jc w:val="left"/>
+              <w:rPr>
+                <w:rFonts w:ascii="Liberation Mono" w:hAnsi="Liberation Mono" w:eastAsia="Calibri" w:cs=""/>
+                <w:kern w:val="0"/>
+                <w:sz w:val="21"/>
+                <w:szCs w:val="21"/>
+                <w:lang w:val="en-US" w:eastAsia="en-US" w:bidi="ar-SA"/>
+              </w:rPr>
+            </w:pPr>
+            <w:r>
+              <w:rPr>
+                <w:rFonts w:eastAsia="Calibri" w:cs="" w:ascii="Liberation Mono" w:hAnsi="Liberation Mono"/>
+                <w:kern w:val="0"/>
+                <w:sz w:val="21"/>
+                <w:szCs w:val="21"/>
+                <w:lang w:val="en-US" w:eastAsia="en-US" w:bidi="ar-SA"/>
+              </w:rPr>
+              <w:t xml:space="preserve">  </w:t>
+            </w:r>
+            <w:r>
+              <w:rPr>
+                <w:rFonts w:eastAsia="Calibri" w:cs="" w:ascii="Liberation Mono" w:hAnsi="Liberation Mono"/>
+                <w:kern w:val="0"/>
+                <w:sz w:val="21"/>
+                <w:szCs w:val="21"/>
+                <w:lang w:val="en-US" w:eastAsia="en-US" w:bidi="ar-SA"/>
+              </w:rPr>
+              <w:t>public:</w:t>
+            </w:r>
+          </w:p>
+          <w:p>
+            <w:pPr>
+              <w:pStyle w:val="Normal"/>
+              <w:widowControl w:val="false"/>
+              <w:suppressAutoHyphens w:val="true"/>
+              <w:spacing w:lineRule="auto" w:line="240" w:before="0" w:after="0"/>
+              <w:jc w:val="left"/>
+              <w:rPr>
+                <w:rFonts w:ascii="Liberation Mono" w:hAnsi="Liberation Mono" w:eastAsia="Calibri" w:cs=""/>
+                <w:kern w:val="0"/>
+                <w:sz w:val="21"/>
+                <w:szCs w:val="21"/>
+                <w:lang w:val="en-US" w:eastAsia="en-US" w:bidi="ar-SA"/>
+              </w:rPr>
+            </w:pPr>
+            <w:r>
+              <w:rPr>
+                <w:rFonts w:eastAsia="Calibri" w:cs="" w:ascii="Liberation Mono" w:hAnsi="Liberation Mono"/>
+                <w:kern w:val="0"/>
+                <w:sz w:val="21"/>
+                <w:szCs w:val="21"/>
+                <w:lang w:val="en-US" w:eastAsia="en-US" w:bidi="ar-SA"/>
+              </w:rPr>
+              <w:t xml:space="preserve">    </w:t>
+            </w:r>
+            <w:r>
+              <w:rPr>
+                <w:rFonts w:eastAsia="Calibri" w:cs="" w:ascii="Liberation Mono" w:hAnsi="Liberation Mono"/>
+                <w:kern w:val="0"/>
+                <w:sz w:val="21"/>
+                <w:szCs w:val="21"/>
+                <w:lang w:val="en-US" w:eastAsia="en-US" w:bidi="ar-SA"/>
+              </w:rPr>
+              <w:t>void fun(){</w:t>
+            </w:r>
+          </w:p>
+          <w:p>
+            <w:pPr>
+              <w:pStyle w:val="Normal"/>
+              <w:widowControl w:val="false"/>
+              <w:suppressAutoHyphens w:val="true"/>
+              <w:spacing w:lineRule="auto" w:line="240" w:before="0" w:after="0"/>
+              <w:jc w:val="left"/>
+              <w:rPr>
+                <w:rFonts w:ascii="Liberation Mono" w:hAnsi="Liberation Mono" w:eastAsia="Calibri" w:cs=""/>
+                <w:kern w:val="0"/>
+                <w:sz w:val="21"/>
+                <w:szCs w:val="21"/>
+                <w:lang w:val="en-US" w:eastAsia="en-US" w:bidi="ar-SA"/>
+              </w:rPr>
+            </w:pPr>
+            <w:r>
+              <w:rPr>
+                <w:rFonts w:eastAsia="Calibri" w:cs="" w:ascii="Liberation Mono" w:hAnsi="Liberation Mono"/>
+                <w:kern w:val="0"/>
+                <w:sz w:val="21"/>
+                <w:szCs w:val="21"/>
+                <w:lang w:val="en-US" w:eastAsia="en-US" w:bidi="ar-SA"/>
+              </w:rPr>
+              <w:t xml:space="preserve">      </w:t>
+            </w:r>
+            <w:r>
+              <w:rPr>
+                <w:rFonts w:eastAsia="Calibri" w:cs="" w:ascii="Liberation Mono" w:hAnsi="Liberation Mono"/>
+                <w:kern w:val="0"/>
+                <w:sz w:val="21"/>
+                <w:szCs w:val="21"/>
+                <w:lang w:val="en-US" w:eastAsia="en-US" w:bidi="ar-SA"/>
+              </w:rPr>
+              <w:t>cout&lt;&lt;”derived ”;</w:t>
+            </w:r>
+          </w:p>
+          <w:p>
+            <w:pPr>
+              <w:pStyle w:val="Normal"/>
+              <w:widowControl w:val="false"/>
+              <w:suppressAutoHyphens w:val="true"/>
+              <w:spacing w:lineRule="auto" w:line="240" w:before="0" w:after="0"/>
+              <w:jc w:val="left"/>
+              <w:rPr>
+                <w:rFonts w:ascii="Liberation Mono" w:hAnsi="Liberation Mono" w:eastAsia="Calibri" w:cs=""/>
+                <w:kern w:val="0"/>
+                <w:sz w:val="21"/>
+                <w:szCs w:val="21"/>
+                <w:lang w:val="en-US" w:eastAsia="en-US" w:bidi="ar-SA"/>
+              </w:rPr>
+            </w:pPr>
+            <w:r>
+              <w:rPr>
+                <w:rFonts w:eastAsia="Calibri" w:cs="" w:ascii="Liberation Mono" w:hAnsi="Liberation Mono"/>
+                <w:kern w:val="0"/>
+                <w:sz w:val="21"/>
+                <w:szCs w:val="21"/>
+                <w:lang w:val="en-US" w:eastAsia="en-US" w:bidi="ar-SA"/>
+              </w:rPr>
+              <w:t xml:space="preserve">    </w:t>
+            </w:r>
+            <w:r>
+              <w:rPr>
+                <w:rFonts w:eastAsia="Calibri" w:cs="" w:ascii="Liberation Mono" w:hAnsi="Liberation Mono"/>
+                <w:kern w:val="0"/>
+                <w:sz w:val="21"/>
+                <w:szCs w:val="21"/>
+                <w:lang w:val="en-US" w:eastAsia="en-US" w:bidi="ar-SA"/>
+              </w:rPr>
+              <w:t>}</w:t>
+            </w:r>
+          </w:p>
+          <w:p>
+            <w:pPr>
+              <w:pStyle w:val="Normal"/>
+              <w:widowControl w:val="false"/>
+              <w:suppressAutoHyphens w:val="true"/>
+              <w:spacing w:lineRule="auto" w:line="240" w:before="0" w:after="0"/>
+              <w:jc w:val="left"/>
+              <w:rPr>
+                <w:rFonts w:ascii="Liberation Mono" w:hAnsi="Liberation Mono" w:eastAsia="Calibri" w:cs=""/>
+                <w:kern w:val="0"/>
+                <w:sz w:val="21"/>
+                <w:szCs w:val="21"/>
+                <w:lang w:val="en-US" w:eastAsia="en-US" w:bidi="ar-SA"/>
+              </w:rPr>
+            </w:pPr>
+            <w:r>
+              <w:rPr>
+                <w:rFonts w:eastAsia="Calibri" w:cs="" w:ascii="Liberation Mono" w:hAnsi="Liberation Mono"/>
+                <w:kern w:val="0"/>
+                <w:sz w:val="21"/>
+                <w:szCs w:val="21"/>
+                <w:lang w:val="en-US" w:eastAsia="en-US" w:bidi="ar-SA"/>
+              </w:rPr>
+              <w:t>};</w:t>
+            </w:r>
+          </w:p>
+          <w:p>
+            <w:pPr>
+              <w:pStyle w:val="Normal"/>
+              <w:widowControl w:val="false"/>
+              <w:suppressAutoHyphens w:val="true"/>
+              <w:spacing w:lineRule="auto" w:line="240" w:before="0" w:after="0"/>
+              <w:jc w:val="left"/>
+              <w:rPr>
+                <w:rFonts w:ascii="Liberation Mono" w:hAnsi="Liberation Mono" w:eastAsia="Calibri" w:cs=""/>
+                <w:kern w:val="0"/>
+                <w:sz w:val="21"/>
+                <w:szCs w:val="21"/>
+                <w:lang w:val="en-US" w:eastAsia="en-US" w:bidi="ar-SA"/>
+              </w:rPr>
+            </w:pPr>
+            <w:r>
+              <w:rPr>
+                <w:rFonts w:eastAsia="Calibri" w:cs="" w:ascii="Liberation Mono" w:hAnsi="Liberation Mono"/>
+                <w:kern w:val="0"/>
+                <w:sz w:val="21"/>
+                <w:szCs w:val="21"/>
+                <w:lang w:val="en-US" w:eastAsia="en-US" w:bidi="ar-SA"/>
+              </w:rPr>
+              <w:t>int main(){</w:t>
+            </w:r>
+          </w:p>
+          <w:p>
+            <w:pPr>
+              <w:pStyle w:val="Normal"/>
+              <w:widowControl w:val="false"/>
+              <w:suppressAutoHyphens w:val="true"/>
+              <w:spacing w:lineRule="auto" w:line="240" w:before="0" w:after="0"/>
+              <w:jc w:val="left"/>
+              <w:rPr>
+                <w:rFonts w:ascii="Liberation Mono" w:hAnsi="Liberation Mono" w:eastAsia="Calibri" w:cs=""/>
+                <w:kern w:val="0"/>
+                <w:sz w:val="21"/>
+                <w:szCs w:val="21"/>
+                <w:lang w:val="en-US" w:eastAsia="en-US" w:bidi="ar-SA"/>
+              </w:rPr>
+            </w:pPr>
+            <w:r>
+              <w:rPr>
+                <w:rFonts w:eastAsia="Calibri" w:cs="" w:ascii="Liberation Mono" w:hAnsi="Liberation Mono"/>
+                <w:kern w:val="0"/>
+                <w:sz w:val="21"/>
+                <w:szCs w:val="21"/>
+                <w:lang w:val="en-US" w:eastAsia="en-US" w:bidi="ar-SA"/>
+              </w:rPr>
+              <w:t xml:space="preserve">  </w:t>
+            </w:r>
+            <w:r>
+              <w:rPr>
+                <w:rFonts w:eastAsia="Calibri" w:cs="" w:ascii="Liberation Mono" w:hAnsi="Liberation Mono"/>
+                <w:kern w:val="0"/>
+                <w:sz w:val="21"/>
+                <w:szCs w:val="21"/>
+                <w:lang w:val="en-US" w:eastAsia="en-US" w:bidi="ar-SA"/>
+              </w:rPr>
+              <w:t>A *a=new B;</w:t>
+            </w:r>
+          </w:p>
+          <w:p>
+            <w:pPr>
+              <w:pStyle w:val="Normal"/>
+              <w:widowControl w:val="false"/>
+              <w:suppressAutoHyphens w:val="true"/>
+              <w:spacing w:lineRule="auto" w:line="240" w:before="0" w:after="0"/>
+              <w:jc w:val="left"/>
+              <w:rPr>
+                <w:rFonts w:ascii="Liberation Mono" w:hAnsi="Liberation Mono" w:eastAsia="Calibri" w:cs=""/>
+                <w:kern w:val="0"/>
+                <w:sz w:val="21"/>
+                <w:szCs w:val="21"/>
+                <w:lang w:val="en-US" w:eastAsia="en-US" w:bidi="ar-SA"/>
+              </w:rPr>
+            </w:pPr>
+            <w:r>
+              <w:rPr>
+                <w:rFonts w:eastAsia="Calibri" w:cs="" w:ascii="Liberation Mono" w:hAnsi="Liberation Mono"/>
+                <w:kern w:val="0"/>
+                <w:sz w:val="21"/>
+                <w:szCs w:val="21"/>
+                <w:lang w:val="en-US" w:eastAsia="en-US" w:bidi="ar-SA"/>
+              </w:rPr>
+              <w:t xml:space="preserve">  </w:t>
+            </w:r>
+            <w:r>
+              <w:rPr>
+                <w:rFonts w:eastAsia="Calibri" w:cs="" w:ascii="Liberation Mono" w:hAnsi="Liberation Mono"/>
+                <w:kern w:val="0"/>
+                <w:sz w:val="21"/>
+                <w:szCs w:val="21"/>
+                <w:lang w:val="en-US" w:eastAsia="en-US" w:bidi="ar-SA"/>
+              </w:rPr>
+              <w:t>a-&gt;fun();</w:t>
+            </w:r>
+          </w:p>
+          <w:p>
+            <w:pPr>
+              <w:pStyle w:val="Normal"/>
+              <w:widowControl w:val="false"/>
+              <w:suppressAutoHyphens w:val="true"/>
+              <w:spacing w:lineRule="auto" w:line="240" w:before="0" w:after="0"/>
+              <w:jc w:val="left"/>
+              <w:rPr>
+                <w:rFonts w:ascii="Liberation Mono" w:hAnsi="Liberation Mono" w:eastAsia="Calibri" w:cs=""/>
+                <w:kern w:val="0"/>
+                <w:sz w:val="21"/>
+                <w:szCs w:val="21"/>
+                <w:lang w:val="en-US" w:eastAsia="en-US" w:bidi="ar-SA"/>
+              </w:rPr>
+            </w:pPr>
+            <w:r>
+              <w:rPr>
+                <w:rFonts w:eastAsia="Calibri" w:cs="" w:ascii="Liberation Mono" w:hAnsi="Liberation Mono"/>
+                <w:kern w:val="0"/>
+                <w:sz w:val="21"/>
+                <w:szCs w:val="21"/>
+                <w:lang w:val="en-US" w:eastAsia="en-US" w:bidi="ar-SA"/>
+              </w:rPr>
+            </w:r>
+          </w:p>
+          <w:p>
+            <w:pPr>
+              <w:pStyle w:val="Normal"/>
+              <w:widowControl w:val="false"/>
+              <w:suppressAutoHyphens w:val="true"/>
+              <w:spacing w:lineRule="auto" w:line="240" w:before="0" w:after="0"/>
+              <w:jc w:val="left"/>
+              <w:rPr>
+                <w:rFonts w:ascii="Liberation Mono" w:hAnsi="Liberation Mono" w:eastAsia="Calibri" w:cs=""/>
+                <w:kern w:val="0"/>
+                <w:sz w:val="21"/>
+                <w:szCs w:val="21"/>
+                <w:lang w:val="en-US" w:eastAsia="en-US" w:bidi="ar-SA"/>
+              </w:rPr>
+            </w:pPr>
+            <w:r>
+              <w:rPr>
+                <w:rFonts w:eastAsia="Calibri" w:cs="" w:ascii="Liberation Mono" w:hAnsi="Liberation Mono"/>
+                <w:kern w:val="0"/>
+                <w:sz w:val="21"/>
+                <w:szCs w:val="21"/>
+                <w:lang w:val="en-US" w:eastAsia="en-US" w:bidi="ar-SA"/>
+              </w:rPr>
+              <w:t xml:space="preserve">  </w:t>
+            </w:r>
+            <w:r>
+              <w:rPr>
+                <w:rFonts w:eastAsia="Calibri" w:cs="" w:ascii="Liberation Mono" w:hAnsi="Liberation Mono"/>
+                <w:kern w:val="0"/>
+                <w:sz w:val="21"/>
+                <w:szCs w:val="21"/>
+                <w:lang w:val="en-US" w:eastAsia="en-US" w:bidi="ar-SA"/>
+              </w:rPr>
+              <w:t>return 0;</w:t>
+            </w:r>
+          </w:p>
+          <w:p>
+            <w:pPr>
+              <w:pStyle w:val="Normal"/>
+              <w:widowControl w:val="false"/>
+              <w:suppressAutoHyphens w:val="true"/>
+              <w:spacing w:lineRule="auto" w:line="240" w:before="0" w:after="0"/>
+              <w:jc w:val="left"/>
+              <w:rPr>
+                <w:rFonts w:ascii="Liberation Mono" w:hAnsi="Liberation Mono" w:eastAsia="Calibri" w:cs=""/>
+                <w:kern w:val="0"/>
+                <w:sz w:val="21"/>
+                <w:szCs w:val="21"/>
+                <w:lang w:val="en-US" w:eastAsia="en-US" w:bidi="ar-SA"/>
+              </w:rPr>
+            </w:pPr>
+            <w:r>
+              <w:rPr>
+                <w:rFonts w:eastAsia="Calibri" w:cs="" w:ascii="Liberation Mono" w:hAnsi="Liberation Mono"/>
+                <w:kern w:val="0"/>
+                <w:sz w:val="21"/>
+                <w:szCs w:val="21"/>
+                <w:lang w:val="en-US" w:eastAsia="en-US" w:bidi="ar-SA"/>
+              </w:rPr>
+              <w:t>}</w:t>
+            </w:r>
+          </w:p>
+          <w:p>
+            <w:pPr>
+              <w:pStyle w:val="Normal"/>
+              <w:widowControl w:val="false"/>
+              <w:suppressAutoHyphens w:val="true"/>
+              <w:spacing w:lineRule="auto" w:line="240" w:before="0" w:after="0"/>
+              <w:jc w:val="left"/>
+              <w:rPr>
+                <w:rFonts w:ascii="Liberation Mono" w:hAnsi="Liberation Mono" w:eastAsia="Calibri" w:cs=""/>
+                <w:kern w:val="0"/>
+                <w:sz w:val="21"/>
+                <w:szCs w:val="21"/>
+                <w:lang w:val="en-US" w:eastAsia="en-US" w:bidi="ar-SA"/>
+              </w:rPr>
+            </w:pPr>
+            <w:r>
+              <w:rPr>
+                <w:rFonts w:eastAsia="Calibri" w:cs="" w:ascii="Liberation Mono" w:hAnsi="Liberation Mono"/>
+                <w:kern w:val="0"/>
+                <w:sz w:val="21"/>
+                <w:szCs w:val="21"/>
+                <w:lang w:val="en-US" w:eastAsia="en-US" w:bidi="ar-SA"/>
+              </w:rPr>
+            </w:r>
+          </w:p>
           <w:p>
             <w:pPr>
               <w:pStyle w:val="Normal"/>

</xml_diff>

<commit_message>
brings Week5-9 doc up through answering CPP question 15; also creates doc for a few notes about abstraction, hopefully for blogging on later.
</commit_message>
<xml_diff>
--- a/WillC-JS-Week5+9_JSCPPLinux-Flash-Cards_CS3.docx
+++ b/WillC-JS-Week5+9_JSCPPLinux-Flash-Cards_CS3.docx
@@ -16588,6 +16588,1087 @@
                 <w:szCs w:val="21"/>
                 <w:lang w:val="en-US" w:eastAsia="en-US" w:bidi="ar-SA"/>
               </w:rPr>
+              <w:t>Ans. A friend class can access private, protected, and public members of other classes in which it is declared as friends.</w:t>
+            </w:r>
+          </w:p>
+          <w:p>
+            <w:pPr>
+              <w:pStyle w:val="Normal"/>
+              <w:widowControl w:val="false"/>
+              <w:suppressAutoHyphens w:val="true"/>
+              <w:spacing w:lineRule="auto" w:line="240" w:before="0" w:after="0"/>
+              <w:jc w:val="left"/>
+              <w:rPr>
+                <w:rFonts w:ascii="Liberation Mono" w:hAnsi="Liberation Mono" w:eastAsia="Calibri" w:cs=""/>
+                <w:kern w:val="0"/>
+                <w:sz w:val="21"/>
+                <w:szCs w:val="21"/>
+                <w:lang w:val="en-US" w:eastAsia="en-US" w:bidi="ar-SA"/>
+              </w:rPr>
+            </w:pPr>
+            <w:r>
+              <w:rPr>
+                <w:rFonts w:eastAsia="Calibri" w:cs="" w:ascii="Liberation Mono" w:hAnsi="Liberation Mono"/>
+                <w:kern w:val="0"/>
+                <w:sz w:val="21"/>
+                <w:szCs w:val="21"/>
+                <w:lang w:val="en-US" w:eastAsia="en-US" w:bidi="ar-SA"/>
+              </w:rPr>
+            </w:r>
+          </w:p>
+          <w:p>
+            <w:pPr>
+              <w:pStyle w:val="Normal"/>
+              <w:widowControl w:val="false"/>
+              <w:suppressAutoHyphens w:val="true"/>
+              <w:spacing w:lineRule="auto" w:line="240" w:before="0" w:after="0"/>
+              <w:jc w:val="left"/>
+              <w:rPr>
+                <w:rFonts w:ascii="Liberation Mono" w:hAnsi="Liberation Mono" w:eastAsia="Calibri" w:cs=""/>
+                <w:kern w:val="0"/>
+                <w:sz w:val="21"/>
+                <w:szCs w:val="21"/>
+                <w:lang w:val="en-US" w:eastAsia="en-US" w:bidi="ar-SA"/>
+              </w:rPr>
+            </w:pPr>
+            <w:r>
+              <w:rPr>
+                <w:rFonts w:eastAsia="Calibri" w:cs="" w:ascii="Liberation Mono" w:hAnsi="Liberation Mono"/>
+                <w:kern w:val="0"/>
+                <w:sz w:val="21"/>
+                <w:szCs w:val="21"/>
+                <w:lang w:val="en-US" w:eastAsia="en-US" w:bidi="ar-SA"/>
+              </w:rPr>
+              <w:t>Like friend class, friend function can also access private, protected, and public members. But, Friend functions are not member functions.</w:t>
+            </w:r>
+          </w:p>
+          <w:p>
+            <w:pPr>
+              <w:pStyle w:val="Normal"/>
+              <w:widowControl w:val="false"/>
+              <w:suppressAutoHyphens w:val="true"/>
+              <w:spacing w:lineRule="auto" w:line="240" w:before="0" w:after="0"/>
+              <w:jc w:val="left"/>
+              <w:rPr>
+                <w:rFonts w:ascii="Liberation Mono" w:hAnsi="Liberation Mono" w:eastAsia="Calibri" w:cs=""/>
+                <w:kern w:val="0"/>
+                <w:sz w:val="21"/>
+                <w:szCs w:val="21"/>
+                <w:lang w:val="en-US" w:eastAsia="en-US" w:bidi="ar-SA"/>
+              </w:rPr>
+            </w:pPr>
+            <w:r>
+              <w:rPr>
+                <w:rFonts w:eastAsia="Calibri" w:cs="" w:ascii="Liberation Mono" w:hAnsi="Liberation Mono"/>
+                <w:kern w:val="0"/>
+                <w:sz w:val="21"/>
+                <w:szCs w:val="21"/>
+                <w:lang w:val="en-US" w:eastAsia="en-US" w:bidi="ar-SA"/>
+              </w:rPr>
+            </w:r>
+          </w:p>
+          <w:p>
+            <w:pPr>
+              <w:pStyle w:val="Normal"/>
+              <w:widowControl w:val="false"/>
+              <w:suppressAutoHyphens w:val="true"/>
+              <w:spacing w:lineRule="auto" w:line="240" w:before="0" w:after="0"/>
+              <w:jc w:val="left"/>
+              <w:rPr>
+                <w:rFonts w:ascii="Liberation Mono" w:hAnsi="Liberation Mono" w:eastAsia="Calibri" w:cs=""/>
+                <w:kern w:val="0"/>
+                <w:sz w:val="21"/>
+                <w:szCs w:val="21"/>
+                <w:lang w:val="en-US" w:eastAsia="en-US" w:bidi="ar-SA"/>
+              </w:rPr>
+            </w:pPr>
+            <w:r>
+              <w:rPr>
+                <w:rFonts w:eastAsia="Calibri" w:cs="" w:ascii="Liberation Mono" w:hAnsi="Liberation Mono"/>
+                <w:kern w:val="0"/>
+                <w:sz w:val="21"/>
+                <w:szCs w:val="21"/>
+                <w:lang w:val="en-US" w:eastAsia="en-US" w:bidi="ar-SA"/>
+              </w:rPr>
+              <w:t>For example -</w:t>
+            </w:r>
+          </w:p>
+          <w:p>
+            <w:pPr>
+              <w:pStyle w:val="Normal"/>
+              <w:widowControl w:val="false"/>
+              <w:suppressAutoHyphens w:val="true"/>
+              <w:spacing w:lineRule="auto" w:line="240" w:before="0" w:after="0"/>
+              <w:jc w:val="left"/>
+              <w:rPr>
+                <w:rFonts w:ascii="Liberation Mono" w:hAnsi="Liberation Mono" w:eastAsia="Calibri" w:cs=""/>
+                <w:kern w:val="0"/>
+                <w:sz w:val="21"/>
+                <w:szCs w:val="21"/>
+                <w:lang w:val="en-US" w:eastAsia="en-US" w:bidi="ar-SA"/>
+              </w:rPr>
+            </w:pPr>
+            <w:r>
+              <w:rPr>
+                <w:rFonts w:eastAsia="Calibri" w:cs="" w:ascii="Liberation Mono" w:hAnsi="Liberation Mono"/>
+                <w:kern w:val="0"/>
+                <w:sz w:val="21"/>
+                <w:szCs w:val="21"/>
+                <w:lang w:val="en-US" w:eastAsia="en-US" w:bidi="ar-SA"/>
+              </w:rPr>
+            </w:r>
+          </w:p>
+          <w:p>
+            <w:pPr>
+              <w:pStyle w:val="Normal"/>
+              <w:widowControl w:val="false"/>
+              <w:suppressAutoHyphens w:val="true"/>
+              <w:spacing w:lineRule="auto" w:line="240" w:before="0" w:after="0"/>
+              <w:jc w:val="left"/>
+              <w:rPr>
+                <w:rFonts w:ascii="Liberation Mono" w:hAnsi="Liberation Mono" w:eastAsia="Calibri" w:cs=""/>
+                <w:kern w:val="0"/>
+                <w:sz w:val="21"/>
+                <w:szCs w:val="21"/>
+                <w:lang w:val="en-US" w:eastAsia="en-US" w:bidi="ar-SA"/>
+              </w:rPr>
+            </w:pPr>
+            <w:r>
+              <w:rPr>
+                <w:rFonts w:eastAsia="Calibri" w:cs="" w:ascii="Liberation Mono" w:hAnsi="Liberation Mono"/>
+                <w:kern w:val="0"/>
+                <w:sz w:val="21"/>
+                <w:szCs w:val="21"/>
+                <w:lang w:val="en-US" w:eastAsia="en-US" w:bidi="ar-SA"/>
+              </w:rPr>
+              <w:t>class A{</w:t>
+            </w:r>
+          </w:p>
+          <w:p>
+            <w:pPr>
+              <w:pStyle w:val="Normal"/>
+              <w:widowControl w:val="false"/>
+              <w:suppressAutoHyphens w:val="true"/>
+              <w:spacing w:lineRule="auto" w:line="240" w:before="0" w:after="0"/>
+              <w:jc w:val="left"/>
+              <w:rPr>
+                <w:rFonts w:ascii="Liberation Mono" w:hAnsi="Liberation Mono" w:eastAsia="Calibri" w:cs=""/>
+                <w:kern w:val="0"/>
+                <w:sz w:val="21"/>
+                <w:szCs w:val="21"/>
+                <w:lang w:val="en-US" w:eastAsia="en-US" w:bidi="ar-SA"/>
+              </w:rPr>
+            </w:pPr>
+            <w:r>
+              <w:rPr>
+                <w:rFonts w:eastAsia="Calibri" w:cs="" w:ascii="Liberation Mono" w:hAnsi="Liberation Mono"/>
+                <w:kern w:val="0"/>
+                <w:sz w:val="21"/>
+                <w:szCs w:val="21"/>
+                <w:lang w:val="en-US" w:eastAsia="en-US" w:bidi="ar-SA"/>
+              </w:rPr>
+              <w:t xml:space="preserve">  </w:t>
+            </w:r>
+            <w:r>
+              <w:rPr>
+                <w:rFonts w:eastAsia="Calibri" w:cs="" w:ascii="Liberation Mono" w:hAnsi="Liberation Mono"/>
+                <w:kern w:val="0"/>
+                <w:sz w:val="21"/>
+                <w:szCs w:val="21"/>
+                <w:lang w:val="en-US" w:eastAsia="en-US" w:bidi="ar-SA"/>
+              </w:rPr>
+              <w:t>private:</w:t>
+            </w:r>
+          </w:p>
+          <w:p>
+            <w:pPr>
+              <w:pStyle w:val="Normal"/>
+              <w:widowControl w:val="false"/>
+              <w:suppressAutoHyphens w:val="true"/>
+              <w:spacing w:lineRule="auto" w:line="240" w:before="0" w:after="0"/>
+              <w:jc w:val="left"/>
+              <w:rPr>
+                <w:rFonts w:ascii="Liberation Mono" w:hAnsi="Liberation Mono" w:eastAsia="Calibri" w:cs=""/>
+                <w:kern w:val="0"/>
+                <w:sz w:val="21"/>
+                <w:szCs w:val="21"/>
+                <w:lang w:val="en-US" w:eastAsia="en-US" w:bidi="ar-SA"/>
+              </w:rPr>
+            </w:pPr>
+            <w:r>
+              <w:rPr>
+                <w:rFonts w:eastAsia="Calibri" w:cs="" w:ascii="Liberation Mono" w:hAnsi="Liberation Mono"/>
+                <w:kern w:val="0"/>
+                <w:sz w:val="21"/>
+                <w:szCs w:val="21"/>
+                <w:lang w:val="en-US" w:eastAsia="en-US" w:bidi="ar-SA"/>
+              </w:rPr>
+              <w:t xml:space="preserve">    </w:t>
+            </w:r>
+            <w:r>
+              <w:rPr>
+                <w:rFonts w:eastAsia="Calibri" w:cs="" w:ascii="Liberation Mono" w:hAnsi="Liberation Mono"/>
+                <w:kern w:val="0"/>
+                <w:sz w:val="21"/>
+                <w:szCs w:val="21"/>
+                <w:lang w:val="en-US" w:eastAsia="en-US" w:bidi="ar-SA"/>
+              </w:rPr>
+              <w:t>int data_a;</w:t>
+            </w:r>
+          </w:p>
+          <w:p>
+            <w:pPr>
+              <w:pStyle w:val="Normal"/>
+              <w:widowControl w:val="false"/>
+              <w:suppressAutoHyphens w:val="true"/>
+              <w:spacing w:lineRule="auto" w:line="240" w:before="0" w:after="0"/>
+              <w:jc w:val="left"/>
+              <w:rPr>
+                <w:rFonts w:ascii="Liberation Mono" w:hAnsi="Liberation Mono" w:eastAsia="Calibri" w:cs=""/>
+                <w:kern w:val="0"/>
+                <w:sz w:val="21"/>
+                <w:szCs w:val="21"/>
+                <w:lang w:val="en-US" w:eastAsia="en-US" w:bidi="ar-SA"/>
+              </w:rPr>
+            </w:pPr>
+            <w:r>
+              <w:rPr>
+                <w:rFonts w:eastAsia="Calibri" w:cs="" w:ascii="Liberation Mono" w:hAnsi="Liberation Mono"/>
+                <w:kern w:val="0"/>
+                <w:sz w:val="21"/>
+                <w:szCs w:val="21"/>
+                <w:lang w:val="en-US" w:eastAsia="en-US" w:bidi="ar-SA"/>
+              </w:rPr>
+              <w:t xml:space="preserve">  </w:t>
+            </w:r>
+            <w:r>
+              <w:rPr>
+                <w:rFonts w:eastAsia="Calibri" w:cs="" w:ascii="Liberation Mono" w:hAnsi="Liberation Mono"/>
+                <w:kern w:val="0"/>
+                <w:sz w:val="21"/>
+                <w:szCs w:val="21"/>
+                <w:lang w:val="en-US" w:eastAsia="en-US" w:bidi="ar-SA"/>
+              </w:rPr>
+              <w:t>public:</w:t>
+            </w:r>
+          </w:p>
+          <w:p>
+            <w:pPr>
+              <w:pStyle w:val="Normal"/>
+              <w:widowControl w:val="false"/>
+              <w:suppressAutoHyphens w:val="true"/>
+              <w:spacing w:lineRule="auto" w:line="240" w:before="0" w:after="0"/>
+              <w:jc w:val="left"/>
+              <w:rPr>
+                <w:rFonts w:ascii="Liberation Mono" w:hAnsi="Liberation Mono" w:eastAsia="Calibri" w:cs=""/>
+                <w:kern w:val="0"/>
+                <w:sz w:val="21"/>
+                <w:szCs w:val="21"/>
+                <w:lang w:val="en-US" w:eastAsia="en-US" w:bidi="ar-SA"/>
+              </w:rPr>
+            </w:pPr>
+            <w:r>
+              <w:rPr>
+                <w:rFonts w:eastAsia="Calibri" w:cs="" w:ascii="Liberation Mono" w:hAnsi="Liberation Mono"/>
+                <w:kern w:val="0"/>
+                <w:sz w:val="21"/>
+                <w:szCs w:val="21"/>
+                <w:lang w:val="en-US" w:eastAsia="en-US" w:bidi="ar-SA"/>
+              </w:rPr>
+              <w:t xml:space="preserve">    </w:t>
+            </w:r>
+            <w:r>
+              <w:rPr>
+                <w:rFonts w:eastAsia="Calibri" w:cs="" w:ascii="Liberation Mono" w:hAnsi="Liberation Mono"/>
+                <w:kern w:val="0"/>
+                <w:sz w:val="21"/>
+                <w:szCs w:val="21"/>
+                <w:lang w:val="en-US" w:eastAsia="en-US" w:bidi="ar-SA"/>
+              </w:rPr>
+              <w:t>A(int x){</w:t>
+            </w:r>
+          </w:p>
+          <w:p>
+            <w:pPr>
+              <w:pStyle w:val="Normal"/>
+              <w:widowControl w:val="false"/>
+              <w:suppressAutoHyphens w:val="true"/>
+              <w:spacing w:lineRule="auto" w:line="240" w:before="0" w:after="0"/>
+              <w:jc w:val="left"/>
+              <w:rPr>
+                <w:rFonts w:ascii="Liberation Mono" w:hAnsi="Liberation Mono" w:eastAsia="Calibri" w:cs=""/>
+                <w:kern w:val="0"/>
+                <w:sz w:val="21"/>
+                <w:szCs w:val="21"/>
+                <w:lang w:val="en-US" w:eastAsia="en-US" w:bidi="ar-SA"/>
+              </w:rPr>
+            </w:pPr>
+            <w:r>
+              <w:rPr>
+                <w:rFonts w:eastAsia="Calibri" w:cs="" w:ascii="Liberation Mono" w:hAnsi="Liberation Mono"/>
+                <w:kern w:val="0"/>
+                <w:sz w:val="21"/>
+                <w:szCs w:val="21"/>
+                <w:lang w:val="en-US" w:eastAsia="en-US" w:bidi="ar-SA"/>
+              </w:rPr>
+              <w:t xml:space="preserve">      </w:t>
+            </w:r>
+            <w:r>
+              <w:rPr>
+                <w:rFonts w:eastAsia="Calibri" w:cs="" w:ascii="Liberation Mono" w:hAnsi="Liberation Mono"/>
+                <w:kern w:val="0"/>
+                <w:sz w:val="21"/>
+                <w:szCs w:val="21"/>
+                <w:lang w:val="en-US" w:eastAsia="en-US" w:bidi="ar-SA"/>
+              </w:rPr>
+              <w:t>data_a=x;</w:t>
+            </w:r>
+          </w:p>
+          <w:p>
+            <w:pPr>
+              <w:pStyle w:val="Normal"/>
+              <w:widowControl w:val="false"/>
+              <w:suppressAutoHyphens w:val="true"/>
+              <w:spacing w:lineRule="auto" w:line="240" w:before="0" w:after="0"/>
+              <w:jc w:val="left"/>
+              <w:rPr>
+                <w:rFonts w:ascii="Liberation Mono" w:hAnsi="Liberation Mono" w:eastAsia="Calibri" w:cs=""/>
+                <w:kern w:val="0"/>
+                <w:sz w:val="21"/>
+                <w:szCs w:val="21"/>
+                <w:lang w:val="en-US" w:eastAsia="en-US" w:bidi="ar-SA"/>
+              </w:rPr>
+            </w:pPr>
+            <w:r>
+              <w:rPr>
+                <w:rFonts w:eastAsia="Calibri" w:cs="" w:ascii="Liberation Mono" w:hAnsi="Liberation Mono"/>
+                <w:kern w:val="0"/>
+                <w:sz w:val="21"/>
+                <w:szCs w:val="21"/>
+                <w:lang w:val="en-US" w:eastAsia="en-US" w:bidi="ar-SA"/>
+              </w:rPr>
+              <w:t xml:space="preserve">    </w:t>
+            </w:r>
+            <w:r>
+              <w:rPr>
+                <w:rFonts w:eastAsia="Calibri" w:cs="" w:ascii="Liberation Mono" w:hAnsi="Liberation Mono"/>
+                <w:kern w:val="0"/>
+                <w:sz w:val="21"/>
+                <w:szCs w:val="21"/>
+                <w:lang w:val="en-US" w:eastAsia="en-US" w:bidi="ar-SA"/>
+              </w:rPr>
+              <w:t>}</w:t>
+            </w:r>
+          </w:p>
+          <w:p>
+            <w:pPr>
+              <w:pStyle w:val="Normal"/>
+              <w:widowControl w:val="false"/>
+              <w:suppressAutoHyphens w:val="true"/>
+              <w:spacing w:lineRule="auto" w:line="240" w:before="0" w:after="0"/>
+              <w:jc w:val="left"/>
+              <w:rPr>
+                <w:rFonts w:ascii="Liberation Mono" w:hAnsi="Liberation Mono" w:eastAsia="Calibri" w:cs=""/>
+                <w:kern w:val="0"/>
+                <w:sz w:val="21"/>
+                <w:szCs w:val="21"/>
+                <w:lang w:val="en-US" w:eastAsia="en-US" w:bidi="ar-SA"/>
+              </w:rPr>
+            </w:pPr>
+            <w:r>
+              <w:rPr>
+                <w:rFonts w:eastAsia="Calibri" w:cs="" w:ascii="Liberation Mono" w:hAnsi="Liberation Mono"/>
+                <w:kern w:val="0"/>
+                <w:sz w:val="21"/>
+                <w:szCs w:val="21"/>
+                <w:lang w:val="en-US" w:eastAsia="en-US" w:bidi="ar-SA"/>
+              </w:rPr>
+              <w:t xml:space="preserve">    </w:t>
+            </w:r>
+            <w:r>
+              <w:rPr>
+                <w:rFonts w:eastAsia="Calibri" w:cs="" w:ascii="Liberation Mono" w:hAnsi="Liberation Mono"/>
+                <w:kern w:val="0"/>
+                <w:sz w:val="21"/>
+                <w:szCs w:val="21"/>
+                <w:lang w:val="en-US" w:eastAsia="en-US" w:bidi="ar-SA"/>
+              </w:rPr>
+              <w:t xml:space="preserve">friend int </w:t>
+            </w:r>
+            <w:r>
+              <w:rPr>
+                <w:rFonts w:eastAsia="Calibri" w:cs="" w:ascii="Liberation Mono" w:hAnsi="Liberation Mono"/>
+                <w:kern w:val="0"/>
+                <w:sz w:val="21"/>
+                <w:szCs w:val="21"/>
+                <w:lang w:val="en-US" w:eastAsia="en-US" w:bidi="ar-SA"/>
+              </w:rPr>
+              <w:t>fun(A, B);</w:t>
+            </w:r>
+          </w:p>
+          <w:p>
+            <w:pPr>
+              <w:pStyle w:val="Normal"/>
+              <w:widowControl w:val="false"/>
+              <w:suppressAutoHyphens w:val="true"/>
+              <w:spacing w:lineRule="auto" w:line="240" w:before="0" w:after="0"/>
+              <w:jc w:val="left"/>
+              <w:rPr>
+                <w:rFonts w:ascii="Liberation Mono" w:hAnsi="Liberation Mono" w:eastAsia="Calibri" w:cs=""/>
+                <w:kern w:val="0"/>
+                <w:sz w:val="21"/>
+                <w:szCs w:val="21"/>
+                <w:lang w:val="en-US" w:eastAsia="en-US" w:bidi="ar-SA"/>
+              </w:rPr>
+            </w:pPr>
+            <w:r>
+              <w:rPr>
+                <w:rFonts w:eastAsia="Calibri" w:cs="" w:ascii="Liberation Mono" w:hAnsi="Liberation Mono"/>
+                <w:kern w:val="0"/>
+                <w:sz w:val="21"/>
+                <w:szCs w:val="21"/>
+                <w:lang w:val="en-US" w:eastAsia="en-US" w:bidi="ar-SA"/>
+              </w:rPr>
+              <w:t>}</w:t>
+            </w:r>
+          </w:p>
+          <w:p>
+            <w:pPr>
+              <w:pStyle w:val="Normal"/>
+              <w:widowControl w:val="false"/>
+              <w:suppressAutoHyphens w:val="true"/>
+              <w:spacing w:lineRule="auto" w:line="240" w:before="0" w:after="0"/>
+              <w:jc w:val="left"/>
+              <w:rPr>
+                <w:rFonts w:ascii="Liberation Mono" w:hAnsi="Liberation Mono" w:eastAsia="Calibri" w:cs=""/>
+                <w:kern w:val="0"/>
+                <w:sz w:val="21"/>
+                <w:szCs w:val="21"/>
+                <w:lang w:val="en-US" w:eastAsia="en-US" w:bidi="ar-SA"/>
+              </w:rPr>
+            </w:pPr>
+            <w:r>
+              <w:rPr>
+                <w:rFonts w:eastAsia="Calibri" w:cs="" w:ascii="Liberation Mono" w:hAnsi="Liberation Mono"/>
+                <w:kern w:val="0"/>
+                <w:sz w:val="21"/>
+                <w:szCs w:val="21"/>
+                <w:lang w:val="en-US" w:eastAsia="en-US" w:bidi="ar-SA"/>
+              </w:rPr>
+              <w:t>class B{</w:t>
+            </w:r>
+          </w:p>
+          <w:p>
+            <w:pPr>
+              <w:pStyle w:val="Normal"/>
+              <w:widowControl w:val="false"/>
+              <w:suppressAutoHyphens w:val="true"/>
+              <w:spacing w:lineRule="auto" w:line="240" w:before="0" w:after="0"/>
+              <w:jc w:val="left"/>
+              <w:rPr>
+                <w:rFonts w:ascii="Liberation Mono" w:hAnsi="Liberation Mono" w:eastAsia="Calibri" w:cs=""/>
+                <w:kern w:val="0"/>
+                <w:sz w:val="21"/>
+                <w:szCs w:val="21"/>
+                <w:lang w:val="en-US" w:eastAsia="en-US" w:bidi="ar-SA"/>
+              </w:rPr>
+            </w:pPr>
+            <w:r>
+              <w:rPr>
+                <w:rFonts w:eastAsia="Calibri" w:cs="" w:ascii="Liberation Mono" w:hAnsi="Liberation Mono"/>
+                <w:kern w:val="0"/>
+                <w:sz w:val="21"/>
+                <w:szCs w:val="21"/>
+                <w:lang w:val="en-US" w:eastAsia="en-US" w:bidi="ar-SA"/>
+              </w:rPr>
+              <w:t xml:space="preserve">  </w:t>
+            </w:r>
+            <w:r>
+              <w:rPr>
+                <w:rFonts w:eastAsia="Calibri" w:cs="" w:ascii="Liberation Mono" w:hAnsi="Liberation Mono"/>
+                <w:kern w:val="0"/>
+                <w:sz w:val="21"/>
+                <w:szCs w:val="21"/>
+                <w:lang w:val="en-US" w:eastAsia="en-US" w:bidi="ar-SA"/>
+              </w:rPr>
+              <w:t>private:</w:t>
+            </w:r>
+          </w:p>
+          <w:p>
+            <w:pPr>
+              <w:pStyle w:val="Normal"/>
+              <w:widowControl w:val="false"/>
+              <w:suppressAutoHyphens w:val="true"/>
+              <w:spacing w:lineRule="auto" w:line="240" w:before="0" w:after="0"/>
+              <w:jc w:val="left"/>
+              <w:rPr>
+                <w:rFonts w:ascii="Liberation Mono" w:hAnsi="Liberation Mono" w:eastAsia="Calibri" w:cs=""/>
+                <w:kern w:val="0"/>
+                <w:sz w:val="21"/>
+                <w:szCs w:val="21"/>
+                <w:lang w:val="en-US" w:eastAsia="en-US" w:bidi="ar-SA"/>
+              </w:rPr>
+            </w:pPr>
+            <w:r>
+              <w:rPr>
+                <w:rFonts w:eastAsia="Calibri" w:cs="" w:ascii="Liberation Mono" w:hAnsi="Liberation Mono"/>
+                <w:kern w:val="0"/>
+                <w:sz w:val="21"/>
+                <w:szCs w:val="21"/>
+                <w:lang w:val="en-US" w:eastAsia="en-US" w:bidi="ar-SA"/>
+              </w:rPr>
+              <w:t xml:space="preserve">    </w:t>
+            </w:r>
+            <w:r>
+              <w:rPr>
+                <w:rFonts w:eastAsia="Calibri" w:cs="" w:ascii="Liberation Mono" w:hAnsi="Liberation Mono"/>
+                <w:kern w:val="0"/>
+                <w:sz w:val="21"/>
+                <w:szCs w:val="21"/>
+                <w:lang w:val="en-US" w:eastAsia="en-US" w:bidi="ar-SA"/>
+              </w:rPr>
+              <w:t>int data_b;</w:t>
+            </w:r>
+          </w:p>
+          <w:p>
+            <w:pPr>
+              <w:pStyle w:val="Normal"/>
+              <w:widowControl w:val="false"/>
+              <w:suppressAutoHyphens w:val="true"/>
+              <w:spacing w:lineRule="auto" w:line="240" w:before="0" w:after="0"/>
+              <w:jc w:val="left"/>
+              <w:rPr>
+                <w:rFonts w:ascii="Liberation Mono" w:hAnsi="Liberation Mono" w:eastAsia="Calibri" w:cs=""/>
+                <w:kern w:val="0"/>
+                <w:sz w:val="21"/>
+                <w:szCs w:val="21"/>
+                <w:lang w:val="en-US" w:eastAsia="en-US" w:bidi="ar-SA"/>
+              </w:rPr>
+            </w:pPr>
+            <w:r>
+              <w:rPr>
+                <w:rFonts w:eastAsia="Calibri" w:cs="" w:ascii="Liberation Mono" w:hAnsi="Liberation Mono"/>
+                <w:kern w:val="0"/>
+                <w:sz w:val="21"/>
+                <w:szCs w:val="21"/>
+                <w:lang w:val="en-US" w:eastAsia="en-US" w:bidi="ar-SA"/>
+              </w:rPr>
+              <w:t xml:space="preserve">  </w:t>
+            </w:r>
+            <w:r>
+              <w:rPr>
+                <w:rFonts w:eastAsia="Calibri" w:cs="" w:ascii="Liberation Mono" w:hAnsi="Liberation Mono"/>
+                <w:kern w:val="0"/>
+                <w:sz w:val="21"/>
+                <w:szCs w:val="21"/>
+                <w:lang w:val="en-US" w:eastAsia="en-US" w:bidi="ar-SA"/>
+              </w:rPr>
+              <w:t>public:</w:t>
+            </w:r>
+          </w:p>
+          <w:p>
+            <w:pPr>
+              <w:pStyle w:val="Normal"/>
+              <w:widowControl w:val="false"/>
+              <w:suppressAutoHyphens w:val="true"/>
+              <w:spacing w:lineRule="auto" w:line="240" w:before="0" w:after="0"/>
+              <w:jc w:val="left"/>
+              <w:rPr>
+                <w:rFonts w:ascii="Liberation Mono" w:hAnsi="Liberation Mono" w:eastAsia="Calibri" w:cs=""/>
+                <w:kern w:val="0"/>
+                <w:sz w:val="21"/>
+                <w:szCs w:val="21"/>
+                <w:lang w:val="en-US" w:eastAsia="en-US" w:bidi="ar-SA"/>
+              </w:rPr>
+            </w:pPr>
+            <w:r>
+              <w:rPr>
+                <w:rFonts w:eastAsia="Calibri" w:cs="" w:ascii="Liberation Mono" w:hAnsi="Liberation Mono"/>
+                <w:kern w:val="0"/>
+                <w:sz w:val="21"/>
+                <w:szCs w:val="21"/>
+                <w:lang w:val="en-US" w:eastAsia="en-US" w:bidi="ar-SA"/>
+              </w:rPr>
+              <w:t xml:space="preserve">    </w:t>
+            </w:r>
+            <w:r>
+              <w:rPr>
+                <w:rFonts w:eastAsia="Calibri" w:cs="" w:ascii="Liberation Mono" w:hAnsi="Liberation Mono"/>
+                <w:kern w:val="0"/>
+                <w:sz w:val="21"/>
+                <w:szCs w:val="21"/>
+                <w:lang w:val="en-US" w:eastAsia="en-US" w:bidi="ar-SA"/>
+              </w:rPr>
+              <w:t>A(int x){</w:t>
+            </w:r>
+          </w:p>
+          <w:p>
+            <w:pPr>
+              <w:pStyle w:val="Normal"/>
+              <w:widowControl w:val="false"/>
+              <w:suppressAutoHyphens w:val="true"/>
+              <w:spacing w:lineRule="auto" w:line="240" w:before="0" w:after="0"/>
+              <w:jc w:val="left"/>
+              <w:rPr>
+                <w:rFonts w:ascii="Liberation Mono" w:hAnsi="Liberation Mono" w:eastAsia="Calibri" w:cs=""/>
+                <w:kern w:val="0"/>
+                <w:sz w:val="21"/>
+                <w:szCs w:val="21"/>
+                <w:lang w:val="en-US" w:eastAsia="en-US" w:bidi="ar-SA"/>
+              </w:rPr>
+            </w:pPr>
+            <w:r>
+              <w:rPr>
+                <w:rFonts w:eastAsia="Calibri" w:cs="" w:ascii="Liberation Mono" w:hAnsi="Liberation Mono"/>
+                <w:kern w:val="0"/>
+                <w:sz w:val="21"/>
+                <w:szCs w:val="21"/>
+                <w:lang w:val="en-US" w:eastAsia="en-US" w:bidi="ar-SA"/>
+              </w:rPr>
+              <w:t xml:space="preserve">      </w:t>
+            </w:r>
+            <w:r>
+              <w:rPr>
+                <w:rFonts w:eastAsia="Calibri" w:cs="" w:ascii="Liberation Mono" w:hAnsi="Liberation Mono"/>
+                <w:kern w:val="0"/>
+                <w:sz w:val="21"/>
+                <w:szCs w:val="21"/>
+                <w:lang w:val="en-US" w:eastAsia="en-US" w:bidi="ar-SA"/>
+              </w:rPr>
+              <w:t>data_b=x;</w:t>
+            </w:r>
+          </w:p>
+          <w:p>
+            <w:pPr>
+              <w:pStyle w:val="Normal"/>
+              <w:widowControl w:val="false"/>
+              <w:suppressAutoHyphens w:val="true"/>
+              <w:spacing w:lineRule="auto" w:line="240" w:before="0" w:after="0"/>
+              <w:jc w:val="left"/>
+              <w:rPr>
+                <w:rFonts w:ascii="Liberation Mono" w:hAnsi="Liberation Mono" w:eastAsia="Calibri" w:cs=""/>
+                <w:kern w:val="0"/>
+                <w:sz w:val="21"/>
+                <w:szCs w:val="21"/>
+                <w:lang w:val="en-US" w:eastAsia="en-US" w:bidi="ar-SA"/>
+              </w:rPr>
+            </w:pPr>
+            <w:r>
+              <w:rPr>
+                <w:rFonts w:eastAsia="Calibri" w:cs="" w:ascii="Liberation Mono" w:hAnsi="Liberation Mono"/>
+                <w:kern w:val="0"/>
+                <w:sz w:val="21"/>
+                <w:szCs w:val="21"/>
+                <w:lang w:val="en-US" w:eastAsia="en-US" w:bidi="ar-SA"/>
+              </w:rPr>
+              <w:t xml:space="preserve">  </w:t>
+            </w:r>
+            <w:r>
+              <w:rPr>
+                <w:rFonts w:eastAsia="Calibri" w:cs="" w:ascii="Liberation Mono" w:hAnsi="Liberation Mono"/>
+                <w:kern w:val="0"/>
+                <w:sz w:val="21"/>
+                <w:szCs w:val="21"/>
+                <w:lang w:val="en-US" w:eastAsia="en-US" w:bidi="ar-SA"/>
+              </w:rPr>
+              <w:t>}</w:t>
+            </w:r>
+          </w:p>
+          <w:p>
+            <w:pPr>
+              <w:pStyle w:val="Normal"/>
+              <w:widowControl w:val="false"/>
+              <w:suppressAutoHyphens w:val="true"/>
+              <w:spacing w:lineRule="auto" w:line="240" w:before="0" w:after="0"/>
+              <w:jc w:val="left"/>
+              <w:rPr>
+                <w:rFonts w:ascii="Liberation Mono" w:hAnsi="Liberation Mono" w:eastAsia="Calibri" w:cs=""/>
+                <w:kern w:val="0"/>
+                <w:sz w:val="21"/>
+                <w:szCs w:val="21"/>
+                <w:lang w:val="en-US" w:eastAsia="en-US" w:bidi="ar-SA"/>
+              </w:rPr>
+            </w:pPr>
+            <w:r>
+              <w:rPr>
+                <w:rFonts w:eastAsia="Calibri" w:cs="" w:ascii="Liberation Mono" w:hAnsi="Liberation Mono"/>
+                <w:kern w:val="0"/>
+                <w:sz w:val="21"/>
+                <w:szCs w:val="21"/>
+                <w:lang w:val="en-US" w:eastAsia="en-US" w:bidi="ar-SA"/>
+              </w:rPr>
+              <w:t xml:space="preserve">  </w:t>
+            </w:r>
+            <w:r>
+              <w:rPr>
+                <w:rFonts w:eastAsia="Calibri" w:cs="" w:ascii="Liberation Mono" w:hAnsi="Liberation Mono"/>
+                <w:kern w:val="0"/>
+                <w:sz w:val="21"/>
+                <w:szCs w:val="21"/>
+                <w:lang w:val="en-US" w:eastAsia="en-US" w:bidi="ar-SA"/>
+              </w:rPr>
+              <w:t>friend int fun(A, B);</w:t>
+            </w:r>
+          </w:p>
+          <w:p>
+            <w:pPr>
+              <w:pStyle w:val="Normal"/>
+              <w:widowControl w:val="false"/>
+              <w:suppressAutoHyphens w:val="true"/>
+              <w:spacing w:lineRule="auto" w:line="240" w:before="0" w:after="0"/>
+              <w:jc w:val="left"/>
+              <w:rPr>
+                <w:rFonts w:ascii="Liberation Mono" w:hAnsi="Liberation Mono" w:eastAsia="Calibri" w:cs=""/>
+                <w:kern w:val="0"/>
+                <w:sz w:val="21"/>
+                <w:szCs w:val="21"/>
+                <w:lang w:val="en-US" w:eastAsia="en-US" w:bidi="ar-SA"/>
+              </w:rPr>
+            </w:pPr>
+            <w:r>
+              <w:rPr>
+                <w:rFonts w:eastAsia="Calibri" w:cs="" w:ascii="Liberation Mono" w:hAnsi="Liberation Mono"/>
+                <w:kern w:val="0"/>
+                <w:sz w:val="21"/>
+                <w:szCs w:val="21"/>
+                <w:lang w:val="en-US" w:eastAsia="en-US" w:bidi="ar-SA"/>
+              </w:rPr>
+              <w:t>}</w:t>
+            </w:r>
+          </w:p>
+          <w:p>
+            <w:pPr>
+              <w:pStyle w:val="Normal"/>
+              <w:widowControl w:val="false"/>
+              <w:suppressAutoHyphens w:val="true"/>
+              <w:spacing w:lineRule="auto" w:line="240" w:before="0" w:after="0"/>
+              <w:jc w:val="left"/>
+              <w:rPr>
+                <w:rFonts w:ascii="Liberation Mono" w:hAnsi="Liberation Mono" w:eastAsia="Calibri" w:cs=""/>
+                <w:kern w:val="0"/>
+                <w:sz w:val="21"/>
+                <w:szCs w:val="21"/>
+                <w:lang w:val="en-US" w:eastAsia="en-US" w:bidi="ar-SA"/>
+              </w:rPr>
+            </w:pPr>
+            <w:r>
+              <w:rPr>
+                <w:rFonts w:eastAsia="Calibri" w:cs="" w:ascii="Liberation Mono" w:hAnsi="Liberation Mono"/>
+                <w:kern w:val="0"/>
+                <w:sz w:val="21"/>
+                <w:szCs w:val="21"/>
+                <w:lang w:val="en-US" w:eastAsia="en-US" w:bidi="ar-SA"/>
+              </w:rPr>
+              <w:t>int fun(A a, B b){</w:t>
+            </w:r>
+          </w:p>
+          <w:p>
+            <w:pPr>
+              <w:pStyle w:val="Normal"/>
+              <w:widowControl w:val="false"/>
+              <w:suppressAutoHyphens w:val="true"/>
+              <w:spacing w:lineRule="auto" w:line="240" w:before="0" w:after="0"/>
+              <w:jc w:val="left"/>
+              <w:rPr>
+                <w:rFonts w:ascii="Liberation Mono" w:hAnsi="Liberation Mono" w:eastAsia="Calibri" w:cs=""/>
+                <w:kern w:val="0"/>
+                <w:sz w:val="21"/>
+                <w:szCs w:val="21"/>
+                <w:lang w:val="en-US" w:eastAsia="en-US" w:bidi="ar-SA"/>
+              </w:rPr>
+            </w:pPr>
+            <w:r>
+              <w:rPr>
+                <w:rFonts w:eastAsia="Calibri" w:cs="" w:ascii="Liberation Mono" w:hAnsi="Liberation Mono"/>
+                <w:kern w:val="0"/>
+                <w:sz w:val="21"/>
+                <w:szCs w:val="21"/>
+                <w:lang w:val="en-US" w:eastAsia="en-US" w:bidi="ar-SA"/>
+              </w:rPr>
+              <w:t xml:space="preserve">  </w:t>
+            </w:r>
+            <w:r>
+              <w:rPr>
+                <w:rFonts w:eastAsia="Calibri" w:cs="" w:ascii="Liberation Mono" w:hAnsi="Liberation Mono"/>
+                <w:kern w:val="0"/>
+                <w:sz w:val="21"/>
+                <w:szCs w:val="21"/>
+                <w:lang w:val="en-US" w:eastAsia="en-US" w:bidi="ar-SA"/>
+              </w:rPr>
+              <w:t>return a.data_a+b.data_b;</w:t>
+            </w:r>
+          </w:p>
+          <w:p>
+            <w:pPr>
+              <w:pStyle w:val="Normal"/>
+              <w:widowControl w:val="false"/>
+              <w:suppressAutoHyphens w:val="true"/>
+              <w:spacing w:lineRule="auto" w:line="240" w:before="0" w:after="0"/>
+              <w:jc w:val="left"/>
+              <w:rPr>
+                <w:rFonts w:ascii="Liberation Mono" w:hAnsi="Liberation Mono" w:eastAsia="Calibri" w:cs=""/>
+                <w:kern w:val="0"/>
+                <w:sz w:val="21"/>
+                <w:szCs w:val="21"/>
+                <w:lang w:val="en-US" w:eastAsia="en-US" w:bidi="ar-SA"/>
+              </w:rPr>
+            </w:pPr>
+            <w:r>
+              <w:rPr>
+                <w:rFonts w:eastAsia="Calibri" w:cs="" w:ascii="Liberation Mono" w:hAnsi="Liberation Mono"/>
+                <w:kern w:val="0"/>
+                <w:sz w:val="21"/>
+                <w:szCs w:val="21"/>
+                <w:lang w:val="en-US" w:eastAsia="en-US" w:bidi="ar-SA"/>
+              </w:rPr>
+              <w:t>}</w:t>
+            </w:r>
+          </w:p>
+          <w:p>
+            <w:pPr>
+              <w:pStyle w:val="Normal"/>
+              <w:widowControl w:val="false"/>
+              <w:suppressAutoHyphens w:val="true"/>
+              <w:spacing w:lineRule="auto" w:line="240" w:before="0" w:after="0"/>
+              <w:jc w:val="left"/>
+              <w:rPr>
+                <w:rFonts w:ascii="Liberation Mono" w:hAnsi="Liberation Mono" w:eastAsia="Calibri" w:cs=""/>
+                <w:kern w:val="0"/>
+                <w:sz w:val="21"/>
+                <w:szCs w:val="21"/>
+                <w:lang w:val="en-US" w:eastAsia="en-US" w:bidi="ar-SA"/>
+              </w:rPr>
+            </w:pPr>
+            <w:r>
+              <w:rPr>
+                <w:rFonts w:eastAsia="Calibri" w:cs="" w:ascii="Liberation Mono" w:hAnsi="Liberation Mono"/>
+                <w:kern w:val="0"/>
+                <w:sz w:val="21"/>
+                <w:szCs w:val="21"/>
+                <w:lang w:val="en-US" w:eastAsia="en-US" w:bidi="ar-SA"/>
+              </w:rPr>
+              <w:t>int main(){</w:t>
+            </w:r>
+          </w:p>
+          <w:p>
+            <w:pPr>
+              <w:pStyle w:val="Normal"/>
+              <w:widowControl w:val="false"/>
+              <w:suppressAutoHyphens w:val="true"/>
+              <w:spacing w:lineRule="auto" w:line="240" w:before="0" w:after="0"/>
+              <w:jc w:val="left"/>
+              <w:rPr>
+                <w:rFonts w:ascii="Liberation Mono" w:hAnsi="Liberation Mono" w:eastAsia="Calibri" w:cs=""/>
+                <w:kern w:val="0"/>
+                <w:sz w:val="21"/>
+                <w:szCs w:val="21"/>
+                <w:lang w:val="en-US" w:eastAsia="en-US" w:bidi="ar-SA"/>
+              </w:rPr>
+            </w:pPr>
+            <w:r>
+              <w:rPr>
+                <w:rFonts w:eastAsia="Calibri" w:cs="" w:ascii="Liberation Mono" w:hAnsi="Liberation Mono"/>
+                <w:kern w:val="0"/>
+                <w:sz w:val="21"/>
+                <w:szCs w:val="21"/>
+                <w:lang w:val="en-US" w:eastAsia="en-US" w:bidi="ar-SA"/>
+              </w:rPr>
+              <w:t xml:space="preserve">  </w:t>
+            </w:r>
+            <w:r>
+              <w:rPr>
+                <w:rFonts w:eastAsia="Calibri" w:cs="" w:ascii="Liberation Mono" w:hAnsi="Liberation Mono"/>
+                <w:kern w:val="0"/>
+                <w:sz w:val="21"/>
+                <w:szCs w:val="21"/>
+                <w:lang w:val="en-US" w:eastAsia="en-US" w:bidi="ar-SA"/>
+              </w:rPr>
+              <w:t>A a(10);</w:t>
+            </w:r>
+          </w:p>
+          <w:p>
+            <w:pPr>
+              <w:pStyle w:val="Normal"/>
+              <w:widowControl w:val="false"/>
+              <w:suppressAutoHyphens w:val="true"/>
+              <w:spacing w:lineRule="auto" w:line="240" w:before="0" w:after="0"/>
+              <w:jc w:val="left"/>
+              <w:rPr>
+                <w:rFonts w:ascii="Liberation Mono" w:hAnsi="Liberation Mono" w:eastAsia="Calibri" w:cs=""/>
+                <w:kern w:val="0"/>
+                <w:sz w:val="21"/>
+                <w:szCs w:val="21"/>
+                <w:lang w:val="en-US" w:eastAsia="en-US" w:bidi="ar-SA"/>
+              </w:rPr>
+            </w:pPr>
+            <w:r>
+              <w:rPr>
+                <w:rFonts w:eastAsia="Calibri" w:cs="" w:ascii="Liberation Mono" w:hAnsi="Liberation Mono"/>
+                <w:kern w:val="0"/>
+                <w:sz w:val="21"/>
+                <w:szCs w:val="21"/>
+                <w:lang w:val="en-US" w:eastAsia="en-US" w:bidi="ar-SA"/>
+              </w:rPr>
+              <w:t xml:space="preserve">  </w:t>
+            </w:r>
+            <w:r>
+              <w:rPr>
+                <w:rFonts w:eastAsia="Calibri" w:cs="" w:ascii="Liberation Mono" w:hAnsi="Liberation Mono"/>
+                <w:kern w:val="0"/>
+                <w:sz w:val="21"/>
+                <w:szCs w:val="21"/>
+                <w:lang w:val="en-US" w:eastAsia="en-US" w:bidi="ar-SA"/>
+              </w:rPr>
+              <w:t>B b(20);</w:t>
+            </w:r>
+          </w:p>
+          <w:p>
+            <w:pPr>
+              <w:pStyle w:val="Normal"/>
+              <w:widowControl w:val="false"/>
+              <w:suppressAutoHyphens w:val="true"/>
+              <w:spacing w:lineRule="auto" w:line="240" w:before="0" w:after="0"/>
+              <w:jc w:val="left"/>
+              <w:rPr>
+                <w:rFonts w:ascii="Liberation Mono" w:hAnsi="Liberation Mono" w:eastAsia="Calibri" w:cs=""/>
+                <w:kern w:val="0"/>
+                <w:sz w:val="21"/>
+                <w:szCs w:val="21"/>
+                <w:lang w:val="en-US" w:eastAsia="en-US" w:bidi="ar-SA"/>
+              </w:rPr>
+            </w:pPr>
+            <w:r>
+              <w:rPr>
+                <w:rFonts w:eastAsia="Calibri" w:cs="" w:ascii="Liberation Mono" w:hAnsi="Liberation Mono"/>
+                <w:kern w:val="0"/>
+                <w:sz w:val="21"/>
+                <w:szCs w:val="21"/>
+                <w:lang w:val="en-US" w:eastAsia="en-US" w:bidi="ar-SA"/>
+              </w:rPr>
+              <w:t xml:space="preserve">  </w:t>
+            </w:r>
+            <w:r>
+              <w:rPr>
+                <w:rFonts w:eastAsia="Calibri" w:cs="" w:ascii="Liberation Mono" w:hAnsi="Liberation Mono"/>
+                <w:kern w:val="0"/>
+                <w:sz w:val="21"/>
+                <w:szCs w:val="21"/>
+                <w:lang w:val="en-US" w:eastAsia="en-US" w:bidi="ar-SA"/>
+              </w:rPr>
+              <w:t>cout&lt;&lt;fun(a, b)&lt;&lt;endl;</w:t>
+            </w:r>
+          </w:p>
+          <w:p>
+            <w:pPr>
+              <w:pStyle w:val="Normal"/>
+              <w:widowControl w:val="false"/>
+              <w:suppressAutoHyphens w:val="true"/>
+              <w:spacing w:lineRule="auto" w:line="240" w:before="0" w:after="0"/>
+              <w:jc w:val="left"/>
+              <w:rPr>
+                <w:rFonts w:ascii="Liberation Mono" w:hAnsi="Liberation Mono" w:eastAsia="Calibri" w:cs=""/>
+                <w:kern w:val="0"/>
+                <w:sz w:val="21"/>
+                <w:szCs w:val="21"/>
+                <w:lang w:val="en-US" w:eastAsia="en-US" w:bidi="ar-SA"/>
+              </w:rPr>
+            </w:pPr>
+            <w:r>
+              <w:rPr>
+                <w:rFonts w:eastAsia="Calibri" w:cs="" w:ascii="Liberation Mono" w:hAnsi="Liberation Mono"/>
+                <w:kern w:val="0"/>
+                <w:sz w:val="21"/>
+                <w:szCs w:val="21"/>
+                <w:lang w:val="en-US" w:eastAsia="en-US" w:bidi="ar-SA"/>
+              </w:rPr>
+              <w:t xml:space="preserve">  </w:t>
+            </w:r>
+            <w:r>
+              <w:rPr>
+                <w:rFonts w:eastAsia="Calibri" w:cs="" w:ascii="Liberation Mono" w:hAnsi="Liberation Mono"/>
+                <w:kern w:val="0"/>
+                <w:sz w:val="21"/>
+                <w:szCs w:val="21"/>
+                <w:lang w:val="en-US" w:eastAsia="en-US" w:bidi="ar-SA"/>
+              </w:rPr>
+              <w:t>return 0;</w:t>
+            </w:r>
+          </w:p>
+          <w:p>
+            <w:pPr>
+              <w:pStyle w:val="Normal"/>
+              <w:widowControl w:val="false"/>
+              <w:suppressAutoHyphens w:val="true"/>
+              <w:spacing w:lineRule="auto" w:line="240" w:before="0" w:after="0"/>
+              <w:jc w:val="left"/>
+              <w:rPr>
+                <w:rFonts w:ascii="Liberation Mono" w:hAnsi="Liberation Mono" w:eastAsia="Calibri" w:cs=""/>
+                <w:kern w:val="0"/>
+                <w:sz w:val="21"/>
+                <w:szCs w:val="21"/>
+                <w:lang w:val="en-US" w:eastAsia="en-US" w:bidi="ar-SA"/>
+              </w:rPr>
+            </w:pPr>
+            <w:r>
+              <w:rPr>
+                <w:rFonts w:eastAsia="Calibri" w:cs="" w:ascii="Liberation Mono" w:hAnsi="Liberation Mono"/>
+                <w:kern w:val="0"/>
+                <w:sz w:val="21"/>
+                <w:szCs w:val="21"/>
+                <w:lang w:val="en-US" w:eastAsia="en-US" w:bidi="ar-SA"/>
+              </w:rPr>
+              <w:t>}</w:t>
+            </w:r>
+          </w:p>
+          <w:p>
+            <w:pPr>
+              <w:pStyle w:val="Normal"/>
+              <w:widowControl w:val="false"/>
+              <w:suppressAutoHyphens w:val="true"/>
+              <w:spacing w:lineRule="auto" w:line="240" w:before="0" w:after="0"/>
+              <w:jc w:val="left"/>
+              <w:rPr>
+                <w:rFonts w:ascii="Liberation Mono" w:hAnsi="Liberation Mono" w:eastAsia="Calibri" w:cs=""/>
+                <w:kern w:val="0"/>
+                <w:sz w:val="21"/>
+                <w:szCs w:val="21"/>
+                <w:lang w:val="en-US" w:eastAsia="en-US" w:bidi="ar-SA"/>
+              </w:rPr>
+            </w:pPr>
+            <w:r>
+              <w:rPr>
+                <w:rFonts w:eastAsia="Calibri" w:cs="" w:ascii="Liberation Mono" w:hAnsi="Liberation Mono"/>
+                <w:kern w:val="0"/>
+                <w:sz w:val="21"/>
+                <w:szCs w:val="21"/>
+                <w:lang w:val="en-US" w:eastAsia="en-US" w:bidi="ar-SA"/>
+              </w:rPr>
+            </w:r>
+          </w:p>
+          <w:p>
+            <w:pPr>
+              <w:pStyle w:val="Normal"/>
+              <w:widowControl w:val="false"/>
+              <w:suppressAutoHyphens w:val="true"/>
+              <w:spacing w:lineRule="auto" w:line="240" w:before="0" w:after="0"/>
+              <w:jc w:val="left"/>
+              <w:rPr>
+                <w:rFonts w:ascii="Liberation Mono" w:hAnsi="Liberation Mono" w:eastAsia="Calibri" w:cs=""/>
+                <w:kern w:val="0"/>
+                <w:sz w:val="21"/>
+                <w:szCs w:val="21"/>
+                <w:lang w:val="en-US" w:eastAsia="en-US" w:bidi="ar-SA"/>
+              </w:rPr>
+            </w:pPr>
+            <w:r>
+              <w:rPr>
+                <w:rFonts w:eastAsia="Calibri" w:cs="" w:ascii="Liberation Mono" w:hAnsi="Liberation Mono"/>
+                <w:kern w:val="0"/>
+                <w:sz w:val="21"/>
+                <w:szCs w:val="21"/>
+                <w:lang w:val="en-US" w:eastAsia="en-US" w:bidi="ar-SA"/>
+              </w:rPr>
+              <w:t>Here we can access the private data of class A and class B.</w:t>
             </w:r>
           </w:p>
         </w:tc>
@@ -16702,6 +17783,160 @@
                 <w:szCs w:val="21"/>
                 <w:lang w:val="en-US" w:eastAsia="en-US" w:bidi="ar-SA"/>
               </w:rPr>
+              <w:t>Ans. In C++ there are the following access specifiers:</w:t>
+            </w:r>
+          </w:p>
+          <w:p>
+            <w:pPr>
+              <w:pStyle w:val="Normal"/>
+              <w:widowControl w:val="false"/>
+              <w:suppressAutoHyphens w:val="true"/>
+              <w:spacing w:lineRule="auto" w:line="240" w:before="0" w:after="0"/>
+              <w:jc w:val="left"/>
+              <w:rPr>
+                <w:rFonts w:ascii="Liberation Mono" w:hAnsi="Liberation Mono" w:eastAsia="Calibri" w:cs=""/>
+                <w:kern w:val="0"/>
+                <w:sz w:val="21"/>
+                <w:szCs w:val="21"/>
+                <w:lang w:val="en-US" w:eastAsia="en-US" w:bidi="ar-SA"/>
+              </w:rPr>
+            </w:pPr>
+            <w:r>
+              <w:rPr>
+                <w:rFonts w:eastAsia="Calibri" w:cs="" w:ascii="Liberation Mono" w:hAnsi="Liberation Mono"/>
+                <w:kern w:val="0"/>
+                <w:sz w:val="21"/>
+                <w:szCs w:val="21"/>
+                <w:lang w:val="en-US" w:eastAsia="en-US" w:bidi="ar-SA"/>
+              </w:rPr>
+            </w:r>
+          </w:p>
+          <w:p>
+            <w:pPr>
+              <w:pStyle w:val="Normal"/>
+              <w:widowControl w:val="false"/>
+              <w:suppressAutoHyphens w:val="true"/>
+              <w:spacing w:lineRule="auto" w:line="240" w:before="0" w:after="0"/>
+              <w:jc w:val="left"/>
+              <w:rPr>
+                <w:rFonts w:ascii="Liberation Mono" w:hAnsi="Liberation Mono" w:eastAsia="Calibri" w:cs=""/>
+                <w:kern w:val="0"/>
+                <w:sz w:val="21"/>
+                <w:szCs w:val="21"/>
+                <w:lang w:val="en-US" w:eastAsia="en-US" w:bidi="ar-SA"/>
+              </w:rPr>
+            </w:pPr>
+            <w:r>
+              <w:rPr>
+                <w:rFonts w:eastAsia="Calibri" w:cs="" w:ascii="Liberation Mono" w:hAnsi="Liberation Mono"/>
+                <w:kern w:val="0"/>
+                <w:sz w:val="21"/>
+                <w:szCs w:val="21"/>
+                <w:lang w:val="en-US" w:eastAsia="en-US" w:bidi="ar-SA"/>
+              </w:rPr>
+              <w:t>Public: All data members and member functions are accessible outside the class.</w:t>
+            </w:r>
+          </w:p>
+          <w:p>
+            <w:pPr>
+              <w:pStyle w:val="Normal"/>
+              <w:widowControl w:val="false"/>
+              <w:suppressAutoHyphens w:val="true"/>
+              <w:spacing w:lineRule="auto" w:line="240" w:before="0" w:after="0"/>
+              <w:jc w:val="left"/>
+              <w:rPr>
+                <w:rFonts w:ascii="Liberation Mono" w:hAnsi="Liberation Mono" w:eastAsia="Calibri" w:cs=""/>
+                <w:kern w:val="0"/>
+                <w:sz w:val="21"/>
+                <w:szCs w:val="21"/>
+                <w:lang w:val="en-US" w:eastAsia="en-US" w:bidi="ar-SA"/>
+              </w:rPr>
+            </w:pPr>
+            <w:r>
+              <w:rPr>
+                <w:rFonts w:eastAsia="Calibri" w:cs="" w:ascii="Liberation Mono" w:hAnsi="Liberation Mono"/>
+                <w:kern w:val="0"/>
+                <w:sz w:val="21"/>
+                <w:szCs w:val="21"/>
+                <w:lang w:val="en-US" w:eastAsia="en-US" w:bidi="ar-SA"/>
+              </w:rPr>
+            </w:r>
+          </w:p>
+          <w:p>
+            <w:pPr>
+              <w:pStyle w:val="Normal"/>
+              <w:widowControl w:val="false"/>
+              <w:suppressAutoHyphens w:val="true"/>
+              <w:spacing w:lineRule="auto" w:line="240" w:before="0" w:after="0"/>
+              <w:jc w:val="left"/>
+              <w:rPr>
+                <w:rFonts w:ascii="Liberation Mono" w:hAnsi="Liberation Mono" w:eastAsia="Calibri" w:cs=""/>
+                <w:kern w:val="0"/>
+                <w:sz w:val="21"/>
+                <w:szCs w:val="21"/>
+                <w:lang w:val="en-US" w:eastAsia="en-US" w:bidi="ar-SA"/>
+              </w:rPr>
+            </w:pPr>
+            <w:r>
+              <w:rPr>
+                <w:rFonts w:eastAsia="Calibri" w:cs="" w:ascii="Liberation Mono" w:hAnsi="Liberation Mono"/>
+                <w:kern w:val="0"/>
+                <w:sz w:val="21"/>
+                <w:szCs w:val="21"/>
+                <w:lang w:val="en-US" w:eastAsia="en-US" w:bidi="ar-SA"/>
+              </w:rPr>
+              <w:t>Protected: All data members and member functions are accessible inside the class and to the derived class.</w:t>
+            </w:r>
+          </w:p>
+          <w:p>
+            <w:pPr>
+              <w:pStyle w:val="Normal"/>
+              <w:widowControl w:val="false"/>
+              <w:suppressAutoHyphens w:val="true"/>
+              <w:spacing w:lineRule="auto" w:line="240" w:before="0" w:after="0"/>
+              <w:jc w:val="left"/>
+              <w:rPr>
+                <w:rFonts w:ascii="Liberation Mono" w:hAnsi="Liberation Mono" w:eastAsia="Calibri" w:cs=""/>
+                <w:kern w:val="0"/>
+                <w:sz w:val="21"/>
+                <w:szCs w:val="21"/>
+                <w:lang w:val="en-US" w:eastAsia="en-US" w:bidi="ar-SA"/>
+              </w:rPr>
+            </w:pPr>
+            <w:r>
+              <w:rPr>
+                <w:rFonts w:eastAsia="Calibri" w:cs="" w:ascii="Liberation Mono" w:hAnsi="Liberation Mono"/>
+                <w:kern w:val="0"/>
+                <w:sz w:val="21"/>
+                <w:szCs w:val="21"/>
+                <w:lang w:val="en-US" w:eastAsia="en-US" w:bidi="ar-SA"/>
+              </w:rPr>
+            </w:r>
+          </w:p>
+          <w:p>
+            <w:pPr>
+              <w:pStyle w:val="Normal"/>
+              <w:widowControl w:val="false"/>
+              <w:suppressAutoHyphens w:val="true"/>
+              <w:spacing w:lineRule="auto" w:line="240" w:before="0" w:after="0"/>
+              <w:jc w:val="left"/>
+              <w:rPr>
+                <w:rFonts w:ascii="Liberation Mono" w:hAnsi="Liberation Mono" w:eastAsia="Calibri" w:cs=""/>
+                <w:kern w:val="0"/>
+                <w:sz w:val="21"/>
+                <w:szCs w:val="21"/>
+                <w:lang w:val="en-US" w:eastAsia="en-US" w:bidi="ar-SA"/>
+              </w:rPr>
+            </w:pPr>
+            <w:r>
+              <w:rPr>
+                <w:rFonts w:eastAsia="Calibri" w:cs="" w:ascii="Liberation Mono" w:hAnsi="Liberation Mono"/>
+                <w:kern w:val="0"/>
+                <w:sz w:val="21"/>
+                <w:szCs w:val="21"/>
+                <w:lang w:val="en-US" w:eastAsia="en-US" w:bidi="ar-SA"/>
+              </w:rPr>
+              <w:t>Private: All data members and member functions are not accessible outside the class.</w:t>
             </w:r>
           </w:p>
         </w:tc>
@@ -16816,6 +18051,17 @@
                 <w:szCs w:val="21"/>
                 <w:lang w:val="en-US" w:eastAsia="en-US" w:bidi="ar-SA"/>
               </w:rPr>
+              <w:t xml:space="preserve">Ans. </w:t>
+            </w:r>
+            <w:r>
+              <w:rPr>
+                <w:rFonts w:eastAsia="Calibri" w:cs="" w:ascii="Liberation Mono" w:hAnsi="Liberation Mono"/>
+                <w:kern w:val="0"/>
+                <w:sz w:val="21"/>
+                <w:szCs w:val="21"/>
+                <w:lang w:val="en-US" w:eastAsia="en-US" w:bidi="ar-SA"/>
+              </w:rPr>
+              <w:t>If a function is inline, the compiler places a copy of the code of that function at each point where the function is called at compile time. One of the important advantages of using an inline function is that it eliminates the function calling overhead of a tradition function.</w:t>
             </w:r>
           </w:p>
         </w:tc>
@@ -16930,6 +18176,196 @@
                 <w:szCs w:val="21"/>
                 <w:lang w:val="en-US" w:eastAsia="en-US" w:bidi="ar-SA"/>
               </w:rPr>
+              <w:t xml:space="preserve">Ans. </w:t>
+            </w:r>
+            <w:r>
+              <w:rPr>
+                <w:rFonts w:eastAsia="Calibri" w:cs="" w:ascii="Liberation Mono" w:hAnsi="Liberation Mono"/>
+                <w:kern w:val="0"/>
+                <w:sz w:val="21"/>
+                <w:szCs w:val="21"/>
+                <w:lang w:val="en-US" w:eastAsia="en-US" w:bidi="ar-SA"/>
+              </w:rPr>
+              <w:t>A reference is like a pointer. It is another name of an already existing variable. Once a reference name is initialized with a variable, that variable can be accessed by the variable name or reference name both.</w:t>
+            </w:r>
+          </w:p>
+          <w:p>
+            <w:pPr>
+              <w:pStyle w:val="Normal"/>
+              <w:widowControl w:val="false"/>
+              <w:suppressAutoHyphens w:val="true"/>
+              <w:spacing w:lineRule="auto" w:line="240" w:before="0" w:after="0"/>
+              <w:jc w:val="left"/>
+              <w:rPr>
+                <w:rFonts w:ascii="Liberation Mono" w:hAnsi="Liberation Mono" w:eastAsia="Calibri" w:cs=""/>
+                <w:kern w:val="0"/>
+                <w:sz w:val="21"/>
+                <w:szCs w:val="21"/>
+                <w:lang w:val="en-US" w:eastAsia="en-US" w:bidi="ar-SA"/>
+              </w:rPr>
+            </w:pPr>
+            <w:r>
+              <w:rPr>
+                <w:rFonts w:eastAsia="Calibri" w:cs="" w:ascii="Liberation Mono" w:hAnsi="Liberation Mono"/>
+                <w:kern w:val="0"/>
+                <w:sz w:val="21"/>
+                <w:szCs w:val="21"/>
+                <w:lang w:val="en-US" w:eastAsia="en-US" w:bidi="ar-SA"/>
+              </w:rPr>
+            </w:r>
+          </w:p>
+          <w:p>
+            <w:pPr>
+              <w:pStyle w:val="Normal"/>
+              <w:widowControl w:val="false"/>
+              <w:suppressAutoHyphens w:val="true"/>
+              <w:spacing w:lineRule="auto" w:line="240" w:before="0" w:after="0"/>
+              <w:jc w:val="left"/>
+              <w:rPr>
+                <w:rFonts w:ascii="Liberation Mono" w:hAnsi="Liberation Mono" w:eastAsia="Calibri" w:cs=""/>
+                <w:kern w:val="0"/>
+                <w:sz w:val="21"/>
+                <w:szCs w:val="21"/>
+                <w:lang w:val="en-US" w:eastAsia="en-US" w:bidi="ar-SA"/>
+              </w:rPr>
+            </w:pPr>
+            <w:r>
+              <w:rPr>
+                <w:rFonts w:eastAsia="Calibri" w:cs="" w:ascii="Liberation Mono" w:hAnsi="Liberation Mono"/>
+                <w:kern w:val="0"/>
+                <w:sz w:val="21"/>
+                <w:szCs w:val="21"/>
+                <w:lang w:val="en-US" w:eastAsia="en-US" w:bidi="ar-SA"/>
+              </w:rPr>
+              <w:t>For example -</w:t>
+            </w:r>
+          </w:p>
+          <w:p>
+            <w:pPr>
+              <w:pStyle w:val="Normal"/>
+              <w:widowControl w:val="false"/>
+              <w:suppressAutoHyphens w:val="true"/>
+              <w:spacing w:lineRule="auto" w:line="240" w:before="0" w:after="0"/>
+              <w:jc w:val="left"/>
+              <w:rPr>
+                <w:rFonts w:ascii="Liberation Mono" w:hAnsi="Liberation Mono" w:eastAsia="Calibri" w:cs=""/>
+                <w:kern w:val="0"/>
+                <w:sz w:val="21"/>
+                <w:szCs w:val="21"/>
+                <w:lang w:val="en-US" w:eastAsia="en-US" w:bidi="ar-SA"/>
+              </w:rPr>
+            </w:pPr>
+            <w:r>
+              <w:rPr>
+                <w:rFonts w:eastAsia="Calibri" w:cs="" w:ascii="Liberation Mono" w:hAnsi="Liberation Mono"/>
+                <w:kern w:val="0"/>
+                <w:sz w:val="21"/>
+                <w:szCs w:val="21"/>
+                <w:lang w:val="en-US" w:eastAsia="en-US" w:bidi="ar-SA"/>
+              </w:rPr>
+            </w:r>
+          </w:p>
+          <w:p>
+            <w:pPr>
+              <w:pStyle w:val="Normal"/>
+              <w:widowControl w:val="false"/>
+              <w:suppressAutoHyphens w:val="true"/>
+              <w:spacing w:lineRule="auto" w:line="240" w:before="0" w:after="0"/>
+              <w:jc w:val="left"/>
+              <w:rPr>
+                <w:rFonts w:ascii="Liberation Mono" w:hAnsi="Liberation Mono" w:eastAsia="Calibri" w:cs=""/>
+                <w:kern w:val="0"/>
+                <w:sz w:val="21"/>
+                <w:szCs w:val="21"/>
+                <w:lang w:val="en-US" w:eastAsia="en-US" w:bidi="ar-SA"/>
+              </w:rPr>
+            </w:pPr>
+            <w:r>
+              <w:rPr>
+                <w:rFonts w:eastAsia="Calibri" w:cs="" w:ascii="Liberation Mono" w:hAnsi="Liberation Mono"/>
+                <w:kern w:val="0"/>
+                <w:sz w:val="21"/>
+                <w:szCs w:val="21"/>
+                <w:lang w:val="en-US" w:eastAsia="en-US" w:bidi="ar-SA"/>
+              </w:rPr>
+              <w:t>int x=10;</w:t>
+            </w:r>
+          </w:p>
+          <w:p>
+            <w:pPr>
+              <w:pStyle w:val="Normal"/>
+              <w:widowControl w:val="false"/>
+              <w:suppressAutoHyphens w:val="true"/>
+              <w:spacing w:lineRule="auto" w:line="240" w:before="0" w:after="0"/>
+              <w:jc w:val="left"/>
+              <w:rPr>
+                <w:rFonts w:ascii="Liberation Mono" w:hAnsi="Liberation Mono" w:eastAsia="Calibri" w:cs=""/>
+                <w:kern w:val="0"/>
+                <w:sz w:val="21"/>
+                <w:szCs w:val="21"/>
+                <w:lang w:val="en-US" w:eastAsia="en-US" w:bidi="ar-SA"/>
+              </w:rPr>
+            </w:pPr>
+            <w:r>
+              <w:rPr>
+                <w:rFonts w:eastAsia="Calibri" w:cs="" w:ascii="Liberation Mono" w:hAnsi="Liberation Mono"/>
+                <w:kern w:val="0"/>
+                <w:sz w:val="21"/>
+                <w:szCs w:val="21"/>
+                <w:lang w:val="en-US" w:eastAsia="en-US" w:bidi="ar-SA"/>
+              </w:rPr>
+              <w:t>int &amp;ref=x; //reference variable</w:t>
+            </w:r>
+          </w:p>
+          <w:p>
+            <w:pPr>
+              <w:pStyle w:val="Normal"/>
+              <w:widowControl w:val="false"/>
+              <w:suppressAutoHyphens w:val="true"/>
+              <w:spacing w:lineRule="auto" w:line="240" w:before="0" w:after="0"/>
+              <w:jc w:val="left"/>
+              <w:rPr>
+                <w:rFonts w:ascii="Liberation Mono" w:hAnsi="Liberation Mono" w:eastAsia="Calibri" w:cs=""/>
+                <w:kern w:val="0"/>
+                <w:sz w:val="21"/>
+                <w:szCs w:val="21"/>
+                <w:lang w:val="en-US" w:eastAsia="en-US" w:bidi="ar-SA"/>
+              </w:rPr>
+            </w:pPr>
+            <w:r>
+              <w:rPr>
+                <w:rFonts w:eastAsia="Calibri" w:cs="" w:ascii="Liberation Mono" w:hAnsi="Liberation Mono"/>
+                <w:kern w:val="0"/>
+                <w:sz w:val="21"/>
+                <w:szCs w:val="21"/>
+                <w:lang w:val="en-US" w:eastAsia="en-US" w:bidi="ar-SA"/>
+              </w:rPr>
+            </w:r>
+          </w:p>
+          <w:p>
+            <w:pPr>
+              <w:pStyle w:val="Normal"/>
+              <w:widowControl w:val="false"/>
+              <w:suppressAutoHyphens w:val="true"/>
+              <w:spacing w:lineRule="auto" w:line="240" w:before="0" w:after="0"/>
+              <w:jc w:val="left"/>
+              <w:rPr>
+                <w:rFonts w:ascii="Liberation Mono" w:hAnsi="Liberation Mono" w:eastAsia="Calibri" w:cs=""/>
+                <w:kern w:val="0"/>
+                <w:sz w:val="21"/>
+                <w:szCs w:val="21"/>
+                <w:lang w:val="en-US" w:eastAsia="en-US" w:bidi="ar-SA"/>
+              </w:rPr>
+            </w:pPr>
+            <w:r>
+              <w:rPr>
+                <w:rFonts w:eastAsia="Calibri" w:cs="" w:ascii="Liberation Mono" w:hAnsi="Liberation Mono"/>
+                <w:kern w:val="0"/>
+                <w:sz w:val="21"/>
+                <w:szCs w:val="21"/>
+                <w:lang w:val="en-US" w:eastAsia="en-US" w:bidi="ar-SA"/>
+              </w:rPr>
+              <w:t>If we then change the value of ref it will be reflected in x. Once a reference variable is initialized it cannot refer to any other variable. We can declare an array of pointers, but an array of references is not possible.</w:t>
             </w:r>
           </w:p>
         </w:tc>
@@ -17044,6 +18480,69 @@
                 <w:szCs w:val="21"/>
                 <w:lang w:val="en-US" w:eastAsia="en-US" w:bidi="ar-SA"/>
               </w:rPr>
+              <w:t xml:space="preserve">Ans. </w:t>
+            </w:r>
+            <w:r>
+              <w:rPr>
+                <w:rFonts w:eastAsia="Calibri" w:cs="" w:ascii="Liberation Mono" w:hAnsi="Liberation Mono"/>
+                <w:kern w:val="0"/>
+                <w:sz w:val="21"/>
+                <w:szCs w:val="21"/>
+                <w:lang w:val="en-US" w:eastAsia="en-US" w:bidi="ar-SA"/>
+              </w:rPr>
+              <w:t>Abstraction is the process of showing the essential details to the user and hiding the</w:t>
+            </w:r>
+          </w:p>
+          <w:p>
+            <w:pPr>
+              <w:pStyle w:val="Normal"/>
+              <w:widowControl w:val="false"/>
+              <w:suppressAutoHyphens w:val="true"/>
+              <w:spacing w:lineRule="auto" w:line="240" w:before="0" w:after="0"/>
+              <w:jc w:val="left"/>
+              <w:rPr>
+                <w:rFonts w:ascii="Liberation Mono" w:hAnsi="Liberation Mono" w:eastAsia="Calibri" w:cs=""/>
+                <w:kern w:val="0"/>
+                <w:sz w:val="21"/>
+                <w:szCs w:val="21"/>
+                <w:lang w:val="en-US" w:eastAsia="en-US" w:bidi="ar-SA"/>
+              </w:rPr>
+            </w:pPr>
+            <w:r>
+              <w:rPr>
+                <w:rFonts w:eastAsia="Calibri" w:cs="" w:ascii="Liberation Mono" w:hAnsi="Liberation Mono"/>
+                <w:kern w:val="0"/>
+                <w:sz w:val="21"/>
+                <w:szCs w:val="21"/>
+                <w:lang w:val="en-US" w:eastAsia="en-US" w:bidi="ar-SA"/>
+              </w:rPr>
+              <w:t>details which we don’t want to show to the user or hiding the details which are</w:t>
+            </w:r>
+          </w:p>
+          <w:p>
+            <w:pPr>
+              <w:pStyle w:val="Normal"/>
+              <w:widowControl w:val="false"/>
+              <w:suppressAutoHyphens w:val="true"/>
+              <w:spacing w:lineRule="auto" w:line="240" w:before="0" w:after="0"/>
+              <w:jc w:val="left"/>
+              <w:rPr>
+                <w:rFonts w:ascii="Liberation Mono" w:hAnsi="Liberation Mono" w:eastAsia="Calibri" w:cs=""/>
+                <w:kern w:val="0"/>
+                <w:sz w:val="21"/>
+                <w:szCs w:val="21"/>
+                <w:lang w:val="en-US" w:eastAsia="en-US" w:bidi="ar-SA"/>
+              </w:rPr>
+            </w:pPr>
+            <w:r>
+              <w:rPr>
+                <w:rFonts w:eastAsia="Calibri" w:cs="" w:ascii="Liberation Mono" w:hAnsi="Liberation Mono"/>
+                <w:kern w:val="0"/>
+                <w:sz w:val="21"/>
+                <w:szCs w:val="21"/>
+                <w:lang w:val="en-US" w:eastAsia="en-US" w:bidi="ar-SA"/>
+              </w:rPr>
+              <w:t>irrelevant to a particular user.</w:t>
             </w:r>
           </w:p>
         </w:tc>
@@ -17158,6 +18657,7 @@
                 <w:szCs w:val="21"/>
                 <w:lang w:val="en-US" w:eastAsia="en-US" w:bidi="ar-SA"/>
               </w:rPr>
+              <w:t>Ans. No deconstructor overloading is not possible. Deconstructors take no arguments, so there’s only one way to destroy an object. That’s the reason destructor overloading is not possible.</w:t>
             </w:r>
           </w:p>
         </w:tc>
@@ -17272,6 +18772,7 @@
                 <w:szCs w:val="21"/>
                 <w:lang w:val="en-US" w:eastAsia="en-US" w:bidi="ar-SA"/>
               </w:rPr>
+              <w:t xml:space="preserve">Ans. </w:t>
             </w:r>
           </w:p>
         </w:tc>
@@ -17386,6 +18887,7 @@
                 <w:szCs w:val="21"/>
                 <w:lang w:val="en-US" w:eastAsia="en-US" w:bidi="ar-SA"/>
               </w:rPr>
+              <w:t>Ans. A class is called an abstract class whose objects can never be created. Such a class exists as a parent for the derived classes. We can make a class abstract by placing a pure virtual function in the class.</w:t>
             </w:r>
           </w:p>
         </w:tc>
@@ -17500,6 +19002,7 @@
                 <w:szCs w:val="21"/>
                 <w:lang w:val="en-US" w:eastAsia="en-US" w:bidi="ar-SA"/>
               </w:rPr>
+              <w:t xml:space="preserve">Ans. </w:t>
             </w:r>
           </w:p>
         </w:tc>
@@ -17614,6 +19117,7 @@
                 <w:szCs w:val="21"/>
                 <w:lang w:val="en-US" w:eastAsia="en-US" w:bidi="ar-SA"/>
               </w:rPr>
+              <w:t xml:space="preserve">Ans. </w:t>
             </w:r>
           </w:p>
         </w:tc>
@@ -17728,6 +19232,7 @@
                 <w:szCs w:val="21"/>
                 <w:lang w:val="en-US" w:eastAsia="en-US" w:bidi="ar-SA"/>
               </w:rPr>
+              <w:t xml:space="preserve">Ans. </w:t>
             </w:r>
           </w:p>
         </w:tc>
@@ -17832,6 +19337,7 @@
                 <w:szCs w:val="21"/>
                 <w:lang w:val="en-US" w:eastAsia="en-US" w:bidi="ar-SA"/>
               </w:rPr>
+              <w:t xml:space="preserve">Ans. </w:t>
             </w:r>
           </w:p>
         </w:tc>
@@ -17936,6 +19442,7 @@
                 <w:szCs w:val="21"/>
                 <w:lang w:val="en-US" w:eastAsia="en-US" w:bidi="ar-SA"/>
               </w:rPr>
+              <w:t xml:space="preserve">Ans. </w:t>
             </w:r>
           </w:p>
         </w:tc>
@@ -18040,6 +19547,7 @@
                 <w:szCs w:val="21"/>
                 <w:lang w:val="en-US" w:eastAsia="en-US" w:bidi="ar-SA"/>
               </w:rPr>
+              <w:t xml:space="preserve">Ans. </w:t>
             </w:r>
           </w:p>
         </w:tc>
@@ -18144,6 +19652,7 @@
                 <w:szCs w:val="21"/>
                 <w:lang w:val="en-US" w:eastAsia="en-US" w:bidi="ar-SA"/>
               </w:rPr>
+              <w:t xml:space="preserve">Ans. </w:t>
             </w:r>
           </w:p>
         </w:tc>
@@ -18248,6 +19757,7 @@
                 <w:szCs w:val="21"/>
                 <w:lang w:val="en-US" w:eastAsia="en-US" w:bidi="ar-SA"/>
               </w:rPr>
+              <w:t xml:space="preserve">Ans. </w:t>
             </w:r>
           </w:p>
         </w:tc>
@@ -18352,6 +19862,7 @@
                 <w:szCs w:val="21"/>
                 <w:lang w:val="en-US" w:eastAsia="en-US" w:bidi="ar-SA"/>
               </w:rPr>
+              <w:t xml:space="preserve">Ans. </w:t>
             </w:r>
           </w:p>
         </w:tc>
@@ -18456,6 +19967,7 @@
                 <w:szCs w:val="21"/>
                 <w:lang w:val="en-US" w:eastAsia="en-US" w:bidi="ar-SA"/>
               </w:rPr>
+              <w:t xml:space="preserve">Ans. </w:t>
             </w:r>
           </w:p>
         </w:tc>
@@ -18560,6 +20072,7 @@
                 <w:szCs w:val="21"/>
                 <w:lang w:val="en-US" w:eastAsia="en-US" w:bidi="ar-SA"/>
               </w:rPr>
+              <w:t xml:space="preserve">Ans. </w:t>
             </w:r>
           </w:p>
         </w:tc>

</xml_diff>

<commit_message>
brings C++ questions up to question 18; adds some ancillary text here and there to the beginning of answered and unanswered questions
</commit_message>
<xml_diff>
--- a/WillC-JS-Week5+9_JSCPPLinux-Flash-Cards_CS3.docx
+++ b/WillC-JS-Week5+9_JSCPPLinux-Flash-Cards_CS3.docx
@@ -1068,6 +1068,25 @@
               </w:rPr>
             </w:pPr>
             <w:r>
+              <w:rPr/>
+            </w:r>
+          </w:p>
+          <w:p>
+            <w:pPr>
+              <w:pStyle w:val="Normal"/>
+              <w:widowControl w:val="false"/>
+              <w:suppressAutoHyphens w:val="true"/>
+              <w:spacing w:lineRule="auto" w:line="240" w:before="0" w:after="0"/>
+              <w:jc w:val="left"/>
+              <w:rPr>
+                <w:rFonts w:ascii="Liberation Mono" w:hAnsi="Liberation Mono" w:eastAsia="Calibri" w:cs=""/>
+                <w:kern w:val="0"/>
+                <w:sz w:val="21"/>
+                <w:szCs w:val="21"/>
+                <w:lang w:val="en-US" w:eastAsia="en-US" w:bidi="ar-SA"/>
+              </w:rPr>
+            </w:pPr>
+            <w:r>
               <w:rPr>
                 <w:rFonts w:eastAsia="Calibri" w:cs="" w:ascii="Liberation Mono" w:hAnsi="Liberation Mono"/>
                 <w:kern w:val="0"/>
@@ -6278,6 +6297,16 @@
                 <w:szCs w:val="21"/>
                 <w:lang w:val="en-US" w:eastAsia="en-US" w:bidi="ar-SA"/>
               </w:rPr>
+              <w:t xml:space="preserve">Ans. </w:t>
+            </w:r>
+            <w:r>
+              <w:rPr>
+                <w:rFonts w:eastAsia="Calibri" w:cs="" w:ascii="Liberation Mono" w:hAnsi="Liberation Mono"/>
+                <w:kern w:val="0"/>
+                <w:sz w:val="21"/>
+                <w:szCs w:val="21"/>
+                <w:lang w:val="en-US" w:eastAsia="en-US" w:bidi="ar-SA"/>
+              </w:rPr>
               <w:t>The window object navigator is used to find the browser which is currently running the web application.</w:t>
             </w:r>
           </w:p>
@@ -7779,6 +7808,16 @@
                 <w:szCs w:val="21"/>
                 <w:lang w:val="en-US" w:eastAsia="en-US" w:bidi="ar-SA"/>
               </w:rPr>
+              <w:t xml:space="preserve">Ans. </w:t>
+            </w:r>
+            <w:r>
+              <w:rPr>
+                <w:rFonts w:eastAsia="Calibri" w:cs="" w:ascii="Liberation Mono" w:hAnsi="Liberation Mono"/>
+                <w:kern w:val="0"/>
+                <w:sz w:val="21"/>
+                <w:szCs w:val="21"/>
+                <w:lang w:val="en-US" w:eastAsia="en-US" w:bidi="ar-SA"/>
+              </w:rPr>
               <w:t>A browser’s history object could be used to switch to history pages like back and forward from the existing page or another page. 3 methods of history object are as follows:</w:t>
             </w:r>
           </w:p>
@@ -11054,6 +11093,16 @@
                 <w:szCs w:val="21"/>
                 <w:lang w:val="en-US" w:eastAsia="en-US" w:bidi="ar-SA"/>
               </w:rPr>
+              <w:t xml:space="preserve">Ans. </w:t>
+            </w:r>
+            <w:r>
+              <w:rPr>
+                <w:rFonts w:eastAsia="Calibri" w:cs="" w:ascii="Liberation Mono" w:hAnsi="Liberation Mono"/>
+                <w:kern w:val="0"/>
+                <w:sz w:val="21"/>
+                <w:szCs w:val="21"/>
+                <w:lang w:val="en-US" w:eastAsia="en-US" w:bidi="ar-SA"/>
+              </w:rPr>
               <w:t>splice(), filter(), map(), isNaN(), indexOf(), lastIndexOf(),</w:t>
             </w:r>
           </w:p>
@@ -11337,17 +11386,7 @@
                 <w:szCs w:val="21"/>
                 <w:lang w:val="en-US" w:eastAsia="en-US" w:bidi="ar-SA"/>
               </w:rPr>
-              <w:t>1.</w:t>
-            </w:r>
-            <w:r>
-              <w:rPr>
-                <w:rFonts w:eastAsia="Calibri" w:cs="" w:ascii="Liberation Mono" w:hAnsi="Liberation Mono"/>
-                <w:kern w:val="0"/>
-                <w:sz w:val="21"/>
-                <w:szCs w:val="21"/>
-                <w:lang w:val="en-US" w:eastAsia="en-US" w:bidi="ar-SA"/>
-              </w:rPr>
-              <w:t xml:space="preserve"> What are the different data types present in C++?</w:t>
+              <w:t>1. What are the different data types present in C++?</w:t>
             </w:r>
           </w:p>
         </w:tc>
@@ -11582,17 +11621,7 @@
                 <w:szCs w:val="21"/>
                 <w:lang w:val="en-US" w:eastAsia="en-US" w:bidi="ar-SA"/>
               </w:rPr>
-              <w:t xml:space="preserve">2. </w:t>
-            </w:r>
-            <w:r>
-              <w:rPr>
-                <w:rFonts w:eastAsia="Calibri" w:cs="" w:ascii="Liberation Mono" w:hAnsi="Liberation Mono"/>
-                <w:kern w:val="0"/>
-                <w:sz w:val="21"/>
-                <w:szCs w:val="21"/>
-                <w:lang w:val="en-US" w:eastAsia="en-US" w:bidi="ar-SA"/>
-              </w:rPr>
-              <w:t>What is the difference between C and C++?</w:t>
+              <w:t>2. What is the difference between C and C++?</w:t>
             </w:r>
           </w:p>
         </w:tc>
@@ -12211,17 +12240,7 @@
                 <w:szCs w:val="21"/>
                 <w:lang w:val="en-US" w:eastAsia="en-US" w:bidi="ar-SA"/>
               </w:rPr>
-              <w:t xml:space="preserve">3. </w:t>
-            </w:r>
-            <w:r>
-              <w:rPr>
-                <w:rFonts w:eastAsia="Calibri" w:cs="" w:ascii="Liberation Mono" w:hAnsi="Liberation Mono"/>
-                <w:kern w:val="0"/>
-                <w:sz w:val="21"/>
-                <w:szCs w:val="21"/>
-                <w:lang w:val="en-US" w:eastAsia="en-US" w:bidi="ar-SA"/>
-              </w:rPr>
-              <w:t>What are class and object in C++?</w:t>
+              <w:t>3. What are class and object in C++?</w:t>
             </w:r>
           </w:p>
         </w:tc>
@@ -12741,17 +12760,7 @@
                 <w:szCs w:val="21"/>
                 <w:lang w:val="en-US" w:eastAsia="en-US" w:bidi="ar-SA"/>
               </w:rPr>
-              <w:t xml:space="preserve">4. </w:t>
-            </w:r>
-            <w:r>
-              <w:rPr>
-                <w:rFonts w:eastAsia="Calibri" w:cs="" w:ascii="Liberation Mono" w:hAnsi="Liberation Mono"/>
-                <w:kern w:val="0"/>
-                <w:sz w:val="21"/>
-                <w:szCs w:val="21"/>
-                <w:lang w:val="en-US" w:eastAsia="en-US" w:bidi="ar-SA"/>
-              </w:rPr>
-              <w:t>What is the difference between struct and class?</w:t>
+              <w:t>4. What is the difference between struct and class?</w:t>
             </w:r>
           </w:p>
         </w:tc>
@@ -13114,17 +13123,7 @@
                 <w:szCs w:val="21"/>
                 <w:lang w:val="en-US" w:eastAsia="en-US" w:bidi="ar-SA"/>
               </w:rPr>
-              <w:t xml:space="preserve">5. </w:t>
-            </w:r>
-            <w:r>
-              <w:rPr>
-                <w:rFonts w:eastAsia="Calibri" w:cs="" w:ascii="Liberation Mono" w:hAnsi="Liberation Mono"/>
-                <w:kern w:val="0"/>
-                <w:sz w:val="21"/>
-                <w:szCs w:val="21"/>
-                <w:lang w:val="en-US" w:eastAsia="en-US" w:bidi="ar-SA"/>
-              </w:rPr>
-              <w:t>What is operator overloading?</w:t>
+              <w:t>5. What is operator overloading?</w:t>
             </w:r>
           </w:p>
         </w:tc>
@@ -14075,17 +14074,7 @@
                 <w:szCs w:val="21"/>
                 <w:lang w:val="en-US" w:eastAsia="en-US" w:bidi="ar-SA"/>
               </w:rPr>
-              <w:t xml:space="preserve">6. </w:t>
-            </w:r>
-            <w:r>
-              <w:rPr>
-                <w:rFonts w:eastAsia="Calibri" w:cs="" w:ascii="Liberation Mono" w:hAnsi="Liberation Mono"/>
-                <w:kern w:val="0"/>
-                <w:sz w:val="21"/>
-                <w:szCs w:val="21"/>
-                <w:lang w:val="en-US" w:eastAsia="en-US" w:bidi="ar-SA"/>
-              </w:rPr>
-              <w:t>What is polymorphism in C++?</w:t>
+              <w:t>6. What is polymorphism in C++?</w:t>
             </w:r>
           </w:p>
         </w:tc>
@@ -14320,17 +14309,7 @@
                 <w:szCs w:val="21"/>
                 <w:lang w:val="en-US" w:eastAsia="en-US" w:bidi="ar-SA"/>
               </w:rPr>
-              <w:t xml:space="preserve">7. </w:t>
-            </w:r>
-            <w:r>
-              <w:rPr>
-                <w:rFonts w:eastAsia="Calibri" w:cs="" w:ascii="Liberation Mono" w:hAnsi="Liberation Mono"/>
-                <w:kern w:val="0"/>
-                <w:sz w:val="21"/>
-                <w:szCs w:val="21"/>
-                <w:lang w:val="en-US" w:eastAsia="en-US" w:bidi="ar-SA"/>
-              </w:rPr>
-              <w:t>Explain constructor in C++</w:t>
+              <w:t>7. Explain constructor in C++</w:t>
             </w:r>
           </w:p>
         </w:tc>
@@ -14897,17 +14876,7 @@
                 <w:szCs w:val="21"/>
                 <w:lang w:val="en-US" w:eastAsia="en-US" w:bidi="ar-SA"/>
               </w:rPr>
-              <w:t xml:space="preserve">8. </w:t>
-            </w:r>
-            <w:r>
-              <w:rPr>
-                <w:rFonts w:eastAsia="Calibri" w:cs="" w:ascii="Liberation Mono" w:hAnsi="Liberation Mono"/>
-                <w:kern w:val="0"/>
-                <w:sz w:val="21"/>
-                <w:szCs w:val="21"/>
-                <w:lang w:val="en-US" w:eastAsia="en-US" w:bidi="ar-SA"/>
-              </w:rPr>
-              <w:t>Tell me about virtual function.</w:t>
+              <w:t>8. Tell me about virtual function.</w:t>
             </w:r>
           </w:p>
         </w:tc>
@@ -15012,17 +14981,7 @@
                 <w:szCs w:val="21"/>
                 <w:lang w:val="en-US" w:eastAsia="en-US" w:bidi="ar-SA"/>
               </w:rPr>
-              <w:t xml:space="preserve">9. </w:t>
-            </w:r>
-            <w:r>
-              <w:rPr>
-                <w:rFonts w:eastAsia="Calibri" w:cs="" w:ascii="Liberation Mono" w:hAnsi="Liberation Mono"/>
-                <w:kern w:val="0"/>
-                <w:sz w:val="21"/>
-                <w:szCs w:val="21"/>
-                <w:lang w:val="en-US" w:eastAsia="en-US" w:bidi="ar-SA"/>
-              </w:rPr>
-              <w:t>Compare compile time polymorphism and Runtime polymorphism</w:t>
+              <w:t>9. Compare compile time polymorphism and Runtime polymorphism</w:t>
             </w:r>
           </w:p>
         </w:tc>
@@ -15134,272 +15093,212 @@
                 <w:szCs w:val="21"/>
                 <w:lang w:val="en-US" w:eastAsia="en-US" w:bidi="ar-SA"/>
               </w:rPr>
-              <w:t xml:space="preserve">A. Runtime polymorphism: </w:t>
-            </w:r>
-            <w:r>
-              <w:rPr>
-                <w:rFonts w:eastAsia="Calibri" w:cs="" w:ascii="Liberation Mono" w:hAnsi="Liberation Mono"/>
-                <w:kern w:val="0"/>
-                <w:sz w:val="21"/>
-                <w:szCs w:val="21"/>
-                <w:lang w:val="en-US" w:eastAsia="en-US" w:bidi="ar-SA"/>
-              </w:rPr>
-              <w:t>In this method, we come to know at run time which method will be called. The call is not resolved by the compiler.</w:t>
-            </w:r>
-          </w:p>
-          <w:p>
-            <w:pPr>
-              <w:pStyle w:val="Normal"/>
-              <w:widowControl w:val="false"/>
-              <w:suppressAutoHyphens w:val="true"/>
-              <w:spacing w:lineRule="auto" w:line="240" w:before="0" w:after="0"/>
-              <w:jc w:val="left"/>
-              <w:rPr>
-                <w:rFonts w:ascii="Liberation Mono" w:hAnsi="Liberation Mono" w:eastAsia="Calibri" w:cs=""/>
-                <w:kern w:val="0"/>
-                <w:sz w:val="21"/>
-                <w:szCs w:val="21"/>
-                <w:lang w:val="en-US" w:eastAsia="en-US" w:bidi="ar-SA"/>
-              </w:rPr>
-            </w:pPr>
-            <w:r>
-              <w:rPr>
-                <w:rFonts w:eastAsia="Calibri" w:cs="" w:ascii="Liberation Mono" w:hAnsi="Liberation Mono"/>
-                <w:kern w:val="0"/>
-                <w:sz w:val="21"/>
-                <w:szCs w:val="21"/>
-                <w:lang w:val="en-US" w:eastAsia="en-US" w:bidi="ar-SA"/>
-              </w:rPr>
-            </w:r>
-          </w:p>
-          <w:p>
-            <w:pPr>
-              <w:pStyle w:val="Normal"/>
-              <w:widowControl w:val="false"/>
-              <w:suppressAutoHyphens w:val="true"/>
-              <w:spacing w:lineRule="auto" w:line="240" w:before="0" w:after="0"/>
-              <w:jc w:val="left"/>
-              <w:rPr>
-                <w:rFonts w:ascii="Liberation Mono" w:hAnsi="Liberation Mono" w:eastAsia="Calibri" w:cs=""/>
-                <w:kern w:val="0"/>
-                <w:sz w:val="21"/>
-                <w:szCs w:val="21"/>
-                <w:lang w:val="en-US" w:eastAsia="en-US" w:bidi="ar-SA"/>
-              </w:rPr>
-            </w:pPr>
-            <w:r>
-              <w:rPr>
-                <w:rFonts w:eastAsia="Calibri" w:cs="" w:ascii="Liberation Mono" w:hAnsi="Liberation Mono"/>
-                <w:kern w:val="0"/>
-                <w:sz w:val="21"/>
-                <w:szCs w:val="21"/>
-                <w:lang w:val="en-US" w:eastAsia="en-US" w:bidi="ar-SA"/>
-              </w:rPr>
-              <w:t xml:space="preserve">B. Compile-time polymorphism: </w:t>
-            </w:r>
-            <w:r>
-              <w:rPr>
-                <w:rFonts w:eastAsia="Calibri" w:cs="" w:ascii="Liberation Mono" w:hAnsi="Liberation Mono"/>
-                <w:kern w:val="0"/>
-                <w:sz w:val="21"/>
-                <w:szCs w:val="21"/>
-                <w:lang w:val="en-US" w:eastAsia="en-US" w:bidi="ar-SA"/>
-              </w:rPr>
-              <w:t>It provides fast execution because it is known at the compile time.</w:t>
-            </w:r>
-          </w:p>
-          <w:p>
-            <w:pPr>
-              <w:pStyle w:val="Normal"/>
-              <w:widowControl w:val="false"/>
-              <w:suppressAutoHyphens w:val="true"/>
-              <w:spacing w:lineRule="auto" w:line="240" w:before="0" w:after="0"/>
-              <w:jc w:val="left"/>
-              <w:rPr>
-                <w:rFonts w:ascii="Liberation Mono" w:hAnsi="Liberation Mono" w:eastAsia="Calibri" w:cs=""/>
-                <w:kern w:val="0"/>
-                <w:sz w:val="21"/>
-                <w:szCs w:val="21"/>
-                <w:lang w:val="en-US" w:eastAsia="en-US" w:bidi="ar-SA"/>
-              </w:rPr>
-            </w:pPr>
-            <w:r>
-              <w:rPr>
-                <w:rFonts w:eastAsia="Calibri" w:cs="" w:ascii="Liberation Mono" w:hAnsi="Liberation Mono"/>
-                <w:kern w:val="0"/>
-                <w:sz w:val="21"/>
-                <w:szCs w:val="21"/>
-                <w:lang w:val="en-US" w:eastAsia="en-US" w:bidi="ar-SA"/>
-              </w:rPr>
-              <w:t xml:space="preserve">B. Runtime polymorphism: </w:t>
-            </w:r>
-            <w:r>
-              <w:rPr>
-                <w:rFonts w:eastAsia="Calibri" w:cs="" w:ascii="Liberation Mono" w:hAnsi="Liberation Mono"/>
-                <w:kern w:val="0"/>
-                <w:sz w:val="21"/>
-                <w:szCs w:val="21"/>
-                <w:lang w:val="en-US" w:eastAsia="en-US" w:bidi="ar-SA"/>
-              </w:rPr>
-              <w:t>It provides slow execution compared to compile-time polymorphism because it is known at the run time.</w:t>
-            </w:r>
-          </w:p>
-          <w:p>
-            <w:pPr>
-              <w:pStyle w:val="Normal"/>
-              <w:widowControl w:val="false"/>
-              <w:suppressAutoHyphens w:val="true"/>
-              <w:spacing w:lineRule="auto" w:line="240" w:before="0" w:after="0"/>
-              <w:jc w:val="left"/>
-              <w:rPr>
-                <w:rFonts w:ascii="Liberation Mono" w:hAnsi="Liberation Mono" w:eastAsia="Calibri" w:cs=""/>
-                <w:kern w:val="0"/>
-                <w:sz w:val="21"/>
-                <w:szCs w:val="21"/>
-                <w:lang w:val="en-US" w:eastAsia="en-US" w:bidi="ar-SA"/>
-              </w:rPr>
-            </w:pPr>
-            <w:r>
-              <w:rPr>
-                <w:rFonts w:eastAsia="Calibri" w:cs="" w:ascii="Liberation Mono" w:hAnsi="Liberation Mono"/>
-                <w:kern w:val="0"/>
-                <w:sz w:val="21"/>
-                <w:szCs w:val="21"/>
-                <w:lang w:val="en-US" w:eastAsia="en-US" w:bidi="ar-SA"/>
-              </w:rPr>
-            </w:r>
-          </w:p>
-          <w:p>
-            <w:pPr>
-              <w:pStyle w:val="Normal"/>
-              <w:widowControl w:val="false"/>
-              <w:suppressAutoHyphens w:val="true"/>
-              <w:spacing w:lineRule="auto" w:line="240" w:before="0" w:after="0"/>
-              <w:jc w:val="left"/>
-              <w:rPr>
-                <w:rFonts w:ascii="Liberation Mono" w:hAnsi="Liberation Mono" w:eastAsia="Calibri" w:cs=""/>
-                <w:kern w:val="0"/>
-                <w:sz w:val="21"/>
-                <w:szCs w:val="21"/>
-                <w:lang w:val="en-US" w:eastAsia="en-US" w:bidi="ar-SA"/>
-              </w:rPr>
-            </w:pPr>
-            <w:r>
-              <w:rPr>
-                <w:rFonts w:eastAsia="Calibri" w:cs="" w:ascii="Liberation Mono" w:hAnsi="Liberation Mono"/>
-                <w:kern w:val="0"/>
-                <w:sz w:val="21"/>
-                <w:szCs w:val="21"/>
-                <w:lang w:val="en-US" w:eastAsia="en-US" w:bidi="ar-SA"/>
-              </w:rPr>
-              <w:t xml:space="preserve">C. Compile-time polymorphism: </w:t>
-            </w:r>
-            <w:r>
-              <w:rPr>
-                <w:rFonts w:eastAsia="Calibri" w:cs="" w:ascii="Liberation Mono" w:hAnsi="Liberation Mono"/>
-                <w:kern w:val="0"/>
-                <w:sz w:val="21"/>
-                <w:szCs w:val="21"/>
-                <w:lang w:val="en-US" w:eastAsia="en-US" w:bidi="ar-SA"/>
-              </w:rPr>
-              <w:t>It is achieved by function overloading and operator overloading.</w:t>
-            </w:r>
-          </w:p>
-          <w:p>
-            <w:pPr>
-              <w:pStyle w:val="Normal"/>
-              <w:widowControl w:val="false"/>
-              <w:suppressAutoHyphens w:val="true"/>
-              <w:spacing w:lineRule="auto" w:line="240" w:before="0" w:after="0"/>
-              <w:jc w:val="left"/>
-              <w:rPr>
-                <w:rFonts w:ascii="Liberation Mono" w:hAnsi="Liberation Mono" w:eastAsia="Calibri" w:cs=""/>
-                <w:kern w:val="0"/>
-                <w:sz w:val="21"/>
-                <w:szCs w:val="21"/>
-                <w:lang w:val="en-US" w:eastAsia="en-US" w:bidi="ar-SA"/>
-              </w:rPr>
-            </w:pPr>
-            <w:r>
-              <w:rPr>
-                <w:rFonts w:eastAsia="Calibri" w:cs="" w:ascii="Liberation Mono" w:hAnsi="Liberation Mono"/>
-                <w:kern w:val="0"/>
-                <w:sz w:val="21"/>
-                <w:szCs w:val="21"/>
-                <w:lang w:val="en-US" w:eastAsia="en-US" w:bidi="ar-SA"/>
-              </w:rPr>
-              <w:t xml:space="preserve">C. Runtime polymorphism: </w:t>
-            </w:r>
-            <w:r>
-              <w:rPr>
-                <w:rFonts w:eastAsia="Calibri" w:cs="" w:ascii="Liberation Mono" w:hAnsi="Liberation Mono"/>
-                <w:kern w:val="0"/>
-                <w:sz w:val="21"/>
-                <w:szCs w:val="21"/>
-                <w:lang w:val="en-US" w:eastAsia="en-US" w:bidi="ar-SA"/>
-              </w:rPr>
-              <w:t>It can be achieved by virtual functions and pointers.</w:t>
-            </w:r>
-          </w:p>
-          <w:p>
-            <w:pPr>
-              <w:pStyle w:val="Normal"/>
-              <w:widowControl w:val="false"/>
-              <w:suppressAutoHyphens w:val="true"/>
-              <w:spacing w:lineRule="auto" w:line="240" w:before="0" w:after="0"/>
-              <w:jc w:val="left"/>
-              <w:rPr>
-                <w:rFonts w:ascii="Liberation Mono" w:hAnsi="Liberation Mono" w:eastAsia="Calibri" w:cs=""/>
-                <w:kern w:val="0"/>
-                <w:sz w:val="21"/>
-                <w:szCs w:val="21"/>
-                <w:lang w:val="en-US" w:eastAsia="en-US" w:bidi="ar-SA"/>
-              </w:rPr>
-            </w:pPr>
-            <w:r>
-              <w:rPr>
-                <w:rFonts w:eastAsia="Calibri" w:cs="" w:ascii="Liberation Mono" w:hAnsi="Liberation Mono"/>
-                <w:kern w:val="0"/>
-                <w:sz w:val="21"/>
-                <w:szCs w:val="21"/>
-                <w:lang w:val="en-US" w:eastAsia="en-US" w:bidi="ar-SA"/>
-              </w:rPr>
-            </w:r>
-          </w:p>
-          <w:p>
-            <w:pPr>
-              <w:pStyle w:val="Normal"/>
-              <w:widowControl w:val="false"/>
-              <w:suppressAutoHyphens w:val="true"/>
-              <w:spacing w:lineRule="auto" w:line="240" w:before="0" w:after="0"/>
-              <w:jc w:val="left"/>
-              <w:rPr>
-                <w:rFonts w:ascii="Liberation Mono" w:hAnsi="Liberation Mono" w:eastAsia="Calibri" w:cs=""/>
-                <w:kern w:val="0"/>
-                <w:sz w:val="21"/>
-                <w:szCs w:val="21"/>
-                <w:lang w:val="en-US" w:eastAsia="en-US" w:bidi="ar-SA"/>
-              </w:rPr>
-            </w:pPr>
-            <w:r>
-              <w:rPr>
-                <w:rFonts w:eastAsia="Calibri" w:cs="" w:ascii="Liberation Mono" w:hAnsi="Liberation Mono"/>
-                <w:kern w:val="0"/>
-                <w:sz w:val="21"/>
-                <w:szCs w:val="21"/>
-                <w:lang w:val="en-US" w:eastAsia="en-US" w:bidi="ar-SA"/>
-              </w:rPr>
-              <w:t xml:space="preserve">D. Compile-time polymorphism: </w:t>
-            </w:r>
-            <w:r>
-              <w:rPr>
-                <w:rFonts w:eastAsia="Calibri" w:cs="" w:ascii="Liberation Mono" w:hAnsi="Liberation Mono"/>
-                <w:kern w:val="0"/>
-                <w:sz w:val="21"/>
-                <w:szCs w:val="21"/>
-                <w:lang w:val="en-US" w:eastAsia="en-US" w:bidi="ar-SA"/>
-              </w:rPr>
-              <w:t>Example -</w:t>
+              <w:t>A. Runtime polymorphism: In this method, we come to know at run time which method will be called. The call is not resolved by the compiler.</w:t>
+            </w:r>
+          </w:p>
+          <w:p>
+            <w:pPr>
+              <w:pStyle w:val="Normal"/>
+              <w:widowControl w:val="false"/>
+              <w:suppressAutoHyphens w:val="true"/>
+              <w:spacing w:lineRule="auto" w:line="240" w:before="0" w:after="0"/>
+              <w:jc w:val="left"/>
+              <w:rPr>
+                <w:rFonts w:ascii="Liberation Mono" w:hAnsi="Liberation Mono" w:eastAsia="Calibri" w:cs=""/>
+                <w:kern w:val="0"/>
+                <w:sz w:val="21"/>
+                <w:szCs w:val="21"/>
+                <w:lang w:val="en-US" w:eastAsia="en-US" w:bidi="ar-SA"/>
+              </w:rPr>
+            </w:pPr>
+            <w:r>
+              <w:rPr>
+                <w:rFonts w:eastAsia="Calibri" w:cs="" w:ascii="Liberation Mono" w:hAnsi="Liberation Mono"/>
+                <w:kern w:val="0"/>
+                <w:sz w:val="21"/>
+                <w:szCs w:val="21"/>
+                <w:lang w:val="en-US" w:eastAsia="en-US" w:bidi="ar-SA"/>
+              </w:rPr>
+            </w:r>
+          </w:p>
+          <w:p>
+            <w:pPr>
+              <w:pStyle w:val="Normal"/>
+              <w:widowControl w:val="false"/>
+              <w:suppressAutoHyphens w:val="true"/>
+              <w:spacing w:lineRule="auto" w:line="240" w:before="0" w:after="0"/>
+              <w:jc w:val="left"/>
+              <w:rPr>
+                <w:rFonts w:ascii="Liberation Mono" w:hAnsi="Liberation Mono" w:eastAsia="Calibri" w:cs=""/>
+                <w:kern w:val="0"/>
+                <w:sz w:val="21"/>
+                <w:szCs w:val="21"/>
+                <w:lang w:val="en-US" w:eastAsia="en-US" w:bidi="ar-SA"/>
+              </w:rPr>
+            </w:pPr>
+            <w:r>
+              <w:rPr>
+                <w:rFonts w:eastAsia="Calibri" w:cs="" w:ascii="Liberation Mono" w:hAnsi="Liberation Mono"/>
+                <w:kern w:val="0"/>
+                <w:sz w:val="21"/>
+                <w:szCs w:val="21"/>
+                <w:lang w:val="en-US" w:eastAsia="en-US" w:bidi="ar-SA"/>
+              </w:rPr>
+              <w:t>B. Compile-time polymorphism: It provides fast execution because it is known at the compile time.</w:t>
+            </w:r>
+          </w:p>
+          <w:p>
+            <w:pPr>
+              <w:pStyle w:val="Normal"/>
+              <w:widowControl w:val="false"/>
+              <w:suppressAutoHyphens w:val="true"/>
+              <w:spacing w:lineRule="auto" w:line="240" w:before="0" w:after="0"/>
+              <w:jc w:val="left"/>
+              <w:rPr>
+                <w:rFonts w:ascii="Liberation Mono" w:hAnsi="Liberation Mono" w:eastAsia="Calibri" w:cs=""/>
+                <w:kern w:val="0"/>
+                <w:sz w:val="21"/>
+                <w:szCs w:val="21"/>
+                <w:lang w:val="en-US" w:eastAsia="en-US" w:bidi="ar-SA"/>
+              </w:rPr>
+            </w:pPr>
+            <w:r>
+              <w:rPr>
+                <w:rFonts w:eastAsia="Calibri" w:cs="" w:ascii="Liberation Mono" w:hAnsi="Liberation Mono"/>
+                <w:kern w:val="0"/>
+                <w:sz w:val="21"/>
+                <w:szCs w:val="21"/>
+                <w:lang w:val="en-US" w:eastAsia="en-US" w:bidi="ar-SA"/>
+              </w:rPr>
+              <w:t>B. Runtime polymorphism: It provides slow execution compared to compile-time polymorphism because it is known at the run time.</w:t>
+            </w:r>
+          </w:p>
+          <w:p>
+            <w:pPr>
+              <w:pStyle w:val="Normal"/>
+              <w:widowControl w:val="false"/>
+              <w:suppressAutoHyphens w:val="true"/>
+              <w:spacing w:lineRule="auto" w:line="240" w:before="0" w:after="0"/>
+              <w:jc w:val="left"/>
+              <w:rPr>
+                <w:rFonts w:ascii="Liberation Mono" w:hAnsi="Liberation Mono" w:eastAsia="Calibri" w:cs=""/>
+                <w:kern w:val="0"/>
+                <w:sz w:val="21"/>
+                <w:szCs w:val="21"/>
+                <w:lang w:val="en-US" w:eastAsia="en-US" w:bidi="ar-SA"/>
+              </w:rPr>
+            </w:pPr>
+            <w:r>
+              <w:rPr>
+                <w:rFonts w:eastAsia="Calibri" w:cs="" w:ascii="Liberation Mono" w:hAnsi="Liberation Mono"/>
+                <w:kern w:val="0"/>
+                <w:sz w:val="21"/>
+                <w:szCs w:val="21"/>
+                <w:lang w:val="en-US" w:eastAsia="en-US" w:bidi="ar-SA"/>
+              </w:rPr>
+            </w:r>
+          </w:p>
+          <w:p>
+            <w:pPr>
+              <w:pStyle w:val="Normal"/>
+              <w:widowControl w:val="false"/>
+              <w:suppressAutoHyphens w:val="true"/>
+              <w:spacing w:lineRule="auto" w:line="240" w:before="0" w:after="0"/>
+              <w:jc w:val="left"/>
+              <w:rPr>
+                <w:rFonts w:ascii="Liberation Mono" w:hAnsi="Liberation Mono" w:eastAsia="Calibri" w:cs=""/>
+                <w:kern w:val="0"/>
+                <w:sz w:val="21"/>
+                <w:szCs w:val="21"/>
+                <w:lang w:val="en-US" w:eastAsia="en-US" w:bidi="ar-SA"/>
+              </w:rPr>
+            </w:pPr>
+            <w:r>
+              <w:rPr>
+                <w:rFonts w:eastAsia="Calibri" w:cs="" w:ascii="Liberation Mono" w:hAnsi="Liberation Mono"/>
+                <w:kern w:val="0"/>
+                <w:sz w:val="21"/>
+                <w:szCs w:val="21"/>
+                <w:lang w:val="en-US" w:eastAsia="en-US" w:bidi="ar-SA"/>
+              </w:rPr>
+              <w:t>C. Compile-time polymorphism: It is achieved by function overloading and operator overloading.</w:t>
+            </w:r>
+          </w:p>
+          <w:p>
+            <w:pPr>
+              <w:pStyle w:val="Normal"/>
+              <w:widowControl w:val="false"/>
+              <w:suppressAutoHyphens w:val="true"/>
+              <w:spacing w:lineRule="auto" w:line="240" w:before="0" w:after="0"/>
+              <w:jc w:val="left"/>
+              <w:rPr>
+                <w:rFonts w:ascii="Liberation Mono" w:hAnsi="Liberation Mono" w:eastAsia="Calibri" w:cs=""/>
+                <w:kern w:val="0"/>
+                <w:sz w:val="21"/>
+                <w:szCs w:val="21"/>
+                <w:lang w:val="en-US" w:eastAsia="en-US" w:bidi="ar-SA"/>
+              </w:rPr>
+            </w:pPr>
+            <w:r>
+              <w:rPr>
+                <w:rFonts w:eastAsia="Calibri" w:cs="" w:ascii="Liberation Mono" w:hAnsi="Liberation Mono"/>
+                <w:kern w:val="0"/>
+                <w:sz w:val="21"/>
+                <w:szCs w:val="21"/>
+                <w:lang w:val="en-US" w:eastAsia="en-US" w:bidi="ar-SA"/>
+              </w:rPr>
+              <w:t>C. Runtime polymorphism: It can be achieved by virtual functions and pointers.</w:t>
+            </w:r>
+          </w:p>
+          <w:p>
+            <w:pPr>
+              <w:pStyle w:val="Normal"/>
+              <w:widowControl w:val="false"/>
+              <w:suppressAutoHyphens w:val="true"/>
+              <w:spacing w:lineRule="auto" w:line="240" w:before="0" w:after="0"/>
+              <w:jc w:val="left"/>
+              <w:rPr>
+                <w:rFonts w:ascii="Liberation Mono" w:hAnsi="Liberation Mono" w:eastAsia="Calibri" w:cs=""/>
+                <w:kern w:val="0"/>
+                <w:sz w:val="21"/>
+                <w:szCs w:val="21"/>
+                <w:lang w:val="en-US" w:eastAsia="en-US" w:bidi="ar-SA"/>
+              </w:rPr>
+            </w:pPr>
+            <w:r>
+              <w:rPr>
+                <w:rFonts w:eastAsia="Calibri" w:cs="" w:ascii="Liberation Mono" w:hAnsi="Liberation Mono"/>
+                <w:kern w:val="0"/>
+                <w:sz w:val="21"/>
+                <w:szCs w:val="21"/>
+                <w:lang w:val="en-US" w:eastAsia="en-US" w:bidi="ar-SA"/>
+              </w:rPr>
+            </w:r>
+          </w:p>
+          <w:p>
+            <w:pPr>
+              <w:pStyle w:val="Normal"/>
+              <w:widowControl w:val="false"/>
+              <w:suppressAutoHyphens w:val="true"/>
+              <w:spacing w:lineRule="auto" w:line="240" w:before="0" w:after="0"/>
+              <w:jc w:val="left"/>
+              <w:rPr>
+                <w:rFonts w:ascii="Liberation Mono" w:hAnsi="Liberation Mono" w:eastAsia="Calibri" w:cs=""/>
+                <w:kern w:val="0"/>
+                <w:sz w:val="21"/>
+                <w:szCs w:val="21"/>
+                <w:lang w:val="en-US" w:eastAsia="en-US" w:bidi="ar-SA"/>
+              </w:rPr>
+            </w:pPr>
+            <w:r>
+              <w:rPr>
+                <w:rFonts w:eastAsia="Calibri" w:cs="" w:ascii="Liberation Mono" w:hAnsi="Liberation Mono"/>
+                <w:kern w:val="0"/>
+                <w:sz w:val="21"/>
+                <w:szCs w:val="21"/>
+                <w:lang w:val="en-US" w:eastAsia="en-US" w:bidi="ar-SA"/>
+              </w:rPr>
+              <w:t>D. Compile-time polymorphism: Example -</w:t>
             </w:r>
           </w:p>
           <w:p>
@@ -15811,17 +15710,7 @@
                 <w:szCs w:val="21"/>
                 <w:lang w:val="en-US" w:eastAsia="en-US" w:bidi="ar-SA"/>
               </w:rPr>
-              <w:t xml:space="preserve">D. Runtime polymorphism: </w:t>
-            </w:r>
-            <w:r>
-              <w:rPr>
-                <w:rFonts w:eastAsia="Calibri" w:cs="" w:ascii="Liberation Mono" w:hAnsi="Liberation Mono"/>
-                <w:kern w:val="0"/>
-                <w:sz w:val="21"/>
-                <w:szCs w:val="21"/>
-                <w:lang w:val="en-US" w:eastAsia="en-US" w:bidi="ar-SA"/>
-              </w:rPr>
-              <w:t>Example -</w:t>
+              <w:t>D. Runtime polymorphism: Example -</w:t>
             </w:r>
           </w:p>
           <w:p>
@@ -16543,17 +16432,7 @@
                 <w:szCs w:val="21"/>
                 <w:lang w:val="en-US" w:eastAsia="en-US" w:bidi="ar-SA"/>
               </w:rPr>
-              <w:t xml:space="preserve">10. </w:t>
-            </w:r>
-            <w:r>
-              <w:rPr>
-                <w:rFonts w:eastAsia="Calibri" w:cs="" w:ascii="Liberation Mono" w:hAnsi="Liberation Mono"/>
-                <w:kern w:val="0"/>
-                <w:sz w:val="21"/>
-                <w:szCs w:val="21"/>
-                <w:lang w:val="en-US" w:eastAsia="en-US" w:bidi="ar-SA"/>
-              </w:rPr>
-              <w:t>What do you know about friend class and friend function?</w:t>
+              <w:t>10. What do you know about friend class and friend function?</w:t>
             </w:r>
           </w:p>
         </w:tc>
@@ -16993,17 +16872,7 @@
                 <w:szCs w:val="21"/>
                 <w:lang w:val="en-US" w:eastAsia="en-US" w:bidi="ar-SA"/>
               </w:rPr>
-              <w:t xml:space="preserve">friend int </w:t>
-            </w:r>
-            <w:r>
-              <w:rPr>
-                <w:rFonts w:eastAsia="Calibri" w:cs="" w:ascii="Liberation Mono" w:hAnsi="Liberation Mono"/>
-                <w:kern w:val="0"/>
-                <w:sz w:val="21"/>
-                <w:szCs w:val="21"/>
-                <w:lang w:val="en-US" w:eastAsia="en-US" w:bidi="ar-SA"/>
-              </w:rPr>
-              <w:t>fun(A, B);</w:t>
+              <w:t>friend int fun(A, B);</w:t>
             </w:r>
           </w:p>
           <w:p>
@@ -17738,17 +17607,7 @@
                 <w:szCs w:val="21"/>
                 <w:lang w:val="en-US" w:eastAsia="en-US" w:bidi="ar-SA"/>
               </w:rPr>
-              <w:t xml:space="preserve">11. </w:t>
-            </w:r>
-            <w:r>
-              <w:rPr>
-                <w:rFonts w:eastAsia="Calibri" w:cs="" w:ascii="Liberation Mono" w:hAnsi="Liberation Mono"/>
-                <w:kern w:val="0"/>
-                <w:sz w:val="21"/>
-                <w:szCs w:val="21"/>
-                <w:lang w:val="en-US" w:eastAsia="en-US" w:bidi="ar-SA"/>
-              </w:rPr>
-              <w:t>What are the C++ access specifiers?</w:t>
+              <w:t>11. What are the C++ access specifiers?</w:t>
             </w:r>
           </w:p>
         </w:tc>
@@ -18006,17 +17865,7 @@
                 <w:szCs w:val="21"/>
                 <w:lang w:val="en-US" w:eastAsia="en-US" w:bidi="ar-SA"/>
               </w:rPr>
-              <w:t xml:space="preserve">12. </w:t>
-            </w:r>
-            <w:r>
-              <w:rPr>
-                <w:rFonts w:eastAsia="Calibri" w:cs="" w:ascii="Liberation Mono" w:hAnsi="Liberation Mono"/>
-                <w:kern w:val="0"/>
-                <w:sz w:val="21"/>
-                <w:szCs w:val="21"/>
-                <w:lang w:val="en-US" w:eastAsia="en-US" w:bidi="ar-SA"/>
-              </w:rPr>
-              <w:t>Define inline function</w:t>
+              <w:t>12. Define inline function</w:t>
             </w:r>
           </w:p>
         </w:tc>
@@ -18051,17 +17900,7 @@
                 <w:szCs w:val="21"/>
                 <w:lang w:val="en-US" w:eastAsia="en-US" w:bidi="ar-SA"/>
               </w:rPr>
-              <w:t xml:space="preserve">Ans. </w:t>
-            </w:r>
-            <w:r>
-              <w:rPr>
-                <w:rFonts w:eastAsia="Calibri" w:cs="" w:ascii="Liberation Mono" w:hAnsi="Liberation Mono"/>
-                <w:kern w:val="0"/>
-                <w:sz w:val="21"/>
-                <w:szCs w:val="21"/>
-                <w:lang w:val="en-US" w:eastAsia="en-US" w:bidi="ar-SA"/>
-              </w:rPr>
-              <w:t>If a function is inline, the compiler places a copy of the code of that function at each point where the function is called at compile time. One of the important advantages of using an inline function is that it eliminates the function calling overhead of a tradition function.</w:t>
+              <w:t>Ans. If a function is inline, the compiler places a copy of the code of that function at each point where the function is called at compile time. One of the important advantages of using an inline function is that it eliminates the function calling overhead of a tradition function.</w:t>
             </w:r>
           </w:p>
         </w:tc>
@@ -18131,17 +17970,7 @@
                 <w:szCs w:val="21"/>
                 <w:lang w:val="en-US" w:eastAsia="en-US" w:bidi="ar-SA"/>
               </w:rPr>
-              <w:t xml:space="preserve">13. </w:t>
-            </w:r>
-            <w:r>
-              <w:rPr>
-                <w:rFonts w:eastAsia="Calibri" w:cs="" w:ascii="Liberation Mono" w:hAnsi="Liberation Mono"/>
-                <w:kern w:val="0"/>
-                <w:sz w:val="21"/>
-                <w:szCs w:val="21"/>
-                <w:lang w:val="en-US" w:eastAsia="en-US" w:bidi="ar-SA"/>
-              </w:rPr>
-              <w:t>What is a reference in C++?</w:t>
+              <w:t>13. What is a reference in C++?</w:t>
             </w:r>
           </w:p>
         </w:tc>
@@ -18176,17 +18005,7 @@
                 <w:szCs w:val="21"/>
                 <w:lang w:val="en-US" w:eastAsia="en-US" w:bidi="ar-SA"/>
               </w:rPr>
-              <w:t xml:space="preserve">Ans. </w:t>
-            </w:r>
-            <w:r>
-              <w:rPr>
-                <w:rFonts w:eastAsia="Calibri" w:cs="" w:ascii="Liberation Mono" w:hAnsi="Liberation Mono"/>
-                <w:kern w:val="0"/>
-                <w:sz w:val="21"/>
-                <w:szCs w:val="21"/>
-                <w:lang w:val="en-US" w:eastAsia="en-US" w:bidi="ar-SA"/>
-              </w:rPr>
-              <w:t>A reference is like a pointer. It is another name of an already existing variable. Once a reference name is initialized with a variable, that variable can be accessed by the variable name or reference name both.</w:t>
+              <w:t>Ans. A reference is like a pointer. It is another name of an already existing variable. Once a reference name is initialized with a variable, that variable can be accessed by the variable name or reference name both.</w:t>
             </w:r>
           </w:p>
           <w:p>
@@ -18435,17 +18254,7 @@
                 <w:szCs w:val="21"/>
                 <w:lang w:val="en-US" w:eastAsia="en-US" w:bidi="ar-SA"/>
               </w:rPr>
-              <w:t xml:space="preserve">14. </w:t>
-            </w:r>
-            <w:r>
-              <w:rPr>
-                <w:rFonts w:eastAsia="Calibri" w:cs="" w:ascii="Liberation Mono" w:hAnsi="Liberation Mono"/>
-                <w:kern w:val="0"/>
-                <w:sz w:val="21"/>
-                <w:szCs w:val="21"/>
-                <w:lang w:val="en-US" w:eastAsia="en-US" w:bidi="ar-SA"/>
-              </w:rPr>
-              <w:t>What do you mean by abstraction in C++?</w:t>
+              <w:t>14. What do you mean by abstraction in C++?</w:t>
             </w:r>
           </w:p>
         </w:tc>
@@ -18480,17 +18289,7 @@
                 <w:szCs w:val="21"/>
                 <w:lang w:val="en-US" w:eastAsia="en-US" w:bidi="ar-SA"/>
               </w:rPr>
-              <w:t xml:space="preserve">Ans. </w:t>
-            </w:r>
-            <w:r>
-              <w:rPr>
-                <w:rFonts w:eastAsia="Calibri" w:cs="" w:ascii="Liberation Mono" w:hAnsi="Liberation Mono"/>
-                <w:kern w:val="0"/>
-                <w:sz w:val="21"/>
-                <w:szCs w:val="21"/>
-                <w:lang w:val="en-US" w:eastAsia="en-US" w:bidi="ar-SA"/>
-              </w:rPr>
-              <w:t>Abstraction is the process of showing the essential details to the user and hiding the</w:t>
+              <w:t>Ans. Abstraction is the process of showing the essential details to the user and hiding the</w:t>
             </w:r>
           </w:p>
           <w:p>
@@ -18612,17 +18411,7 @@
                 <w:szCs w:val="21"/>
                 <w:lang w:val="en-US" w:eastAsia="en-US" w:bidi="ar-SA"/>
               </w:rPr>
-              <w:t xml:space="preserve">15. </w:t>
-            </w:r>
-            <w:r>
-              <w:rPr>
-                <w:rFonts w:eastAsia="Calibri" w:cs="" w:ascii="Liberation Mono" w:hAnsi="Liberation Mono"/>
-                <w:kern w:val="0"/>
-                <w:sz w:val="21"/>
-                <w:szCs w:val="21"/>
-                <w:lang w:val="en-US" w:eastAsia="en-US" w:bidi="ar-SA"/>
-              </w:rPr>
-              <w:t>Is deconstructor overloading possible? If yes, then explain and if no then why?</w:t>
+              <w:t>15. Is deconstructor overloading possible? If yes, then explain and if no then why?</w:t>
             </w:r>
           </w:p>
         </w:tc>
@@ -18727,17 +18516,7 @@
                 <w:szCs w:val="21"/>
                 <w:lang w:val="en-US" w:eastAsia="en-US" w:bidi="ar-SA"/>
               </w:rPr>
-              <w:t xml:space="preserve">16. </w:t>
-            </w:r>
-            <w:r>
-              <w:rPr>
-                <w:rFonts w:eastAsia="Calibri" w:cs="" w:ascii="Liberation Mono" w:hAnsi="Liberation Mono"/>
-                <w:kern w:val="0"/>
-                <w:sz w:val="21"/>
-                <w:szCs w:val="21"/>
-                <w:lang w:val="en-US" w:eastAsia="en-US" w:bidi="ar-SA"/>
-              </w:rPr>
-              <w:t>What do you mean by call by value and call by reference?</w:t>
+              <w:t>16. What do you mean by call by value and call by reference?</w:t>
             </w:r>
           </w:p>
         </w:tc>
@@ -18772,7 +18551,58 @@
                 <w:szCs w:val="21"/>
                 <w:lang w:val="en-US" w:eastAsia="en-US" w:bidi="ar-SA"/>
               </w:rPr>
-              <w:t xml:space="preserve">Ans. </w:t>
+              <w:t>Ans. In call by value method, we pass a copy of the parameter is passed to the functions. For these copied values a new memory is assigned and changes made to these values do not reflect the variable in the main function.</w:t>
+            </w:r>
+          </w:p>
+          <w:p>
+            <w:pPr>
+              <w:pStyle w:val="Normal"/>
+              <w:widowControl w:val="false"/>
+              <w:suppressAutoHyphens w:val="true"/>
+              <w:spacing w:lineRule="auto" w:line="240" w:before="0" w:after="0"/>
+              <w:jc w:val="left"/>
+              <w:rPr>
+                <w:rFonts w:ascii="Liberation Mono" w:hAnsi="Liberation Mono" w:eastAsia="Calibri" w:cs=""/>
+                <w:kern w:val="0"/>
+                <w:sz w:val="21"/>
+                <w:szCs w:val="21"/>
+                <w:lang w:val="en-US" w:eastAsia="en-US" w:bidi="ar-SA"/>
+              </w:rPr>
+            </w:pPr>
+            <w:r>
+              <w:rPr>
+                <w:rFonts w:eastAsia="Calibri" w:cs="" w:ascii="Liberation Mono" w:hAnsi="Liberation Mono"/>
+                <w:kern w:val="0"/>
+                <w:sz w:val="21"/>
+                <w:szCs w:val="21"/>
+                <w:lang w:val="en-US" w:eastAsia="en-US" w:bidi="ar-SA"/>
+              </w:rPr>
+            </w:r>
+          </w:p>
+          <w:p>
+            <w:pPr>
+              <w:pStyle w:val="Normal"/>
+              <w:widowControl w:val="false"/>
+              <w:suppressAutoHyphens w:val="true"/>
+              <w:spacing w:lineRule="auto" w:line="240" w:before="0" w:after="0"/>
+              <w:jc w:val="left"/>
+              <w:rPr>
+                <w:rFonts w:ascii="Liberation Mono" w:hAnsi="Liberation Mono" w:eastAsia="Calibri" w:cs=""/>
+                <w:kern w:val="0"/>
+                <w:sz w:val="21"/>
+                <w:szCs w:val="21"/>
+                <w:lang w:val="en-US" w:eastAsia="en-US" w:bidi="ar-SA"/>
+              </w:rPr>
+            </w:pPr>
+            <w:r>
+              <w:rPr>
+                <w:rFonts w:eastAsia="Calibri" w:cs="" w:ascii="Liberation Mono" w:hAnsi="Liberation Mono"/>
+                <w:kern w:val="0"/>
+                <w:sz w:val="21"/>
+                <w:szCs w:val="21"/>
+                <w:lang w:val="en-US" w:eastAsia="en-US" w:bidi="ar-SA"/>
+              </w:rPr>
+              <w:t>In call by reference method, e pass the address of the variable and the address is used to access the actual argument used in the function call. So changes made in the parameter alter the passing argument.</w:t>
             </w:r>
           </w:p>
         </w:tc>
@@ -18842,17 +18672,7 @@
                 <w:szCs w:val="21"/>
                 <w:lang w:val="en-US" w:eastAsia="en-US" w:bidi="ar-SA"/>
               </w:rPr>
-              <w:t xml:space="preserve">17. </w:t>
-            </w:r>
-            <w:r>
-              <w:rPr>
-                <w:rFonts w:eastAsia="Calibri" w:cs="" w:ascii="Liberation Mono" w:hAnsi="Liberation Mono"/>
-                <w:kern w:val="0"/>
-                <w:sz w:val="21"/>
-                <w:szCs w:val="21"/>
-                <w:lang w:val="en-US" w:eastAsia="en-US" w:bidi="ar-SA"/>
-              </w:rPr>
-              <w:t>What is an abstract class and when do you use it.</w:t>
+              <w:t>17. What is an abstract class and when do you use it.</w:t>
             </w:r>
           </w:p>
         </w:tc>
@@ -18957,17 +18777,7 @@
                 <w:szCs w:val="21"/>
                 <w:lang w:val="en-US" w:eastAsia="en-US" w:bidi="ar-SA"/>
               </w:rPr>
-              <w:t xml:space="preserve">18. </w:t>
-            </w:r>
-            <w:r>
-              <w:rPr>
-                <w:rFonts w:eastAsia="Calibri" w:cs="" w:ascii="Liberation Mono" w:hAnsi="Liberation Mono"/>
-                <w:kern w:val="0"/>
-                <w:sz w:val="21"/>
-                <w:szCs w:val="21"/>
-                <w:lang w:val="en-US" w:eastAsia="en-US" w:bidi="ar-SA"/>
-              </w:rPr>
-              <w:t>What are destructors in C++?</w:t>
+              <w:t>18. What are destructors in C++?</w:t>
             </w:r>
           </w:p>
         </w:tc>
@@ -19002,7 +18812,594 @@
                 <w:szCs w:val="21"/>
                 <w:lang w:val="en-US" w:eastAsia="en-US" w:bidi="ar-SA"/>
               </w:rPr>
-              <w:t xml:space="preserve">Ans. </w:t>
+              <w:t>Ans. A constructor is automatically called when an object is first created. Similarly when an object is destroyed a function called destructor automatically gets called. A destructor has the same name as the constructor (which is the same as the class name) but is preceded by a tilde.</w:t>
+            </w:r>
+          </w:p>
+          <w:p>
+            <w:pPr>
+              <w:pStyle w:val="Normal"/>
+              <w:widowControl w:val="false"/>
+              <w:suppressAutoHyphens w:val="true"/>
+              <w:spacing w:lineRule="auto" w:line="240" w:before="0" w:after="0"/>
+              <w:jc w:val="left"/>
+              <w:rPr>
+                <w:rFonts w:ascii="Liberation Mono" w:hAnsi="Liberation Mono" w:eastAsia="Calibri" w:cs=""/>
+                <w:kern w:val="0"/>
+                <w:sz w:val="21"/>
+                <w:szCs w:val="21"/>
+                <w:lang w:val="en-US" w:eastAsia="en-US" w:bidi="ar-SA"/>
+              </w:rPr>
+            </w:pPr>
+            <w:r>
+              <w:rPr>
+                <w:rFonts w:eastAsia="Calibri" w:cs="" w:ascii="Liberation Mono" w:hAnsi="Liberation Mono"/>
+                <w:kern w:val="0"/>
+                <w:sz w:val="21"/>
+                <w:szCs w:val="21"/>
+                <w:lang w:val="en-US" w:eastAsia="en-US" w:bidi="ar-SA"/>
+              </w:rPr>
+            </w:r>
+          </w:p>
+          <w:p>
+            <w:pPr>
+              <w:pStyle w:val="Normal"/>
+              <w:widowControl w:val="false"/>
+              <w:suppressAutoHyphens w:val="true"/>
+              <w:spacing w:lineRule="auto" w:line="240" w:before="0" w:after="0"/>
+              <w:jc w:val="left"/>
+              <w:rPr>
+                <w:rFonts w:ascii="Liberation Mono" w:hAnsi="Liberation Mono" w:eastAsia="Calibri" w:cs=""/>
+                <w:kern w:val="0"/>
+                <w:sz w:val="21"/>
+                <w:szCs w:val="21"/>
+                <w:lang w:val="en-US" w:eastAsia="en-US" w:bidi="ar-SA"/>
+              </w:rPr>
+            </w:pPr>
+            <w:r>
+              <w:rPr>
+                <w:rFonts w:eastAsia="Calibri" w:cs="" w:ascii="Liberation Mono" w:hAnsi="Liberation Mono"/>
+                <w:kern w:val="0"/>
+                <w:sz w:val="21"/>
+                <w:szCs w:val="21"/>
+                <w:lang w:val="en-US" w:eastAsia="en-US" w:bidi="ar-SA"/>
+              </w:rPr>
+              <w:t>Example:</w:t>
+            </w:r>
+          </w:p>
+          <w:p>
+            <w:pPr>
+              <w:pStyle w:val="Normal"/>
+              <w:widowControl w:val="false"/>
+              <w:suppressAutoHyphens w:val="true"/>
+              <w:spacing w:lineRule="auto" w:line="240" w:before="0" w:after="0"/>
+              <w:jc w:val="left"/>
+              <w:rPr>
+                <w:rFonts w:ascii="Liberation Mono" w:hAnsi="Liberation Mono" w:eastAsia="Calibri" w:cs=""/>
+                <w:kern w:val="0"/>
+                <w:sz w:val="21"/>
+                <w:szCs w:val="21"/>
+                <w:lang w:val="en-US" w:eastAsia="en-US" w:bidi="ar-SA"/>
+              </w:rPr>
+            </w:pPr>
+            <w:r>
+              <w:rPr>
+                <w:rFonts w:eastAsia="Calibri" w:cs="" w:ascii="Liberation Mono" w:hAnsi="Liberation Mono"/>
+                <w:kern w:val="0"/>
+                <w:sz w:val="21"/>
+                <w:szCs w:val="21"/>
+                <w:lang w:val="en-US" w:eastAsia="en-US" w:bidi="ar-SA"/>
+              </w:rPr>
+              <w:t>class AP{</w:t>
+            </w:r>
+          </w:p>
+          <w:p>
+            <w:pPr>
+              <w:pStyle w:val="Normal"/>
+              <w:widowControl w:val="false"/>
+              <w:suppressAutoHyphens w:val="true"/>
+              <w:spacing w:lineRule="auto" w:line="240" w:before="0" w:after="0"/>
+              <w:jc w:val="left"/>
+              <w:rPr>
+                <w:rFonts w:ascii="Liberation Mono" w:hAnsi="Liberation Mono" w:eastAsia="Calibri" w:cs=""/>
+                <w:kern w:val="0"/>
+                <w:sz w:val="21"/>
+                <w:szCs w:val="21"/>
+                <w:lang w:val="en-US" w:eastAsia="en-US" w:bidi="ar-SA"/>
+              </w:rPr>
+            </w:pPr>
+            <w:r>
+              <w:rPr>
+                <w:rFonts w:eastAsia="Calibri" w:cs="" w:ascii="Liberation Mono" w:hAnsi="Liberation Mono"/>
+                <w:kern w:val="0"/>
+                <w:sz w:val="21"/>
+                <w:szCs w:val="21"/>
+                <w:lang w:val="en-US" w:eastAsia="en-US" w:bidi="ar-SA"/>
+              </w:rPr>
+              <w:t xml:space="preserve">  </w:t>
+            </w:r>
+            <w:r>
+              <w:rPr>
+                <w:rFonts w:eastAsia="Calibri" w:cs="" w:ascii="Liberation Mono" w:hAnsi="Liberation Mono"/>
+                <w:kern w:val="0"/>
+                <w:sz w:val="21"/>
+                <w:szCs w:val="21"/>
+                <w:lang w:val="en-US" w:eastAsia="en-US" w:bidi="ar-SA"/>
+              </w:rPr>
+              <w:t>private:</w:t>
+            </w:r>
+          </w:p>
+          <w:p>
+            <w:pPr>
+              <w:pStyle w:val="Normal"/>
+              <w:widowControl w:val="false"/>
+              <w:suppressAutoHyphens w:val="true"/>
+              <w:spacing w:lineRule="auto" w:line="240" w:before="0" w:after="0"/>
+              <w:jc w:val="left"/>
+              <w:rPr>
+                <w:rFonts w:ascii="Liberation Mono" w:hAnsi="Liberation Mono" w:eastAsia="Calibri" w:cs=""/>
+                <w:kern w:val="0"/>
+                <w:sz w:val="21"/>
+                <w:szCs w:val="21"/>
+                <w:lang w:val="en-US" w:eastAsia="en-US" w:bidi="ar-SA"/>
+              </w:rPr>
+            </w:pPr>
+            <w:r>
+              <w:rPr>
+                <w:rFonts w:eastAsia="Calibri" w:cs="" w:ascii="Liberation Mono" w:hAnsi="Liberation Mono"/>
+                <w:kern w:val="0"/>
+                <w:sz w:val="21"/>
+                <w:szCs w:val="21"/>
+                <w:lang w:val="en-US" w:eastAsia="en-US" w:bidi="ar-SA"/>
+              </w:rPr>
+              <w:t xml:space="preserve">    </w:t>
+            </w:r>
+            <w:r>
+              <w:rPr>
+                <w:rFonts w:eastAsia="Calibri" w:cs="" w:ascii="Liberation Mono" w:hAnsi="Liberation Mono"/>
+                <w:kern w:val="0"/>
+                <w:sz w:val="21"/>
+                <w:szCs w:val="21"/>
+                <w:lang w:val="en-US" w:eastAsia="en-US" w:bidi="ar-SA"/>
+              </w:rPr>
+              <w:t>int val;</w:t>
+            </w:r>
+          </w:p>
+          <w:p>
+            <w:pPr>
+              <w:pStyle w:val="Normal"/>
+              <w:widowControl w:val="false"/>
+              <w:suppressAutoHyphens w:val="true"/>
+              <w:spacing w:lineRule="auto" w:line="240" w:before="0" w:after="0"/>
+              <w:jc w:val="left"/>
+              <w:rPr>
+                <w:rFonts w:ascii="Liberation Mono" w:hAnsi="Liberation Mono" w:eastAsia="Calibri" w:cs=""/>
+                <w:kern w:val="0"/>
+                <w:sz w:val="21"/>
+                <w:szCs w:val="21"/>
+                <w:lang w:val="en-US" w:eastAsia="en-US" w:bidi="ar-SA"/>
+              </w:rPr>
+            </w:pPr>
+            <w:r>
+              <w:rPr>
+                <w:rFonts w:eastAsia="Calibri" w:cs="" w:ascii="Liberation Mono" w:hAnsi="Liberation Mono"/>
+                <w:kern w:val="0"/>
+                <w:sz w:val="21"/>
+                <w:szCs w:val="21"/>
+                <w:lang w:val="en-US" w:eastAsia="en-US" w:bidi="ar-SA"/>
+              </w:rPr>
+              <w:t xml:space="preserve">  </w:t>
+            </w:r>
+            <w:r>
+              <w:rPr>
+                <w:rFonts w:eastAsia="Calibri" w:cs="" w:ascii="Liberation Mono" w:hAnsi="Liberation Mono"/>
+                <w:kern w:val="0"/>
+                <w:sz w:val="21"/>
+                <w:szCs w:val="21"/>
+                <w:lang w:val="en-US" w:eastAsia="en-US" w:bidi="ar-SA"/>
+              </w:rPr>
+              <w:t>public:</w:t>
+            </w:r>
+          </w:p>
+          <w:p>
+            <w:pPr>
+              <w:pStyle w:val="Normal"/>
+              <w:widowControl w:val="false"/>
+              <w:suppressAutoHyphens w:val="true"/>
+              <w:spacing w:lineRule="auto" w:line="240" w:before="0" w:after="0"/>
+              <w:jc w:val="left"/>
+              <w:rPr>
+                <w:rFonts w:ascii="Liberation Mono" w:hAnsi="Liberation Mono" w:eastAsia="Calibri" w:cs=""/>
+                <w:kern w:val="0"/>
+                <w:sz w:val="21"/>
+                <w:szCs w:val="21"/>
+                <w:lang w:val="en-US" w:eastAsia="en-US" w:bidi="ar-SA"/>
+              </w:rPr>
+            </w:pPr>
+            <w:r>
+              <w:rPr>
+                <w:rFonts w:eastAsia="Calibri" w:cs="" w:ascii="Liberation Mono" w:hAnsi="Liberation Mono"/>
+                <w:kern w:val="0"/>
+                <w:sz w:val="21"/>
+                <w:szCs w:val="21"/>
+                <w:lang w:val="en-US" w:eastAsia="en-US" w:bidi="ar-SA"/>
+              </w:rPr>
+              <w:t xml:space="preserve">    </w:t>
+            </w:r>
+            <w:r>
+              <w:rPr>
+                <w:rFonts w:eastAsia="Calibri" w:cs="" w:ascii="Liberation Mono" w:hAnsi="Liberation Mono"/>
+                <w:kern w:val="0"/>
+                <w:sz w:val="21"/>
+                <w:szCs w:val="21"/>
+                <w:lang w:val="en-US" w:eastAsia="en-US" w:bidi="ar-SA"/>
+              </w:rPr>
+              <w:t>A(int x){</w:t>
+            </w:r>
+          </w:p>
+          <w:p>
+            <w:pPr>
+              <w:pStyle w:val="Normal"/>
+              <w:widowControl w:val="false"/>
+              <w:suppressAutoHyphens w:val="true"/>
+              <w:spacing w:lineRule="auto" w:line="240" w:before="0" w:after="0"/>
+              <w:jc w:val="left"/>
+              <w:rPr>
+                <w:rFonts w:ascii="Liberation Mono" w:hAnsi="Liberation Mono" w:eastAsia="Calibri" w:cs=""/>
+                <w:kern w:val="0"/>
+                <w:sz w:val="21"/>
+                <w:szCs w:val="21"/>
+                <w:lang w:val="en-US" w:eastAsia="en-US" w:bidi="ar-SA"/>
+              </w:rPr>
+            </w:pPr>
+            <w:r>
+              <w:rPr>
+                <w:rFonts w:eastAsia="Calibri" w:cs="" w:ascii="Liberation Mono" w:hAnsi="Liberation Mono"/>
+                <w:kern w:val="0"/>
+                <w:sz w:val="21"/>
+                <w:szCs w:val="21"/>
+                <w:lang w:val="en-US" w:eastAsia="en-US" w:bidi="ar-SA"/>
+              </w:rPr>
+              <w:t xml:space="preserve">      </w:t>
+            </w:r>
+            <w:r>
+              <w:rPr>
+                <w:rFonts w:eastAsia="Calibri" w:cs="" w:ascii="Liberation Mono" w:hAnsi="Liberation Mono"/>
+                <w:kern w:val="0"/>
+                <w:sz w:val="21"/>
+                <w:szCs w:val="21"/>
+                <w:lang w:val="en-US" w:eastAsia="en-US" w:bidi="ar-SA"/>
+              </w:rPr>
+              <w:t>val=x;</w:t>
+            </w:r>
+          </w:p>
+          <w:p>
+            <w:pPr>
+              <w:pStyle w:val="Normal"/>
+              <w:widowControl w:val="false"/>
+              <w:suppressAutoHyphens w:val="true"/>
+              <w:spacing w:lineRule="auto" w:line="240" w:before="0" w:after="0"/>
+              <w:jc w:val="left"/>
+              <w:rPr>
+                <w:rFonts w:ascii="Liberation Mono" w:hAnsi="Liberation Mono" w:eastAsia="Calibri" w:cs=""/>
+                <w:kern w:val="0"/>
+                <w:sz w:val="21"/>
+                <w:szCs w:val="21"/>
+                <w:lang w:val="en-US" w:eastAsia="en-US" w:bidi="ar-SA"/>
+              </w:rPr>
+            </w:pPr>
+            <w:r>
+              <w:rPr>
+                <w:rFonts w:eastAsia="Calibri" w:cs="" w:ascii="Liberation Mono" w:hAnsi="Liberation Mono"/>
+                <w:kern w:val="0"/>
+                <w:sz w:val="21"/>
+                <w:szCs w:val="21"/>
+                <w:lang w:val="en-US" w:eastAsia="en-US" w:bidi="ar-SA"/>
+              </w:rPr>
+              <w:t xml:space="preserve">  </w:t>
+            </w:r>
+            <w:r>
+              <w:rPr>
+                <w:rFonts w:eastAsia="Calibri" w:cs="" w:ascii="Liberation Mono" w:hAnsi="Liberation Mono"/>
+                <w:kern w:val="0"/>
+                <w:sz w:val="21"/>
+                <w:szCs w:val="21"/>
+                <w:lang w:val="en-US" w:eastAsia="en-US" w:bidi="ar-SA"/>
+              </w:rPr>
+              <w:t>}</w:t>
+            </w:r>
+          </w:p>
+          <w:p>
+            <w:pPr>
+              <w:pStyle w:val="Normal"/>
+              <w:widowControl w:val="false"/>
+              <w:suppressAutoHyphens w:val="true"/>
+              <w:spacing w:lineRule="auto" w:line="240" w:before="0" w:after="0"/>
+              <w:jc w:val="left"/>
+              <w:rPr>
+                <w:rFonts w:ascii="Liberation Mono" w:hAnsi="Liberation Mono" w:eastAsia="Calibri" w:cs=""/>
+                <w:kern w:val="0"/>
+                <w:sz w:val="21"/>
+                <w:szCs w:val="21"/>
+                <w:lang w:val="en-US" w:eastAsia="en-US" w:bidi="ar-SA"/>
+              </w:rPr>
+            </w:pPr>
+            <w:r>
+              <w:rPr>
+                <w:rFonts w:eastAsia="Calibri" w:cs="" w:ascii="Liberation Mono" w:hAnsi="Liberation Mono"/>
+                <w:kern w:val="0"/>
+                <w:sz w:val="21"/>
+                <w:szCs w:val="21"/>
+                <w:lang w:val="en-US" w:eastAsia="en-US" w:bidi="ar-SA"/>
+              </w:rPr>
+              <w:t xml:space="preserve">  </w:t>
+            </w:r>
+            <w:r>
+              <w:rPr>
+                <w:rFonts w:eastAsia="Calibri" w:cs="" w:ascii="Liberation Mono" w:hAnsi="Liberation Mono"/>
+                <w:kern w:val="0"/>
+                <w:sz w:val="21"/>
+                <w:szCs w:val="21"/>
+                <w:lang w:val="en-US" w:eastAsia="en-US" w:bidi="ar-SA"/>
+              </w:rPr>
+              <w:t>A(){</w:t>
+            </w:r>
+          </w:p>
+          <w:p>
+            <w:pPr>
+              <w:pStyle w:val="Normal"/>
+              <w:widowControl w:val="false"/>
+              <w:suppressAutoHyphens w:val="true"/>
+              <w:spacing w:lineRule="auto" w:line="240" w:before="0" w:after="0"/>
+              <w:jc w:val="left"/>
+              <w:rPr>
+                <w:rFonts w:ascii="Liberation Mono" w:hAnsi="Liberation Mono" w:eastAsia="Calibri" w:cs=""/>
+                <w:kern w:val="0"/>
+                <w:sz w:val="21"/>
+                <w:szCs w:val="21"/>
+                <w:lang w:val="en-US" w:eastAsia="en-US" w:bidi="ar-SA"/>
+              </w:rPr>
+            </w:pPr>
+            <w:r>
+              <w:rPr>
+                <w:rFonts w:eastAsia="Calibri" w:cs="" w:ascii="Liberation Mono" w:hAnsi="Liberation Mono"/>
+                <w:kern w:val="0"/>
+                <w:sz w:val="21"/>
+                <w:szCs w:val="21"/>
+                <w:lang w:val="en-US" w:eastAsia="en-US" w:bidi="ar-SA"/>
+              </w:rPr>
+              <w:t xml:space="preserve">  </w:t>
+            </w:r>
+            <w:r>
+              <w:rPr>
+                <w:rFonts w:eastAsia="Calibri" w:cs="" w:ascii="Liberation Mono" w:hAnsi="Liberation Mono"/>
+                <w:kern w:val="0"/>
+                <w:sz w:val="21"/>
+                <w:szCs w:val="21"/>
+                <w:lang w:val="en-US" w:eastAsia="en-US" w:bidi="ar-SA"/>
+              </w:rPr>
+              <w:t>}</w:t>
+            </w:r>
+          </w:p>
+          <w:p>
+            <w:pPr>
+              <w:pStyle w:val="Normal"/>
+              <w:widowControl w:val="false"/>
+              <w:suppressAutoHyphens w:val="true"/>
+              <w:spacing w:lineRule="auto" w:line="240" w:before="0" w:after="0"/>
+              <w:jc w:val="left"/>
+              <w:rPr>
+                <w:rFonts w:ascii="Liberation Mono" w:hAnsi="Liberation Mono" w:eastAsia="Calibri" w:cs=""/>
+                <w:kern w:val="0"/>
+                <w:sz w:val="21"/>
+                <w:szCs w:val="21"/>
+                <w:lang w:val="en-US" w:eastAsia="en-US" w:bidi="ar-SA"/>
+              </w:rPr>
+            </w:pPr>
+            <w:r>
+              <w:rPr>
+                <w:rFonts w:eastAsia="Calibri" w:cs="" w:ascii="Liberation Mono" w:hAnsi="Liberation Mono"/>
+                <w:kern w:val="0"/>
+                <w:sz w:val="21"/>
+                <w:szCs w:val="21"/>
+                <w:lang w:val="en-US" w:eastAsia="en-US" w:bidi="ar-SA"/>
+              </w:rPr>
+              <w:t xml:space="preserve">  </w:t>
+            </w:r>
+            <w:r>
+              <w:rPr>
+                <w:rFonts w:eastAsia="Calibri" w:cs="" w:ascii="Liberation Mono" w:hAnsi="Liberation Mono"/>
+                <w:kern w:val="0"/>
+                <w:sz w:val="21"/>
+                <w:szCs w:val="21"/>
+                <w:lang w:val="en-US" w:eastAsia="en-US" w:bidi="ar-SA"/>
+              </w:rPr>
+              <w:t>-A(){ //destructor</w:t>
+            </w:r>
+          </w:p>
+          <w:p>
+            <w:pPr>
+              <w:pStyle w:val="Normal"/>
+              <w:widowControl w:val="false"/>
+              <w:suppressAutoHyphens w:val="true"/>
+              <w:spacing w:lineRule="auto" w:line="240" w:before="0" w:after="0"/>
+              <w:jc w:val="left"/>
+              <w:rPr>
+                <w:rFonts w:ascii="Liberation Mono" w:hAnsi="Liberation Mono" w:eastAsia="Calibri" w:cs=""/>
+                <w:kern w:val="0"/>
+                <w:sz w:val="21"/>
+                <w:szCs w:val="21"/>
+                <w:lang w:val="en-US" w:eastAsia="en-US" w:bidi="ar-SA"/>
+              </w:rPr>
+            </w:pPr>
+            <w:r>
+              <w:rPr>
+                <w:rFonts w:eastAsia="Calibri" w:cs="" w:ascii="Liberation Mono" w:hAnsi="Liberation Mono"/>
+                <w:kern w:val="0"/>
+                <w:sz w:val="21"/>
+                <w:szCs w:val="21"/>
+                <w:lang w:val="en-US" w:eastAsia="en-US" w:bidi="ar-SA"/>
+              </w:rPr>
+              <w:t xml:space="preserve">  </w:t>
+            </w:r>
+            <w:r>
+              <w:rPr>
+                <w:rFonts w:eastAsia="Calibri" w:cs="" w:ascii="Liberation Mono" w:hAnsi="Liberation Mono"/>
+                <w:kern w:val="0"/>
+                <w:sz w:val="21"/>
+                <w:szCs w:val="21"/>
+                <w:lang w:val="en-US" w:eastAsia="en-US" w:bidi="ar-SA"/>
+              </w:rPr>
+              <w:t>}</w:t>
+            </w:r>
+          </w:p>
+          <w:p>
+            <w:pPr>
+              <w:pStyle w:val="Normal"/>
+              <w:widowControl w:val="false"/>
+              <w:suppressAutoHyphens w:val="true"/>
+              <w:spacing w:lineRule="auto" w:line="240" w:before="0" w:after="0"/>
+              <w:jc w:val="left"/>
+              <w:rPr>
+                <w:rFonts w:ascii="Liberation Mono" w:hAnsi="Liberation Mono" w:eastAsia="Calibri" w:cs=""/>
+                <w:kern w:val="0"/>
+                <w:sz w:val="21"/>
+                <w:szCs w:val="21"/>
+                <w:lang w:val="en-US" w:eastAsia="en-US" w:bidi="ar-SA"/>
+              </w:rPr>
+            </w:pPr>
+            <w:r>
+              <w:rPr>
+                <w:rFonts w:eastAsia="Calibri" w:cs="" w:ascii="Liberation Mono" w:hAnsi="Liberation Mono"/>
+                <w:kern w:val="0"/>
+                <w:sz w:val="21"/>
+                <w:szCs w:val="21"/>
+                <w:lang w:val="en-US" w:eastAsia="en-US" w:bidi="ar-SA"/>
+              </w:rPr>
+              <w:t>}</w:t>
+            </w:r>
+          </w:p>
+          <w:p>
+            <w:pPr>
+              <w:pStyle w:val="Normal"/>
+              <w:widowControl w:val="false"/>
+              <w:suppressAutoHyphens w:val="true"/>
+              <w:spacing w:lineRule="auto" w:line="240" w:before="0" w:after="0"/>
+              <w:jc w:val="left"/>
+              <w:rPr>
+                <w:rFonts w:ascii="Liberation Mono" w:hAnsi="Liberation Mono" w:eastAsia="Calibri" w:cs=""/>
+                <w:kern w:val="0"/>
+                <w:sz w:val="21"/>
+                <w:szCs w:val="21"/>
+                <w:lang w:val="en-US" w:eastAsia="en-US" w:bidi="ar-SA"/>
+              </w:rPr>
+            </w:pPr>
+            <w:r>
+              <w:rPr>
+                <w:rFonts w:eastAsia="Calibri" w:cs="" w:ascii="Liberation Mono" w:hAnsi="Liberation Mono"/>
+                <w:kern w:val="0"/>
+                <w:sz w:val="21"/>
+                <w:szCs w:val="21"/>
+                <w:lang w:val="en-US" w:eastAsia="en-US" w:bidi="ar-SA"/>
+              </w:rPr>
+              <w:t>int main(){</w:t>
+            </w:r>
+          </w:p>
+          <w:p>
+            <w:pPr>
+              <w:pStyle w:val="Normal"/>
+              <w:widowControl w:val="false"/>
+              <w:suppressAutoHyphens w:val="true"/>
+              <w:spacing w:lineRule="auto" w:line="240" w:before="0" w:after="0"/>
+              <w:jc w:val="left"/>
+              <w:rPr>
+                <w:rFonts w:ascii="Liberation Mono" w:hAnsi="Liberation Mono" w:eastAsia="Calibri" w:cs=""/>
+                <w:kern w:val="0"/>
+                <w:sz w:val="21"/>
+                <w:szCs w:val="21"/>
+                <w:lang w:val="en-US" w:eastAsia="en-US" w:bidi="ar-SA"/>
+              </w:rPr>
+            </w:pPr>
+            <w:r>
+              <w:rPr>
+                <w:rFonts w:eastAsia="Calibri" w:cs="" w:ascii="Liberation Mono" w:hAnsi="Liberation Mono"/>
+                <w:kern w:val="0"/>
+                <w:sz w:val="21"/>
+                <w:szCs w:val="21"/>
+                <w:lang w:val="en-US" w:eastAsia="en-US" w:bidi="ar-SA"/>
+              </w:rPr>
+              <w:t xml:space="preserve">  </w:t>
+            </w:r>
+            <w:r>
+              <w:rPr>
+                <w:rFonts w:eastAsia="Calibri" w:cs="" w:ascii="Liberation Mono" w:hAnsi="Liberation Mono"/>
+                <w:kern w:val="0"/>
+                <w:sz w:val="21"/>
+                <w:szCs w:val="21"/>
+                <w:lang w:val="en-US" w:eastAsia="en-US" w:bidi="ar-SA"/>
+              </w:rPr>
+              <w:t>A a(3);</w:t>
+            </w:r>
+          </w:p>
+          <w:p>
+            <w:pPr>
+              <w:pStyle w:val="Normal"/>
+              <w:widowControl w:val="false"/>
+              <w:suppressAutoHyphens w:val="true"/>
+              <w:spacing w:lineRule="auto" w:line="240" w:before="0" w:after="0"/>
+              <w:jc w:val="left"/>
+              <w:rPr>
+                <w:rFonts w:ascii="Liberation Mono" w:hAnsi="Liberation Mono" w:eastAsia="Calibri" w:cs=""/>
+                <w:kern w:val="0"/>
+                <w:sz w:val="21"/>
+                <w:szCs w:val="21"/>
+                <w:lang w:val="en-US" w:eastAsia="en-US" w:bidi="ar-SA"/>
+              </w:rPr>
+            </w:pPr>
+            <w:r>
+              <w:rPr>
+                <w:rFonts w:eastAsia="Calibri" w:cs="" w:ascii="Liberation Mono" w:hAnsi="Liberation Mono"/>
+                <w:kern w:val="0"/>
+                <w:sz w:val="21"/>
+                <w:szCs w:val="21"/>
+                <w:lang w:val="en-US" w:eastAsia="en-US" w:bidi="ar-SA"/>
+              </w:rPr>
+              <w:t xml:space="preserve">  </w:t>
+            </w:r>
+            <w:r>
+              <w:rPr>
+                <w:rFonts w:eastAsia="Calibri" w:cs="" w:ascii="Liberation Mono" w:hAnsi="Liberation Mono"/>
+                <w:kern w:val="0"/>
+                <w:sz w:val="21"/>
+                <w:szCs w:val="21"/>
+                <w:lang w:val="en-US" w:eastAsia="en-US" w:bidi="ar-SA"/>
+              </w:rPr>
+              <w:t>return 0;</w:t>
+            </w:r>
+          </w:p>
+          <w:p>
+            <w:pPr>
+              <w:pStyle w:val="Normal"/>
+              <w:widowControl w:val="false"/>
+              <w:suppressAutoHyphens w:val="true"/>
+              <w:spacing w:lineRule="auto" w:line="240" w:before="0" w:after="0"/>
+              <w:jc w:val="left"/>
+              <w:rPr>
+                <w:rFonts w:ascii="Liberation Mono" w:hAnsi="Liberation Mono" w:eastAsia="Calibri" w:cs=""/>
+                <w:kern w:val="0"/>
+                <w:sz w:val="21"/>
+                <w:szCs w:val="21"/>
+                <w:lang w:val="en-US" w:eastAsia="en-US" w:bidi="ar-SA"/>
+              </w:rPr>
+            </w:pPr>
+            <w:r>
+              <w:rPr>
+                <w:rFonts w:eastAsia="Calibri" w:cs="" w:ascii="Liberation Mono" w:hAnsi="Liberation Mono"/>
+                <w:kern w:val="0"/>
+                <w:sz w:val="21"/>
+                <w:szCs w:val="21"/>
+                <w:lang w:val="en-US" w:eastAsia="en-US" w:bidi="ar-SA"/>
+              </w:rPr>
+              <w:t>}</w:t>
             </w:r>
           </w:p>
         </w:tc>
@@ -19072,17 +19469,7 @@
                 <w:szCs w:val="21"/>
                 <w:lang w:val="en-US" w:eastAsia="en-US" w:bidi="ar-SA"/>
               </w:rPr>
-              <w:t>19.</w:t>
-            </w:r>
-            <w:r>
-              <w:rPr>
-                <w:rFonts w:eastAsia="Calibri" w:cs="" w:ascii="Liberation Mono" w:hAnsi="Liberation Mono"/>
-                <w:kern w:val="0"/>
-                <w:sz w:val="21"/>
-                <w:szCs w:val="21"/>
-                <w:lang w:val="en-US" w:eastAsia="en-US" w:bidi="ar-SA"/>
-              </w:rPr>
-              <w:t>What are the static members and static member functions?</w:t>
+              <w:t>19.What are the static members and static member functions?</w:t>
             </w:r>
           </w:p>
         </w:tc>
@@ -19187,17 +19574,7 @@
                 <w:szCs w:val="21"/>
                 <w:lang w:val="en-US" w:eastAsia="en-US" w:bidi="ar-SA"/>
               </w:rPr>
-              <w:t xml:space="preserve">20. </w:t>
-            </w:r>
-            <w:r>
-              <w:rPr>
-                <w:rFonts w:eastAsia="Calibri" w:cs="" w:ascii="Liberation Mono" w:hAnsi="Liberation Mono"/>
-                <w:kern w:val="0"/>
-                <w:sz w:val="21"/>
-                <w:szCs w:val="21"/>
-                <w:lang w:val="en-US" w:eastAsia="en-US" w:bidi="ar-SA"/>
-              </w:rPr>
-              <w:t>Explain inheritance</w:t>
+              <w:t>20. Explain inheritance</w:t>
             </w:r>
           </w:p>
         </w:tc>

</xml_diff>

<commit_message>
this brings the two documents to completion - one with only 2 columns and one with all 3
</commit_message>
<xml_diff>
--- a/WillC-JS-Week5+9_JSCPPLinux-Flash-Cards_CS3.docx
+++ b/WillC-JS-Week5+9_JSCPPLinux-Flash-Cards_CS3.docx
@@ -19506,6 +19506,71 @@
               </w:rPr>
               <w:t xml:space="preserve">Ans. </w:t>
             </w:r>
+            <w:r>
+              <w:rPr>
+                <w:rFonts w:eastAsia="Calibri" w:cs="" w:ascii="Liberation Mono" w:hAnsi="Liberation Mono"/>
+                <w:kern w:val="0"/>
+                <w:sz w:val="21"/>
+                <w:szCs w:val="21"/>
+                <w:lang w:val="en-US" w:eastAsia="en-US" w:bidi="ar-SA"/>
+              </w:rPr>
+              <w:t>When a variable in a class is declared static, space for it is allocated for the lifetime of the program. No matter how many objects of that class have been created, there is only one copy of the static member. So same static member can be accessed by all the objects of that class.</w:t>
+            </w:r>
+          </w:p>
+          <w:p>
+            <w:pPr>
+              <w:pStyle w:val="Normal"/>
+              <w:widowControl w:val="false"/>
+              <w:suppressAutoHyphens w:val="true"/>
+              <w:spacing w:lineRule="auto" w:line="240" w:before="0" w:after="0"/>
+              <w:jc w:val="left"/>
+              <w:rPr>
+                <w:rFonts w:ascii="Liberation Mono" w:hAnsi="Liberation Mono" w:eastAsia="Calibri" w:cs=""/>
+                <w:kern w:val="0"/>
+                <w:sz w:val="21"/>
+                <w:szCs w:val="21"/>
+                <w:lang w:val="en-US" w:eastAsia="en-US" w:bidi="ar-SA"/>
+              </w:rPr>
+            </w:pPr>
+            <w:r>
+              <w:rPr/>
+            </w:r>
+          </w:p>
+          <w:p>
+            <w:pPr>
+              <w:pStyle w:val="Normal"/>
+              <w:widowControl w:val="false"/>
+              <w:suppressAutoHyphens w:val="true"/>
+              <w:spacing w:lineRule="auto" w:line="240" w:before="0" w:after="0"/>
+              <w:jc w:val="left"/>
+              <w:rPr>
+                <w:rFonts w:ascii="Liberation Mono" w:hAnsi="Liberation Mono" w:eastAsia="Calibri" w:cs=""/>
+                <w:kern w:val="0"/>
+                <w:sz w:val="21"/>
+                <w:szCs w:val="21"/>
+                <w:lang w:val="en-US" w:eastAsia="en-US" w:bidi="ar-SA"/>
+              </w:rPr>
+            </w:pPr>
+            <w:r>
+              <w:rPr>
+                <w:rFonts w:eastAsia="Calibri" w:cs="" w:ascii="Liberation Mono" w:hAnsi="Liberation Mono"/>
+                <w:kern w:val="0"/>
+                <w:sz w:val="21"/>
+                <w:szCs w:val="21"/>
+                <w:lang w:val="en-US" w:eastAsia="en-US" w:bidi="ar-SA"/>
+              </w:rPr>
+              <w:t xml:space="preserve">A </w:t>
+            </w:r>
+            <w:r>
+              <w:rPr>
+                <w:rFonts w:eastAsia="Calibri" w:cs="" w:ascii="Liberation Mono" w:hAnsi="Liberation Mono"/>
+                <w:kern w:val="0"/>
+                <w:sz w:val="21"/>
+                <w:szCs w:val="21"/>
+                <w:lang w:val="en-US" w:eastAsia="en-US" w:bidi="ar-SA"/>
+              </w:rPr>
+              <w:t>static member function can be called even if no objects of the class exist and the static function are accessed using only the class name and the scope resolution operator ::</w:t>
+            </w:r>
           </w:p>
         </w:tc>
         <w:tc>
@@ -19611,6 +19676,307 @@
               </w:rPr>
               <w:t xml:space="preserve">Ans. </w:t>
             </w:r>
+            <w:r>
+              <w:rPr>
+                <w:rFonts w:eastAsia="Calibri" w:cs="" w:ascii="Liberation Mono" w:hAnsi="Liberation Mono"/>
+                <w:kern w:val="0"/>
+                <w:sz w:val="21"/>
+                <w:szCs w:val="21"/>
+                <w:lang w:val="en-US" w:eastAsia="en-US" w:bidi="ar-SA"/>
+              </w:rPr>
+              <w:t>Inheritance is the process of creating new classes, called derived classes, from existing classes. These existing classes are called base classes. The derived classes inherit all the capabilities of the base class but can add new features and refinements of their own.</w:t>
+            </w:r>
+          </w:p>
+          <w:p>
+            <w:pPr>
+              <w:pStyle w:val="Normal"/>
+              <w:widowControl w:val="false"/>
+              <w:suppressAutoHyphens w:val="true"/>
+              <w:spacing w:lineRule="auto" w:line="240" w:before="0" w:after="0"/>
+              <w:jc w:val="left"/>
+              <w:rPr>
+                <w:rFonts w:ascii="Liberation Mono" w:hAnsi="Liberation Mono" w:eastAsia="Calibri" w:cs=""/>
+                <w:kern w:val="0"/>
+                <w:sz w:val="21"/>
+                <w:szCs w:val="21"/>
+                <w:lang w:val="en-US" w:eastAsia="en-US" w:bidi="ar-SA"/>
+              </w:rPr>
+            </w:pPr>
+            <w:r>
+              <w:rPr/>
+            </w:r>
+          </w:p>
+          <w:p>
+            <w:pPr>
+              <w:pStyle w:val="Normal"/>
+              <w:widowControl w:val="false"/>
+              <w:suppressAutoHyphens w:val="true"/>
+              <w:spacing w:lineRule="auto" w:line="240" w:before="0" w:after="0"/>
+              <w:jc w:val="left"/>
+              <w:rPr>
+                <w:rFonts w:ascii="Liberation Mono" w:hAnsi="Liberation Mono" w:eastAsia="Calibri" w:cs=""/>
+                <w:kern w:val="0"/>
+                <w:sz w:val="21"/>
+                <w:szCs w:val="21"/>
+                <w:lang w:val="en-US" w:eastAsia="en-US" w:bidi="ar-SA"/>
+              </w:rPr>
+            </w:pPr>
+            <w:r>
+              <w:rPr>
+                <w:rFonts w:eastAsia="Calibri" w:cs="" w:ascii="Liberation Mono" w:hAnsi="Liberation Mono"/>
+                <w:kern w:val="0"/>
+                <w:sz w:val="21"/>
+                <w:szCs w:val="21"/>
+                <w:lang w:val="en-US" w:eastAsia="en-US" w:bidi="ar-SA"/>
+              </w:rPr>
+              <w:t>Example -</w:t>
+            </w:r>
+          </w:p>
+          <w:p>
+            <w:pPr>
+              <w:pStyle w:val="Normal"/>
+              <w:widowControl w:val="false"/>
+              <w:suppressAutoHyphens w:val="true"/>
+              <w:spacing w:lineRule="auto" w:line="240" w:before="0" w:after="0"/>
+              <w:jc w:val="left"/>
+              <w:rPr>
+                <w:rFonts w:ascii="Liberation Mono" w:hAnsi="Liberation Mono" w:eastAsia="Calibri" w:cs=""/>
+                <w:kern w:val="0"/>
+                <w:sz w:val="21"/>
+                <w:szCs w:val="21"/>
+                <w:lang w:val="en-US" w:eastAsia="en-US" w:bidi="ar-SA"/>
+              </w:rPr>
+            </w:pPr>
+            <w:r>
+              <w:rPr>
+                <w:rFonts w:eastAsia="Calibri" w:cs="" w:ascii="Liberation Mono" w:hAnsi="Liberation Mono"/>
+                <w:kern w:val="0"/>
+                <w:sz w:val="21"/>
+                <w:szCs w:val="21"/>
+                <w:lang w:val="en-US" w:eastAsia="en-US" w:bidi="ar-SA"/>
+              </w:rPr>
+              <w:t>Class Vehicle</w:t>
+            </w:r>
+          </w:p>
+          <w:p>
+            <w:pPr>
+              <w:pStyle w:val="Normal"/>
+              <w:widowControl w:val="false"/>
+              <w:suppressAutoHyphens w:val="true"/>
+              <w:spacing w:lineRule="auto" w:line="240" w:before="0" w:after="0"/>
+              <w:jc w:val="left"/>
+              <w:rPr>
+                <w:rFonts w:ascii="Liberation Mono" w:hAnsi="Liberation Mono" w:eastAsia="Calibri" w:cs=""/>
+                <w:kern w:val="0"/>
+                <w:sz w:val="21"/>
+                <w:szCs w:val="21"/>
+                <w:lang w:val="en-US" w:eastAsia="en-US" w:bidi="ar-SA"/>
+              </w:rPr>
+            </w:pPr>
+            <w:r>
+              <w:rPr>
+                <w:rFonts w:eastAsia="Calibri" w:cs="" w:ascii="Liberation Mono" w:hAnsi="Liberation Mono"/>
+                <w:kern w:val="0"/>
+                <w:sz w:val="21"/>
+                <w:szCs w:val="21"/>
+                <w:lang w:val="en-US" w:eastAsia="en-US" w:bidi="ar-SA"/>
+              </w:rPr>
+              <w:t>fuelAmount()</w:t>
+            </w:r>
+          </w:p>
+          <w:p>
+            <w:pPr>
+              <w:pStyle w:val="Normal"/>
+              <w:widowControl w:val="false"/>
+              <w:suppressAutoHyphens w:val="true"/>
+              <w:spacing w:lineRule="auto" w:line="240" w:before="0" w:after="0"/>
+              <w:jc w:val="left"/>
+              <w:rPr>
+                <w:rFonts w:ascii="Liberation Mono" w:hAnsi="Liberation Mono" w:eastAsia="Calibri" w:cs=""/>
+                <w:kern w:val="0"/>
+                <w:sz w:val="21"/>
+                <w:szCs w:val="21"/>
+                <w:lang w:val="en-US" w:eastAsia="en-US" w:bidi="ar-SA"/>
+              </w:rPr>
+            </w:pPr>
+            <w:r>
+              <w:rPr>
+                <w:rFonts w:eastAsia="Calibri" w:cs="" w:ascii="Liberation Mono" w:hAnsi="Liberation Mono"/>
+                <w:kern w:val="0"/>
+                <w:sz w:val="21"/>
+                <w:szCs w:val="21"/>
+                <w:lang w:val="en-US" w:eastAsia="en-US" w:bidi="ar-SA"/>
+              </w:rPr>
+              <w:t>capacity()</w:t>
+            </w:r>
+          </w:p>
+          <w:p>
+            <w:pPr>
+              <w:pStyle w:val="Normal"/>
+              <w:widowControl w:val="false"/>
+              <w:suppressAutoHyphens w:val="true"/>
+              <w:spacing w:lineRule="auto" w:line="240" w:before="0" w:after="0"/>
+              <w:jc w:val="left"/>
+              <w:rPr>
+                <w:rFonts w:ascii="Liberation Mono" w:hAnsi="Liberation Mono" w:eastAsia="Calibri" w:cs=""/>
+                <w:kern w:val="0"/>
+                <w:sz w:val="21"/>
+                <w:szCs w:val="21"/>
+                <w:lang w:val="en-US" w:eastAsia="en-US" w:bidi="ar-SA"/>
+              </w:rPr>
+            </w:pPr>
+            <w:r>
+              <w:rPr>
+                <w:rFonts w:eastAsia="Calibri" w:cs="" w:ascii="Liberation Mono" w:hAnsi="Liberation Mono"/>
+                <w:kern w:val="0"/>
+                <w:sz w:val="21"/>
+                <w:szCs w:val="21"/>
+                <w:lang w:val="en-US" w:eastAsia="en-US" w:bidi="ar-SA"/>
+              </w:rPr>
+              <w:t>applyBrakes()</w:t>
+            </w:r>
+          </w:p>
+          <w:p>
+            <w:pPr>
+              <w:pStyle w:val="Normal"/>
+              <w:widowControl w:val="false"/>
+              <w:suppressAutoHyphens w:val="true"/>
+              <w:spacing w:lineRule="auto" w:line="240" w:before="0" w:after="0"/>
+              <w:jc w:val="left"/>
+              <w:rPr>
+                <w:rFonts w:ascii="Liberation Mono" w:hAnsi="Liberation Mono" w:eastAsia="Calibri" w:cs=""/>
+                <w:kern w:val="0"/>
+                <w:sz w:val="21"/>
+                <w:szCs w:val="21"/>
+                <w:lang w:val="en-US" w:eastAsia="en-US" w:bidi="ar-SA"/>
+              </w:rPr>
+            </w:pPr>
+            <w:r>
+              <w:rPr/>
+            </w:r>
+          </w:p>
+          <w:p>
+            <w:pPr>
+              <w:pStyle w:val="Normal"/>
+              <w:widowControl w:val="false"/>
+              <w:suppressAutoHyphens w:val="true"/>
+              <w:spacing w:lineRule="auto" w:line="240" w:before="0" w:after="0"/>
+              <w:jc w:val="left"/>
+              <w:rPr>
+                <w:rFonts w:ascii="Liberation Mono" w:hAnsi="Liberation Mono" w:eastAsia="Calibri" w:cs=""/>
+                <w:kern w:val="0"/>
+                <w:sz w:val="21"/>
+                <w:szCs w:val="21"/>
+                <w:lang w:val="en-US" w:eastAsia="en-US" w:bidi="ar-SA"/>
+              </w:rPr>
+            </w:pPr>
+            <w:r>
+              <w:rPr>
+                <w:rFonts w:eastAsia="Calibri" w:cs="" w:ascii="Liberation Mono" w:hAnsi="Liberation Mono"/>
+                <w:kern w:val="0"/>
+                <w:sz w:val="21"/>
+                <w:szCs w:val="21"/>
+                <w:lang w:val="en-US" w:eastAsia="en-US" w:bidi="ar-SA"/>
+              </w:rPr>
+              <w:t>Class Bus</w:t>
+            </w:r>
+          </w:p>
+          <w:p>
+            <w:pPr>
+              <w:pStyle w:val="Normal"/>
+              <w:widowControl w:val="false"/>
+              <w:suppressAutoHyphens w:val="true"/>
+              <w:spacing w:lineRule="auto" w:line="240" w:before="0" w:after="0"/>
+              <w:jc w:val="left"/>
+              <w:rPr>
+                <w:rFonts w:ascii="Liberation Mono" w:hAnsi="Liberation Mono" w:eastAsia="Calibri" w:cs=""/>
+                <w:kern w:val="0"/>
+                <w:sz w:val="21"/>
+                <w:szCs w:val="21"/>
+                <w:lang w:val="en-US" w:eastAsia="en-US" w:bidi="ar-SA"/>
+              </w:rPr>
+            </w:pPr>
+            <w:r>
+              <w:rPr>
+                <w:rFonts w:eastAsia="Calibri" w:cs="" w:ascii="Liberation Mono" w:hAnsi="Liberation Mono"/>
+                <w:kern w:val="0"/>
+                <w:sz w:val="21"/>
+                <w:szCs w:val="21"/>
+                <w:lang w:val="en-US" w:eastAsia="en-US" w:bidi="ar-SA"/>
+              </w:rPr>
+              <w:t>Class Car</w:t>
+            </w:r>
+          </w:p>
+          <w:p>
+            <w:pPr>
+              <w:pStyle w:val="Normal"/>
+              <w:widowControl w:val="false"/>
+              <w:suppressAutoHyphens w:val="true"/>
+              <w:spacing w:lineRule="auto" w:line="240" w:before="0" w:after="0"/>
+              <w:jc w:val="left"/>
+              <w:rPr>
+                <w:rFonts w:ascii="Liberation Mono" w:hAnsi="Liberation Mono" w:eastAsia="Calibri" w:cs=""/>
+                <w:kern w:val="0"/>
+                <w:sz w:val="21"/>
+                <w:szCs w:val="21"/>
+                <w:lang w:val="en-US" w:eastAsia="en-US" w:bidi="ar-SA"/>
+              </w:rPr>
+            </w:pPr>
+            <w:r>
+              <w:rPr>
+                <w:rFonts w:eastAsia="Calibri" w:cs="" w:ascii="Liberation Mono" w:hAnsi="Liberation Mono"/>
+                <w:kern w:val="0"/>
+                <w:sz w:val="21"/>
+                <w:szCs w:val="21"/>
+                <w:lang w:val="en-US" w:eastAsia="en-US" w:bidi="ar-SA"/>
+              </w:rPr>
+              <w:t>Class Truck</w:t>
+            </w:r>
+          </w:p>
+          <w:p>
+            <w:pPr>
+              <w:pStyle w:val="Normal"/>
+              <w:widowControl w:val="false"/>
+              <w:suppressAutoHyphens w:val="true"/>
+              <w:spacing w:lineRule="auto" w:line="240" w:before="0" w:after="0"/>
+              <w:jc w:val="left"/>
+              <w:rPr>
+                <w:rFonts w:ascii="Liberation Mono" w:hAnsi="Liberation Mono" w:eastAsia="Calibri" w:cs=""/>
+                <w:kern w:val="0"/>
+                <w:sz w:val="21"/>
+                <w:szCs w:val="21"/>
+                <w:lang w:val="en-US" w:eastAsia="en-US" w:bidi="ar-SA"/>
+              </w:rPr>
+            </w:pPr>
+            <w:r>
+              <w:rPr/>
+            </w:r>
+          </w:p>
+          <w:p>
+            <w:pPr>
+              <w:pStyle w:val="Normal"/>
+              <w:widowControl w:val="false"/>
+              <w:suppressAutoHyphens w:val="true"/>
+              <w:spacing w:lineRule="auto" w:line="240" w:before="0" w:after="0"/>
+              <w:jc w:val="left"/>
+              <w:rPr>
+                <w:rFonts w:ascii="Liberation Mono" w:hAnsi="Liberation Mono" w:eastAsia="Calibri" w:cs=""/>
+                <w:kern w:val="0"/>
+                <w:sz w:val="21"/>
+                <w:szCs w:val="21"/>
+                <w:lang w:val="en-US" w:eastAsia="en-US" w:bidi="ar-SA"/>
+              </w:rPr>
+            </w:pPr>
+            <w:r>
+              <w:rPr>
+                <w:rFonts w:eastAsia="Calibri" w:cs="" w:ascii="Liberation Mono" w:hAnsi="Liberation Mono"/>
+                <w:kern w:val="0"/>
+                <w:sz w:val="21"/>
+                <w:szCs w:val="21"/>
+                <w:lang w:val="en-US" w:eastAsia="en-US" w:bidi="ar-SA"/>
+              </w:rPr>
+              <w:t>Class Bus, Class Car, and Class Truck inherit the properties of Class Vehicle. The most important thing about inheritance is that it permits code reusability.</w:t>
+            </w:r>
           </w:p>
         </w:tc>
         <w:tc>
@@ -19716,6 +20082,477 @@
               </w:rPr>
               <w:t xml:space="preserve">Ans. </w:t>
             </w:r>
+            <w:r>
+              <w:rPr>
+                <w:rFonts w:eastAsia="Calibri" w:cs="" w:ascii="Liberation Mono" w:hAnsi="Liberation Mono"/>
+                <w:kern w:val="0"/>
+                <w:sz w:val="21"/>
+                <w:szCs w:val="21"/>
+                <w:lang w:val="en-US" w:eastAsia="en-US" w:bidi="ar-SA"/>
+              </w:rPr>
+              <w:t>A copy constructor is a member function that initializes an object using another object of the same class.</w:t>
+            </w:r>
+          </w:p>
+          <w:p>
+            <w:pPr>
+              <w:pStyle w:val="Normal"/>
+              <w:widowControl w:val="false"/>
+              <w:suppressAutoHyphens w:val="true"/>
+              <w:spacing w:lineRule="auto" w:line="240" w:before="0" w:after="0"/>
+              <w:jc w:val="left"/>
+              <w:rPr>
+                <w:rFonts w:ascii="Liberation Mono" w:hAnsi="Liberation Mono" w:eastAsia="Calibri" w:cs=""/>
+                <w:kern w:val="0"/>
+                <w:sz w:val="21"/>
+                <w:szCs w:val="21"/>
+                <w:lang w:val="en-US" w:eastAsia="en-US" w:bidi="ar-SA"/>
+              </w:rPr>
+            </w:pPr>
+            <w:r>
+              <w:rPr/>
+            </w:r>
+          </w:p>
+          <w:p>
+            <w:pPr>
+              <w:pStyle w:val="Normal"/>
+              <w:widowControl w:val="false"/>
+              <w:suppressAutoHyphens w:val="true"/>
+              <w:spacing w:lineRule="auto" w:line="240" w:before="0" w:after="0"/>
+              <w:jc w:val="left"/>
+              <w:rPr>
+                <w:rFonts w:ascii="Liberation Mono" w:hAnsi="Liberation Mono" w:eastAsia="Calibri" w:cs=""/>
+                <w:kern w:val="0"/>
+                <w:sz w:val="21"/>
+                <w:szCs w:val="21"/>
+                <w:lang w:val="en-US" w:eastAsia="en-US" w:bidi="ar-SA"/>
+              </w:rPr>
+            </w:pPr>
+            <w:r>
+              <w:rPr>
+                <w:rFonts w:eastAsia="Calibri" w:cs="" w:ascii="Liberation Mono" w:hAnsi="Liberation Mono"/>
+                <w:kern w:val="0"/>
+                <w:sz w:val="21"/>
+                <w:szCs w:val="21"/>
+                <w:lang w:val="en-US" w:eastAsia="en-US" w:bidi="ar-SA"/>
+              </w:rPr>
+              <w:t>Example -</w:t>
+            </w:r>
+          </w:p>
+          <w:p>
+            <w:pPr>
+              <w:pStyle w:val="Normal"/>
+              <w:widowControl w:val="false"/>
+              <w:suppressAutoHyphens w:val="true"/>
+              <w:spacing w:lineRule="auto" w:line="240" w:before="0" w:after="0"/>
+              <w:jc w:val="left"/>
+              <w:rPr>
+                <w:rFonts w:ascii="Liberation Mono" w:hAnsi="Liberation Mono" w:eastAsia="Calibri" w:cs=""/>
+                <w:kern w:val="0"/>
+                <w:sz w:val="21"/>
+                <w:szCs w:val="21"/>
+                <w:lang w:val="en-US" w:eastAsia="en-US" w:bidi="ar-SA"/>
+              </w:rPr>
+            </w:pPr>
+            <w:r>
+              <w:rPr>
+                <w:rFonts w:eastAsia="Calibri" w:cs="" w:ascii="Liberation Mono" w:hAnsi="Liberation Mono"/>
+                <w:kern w:val="0"/>
+                <w:sz w:val="21"/>
+                <w:szCs w:val="21"/>
+                <w:lang w:val="en-US" w:eastAsia="en-US" w:bidi="ar-SA"/>
+              </w:rPr>
+              <w:t>class A{</w:t>
+            </w:r>
+          </w:p>
+          <w:p>
+            <w:pPr>
+              <w:pStyle w:val="Normal"/>
+              <w:widowControl w:val="false"/>
+              <w:suppressAutoHyphens w:val="true"/>
+              <w:spacing w:lineRule="auto" w:line="240" w:before="0" w:after="0"/>
+              <w:jc w:val="left"/>
+              <w:rPr>
+                <w:rFonts w:ascii="Liberation Mono" w:hAnsi="Liberation Mono" w:eastAsia="Calibri" w:cs=""/>
+                <w:kern w:val="0"/>
+                <w:sz w:val="21"/>
+                <w:szCs w:val="21"/>
+                <w:lang w:val="en-US" w:eastAsia="en-US" w:bidi="ar-SA"/>
+              </w:rPr>
+            </w:pPr>
+            <w:r>
+              <w:rPr>
+                <w:rFonts w:eastAsia="Calibri" w:cs="" w:ascii="Liberation Mono" w:hAnsi="Liberation Mono"/>
+                <w:kern w:val="0"/>
+                <w:sz w:val="21"/>
+                <w:szCs w:val="21"/>
+                <w:lang w:val="en-US" w:eastAsia="en-US" w:bidi="ar-SA"/>
+              </w:rPr>
+              <w:t>int x,y;</w:t>
+            </w:r>
+          </w:p>
+          <w:p>
+            <w:pPr>
+              <w:pStyle w:val="Normal"/>
+              <w:widowControl w:val="false"/>
+              <w:suppressAutoHyphens w:val="true"/>
+              <w:spacing w:lineRule="auto" w:line="240" w:before="0" w:after="0"/>
+              <w:jc w:val="left"/>
+              <w:rPr>
+                <w:rFonts w:ascii="Liberation Mono" w:hAnsi="Liberation Mono" w:eastAsia="Calibri" w:cs=""/>
+                <w:kern w:val="0"/>
+                <w:sz w:val="21"/>
+                <w:szCs w:val="21"/>
+                <w:lang w:val="en-US" w:eastAsia="en-US" w:bidi="ar-SA"/>
+              </w:rPr>
+            </w:pPr>
+            <w:r>
+              <w:rPr>
+                <w:rFonts w:eastAsia="Calibri" w:cs="" w:ascii="Liberation Mono" w:hAnsi="Liberation Mono"/>
+                <w:kern w:val="0"/>
+                <w:sz w:val="21"/>
+                <w:szCs w:val="21"/>
+                <w:lang w:val="en-US" w:eastAsia="en-US" w:bidi="ar-SA"/>
+              </w:rPr>
+              <w:t xml:space="preserve">  </w:t>
+            </w:r>
+            <w:r>
+              <w:rPr>
+                <w:rFonts w:eastAsia="Calibri" w:cs="" w:ascii="Liberation Mono" w:hAnsi="Liberation Mono"/>
+                <w:kern w:val="0"/>
+                <w:sz w:val="21"/>
+                <w:szCs w:val="21"/>
+                <w:lang w:val="en-US" w:eastAsia="en-US" w:bidi="ar-SA"/>
+              </w:rPr>
+              <w:t>A(int x, int y){</w:t>
+            </w:r>
+          </w:p>
+          <w:p>
+            <w:pPr>
+              <w:pStyle w:val="Normal"/>
+              <w:widowControl w:val="false"/>
+              <w:suppressAutoHyphens w:val="true"/>
+              <w:spacing w:lineRule="auto" w:line="240" w:before="0" w:after="0"/>
+              <w:jc w:val="left"/>
+              <w:rPr>
+                <w:rFonts w:ascii="Liberation Mono" w:hAnsi="Liberation Mono" w:eastAsia="Calibri" w:cs=""/>
+                <w:kern w:val="0"/>
+                <w:sz w:val="21"/>
+                <w:szCs w:val="21"/>
+                <w:lang w:val="en-US" w:eastAsia="en-US" w:bidi="ar-SA"/>
+              </w:rPr>
+            </w:pPr>
+            <w:r>
+              <w:rPr>
+                <w:rFonts w:eastAsia="Calibri" w:cs="" w:ascii="Liberation Mono" w:hAnsi="Liberation Mono"/>
+                <w:kern w:val="0"/>
+                <w:sz w:val="21"/>
+                <w:szCs w:val="21"/>
+                <w:lang w:val="en-US" w:eastAsia="en-US" w:bidi="ar-SA"/>
+              </w:rPr>
+              <w:t xml:space="preserve">    </w:t>
+            </w:r>
+            <w:r>
+              <w:rPr>
+                <w:rFonts w:eastAsia="Calibri" w:cs="" w:ascii="Liberation Mono" w:hAnsi="Liberation Mono"/>
+                <w:kern w:val="0"/>
+                <w:sz w:val="21"/>
+                <w:szCs w:val="21"/>
+                <w:lang w:val="en-US" w:eastAsia="en-US" w:bidi="ar-SA"/>
+              </w:rPr>
+              <w:t>this-&gt;x=x;</w:t>
+            </w:r>
+          </w:p>
+          <w:p>
+            <w:pPr>
+              <w:pStyle w:val="Normal"/>
+              <w:widowControl w:val="false"/>
+              <w:suppressAutoHyphens w:val="true"/>
+              <w:spacing w:lineRule="auto" w:line="240" w:before="0" w:after="0"/>
+              <w:jc w:val="left"/>
+              <w:rPr>
+                <w:rFonts w:ascii="Liberation Mono" w:hAnsi="Liberation Mono" w:eastAsia="Calibri" w:cs=""/>
+                <w:kern w:val="0"/>
+                <w:sz w:val="21"/>
+                <w:szCs w:val="21"/>
+                <w:lang w:val="en-US" w:eastAsia="en-US" w:bidi="ar-SA"/>
+              </w:rPr>
+            </w:pPr>
+            <w:r>
+              <w:rPr>
+                <w:rFonts w:eastAsia="Calibri" w:cs="" w:ascii="Liberation Mono" w:hAnsi="Liberation Mono"/>
+                <w:kern w:val="0"/>
+                <w:sz w:val="21"/>
+                <w:szCs w:val="21"/>
+                <w:lang w:val="en-US" w:eastAsia="en-US" w:bidi="ar-SA"/>
+              </w:rPr>
+              <w:t xml:space="preserve">    </w:t>
+            </w:r>
+            <w:r>
+              <w:rPr>
+                <w:rFonts w:eastAsia="Calibri" w:cs="" w:ascii="Liberation Mono" w:hAnsi="Liberation Mono"/>
+                <w:kern w:val="0"/>
+                <w:sz w:val="21"/>
+                <w:szCs w:val="21"/>
+                <w:lang w:val="en-US" w:eastAsia="en-US" w:bidi="ar-SA"/>
+              </w:rPr>
+              <w:t>this-&gt;y=y;</w:t>
+            </w:r>
+          </w:p>
+          <w:p>
+            <w:pPr>
+              <w:pStyle w:val="Normal"/>
+              <w:widowControl w:val="false"/>
+              <w:suppressAutoHyphens w:val="true"/>
+              <w:spacing w:lineRule="auto" w:line="240" w:before="0" w:after="0"/>
+              <w:jc w:val="left"/>
+              <w:rPr>
+                <w:rFonts w:ascii="Liberation Mono" w:hAnsi="Liberation Mono" w:eastAsia="Calibri" w:cs=""/>
+                <w:kern w:val="0"/>
+                <w:sz w:val="21"/>
+                <w:szCs w:val="21"/>
+                <w:lang w:val="en-US" w:eastAsia="en-US" w:bidi="ar-SA"/>
+              </w:rPr>
+            </w:pPr>
+            <w:r>
+              <w:rPr>
+                <w:rFonts w:eastAsia="Calibri" w:cs="" w:ascii="Liberation Mono" w:hAnsi="Liberation Mono"/>
+                <w:kern w:val="0"/>
+                <w:sz w:val="21"/>
+                <w:szCs w:val="21"/>
+                <w:lang w:val="en-US" w:eastAsia="en-US" w:bidi="ar-SA"/>
+              </w:rPr>
+              <w:t xml:space="preserve">  </w:t>
+            </w:r>
+            <w:r>
+              <w:rPr>
+                <w:rFonts w:eastAsia="Calibri" w:cs="" w:ascii="Liberation Mono" w:hAnsi="Liberation Mono"/>
+                <w:kern w:val="0"/>
+                <w:sz w:val="21"/>
+                <w:szCs w:val="21"/>
+                <w:lang w:val="en-US" w:eastAsia="en-US" w:bidi="ar-SA"/>
+              </w:rPr>
+              <w:t>}</w:t>
+            </w:r>
+          </w:p>
+          <w:p>
+            <w:pPr>
+              <w:pStyle w:val="Normal"/>
+              <w:widowControl w:val="false"/>
+              <w:suppressAutoHyphens w:val="true"/>
+              <w:spacing w:lineRule="auto" w:line="240" w:before="0" w:after="0"/>
+              <w:jc w:val="left"/>
+              <w:rPr>
+                <w:rFonts w:ascii="Liberation Mono" w:hAnsi="Liberation Mono" w:eastAsia="Calibri" w:cs=""/>
+                <w:kern w:val="0"/>
+                <w:sz w:val="21"/>
+                <w:szCs w:val="21"/>
+                <w:lang w:val="en-US" w:eastAsia="en-US" w:bidi="ar-SA"/>
+              </w:rPr>
+            </w:pPr>
+            <w:r>
+              <w:rPr>
+                <w:rFonts w:eastAsia="Calibri" w:cs="" w:ascii="Liberation Mono" w:hAnsi="Liberation Mono"/>
+                <w:kern w:val="0"/>
+                <w:sz w:val="21"/>
+                <w:szCs w:val="21"/>
+                <w:lang w:val="en-US" w:eastAsia="en-US" w:bidi="ar-SA"/>
+              </w:rPr>
+              <w:t>};</w:t>
+            </w:r>
+          </w:p>
+          <w:p>
+            <w:pPr>
+              <w:pStyle w:val="Normal"/>
+              <w:widowControl w:val="false"/>
+              <w:suppressAutoHyphens w:val="true"/>
+              <w:spacing w:lineRule="auto" w:line="240" w:before="0" w:after="0"/>
+              <w:jc w:val="left"/>
+              <w:rPr>
+                <w:rFonts w:ascii="Liberation Mono" w:hAnsi="Liberation Mono" w:eastAsia="Calibri" w:cs=""/>
+                <w:kern w:val="0"/>
+                <w:sz w:val="21"/>
+                <w:szCs w:val="21"/>
+                <w:lang w:val="en-US" w:eastAsia="en-US" w:bidi="ar-SA"/>
+              </w:rPr>
+            </w:pPr>
+            <w:r>
+              <w:rPr/>
+            </w:r>
+          </w:p>
+          <w:p>
+            <w:pPr>
+              <w:pStyle w:val="Normal"/>
+              <w:widowControl w:val="false"/>
+              <w:suppressAutoHyphens w:val="true"/>
+              <w:spacing w:lineRule="auto" w:line="240" w:before="0" w:after="0"/>
+              <w:jc w:val="left"/>
+              <w:rPr>
+                <w:rFonts w:ascii="Liberation Mono" w:hAnsi="Liberation Mono" w:eastAsia="Calibri" w:cs=""/>
+                <w:kern w:val="0"/>
+                <w:sz w:val="21"/>
+                <w:szCs w:val="21"/>
+                <w:lang w:val="en-US" w:eastAsia="en-US" w:bidi="ar-SA"/>
+              </w:rPr>
+            </w:pPr>
+            <w:r>
+              <w:rPr>
+                <w:rFonts w:eastAsia="Calibri" w:cs="" w:ascii="Liberation Mono" w:hAnsi="Liberation Mono"/>
+                <w:kern w:val="0"/>
+                <w:sz w:val="21"/>
+                <w:szCs w:val="21"/>
+                <w:lang w:val="en-US" w:eastAsia="en-US" w:bidi="ar-SA"/>
+              </w:rPr>
+              <w:t>int main(){</w:t>
+            </w:r>
+          </w:p>
+          <w:p>
+            <w:pPr>
+              <w:pStyle w:val="Normal"/>
+              <w:widowControl w:val="false"/>
+              <w:suppressAutoHyphens w:val="true"/>
+              <w:spacing w:lineRule="auto" w:line="240" w:before="0" w:after="0"/>
+              <w:jc w:val="left"/>
+              <w:rPr>
+                <w:rFonts w:ascii="Liberation Mono" w:hAnsi="Liberation Mono" w:eastAsia="Calibri" w:cs=""/>
+                <w:kern w:val="0"/>
+                <w:sz w:val="21"/>
+                <w:szCs w:val="21"/>
+                <w:lang w:val="en-US" w:eastAsia="en-US" w:bidi="ar-SA"/>
+              </w:rPr>
+            </w:pPr>
+            <w:r>
+              <w:rPr>
+                <w:rFonts w:eastAsia="Calibri" w:cs="" w:ascii="Liberation Mono" w:hAnsi="Liberation Mono"/>
+                <w:kern w:val="0"/>
+                <w:sz w:val="21"/>
+                <w:szCs w:val="21"/>
+                <w:lang w:val="en-US" w:eastAsia="en-US" w:bidi="ar-SA"/>
+              </w:rPr>
+              <w:t>A a1(2, 3);</w:t>
+            </w:r>
+          </w:p>
+          <w:p>
+            <w:pPr>
+              <w:pStyle w:val="Normal"/>
+              <w:widowControl w:val="false"/>
+              <w:suppressAutoHyphens w:val="true"/>
+              <w:spacing w:lineRule="auto" w:line="240" w:before="0" w:after="0"/>
+              <w:jc w:val="left"/>
+              <w:rPr>
+                <w:rFonts w:ascii="Liberation Mono" w:hAnsi="Liberation Mono" w:eastAsia="Calibri" w:cs=""/>
+                <w:kern w:val="0"/>
+                <w:sz w:val="21"/>
+                <w:szCs w:val="21"/>
+                <w:lang w:val="en-US" w:eastAsia="en-US" w:bidi="ar-SA"/>
+              </w:rPr>
+            </w:pPr>
+            <w:r>
+              <w:rPr>
+                <w:rFonts w:eastAsia="Calibri" w:cs="" w:ascii="Liberation Mono" w:hAnsi="Liberation Mono"/>
+                <w:kern w:val="0"/>
+                <w:sz w:val="21"/>
+                <w:szCs w:val="21"/>
+                <w:lang w:val="en-US" w:eastAsia="en-US" w:bidi="ar-SA"/>
+              </w:rPr>
+              <w:t>A a2=a1; //default copy constructor is called</w:t>
+            </w:r>
+          </w:p>
+          <w:p>
+            <w:pPr>
+              <w:pStyle w:val="Normal"/>
+              <w:widowControl w:val="false"/>
+              <w:suppressAutoHyphens w:val="true"/>
+              <w:spacing w:lineRule="auto" w:line="240" w:before="0" w:after="0"/>
+              <w:jc w:val="left"/>
+              <w:rPr>
+                <w:rFonts w:ascii="Liberation Mono" w:hAnsi="Liberation Mono" w:eastAsia="Calibri" w:cs=""/>
+                <w:kern w:val="0"/>
+                <w:sz w:val="21"/>
+                <w:szCs w:val="21"/>
+                <w:lang w:val="en-US" w:eastAsia="en-US" w:bidi="ar-SA"/>
+              </w:rPr>
+            </w:pPr>
+            <w:r>
+              <w:rPr>
+                <w:rFonts w:eastAsia="Calibri" w:cs="" w:ascii="Liberation Mono" w:hAnsi="Liberation Mono"/>
+                <w:kern w:val="0"/>
+                <w:sz w:val="21"/>
+                <w:szCs w:val="21"/>
+                <w:lang w:val="en-US" w:eastAsia="en-US" w:bidi="ar-SA"/>
+              </w:rPr>
+              <w:t>return 0;</w:t>
+            </w:r>
+          </w:p>
+          <w:p>
+            <w:pPr>
+              <w:pStyle w:val="Normal"/>
+              <w:widowControl w:val="false"/>
+              <w:suppressAutoHyphens w:val="true"/>
+              <w:spacing w:lineRule="auto" w:line="240" w:before="0" w:after="0"/>
+              <w:jc w:val="left"/>
+              <w:rPr>
+                <w:rFonts w:ascii="Liberation Mono" w:hAnsi="Liberation Mono" w:eastAsia="Calibri" w:cs=""/>
+                <w:kern w:val="0"/>
+                <w:sz w:val="21"/>
+                <w:szCs w:val="21"/>
+                <w:lang w:val="en-US" w:eastAsia="en-US" w:bidi="ar-SA"/>
+              </w:rPr>
+            </w:pPr>
+            <w:r>
+              <w:rPr>
+                <w:rFonts w:eastAsia="Calibri" w:cs="" w:ascii="Liberation Mono" w:hAnsi="Liberation Mono"/>
+                <w:kern w:val="0"/>
+                <w:sz w:val="21"/>
+                <w:szCs w:val="21"/>
+                <w:lang w:val="en-US" w:eastAsia="en-US" w:bidi="ar-SA"/>
+              </w:rPr>
+              <w:t>}</w:t>
+            </w:r>
+          </w:p>
+          <w:p>
+            <w:pPr>
+              <w:pStyle w:val="Normal"/>
+              <w:widowControl w:val="false"/>
+              <w:suppressAutoHyphens w:val="true"/>
+              <w:spacing w:lineRule="auto" w:line="240" w:before="0" w:after="0"/>
+              <w:jc w:val="left"/>
+              <w:rPr>
+                <w:rFonts w:ascii="Liberation Mono" w:hAnsi="Liberation Mono" w:eastAsia="Calibri" w:cs=""/>
+                <w:kern w:val="0"/>
+                <w:sz w:val="21"/>
+                <w:szCs w:val="21"/>
+                <w:lang w:val="en-US" w:eastAsia="en-US" w:bidi="ar-SA"/>
+              </w:rPr>
+            </w:pPr>
+            <w:r>
+              <w:rPr/>
+            </w:r>
+          </w:p>
+          <w:p>
+            <w:pPr>
+              <w:pStyle w:val="Normal"/>
+              <w:widowControl w:val="false"/>
+              <w:suppressAutoHyphens w:val="true"/>
+              <w:spacing w:lineRule="auto" w:line="240" w:before="0" w:after="0"/>
+              <w:jc w:val="left"/>
+              <w:rPr>
+                <w:rFonts w:ascii="Liberation Mono" w:hAnsi="Liberation Mono" w:eastAsia="Calibri" w:cs=""/>
+                <w:kern w:val="0"/>
+                <w:sz w:val="21"/>
+                <w:szCs w:val="21"/>
+                <w:lang w:val="en-US" w:eastAsia="en-US" w:bidi="ar-SA"/>
+              </w:rPr>
+            </w:pPr>
+            <w:r>
+              <w:rPr>
+                <w:rFonts w:eastAsia="Calibri" w:cs="" w:ascii="Liberation Mono" w:hAnsi="Liberation Mono"/>
+                <w:kern w:val="0"/>
+                <w:sz w:val="21"/>
+                <w:szCs w:val="21"/>
+                <w:lang w:val="en-US" w:eastAsia="en-US" w:bidi="ar-SA"/>
+              </w:rPr>
+              <w:t>We can define our copy constructor. If we don’t define a copy constructor then the default copy constructor is called.</w:t>
+            </w:r>
           </w:p>
         </w:tc>
         <w:tc>
@@ -19821,6 +20658,229 @@
               </w:rPr>
               <w:t xml:space="preserve">Ans. </w:t>
             </w:r>
+            <w:r>
+              <w:rPr>
+                <w:rFonts w:eastAsia="Calibri" w:cs="" w:ascii="Liberation Mono" w:hAnsi="Liberation Mono"/>
+                <w:kern w:val="0"/>
+                <w:sz w:val="21"/>
+                <w:szCs w:val="21"/>
+                <w:lang w:val="en-US" w:eastAsia="en-US" w:bidi="ar-SA"/>
+              </w:rPr>
+              <w:t>The difference between shallow copy and a deep copy is given below:</w:t>
+            </w:r>
+          </w:p>
+          <w:p>
+            <w:pPr>
+              <w:pStyle w:val="Normal"/>
+              <w:widowControl w:val="false"/>
+              <w:suppressAutoHyphens w:val="true"/>
+              <w:spacing w:lineRule="auto" w:line="240" w:before="0" w:after="0"/>
+              <w:jc w:val="left"/>
+              <w:rPr>
+                <w:rFonts w:ascii="Liberation Mono" w:hAnsi="Liberation Mono" w:eastAsia="Calibri" w:cs=""/>
+                <w:kern w:val="0"/>
+                <w:sz w:val="21"/>
+                <w:szCs w:val="21"/>
+                <w:lang w:val="en-US" w:eastAsia="en-US" w:bidi="ar-SA"/>
+              </w:rPr>
+            </w:pPr>
+            <w:r>
+              <w:rPr/>
+            </w:r>
+          </w:p>
+          <w:p>
+            <w:pPr>
+              <w:pStyle w:val="Normal"/>
+              <w:widowControl w:val="false"/>
+              <w:suppressAutoHyphens w:val="true"/>
+              <w:spacing w:lineRule="auto" w:line="240" w:before="0" w:after="0"/>
+              <w:jc w:val="left"/>
+              <w:rPr>
+                <w:rFonts w:ascii="Liberation Mono" w:hAnsi="Liberation Mono" w:eastAsia="Calibri" w:cs=""/>
+                <w:kern w:val="0"/>
+                <w:sz w:val="21"/>
+                <w:szCs w:val="21"/>
+                <w:lang w:val="en-US" w:eastAsia="en-US" w:bidi="ar-SA"/>
+              </w:rPr>
+            </w:pPr>
+            <w:r>
+              <w:rPr>
+                <w:rFonts w:eastAsia="Calibri" w:cs="" w:ascii="Liberation Mono" w:hAnsi="Liberation Mono"/>
+                <w:kern w:val="0"/>
+                <w:sz w:val="21"/>
+                <w:szCs w:val="21"/>
+                <w:lang w:val="en-US" w:eastAsia="en-US" w:bidi="ar-SA"/>
+              </w:rPr>
+              <w:t>Shallow Copy A: Shallow copy stores the references of objects to the original memory address.</w:t>
+            </w:r>
+          </w:p>
+          <w:p>
+            <w:pPr>
+              <w:pStyle w:val="Normal"/>
+              <w:widowControl w:val="false"/>
+              <w:suppressAutoHyphens w:val="true"/>
+              <w:spacing w:lineRule="auto" w:line="240" w:before="0" w:after="0"/>
+              <w:jc w:val="left"/>
+              <w:rPr>
+                <w:rFonts w:ascii="Liberation Mono" w:hAnsi="Liberation Mono" w:eastAsia="Calibri" w:cs=""/>
+                <w:kern w:val="0"/>
+                <w:sz w:val="21"/>
+                <w:szCs w:val="21"/>
+                <w:lang w:val="en-US" w:eastAsia="en-US" w:bidi="ar-SA"/>
+              </w:rPr>
+            </w:pPr>
+            <w:r>
+              <w:rPr>
+                <w:rFonts w:eastAsia="Calibri" w:cs="" w:ascii="Liberation Mono" w:hAnsi="Liberation Mono"/>
+                <w:kern w:val="0"/>
+                <w:sz w:val="21"/>
+                <w:szCs w:val="21"/>
+                <w:lang w:val="en-US" w:eastAsia="en-US" w:bidi="ar-SA"/>
+              </w:rPr>
+              <w:t>Deep Copy A: Deep copy makes a new and separate copy of an entire object with its unique memory address.</w:t>
+            </w:r>
+          </w:p>
+          <w:p>
+            <w:pPr>
+              <w:pStyle w:val="Normal"/>
+              <w:widowControl w:val="false"/>
+              <w:suppressAutoHyphens w:val="true"/>
+              <w:spacing w:lineRule="auto" w:line="240" w:before="0" w:after="0"/>
+              <w:jc w:val="left"/>
+              <w:rPr>
+                <w:rFonts w:ascii="Liberation Mono" w:hAnsi="Liberation Mono" w:eastAsia="Calibri" w:cs=""/>
+                <w:kern w:val="0"/>
+                <w:sz w:val="21"/>
+                <w:szCs w:val="21"/>
+                <w:lang w:val="en-US" w:eastAsia="en-US" w:bidi="ar-SA"/>
+              </w:rPr>
+            </w:pPr>
+            <w:r>
+              <w:rPr/>
+            </w:r>
+          </w:p>
+          <w:p>
+            <w:pPr>
+              <w:pStyle w:val="Normal"/>
+              <w:widowControl w:val="false"/>
+              <w:suppressAutoHyphens w:val="true"/>
+              <w:spacing w:lineRule="auto" w:line="240" w:before="0" w:after="0"/>
+              <w:jc w:val="left"/>
+              <w:rPr>
+                <w:rFonts w:ascii="Liberation Mono" w:hAnsi="Liberation Mono" w:eastAsia="Calibri" w:cs=""/>
+                <w:kern w:val="0"/>
+                <w:sz w:val="21"/>
+                <w:szCs w:val="21"/>
+                <w:lang w:val="en-US" w:eastAsia="en-US" w:bidi="ar-SA"/>
+              </w:rPr>
+            </w:pPr>
+            <w:r>
+              <w:rPr>
+                <w:rFonts w:eastAsia="Calibri" w:cs="" w:ascii="Liberation Mono" w:hAnsi="Liberation Mono"/>
+                <w:kern w:val="0"/>
+                <w:sz w:val="21"/>
+                <w:szCs w:val="21"/>
+                <w:lang w:val="en-US" w:eastAsia="en-US" w:bidi="ar-SA"/>
+              </w:rPr>
+              <w:t>Shallow Copy B: Shallow copy is faster.</w:t>
+            </w:r>
+          </w:p>
+          <w:p>
+            <w:pPr>
+              <w:pStyle w:val="Normal"/>
+              <w:widowControl w:val="false"/>
+              <w:suppressAutoHyphens w:val="true"/>
+              <w:spacing w:lineRule="auto" w:line="240" w:before="0" w:after="0"/>
+              <w:jc w:val="left"/>
+              <w:rPr>
+                <w:rFonts w:ascii="Liberation Mono" w:hAnsi="Liberation Mono" w:eastAsia="Calibri" w:cs=""/>
+                <w:kern w:val="0"/>
+                <w:sz w:val="21"/>
+                <w:szCs w:val="21"/>
+                <w:lang w:val="en-US" w:eastAsia="en-US" w:bidi="ar-SA"/>
+              </w:rPr>
+            </w:pPr>
+            <w:r>
+              <w:rPr>
+                <w:rFonts w:eastAsia="Calibri" w:cs="" w:ascii="Liberation Mono" w:hAnsi="Liberation Mono"/>
+                <w:kern w:val="0"/>
+                <w:sz w:val="21"/>
+                <w:szCs w:val="21"/>
+                <w:lang w:val="en-US" w:eastAsia="en-US" w:bidi="ar-SA"/>
+              </w:rPr>
+              <w:t>Deep Copy B: Deep copy is comparatively slower.</w:t>
+            </w:r>
+          </w:p>
+          <w:p>
+            <w:pPr>
+              <w:pStyle w:val="Normal"/>
+              <w:widowControl w:val="false"/>
+              <w:suppressAutoHyphens w:val="true"/>
+              <w:spacing w:lineRule="auto" w:line="240" w:before="0" w:after="0"/>
+              <w:jc w:val="left"/>
+              <w:rPr>
+                <w:rFonts w:ascii="Liberation Mono" w:hAnsi="Liberation Mono" w:eastAsia="Calibri" w:cs=""/>
+                <w:kern w:val="0"/>
+                <w:sz w:val="21"/>
+                <w:szCs w:val="21"/>
+                <w:lang w:val="en-US" w:eastAsia="en-US" w:bidi="ar-SA"/>
+              </w:rPr>
+            </w:pPr>
+            <w:r>
+              <w:rPr/>
+            </w:r>
+          </w:p>
+          <w:p>
+            <w:pPr>
+              <w:pStyle w:val="Normal"/>
+              <w:widowControl w:val="false"/>
+              <w:suppressAutoHyphens w:val="true"/>
+              <w:spacing w:lineRule="auto" w:line="240" w:before="0" w:after="0"/>
+              <w:jc w:val="left"/>
+              <w:rPr>
+                <w:rFonts w:ascii="Liberation Mono" w:hAnsi="Liberation Mono" w:eastAsia="Calibri" w:cs=""/>
+                <w:kern w:val="0"/>
+                <w:sz w:val="21"/>
+                <w:szCs w:val="21"/>
+                <w:lang w:val="en-US" w:eastAsia="en-US" w:bidi="ar-SA"/>
+              </w:rPr>
+            </w:pPr>
+            <w:r>
+              <w:rPr>
+                <w:rFonts w:eastAsia="Calibri" w:cs="" w:ascii="Liberation Mono" w:hAnsi="Liberation Mono"/>
+                <w:kern w:val="0"/>
+                <w:sz w:val="21"/>
+                <w:szCs w:val="21"/>
+                <w:lang w:val="en-US" w:eastAsia="en-US" w:bidi="ar-SA"/>
+              </w:rPr>
+              <w:t>Shallow Copy C: Shallow copy reflects changes made to the new/copied object in the original object.</w:t>
+            </w:r>
+          </w:p>
+          <w:p>
+            <w:pPr>
+              <w:pStyle w:val="Normal"/>
+              <w:widowControl w:val="false"/>
+              <w:suppressAutoHyphens w:val="true"/>
+              <w:spacing w:lineRule="auto" w:line="240" w:before="0" w:after="0"/>
+              <w:jc w:val="left"/>
+              <w:rPr>
+                <w:rFonts w:ascii="Liberation Mono" w:hAnsi="Liberation Mono" w:eastAsia="Calibri" w:cs=""/>
+                <w:kern w:val="0"/>
+                <w:sz w:val="21"/>
+                <w:szCs w:val="21"/>
+                <w:lang w:val="en-US" w:eastAsia="en-US" w:bidi="ar-SA"/>
+              </w:rPr>
+            </w:pPr>
+            <w:r>
+              <w:rPr>
+                <w:rFonts w:eastAsia="Calibri" w:cs="" w:ascii="Liberation Mono" w:hAnsi="Liberation Mono"/>
+                <w:kern w:val="0"/>
+                <w:sz w:val="21"/>
+                <w:szCs w:val="21"/>
+                <w:lang w:val="en-US" w:eastAsia="en-US" w:bidi="ar-SA"/>
+              </w:rPr>
+              <w:t>Deep Copy C: Deep copy doesn’t reflect changes made to the new/copied object in the original object.</w:t>
+            </w:r>
           </w:p>
         </w:tc>
         <w:tc>
@@ -19926,6 +20986,517 @@
               </w:rPr>
               <w:t xml:space="preserve">Ans. </w:t>
             </w:r>
+            <w:r>
+              <w:rPr>
+                <w:rFonts w:eastAsia="Calibri" w:cs="" w:ascii="Liberation Mono" w:hAnsi="Liberation Mono"/>
+                <w:kern w:val="0"/>
+                <w:sz w:val="21"/>
+                <w:szCs w:val="21"/>
+                <w:lang w:val="en-US" w:eastAsia="en-US" w:bidi="ar-SA"/>
+              </w:rPr>
+              <w:t>A virtual function is a member function in the base class that you redefine in a derived class. It is declared using the virtual keyword.</w:t>
+            </w:r>
+          </w:p>
+          <w:p>
+            <w:pPr>
+              <w:pStyle w:val="Normal"/>
+              <w:widowControl w:val="false"/>
+              <w:suppressAutoHyphens w:val="true"/>
+              <w:spacing w:lineRule="auto" w:line="240" w:before="0" w:after="0"/>
+              <w:jc w:val="left"/>
+              <w:rPr>
+                <w:rFonts w:ascii="Liberation Mono" w:hAnsi="Liberation Mono" w:eastAsia="Calibri" w:cs=""/>
+                <w:kern w:val="0"/>
+                <w:sz w:val="21"/>
+                <w:szCs w:val="21"/>
+                <w:lang w:val="en-US" w:eastAsia="en-US" w:bidi="ar-SA"/>
+              </w:rPr>
+            </w:pPr>
+            <w:r>
+              <w:rPr/>
+            </w:r>
+          </w:p>
+          <w:p>
+            <w:pPr>
+              <w:pStyle w:val="Normal"/>
+              <w:widowControl w:val="false"/>
+              <w:suppressAutoHyphens w:val="true"/>
+              <w:spacing w:lineRule="auto" w:line="240" w:before="0" w:after="0"/>
+              <w:jc w:val="left"/>
+              <w:rPr>
+                <w:rFonts w:ascii="Liberation Mono" w:hAnsi="Liberation Mono" w:eastAsia="Calibri" w:cs=""/>
+                <w:kern w:val="0"/>
+                <w:sz w:val="21"/>
+                <w:szCs w:val="21"/>
+                <w:lang w:val="en-US" w:eastAsia="en-US" w:bidi="ar-SA"/>
+              </w:rPr>
+            </w:pPr>
+            <w:r>
+              <w:rPr>
+                <w:rFonts w:eastAsia="Calibri" w:cs="" w:ascii="Liberation Mono" w:hAnsi="Liberation Mono"/>
+                <w:kern w:val="0"/>
+                <w:sz w:val="21"/>
+                <w:szCs w:val="21"/>
+                <w:lang w:val="en-US" w:eastAsia="en-US" w:bidi="ar-SA"/>
+              </w:rPr>
+              <w:t>Example -</w:t>
+            </w:r>
+          </w:p>
+          <w:p>
+            <w:pPr>
+              <w:pStyle w:val="Normal"/>
+              <w:widowControl w:val="false"/>
+              <w:suppressAutoHyphens w:val="true"/>
+              <w:spacing w:lineRule="auto" w:line="240" w:before="0" w:after="0"/>
+              <w:jc w:val="left"/>
+              <w:rPr>
+                <w:rFonts w:ascii="Liberation Mono" w:hAnsi="Liberation Mono" w:eastAsia="Calibri" w:cs=""/>
+                <w:kern w:val="0"/>
+                <w:sz w:val="21"/>
+                <w:szCs w:val="21"/>
+                <w:lang w:val="en-US" w:eastAsia="en-US" w:bidi="ar-SA"/>
+              </w:rPr>
+            </w:pPr>
+            <w:r>
+              <w:rPr/>
+            </w:r>
+          </w:p>
+          <w:p>
+            <w:pPr>
+              <w:pStyle w:val="Normal"/>
+              <w:widowControl w:val="false"/>
+              <w:suppressAutoHyphens w:val="true"/>
+              <w:spacing w:lineRule="auto" w:line="240" w:before="0" w:after="0"/>
+              <w:jc w:val="left"/>
+              <w:rPr>
+                <w:rFonts w:ascii="Liberation Mono" w:hAnsi="Liberation Mono" w:eastAsia="Calibri" w:cs=""/>
+                <w:kern w:val="0"/>
+                <w:sz w:val="21"/>
+                <w:szCs w:val="21"/>
+                <w:lang w:val="en-US" w:eastAsia="en-US" w:bidi="ar-SA"/>
+              </w:rPr>
+            </w:pPr>
+            <w:r>
+              <w:rPr>
+                <w:rFonts w:eastAsia="Calibri" w:cs="" w:ascii="Liberation Mono" w:hAnsi="Liberation Mono"/>
+                <w:kern w:val="0"/>
+                <w:sz w:val="21"/>
+                <w:szCs w:val="21"/>
+                <w:lang w:val="en-US" w:eastAsia="en-US" w:bidi="ar-SA"/>
+              </w:rPr>
+              <w:t>class base{</w:t>
+            </w:r>
+          </w:p>
+          <w:p>
+            <w:pPr>
+              <w:pStyle w:val="Normal"/>
+              <w:widowControl w:val="false"/>
+              <w:suppressAutoHyphens w:val="true"/>
+              <w:spacing w:lineRule="auto" w:line="240" w:before="0" w:after="0"/>
+              <w:jc w:val="left"/>
+              <w:rPr>
+                <w:rFonts w:ascii="Liberation Mono" w:hAnsi="Liberation Mono" w:eastAsia="Calibri" w:cs=""/>
+                <w:kern w:val="0"/>
+                <w:sz w:val="21"/>
+                <w:szCs w:val="21"/>
+                <w:lang w:val="en-US" w:eastAsia="en-US" w:bidi="ar-SA"/>
+              </w:rPr>
+            </w:pPr>
+            <w:r>
+              <w:rPr>
+                <w:rFonts w:eastAsia="Calibri" w:cs="" w:ascii="Liberation Mono" w:hAnsi="Liberation Mono"/>
+                <w:kern w:val="0"/>
+                <w:sz w:val="21"/>
+                <w:szCs w:val="21"/>
+                <w:lang w:val="en-US" w:eastAsia="en-US" w:bidi="ar-SA"/>
+              </w:rPr>
+              <w:t>public:</w:t>
+            </w:r>
+          </w:p>
+          <w:p>
+            <w:pPr>
+              <w:pStyle w:val="Normal"/>
+              <w:widowControl w:val="false"/>
+              <w:suppressAutoHyphens w:val="true"/>
+              <w:spacing w:lineRule="auto" w:line="240" w:before="0" w:after="0"/>
+              <w:jc w:val="left"/>
+              <w:rPr>
+                <w:rFonts w:ascii="Liberation Mono" w:hAnsi="Liberation Mono" w:eastAsia="Calibri" w:cs=""/>
+                <w:kern w:val="0"/>
+                <w:sz w:val="21"/>
+                <w:szCs w:val="21"/>
+                <w:lang w:val="en-US" w:eastAsia="en-US" w:bidi="ar-SA"/>
+              </w:rPr>
+            </w:pPr>
+            <w:r>
+              <w:rPr>
+                <w:rFonts w:eastAsia="Calibri" w:cs="" w:ascii="Liberation Mono" w:hAnsi="Liberation Mono"/>
+                <w:kern w:val="0"/>
+                <w:sz w:val="21"/>
+                <w:szCs w:val="21"/>
+                <w:lang w:val="en-US" w:eastAsia="en-US" w:bidi="ar-SA"/>
+              </w:rPr>
+              <w:t xml:space="preserve">  </w:t>
+            </w:r>
+            <w:r>
+              <w:rPr>
+                <w:rFonts w:eastAsia="Calibri" w:cs="" w:ascii="Liberation Mono" w:hAnsi="Liberation Mono"/>
+                <w:kern w:val="0"/>
+                <w:sz w:val="21"/>
+                <w:szCs w:val="21"/>
+                <w:lang w:val="en-US" w:eastAsia="en-US" w:bidi="ar-SA"/>
+              </w:rPr>
+              <w:t>virtual void fun(){</w:t>
+            </w:r>
+          </w:p>
+          <w:p>
+            <w:pPr>
+              <w:pStyle w:val="Normal"/>
+              <w:widowControl w:val="false"/>
+              <w:suppressAutoHyphens w:val="true"/>
+              <w:spacing w:lineRule="auto" w:line="240" w:before="0" w:after="0"/>
+              <w:jc w:val="left"/>
+              <w:rPr>
+                <w:rFonts w:ascii="Liberation Mono" w:hAnsi="Liberation Mono" w:eastAsia="Calibri" w:cs=""/>
+                <w:kern w:val="0"/>
+                <w:sz w:val="21"/>
+                <w:szCs w:val="21"/>
+                <w:lang w:val="en-US" w:eastAsia="en-US" w:bidi="ar-SA"/>
+              </w:rPr>
+            </w:pPr>
+            <w:r>
+              <w:rPr/>
+            </w:r>
+          </w:p>
+          <w:p>
+            <w:pPr>
+              <w:pStyle w:val="Normal"/>
+              <w:widowControl w:val="false"/>
+              <w:suppressAutoHyphens w:val="true"/>
+              <w:spacing w:lineRule="auto" w:line="240" w:before="0" w:after="0"/>
+              <w:jc w:val="left"/>
+              <w:rPr>
+                <w:rFonts w:ascii="Liberation Mono" w:hAnsi="Liberation Mono" w:eastAsia="Calibri" w:cs=""/>
+                <w:kern w:val="0"/>
+                <w:sz w:val="21"/>
+                <w:szCs w:val="21"/>
+                <w:lang w:val="en-US" w:eastAsia="en-US" w:bidi="ar-SA"/>
+              </w:rPr>
+            </w:pPr>
+            <w:r>
+              <w:rPr>
+                <w:rFonts w:eastAsia="Calibri" w:cs="" w:ascii="Liberation Mono" w:hAnsi="Liberation Mono"/>
+                <w:kern w:val="0"/>
+                <w:sz w:val="21"/>
+                <w:szCs w:val="21"/>
+                <w:lang w:val="en-US" w:eastAsia="en-US" w:bidi="ar-SA"/>
+              </w:rPr>
+              <w:t xml:space="preserve">  </w:t>
+            </w:r>
+            <w:r>
+              <w:rPr>
+                <w:rFonts w:eastAsia="Calibri" w:cs="" w:ascii="Liberation Mono" w:hAnsi="Liberation Mono"/>
+                <w:kern w:val="0"/>
+                <w:sz w:val="21"/>
+                <w:szCs w:val="21"/>
+                <w:lang w:val="en-US" w:eastAsia="en-US" w:bidi="ar-SA"/>
+              </w:rPr>
+              <w:t>}</w:t>
+            </w:r>
+          </w:p>
+          <w:p>
+            <w:pPr>
+              <w:pStyle w:val="Normal"/>
+              <w:widowControl w:val="false"/>
+              <w:suppressAutoHyphens w:val="true"/>
+              <w:spacing w:lineRule="auto" w:line="240" w:before="0" w:after="0"/>
+              <w:jc w:val="left"/>
+              <w:rPr>
+                <w:rFonts w:ascii="Liberation Mono" w:hAnsi="Liberation Mono" w:eastAsia="Calibri" w:cs=""/>
+                <w:kern w:val="0"/>
+                <w:sz w:val="21"/>
+                <w:szCs w:val="21"/>
+                <w:lang w:val="en-US" w:eastAsia="en-US" w:bidi="ar-SA"/>
+              </w:rPr>
+            </w:pPr>
+            <w:r>
+              <w:rPr>
+                <w:rFonts w:eastAsia="Calibri" w:cs="" w:ascii="Liberation Mono" w:hAnsi="Liberation Mono"/>
+                <w:kern w:val="0"/>
+                <w:sz w:val="21"/>
+                <w:szCs w:val="21"/>
+                <w:lang w:val="en-US" w:eastAsia="en-US" w:bidi="ar-SA"/>
+              </w:rPr>
+              <w:t>};</w:t>
+            </w:r>
+          </w:p>
+          <w:p>
+            <w:pPr>
+              <w:pStyle w:val="Normal"/>
+              <w:widowControl w:val="false"/>
+              <w:suppressAutoHyphens w:val="true"/>
+              <w:spacing w:lineRule="auto" w:line="240" w:before="0" w:after="0"/>
+              <w:jc w:val="left"/>
+              <w:rPr>
+                <w:rFonts w:ascii="Liberation Mono" w:hAnsi="Liberation Mono" w:eastAsia="Calibri" w:cs=""/>
+                <w:kern w:val="0"/>
+                <w:sz w:val="21"/>
+                <w:szCs w:val="21"/>
+                <w:lang w:val="en-US" w:eastAsia="en-US" w:bidi="ar-SA"/>
+              </w:rPr>
+            </w:pPr>
+            <w:r>
+              <w:rPr/>
+            </w:r>
+          </w:p>
+          <w:p>
+            <w:pPr>
+              <w:pStyle w:val="Normal"/>
+              <w:widowControl w:val="false"/>
+              <w:suppressAutoHyphens w:val="true"/>
+              <w:spacing w:lineRule="auto" w:line="240" w:before="0" w:after="0"/>
+              <w:jc w:val="left"/>
+              <w:rPr>
+                <w:rFonts w:ascii="Liberation Mono" w:hAnsi="Liberation Mono" w:eastAsia="Calibri" w:cs=""/>
+                <w:kern w:val="0"/>
+                <w:sz w:val="21"/>
+                <w:szCs w:val="21"/>
+                <w:lang w:val="en-US" w:eastAsia="en-US" w:bidi="ar-SA"/>
+              </w:rPr>
+            </w:pPr>
+            <w:r>
+              <w:rPr>
+                <w:rFonts w:eastAsia="Calibri" w:cs="" w:ascii="Liberation Mono" w:hAnsi="Liberation Mono"/>
+                <w:kern w:val="0"/>
+                <w:sz w:val="21"/>
+                <w:szCs w:val="21"/>
+                <w:lang w:val="en-US" w:eastAsia="en-US" w:bidi="ar-SA"/>
+              </w:rPr>
+              <w:t>A pure virtual function is a function that has no implementation and is declared by assigning 0. It has no body.</w:t>
+            </w:r>
+          </w:p>
+          <w:p>
+            <w:pPr>
+              <w:pStyle w:val="Normal"/>
+              <w:widowControl w:val="false"/>
+              <w:suppressAutoHyphens w:val="true"/>
+              <w:spacing w:lineRule="auto" w:line="240" w:before="0" w:after="0"/>
+              <w:jc w:val="left"/>
+              <w:rPr>
+                <w:rFonts w:ascii="Liberation Mono" w:hAnsi="Liberation Mono" w:eastAsia="Calibri" w:cs=""/>
+                <w:kern w:val="0"/>
+                <w:sz w:val="21"/>
+                <w:szCs w:val="21"/>
+                <w:lang w:val="en-US" w:eastAsia="en-US" w:bidi="ar-SA"/>
+              </w:rPr>
+            </w:pPr>
+            <w:r>
+              <w:rPr/>
+            </w:r>
+          </w:p>
+          <w:p>
+            <w:pPr>
+              <w:pStyle w:val="Normal"/>
+              <w:widowControl w:val="false"/>
+              <w:suppressAutoHyphens w:val="true"/>
+              <w:spacing w:lineRule="auto" w:line="240" w:before="0" w:after="0"/>
+              <w:jc w:val="left"/>
+              <w:rPr>
+                <w:rFonts w:ascii="Liberation Mono" w:hAnsi="Liberation Mono" w:eastAsia="Calibri" w:cs=""/>
+                <w:kern w:val="0"/>
+                <w:sz w:val="21"/>
+                <w:szCs w:val="21"/>
+                <w:lang w:val="en-US" w:eastAsia="en-US" w:bidi="ar-SA"/>
+              </w:rPr>
+            </w:pPr>
+            <w:r>
+              <w:rPr>
+                <w:rFonts w:eastAsia="Calibri" w:cs="" w:ascii="Liberation Mono" w:hAnsi="Liberation Mono"/>
+                <w:kern w:val="0"/>
+                <w:sz w:val="21"/>
+                <w:szCs w:val="21"/>
+                <w:lang w:val="en-US" w:eastAsia="en-US" w:bidi="ar-SA"/>
+              </w:rPr>
+              <w:t>Example -</w:t>
+            </w:r>
+          </w:p>
+          <w:p>
+            <w:pPr>
+              <w:pStyle w:val="Normal"/>
+              <w:widowControl w:val="false"/>
+              <w:suppressAutoHyphens w:val="true"/>
+              <w:spacing w:lineRule="auto" w:line="240" w:before="0" w:after="0"/>
+              <w:jc w:val="left"/>
+              <w:rPr>
+                <w:rFonts w:ascii="Liberation Mono" w:hAnsi="Liberation Mono" w:eastAsia="Calibri" w:cs=""/>
+                <w:kern w:val="0"/>
+                <w:sz w:val="21"/>
+                <w:szCs w:val="21"/>
+                <w:lang w:val="en-US" w:eastAsia="en-US" w:bidi="ar-SA"/>
+              </w:rPr>
+            </w:pPr>
+            <w:r>
+              <w:rPr/>
+            </w:r>
+          </w:p>
+          <w:p>
+            <w:pPr>
+              <w:pStyle w:val="Normal"/>
+              <w:widowControl w:val="false"/>
+              <w:suppressAutoHyphens w:val="true"/>
+              <w:spacing w:lineRule="auto" w:line="240" w:before="0" w:after="0"/>
+              <w:jc w:val="left"/>
+              <w:rPr>
+                <w:rFonts w:ascii="Liberation Mono" w:hAnsi="Liberation Mono" w:eastAsia="Calibri" w:cs=""/>
+                <w:kern w:val="0"/>
+                <w:sz w:val="21"/>
+                <w:szCs w:val="21"/>
+                <w:lang w:val="en-US" w:eastAsia="en-US" w:bidi="ar-SA"/>
+              </w:rPr>
+            </w:pPr>
+            <w:r>
+              <w:rPr>
+                <w:rFonts w:eastAsia="Calibri" w:cs="" w:ascii="Liberation Mono" w:hAnsi="Liberation Mono"/>
+                <w:kern w:val="0"/>
+                <w:sz w:val="21"/>
+                <w:szCs w:val="21"/>
+                <w:lang w:val="en-US" w:eastAsia="en-US" w:bidi="ar-SA"/>
+              </w:rPr>
+              <w:t>class base{</w:t>
+            </w:r>
+          </w:p>
+          <w:p>
+            <w:pPr>
+              <w:pStyle w:val="Normal"/>
+              <w:widowControl w:val="false"/>
+              <w:suppressAutoHyphens w:val="true"/>
+              <w:spacing w:lineRule="auto" w:line="240" w:before="0" w:after="0"/>
+              <w:jc w:val="left"/>
+              <w:rPr>
+                <w:rFonts w:ascii="Liberation Mono" w:hAnsi="Liberation Mono" w:eastAsia="Calibri" w:cs=""/>
+                <w:kern w:val="0"/>
+                <w:sz w:val="21"/>
+                <w:szCs w:val="21"/>
+                <w:lang w:val="en-US" w:eastAsia="en-US" w:bidi="ar-SA"/>
+              </w:rPr>
+            </w:pPr>
+            <w:r>
+              <w:rPr>
+                <w:rFonts w:eastAsia="Calibri" w:cs="" w:ascii="Liberation Mono" w:hAnsi="Liberation Mono"/>
+                <w:kern w:val="0"/>
+                <w:sz w:val="21"/>
+                <w:szCs w:val="21"/>
+                <w:lang w:val="en-US" w:eastAsia="en-US" w:bidi="ar-SA"/>
+              </w:rPr>
+              <w:t>public:</w:t>
+            </w:r>
+          </w:p>
+          <w:p>
+            <w:pPr>
+              <w:pStyle w:val="Normal"/>
+              <w:widowControl w:val="false"/>
+              <w:suppressAutoHyphens w:val="true"/>
+              <w:spacing w:lineRule="auto" w:line="240" w:before="0" w:after="0"/>
+              <w:jc w:val="left"/>
+              <w:rPr>
+                <w:rFonts w:ascii="Liberation Mono" w:hAnsi="Liberation Mono" w:eastAsia="Calibri" w:cs=""/>
+                <w:kern w:val="0"/>
+                <w:sz w:val="21"/>
+                <w:szCs w:val="21"/>
+                <w:lang w:val="en-US" w:eastAsia="en-US" w:bidi="ar-SA"/>
+              </w:rPr>
+            </w:pPr>
+            <w:r>
+              <w:rPr>
+                <w:rFonts w:eastAsia="Calibri" w:cs="" w:ascii="Liberation Mono" w:hAnsi="Liberation Mono"/>
+                <w:kern w:val="0"/>
+                <w:sz w:val="21"/>
+                <w:szCs w:val="21"/>
+                <w:lang w:val="en-US" w:eastAsia="en-US" w:bidi="ar-SA"/>
+              </w:rPr>
+              <w:t xml:space="preserve">  </w:t>
+            </w:r>
+            <w:r>
+              <w:rPr>
+                <w:rFonts w:eastAsia="Calibri" w:cs="" w:ascii="Liberation Mono" w:hAnsi="Liberation Mono"/>
+                <w:kern w:val="0"/>
+                <w:sz w:val="21"/>
+                <w:szCs w:val="21"/>
+                <w:lang w:val="en-US" w:eastAsia="en-US" w:bidi="ar-SA"/>
+              </w:rPr>
+              <w:t>virtual void fun()=0;</w:t>
+            </w:r>
+          </w:p>
+          <w:p>
+            <w:pPr>
+              <w:pStyle w:val="Normal"/>
+              <w:widowControl w:val="false"/>
+              <w:suppressAutoHyphens w:val="true"/>
+              <w:spacing w:lineRule="auto" w:line="240" w:before="0" w:after="0"/>
+              <w:jc w:val="left"/>
+              <w:rPr>
+                <w:rFonts w:ascii="Liberation Mono" w:hAnsi="Liberation Mono" w:eastAsia="Calibri" w:cs=""/>
+                <w:kern w:val="0"/>
+                <w:sz w:val="21"/>
+                <w:szCs w:val="21"/>
+                <w:lang w:val="en-US" w:eastAsia="en-US" w:bidi="ar-SA"/>
+              </w:rPr>
+            </w:pPr>
+            <w:r>
+              <w:rPr>
+                <w:rFonts w:eastAsia="Calibri" w:cs="" w:ascii="Liberation Mono" w:hAnsi="Liberation Mono"/>
+                <w:kern w:val="0"/>
+                <w:sz w:val="21"/>
+                <w:szCs w:val="21"/>
+                <w:lang w:val="en-US" w:eastAsia="en-US" w:bidi="ar-SA"/>
+              </w:rPr>
+              <w:t>};</w:t>
+            </w:r>
+          </w:p>
+          <w:p>
+            <w:pPr>
+              <w:pStyle w:val="Normal"/>
+              <w:widowControl w:val="false"/>
+              <w:suppressAutoHyphens w:val="true"/>
+              <w:spacing w:lineRule="auto" w:line="240" w:before="0" w:after="0"/>
+              <w:jc w:val="left"/>
+              <w:rPr>
+                <w:rFonts w:ascii="Liberation Mono" w:hAnsi="Liberation Mono" w:eastAsia="Calibri" w:cs=""/>
+                <w:kern w:val="0"/>
+                <w:sz w:val="21"/>
+                <w:szCs w:val="21"/>
+                <w:lang w:val="en-US" w:eastAsia="en-US" w:bidi="ar-SA"/>
+              </w:rPr>
+            </w:pPr>
+            <w:r>
+              <w:rPr/>
+            </w:r>
+          </w:p>
+          <w:p>
+            <w:pPr>
+              <w:pStyle w:val="Normal"/>
+              <w:widowControl w:val="false"/>
+              <w:suppressAutoHyphens w:val="true"/>
+              <w:spacing w:lineRule="auto" w:line="240" w:before="0" w:after="0"/>
+              <w:jc w:val="left"/>
+              <w:rPr>
+                <w:rFonts w:ascii="Liberation Mono" w:hAnsi="Liberation Mono" w:eastAsia="Calibri" w:cs=""/>
+                <w:kern w:val="0"/>
+                <w:sz w:val="21"/>
+                <w:szCs w:val="21"/>
+                <w:lang w:val="en-US" w:eastAsia="en-US" w:bidi="ar-SA"/>
+              </w:rPr>
+            </w:pPr>
+            <w:r>
+              <w:rPr>
+                <w:rFonts w:eastAsia="Calibri" w:cs="" w:ascii="Liberation Mono" w:hAnsi="Liberation Mono"/>
+                <w:kern w:val="0"/>
+                <w:sz w:val="21"/>
+                <w:szCs w:val="21"/>
+                <w:lang w:val="en-US" w:eastAsia="en-US" w:bidi="ar-SA"/>
+              </w:rPr>
+              <w:t>Here, = sign has got nothing to do with the assignment, and value 0 is not assigned to anything. It is used to simply tell the compiler that a function will be pure and it will not have any body.</w:t>
+            </w:r>
           </w:p>
         </w:tc>
         <w:tc>
@@ -20031,6 +21602,151 @@
               </w:rPr>
               <w:t xml:space="preserve">Ans. </w:t>
             </w:r>
+            <w:r>
+              <w:rPr>
+                <w:rFonts w:eastAsia="Calibri" w:cs="" w:ascii="Liberation Mono" w:hAnsi="Liberation Mono"/>
+                <w:kern w:val="0"/>
+                <w:sz w:val="21"/>
+                <w:szCs w:val="21"/>
+                <w:lang w:val="en-US" w:eastAsia="en-US" w:bidi="ar-SA"/>
+              </w:rPr>
+              <w:t>The derived class has two parts, a base part, and a derived part. When C++ constructs derived objects, it does so in phases. First, the most-base class (at the top of the inheritance tree) is constructed. Then each child class is constructed in order until the most-child class is constructed last.</w:t>
+            </w:r>
+          </w:p>
+          <w:p>
+            <w:pPr>
+              <w:pStyle w:val="Normal"/>
+              <w:widowControl w:val="false"/>
+              <w:suppressAutoHyphens w:val="true"/>
+              <w:spacing w:lineRule="auto" w:line="240" w:before="0" w:after="0"/>
+              <w:jc w:val="left"/>
+              <w:rPr>
+                <w:rFonts w:ascii="Liberation Mono" w:hAnsi="Liberation Mono" w:eastAsia="Calibri" w:cs=""/>
+                <w:kern w:val="0"/>
+                <w:sz w:val="21"/>
+                <w:szCs w:val="21"/>
+                <w:lang w:val="en-US" w:eastAsia="en-US" w:bidi="ar-SA"/>
+              </w:rPr>
+            </w:pPr>
+            <w:r>
+              <w:rPr/>
+            </w:r>
+          </w:p>
+          <w:p>
+            <w:pPr>
+              <w:pStyle w:val="Normal"/>
+              <w:widowControl w:val="false"/>
+              <w:suppressAutoHyphens w:val="true"/>
+              <w:spacing w:lineRule="auto" w:line="240" w:before="0" w:after="0"/>
+              <w:jc w:val="left"/>
+              <w:rPr>
+                <w:rFonts w:ascii="Liberation Mono" w:hAnsi="Liberation Mono" w:eastAsia="Calibri" w:cs=""/>
+                <w:kern w:val="0"/>
+                <w:sz w:val="21"/>
+                <w:szCs w:val="21"/>
+                <w:lang w:val="en-US" w:eastAsia="en-US" w:bidi="ar-SA"/>
+              </w:rPr>
+            </w:pPr>
+            <w:r>
+              <w:rPr>
+                <w:rFonts w:eastAsia="Calibri" w:cs="" w:ascii="Liberation Mono" w:hAnsi="Liberation Mono"/>
+                <w:kern w:val="0"/>
+                <w:sz w:val="21"/>
+                <w:szCs w:val="21"/>
+                <w:lang w:val="en-US" w:eastAsia="en-US" w:bidi="ar-SA"/>
+              </w:rPr>
+              <w:t>So the first constructor of class B will be called and then the constructor of class D will be called.</w:t>
+            </w:r>
+          </w:p>
+          <w:p>
+            <w:pPr>
+              <w:pStyle w:val="Normal"/>
+              <w:widowControl w:val="false"/>
+              <w:suppressAutoHyphens w:val="true"/>
+              <w:spacing w:lineRule="auto" w:line="240" w:before="0" w:after="0"/>
+              <w:jc w:val="left"/>
+              <w:rPr>
+                <w:rFonts w:ascii="Liberation Mono" w:hAnsi="Liberation Mono" w:eastAsia="Calibri" w:cs=""/>
+                <w:kern w:val="0"/>
+                <w:sz w:val="21"/>
+                <w:szCs w:val="21"/>
+                <w:lang w:val="en-US" w:eastAsia="en-US" w:bidi="ar-SA"/>
+              </w:rPr>
+            </w:pPr>
+            <w:r>
+              <w:rPr/>
+            </w:r>
+          </w:p>
+          <w:p>
+            <w:pPr>
+              <w:pStyle w:val="Normal"/>
+              <w:widowControl w:val="false"/>
+              <w:suppressAutoHyphens w:val="true"/>
+              <w:spacing w:lineRule="auto" w:line="240" w:before="0" w:after="0"/>
+              <w:jc w:val="left"/>
+              <w:rPr>
+                <w:rFonts w:ascii="Liberation Mono" w:hAnsi="Liberation Mono" w:eastAsia="Calibri" w:cs=""/>
+                <w:kern w:val="0"/>
+                <w:sz w:val="21"/>
+                <w:szCs w:val="21"/>
+                <w:lang w:val="en-US" w:eastAsia="en-US" w:bidi="ar-SA"/>
+              </w:rPr>
+            </w:pPr>
+            <w:r>
+              <w:rPr>
+                <w:rFonts w:eastAsia="Calibri" w:cs="" w:ascii="Liberation Mono" w:hAnsi="Liberation Mono"/>
+                <w:kern w:val="0"/>
+                <w:sz w:val="21"/>
+                <w:szCs w:val="21"/>
+                <w:lang w:val="en-US" w:eastAsia="en-US" w:bidi="ar-SA"/>
+              </w:rPr>
+              <w:t>During the destruction exactly reverse order is followed. That is destructor starts at the most-derived class and works its way down to base class.</w:t>
+            </w:r>
+          </w:p>
+          <w:p>
+            <w:pPr>
+              <w:pStyle w:val="Normal"/>
+              <w:widowControl w:val="false"/>
+              <w:suppressAutoHyphens w:val="true"/>
+              <w:spacing w:lineRule="auto" w:line="240" w:before="0" w:after="0"/>
+              <w:jc w:val="left"/>
+              <w:rPr>
+                <w:rFonts w:ascii="Liberation Mono" w:hAnsi="Liberation Mono" w:eastAsia="Calibri" w:cs=""/>
+                <w:kern w:val="0"/>
+                <w:sz w:val="21"/>
+                <w:szCs w:val="21"/>
+                <w:lang w:val="en-US" w:eastAsia="en-US" w:bidi="ar-SA"/>
+              </w:rPr>
+            </w:pPr>
+            <w:r>
+              <w:rPr/>
+            </w:r>
+          </w:p>
+          <w:p>
+            <w:pPr>
+              <w:pStyle w:val="Normal"/>
+              <w:widowControl w:val="false"/>
+              <w:suppressAutoHyphens w:val="true"/>
+              <w:spacing w:lineRule="auto" w:line="240" w:before="0" w:after="0"/>
+              <w:jc w:val="left"/>
+              <w:rPr>
+                <w:rFonts w:ascii="Liberation Mono" w:hAnsi="Liberation Mono" w:eastAsia="Calibri" w:cs=""/>
+                <w:kern w:val="0"/>
+                <w:sz w:val="21"/>
+                <w:szCs w:val="21"/>
+                <w:lang w:val="en-US" w:eastAsia="en-US" w:bidi="ar-SA"/>
+              </w:rPr>
+            </w:pPr>
+            <w:r>
+              <w:rPr>
+                <w:rFonts w:eastAsia="Calibri" w:cs="" w:ascii="Liberation Mono" w:hAnsi="Liberation Mono"/>
+                <w:kern w:val="0"/>
+                <w:sz w:val="21"/>
+                <w:szCs w:val="21"/>
+                <w:lang w:val="en-US" w:eastAsia="en-US" w:bidi="ar-SA"/>
+              </w:rPr>
+              <w:t>So the first destructor class of class D will be called and then the destructor of class B will be called.</w:t>
+            </w:r>
           </w:p>
         </w:tc>
         <w:tc>
@@ -20136,6 +21852,870 @@
               </w:rPr>
               <w:t xml:space="preserve">Ans. </w:t>
             </w:r>
+            <w:r>
+              <w:rPr>
+                <w:rFonts w:eastAsia="Calibri" w:cs="" w:ascii="Liberation Mono" w:hAnsi="Liberation Mono"/>
+                <w:kern w:val="0"/>
+                <w:sz w:val="21"/>
+                <w:szCs w:val="21"/>
+                <w:lang w:val="en-US" w:eastAsia="en-US" w:bidi="ar-SA"/>
+              </w:rPr>
+              <w:t>Yes, we can call a virtual function from a constructor. But the behavior is a little different in this case. When a virtual function is called, the virtual call is resolved at runtime. It is always the member function of the current class that gets called. That is the virtual machine doesn’t work within the constructor.</w:t>
+            </w:r>
+          </w:p>
+          <w:p>
+            <w:pPr>
+              <w:pStyle w:val="Normal"/>
+              <w:widowControl w:val="false"/>
+              <w:suppressAutoHyphens w:val="true"/>
+              <w:spacing w:lineRule="auto" w:line="240" w:before="0" w:after="0"/>
+              <w:jc w:val="left"/>
+              <w:rPr>
+                <w:rFonts w:ascii="Liberation Mono" w:hAnsi="Liberation Mono" w:eastAsia="Calibri" w:cs=""/>
+                <w:kern w:val="0"/>
+                <w:sz w:val="21"/>
+                <w:szCs w:val="21"/>
+                <w:lang w:val="en-US" w:eastAsia="en-US" w:bidi="ar-SA"/>
+              </w:rPr>
+            </w:pPr>
+            <w:r>
+              <w:rPr/>
+            </w:r>
+          </w:p>
+          <w:p>
+            <w:pPr>
+              <w:pStyle w:val="Normal"/>
+              <w:widowControl w:val="false"/>
+              <w:suppressAutoHyphens w:val="true"/>
+              <w:spacing w:lineRule="auto" w:line="240" w:before="0" w:after="0"/>
+              <w:jc w:val="left"/>
+              <w:rPr>
+                <w:rFonts w:ascii="Liberation Mono" w:hAnsi="Liberation Mono" w:eastAsia="Calibri" w:cs=""/>
+                <w:kern w:val="0"/>
+                <w:sz w:val="21"/>
+                <w:szCs w:val="21"/>
+                <w:lang w:val="en-US" w:eastAsia="en-US" w:bidi="ar-SA"/>
+              </w:rPr>
+            </w:pPr>
+            <w:r>
+              <w:rPr>
+                <w:rFonts w:eastAsia="Calibri" w:cs="" w:ascii="Liberation Mono" w:hAnsi="Liberation Mono"/>
+                <w:kern w:val="0"/>
+                <w:sz w:val="21"/>
+                <w:szCs w:val="21"/>
+                <w:lang w:val="en-US" w:eastAsia="en-US" w:bidi="ar-SA"/>
+              </w:rPr>
+              <w:t>For example -</w:t>
+            </w:r>
+          </w:p>
+          <w:p>
+            <w:pPr>
+              <w:pStyle w:val="Normal"/>
+              <w:widowControl w:val="false"/>
+              <w:suppressAutoHyphens w:val="true"/>
+              <w:spacing w:lineRule="auto" w:line="240" w:before="0" w:after="0"/>
+              <w:jc w:val="left"/>
+              <w:rPr>
+                <w:rFonts w:ascii="Liberation Mono" w:hAnsi="Liberation Mono" w:eastAsia="Calibri" w:cs=""/>
+                <w:kern w:val="0"/>
+                <w:sz w:val="21"/>
+                <w:szCs w:val="21"/>
+                <w:lang w:val="en-US" w:eastAsia="en-US" w:bidi="ar-SA"/>
+              </w:rPr>
+            </w:pPr>
+            <w:r>
+              <w:rPr/>
+            </w:r>
+          </w:p>
+          <w:p>
+            <w:pPr>
+              <w:pStyle w:val="Normal"/>
+              <w:widowControl w:val="false"/>
+              <w:suppressAutoHyphens w:val="true"/>
+              <w:spacing w:lineRule="auto" w:line="240" w:before="0" w:after="0"/>
+              <w:jc w:val="left"/>
+              <w:rPr>
+                <w:rFonts w:ascii="Liberation Mono" w:hAnsi="Liberation Mono" w:eastAsia="Calibri" w:cs=""/>
+                <w:kern w:val="0"/>
+                <w:sz w:val="21"/>
+                <w:szCs w:val="21"/>
+                <w:lang w:val="en-US" w:eastAsia="en-US" w:bidi="ar-SA"/>
+              </w:rPr>
+            </w:pPr>
+            <w:r>
+              <w:rPr>
+                <w:rFonts w:eastAsia="Calibri" w:cs="" w:ascii="Liberation Mono" w:hAnsi="Liberation Mono"/>
+                <w:kern w:val="0"/>
+                <w:sz w:val="21"/>
+                <w:szCs w:val="21"/>
+                <w:lang w:val="en-US" w:eastAsia="en-US" w:bidi="ar-SA"/>
+              </w:rPr>
+              <w:t>class base{</w:t>
+            </w:r>
+          </w:p>
+          <w:p>
+            <w:pPr>
+              <w:pStyle w:val="Normal"/>
+              <w:widowControl w:val="false"/>
+              <w:suppressAutoHyphens w:val="true"/>
+              <w:spacing w:lineRule="auto" w:line="240" w:before="0" w:after="0"/>
+              <w:jc w:val="left"/>
+              <w:rPr>
+                <w:rFonts w:ascii="Liberation Mono" w:hAnsi="Liberation Mono" w:eastAsia="Calibri" w:cs=""/>
+                <w:kern w:val="0"/>
+                <w:sz w:val="21"/>
+                <w:szCs w:val="21"/>
+                <w:lang w:val="en-US" w:eastAsia="en-US" w:bidi="ar-SA"/>
+              </w:rPr>
+            </w:pPr>
+            <w:r>
+              <w:rPr>
+                <w:rFonts w:eastAsia="Calibri" w:cs="" w:ascii="Liberation Mono" w:hAnsi="Liberation Mono"/>
+                <w:kern w:val="0"/>
+                <w:sz w:val="21"/>
+                <w:szCs w:val="21"/>
+                <w:lang w:val="en-US" w:eastAsia="en-US" w:bidi="ar-SA"/>
+              </w:rPr>
+              <w:t xml:space="preserve">  </w:t>
+            </w:r>
+            <w:r>
+              <w:rPr>
+                <w:rFonts w:eastAsia="Calibri" w:cs="" w:ascii="Liberation Mono" w:hAnsi="Liberation Mono"/>
+                <w:kern w:val="0"/>
+                <w:sz w:val="21"/>
+                <w:szCs w:val="21"/>
+                <w:lang w:val="en-US" w:eastAsia="en-US" w:bidi="ar-SA"/>
+              </w:rPr>
+              <w:t>private:</w:t>
+            </w:r>
+          </w:p>
+          <w:p>
+            <w:pPr>
+              <w:pStyle w:val="Normal"/>
+              <w:widowControl w:val="false"/>
+              <w:suppressAutoHyphens w:val="true"/>
+              <w:spacing w:lineRule="auto" w:line="240" w:before="0" w:after="0"/>
+              <w:jc w:val="left"/>
+              <w:rPr>
+                <w:rFonts w:ascii="Liberation Mono" w:hAnsi="Liberation Mono" w:eastAsia="Calibri" w:cs=""/>
+                <w:kern w:val="0"/>
+                <w:sz w:val="21"/>
+                <w:szCs w:val="21"/>
+                <w:lang w:val="en-US" w:eastAsia="en-US" w:bidi="ar-SA"/>
+              </w:rPr>
+            </w:pPr>
+            <w:r>
+              <w:rPr>
+                <w:rFonts w:eastAsia="Calibri" w:cs="" w:ascii="Liberation Mono" w:hAnsi="Liberation Mono"/>
+                <w:kern w:val="0"/>
+                <w:sz w:val="21"/>
+                <w:szCs w:val="21"/>
+                <w:lang w:val="en-US" w:eastAsia="en-US" w:bidi="ar-SA"/>
+              </w:rPr>
+              <w:t xml:space="preserve">    </w:t>
+            </w:r>
+            <w:r>
+              <w:rPr>
+                <w:rFonts w:eastAsia="Calibri" w:cs="" w:ascii="Liberation Mono" w:hAnsi="Liberation Mono"/>
+                <w:kern w:val="0"/>
+                <w:sz w:val="21"/>
+                <w:szCs w:val="21"/>
+                <w:lang w:val="en-US" w:eastAsia="en-US" w:bidi="ar-SA"/>
+              </w:rPr>
+              <w:t>int value;</w:t>
+            </w:r>
+          </w:p>
+          <w:p>
+            <w:pPr>
+              <w:pStyle w:val="Normal"/>
+              <w:widowControl w:val="false"/>
+              <w:suppressAutoHyphens w:val="true"/>
+              <w:spacing w:lineRule="auto" w:line="240" w:before="0" w:after="0"/>
+              <w:jc w:val="left"/>
+              <w:rPr>
+                <w:rFonts w:ascii="Liberation Mono" w:hAnsi="Liberation Mono" w:eastAsia="Calibri" w:cs=""/>
+                <w:kern w:val="0"/>
+                <w:sz w:val="21"/>
+                <w:szCs w:val="21"/>
+                <w:lang w:val="en-US" w:eastAsia="en-US" w:bidi="ar-SA"/>
+              </w:rPr>
+            </w:pPr>
+            <w:r>
+              <w:rPr>
+                <w:rFonts w:eastAsia="Calibri" w:cs="" w:ascii="Liberation Mono" w:hAnsi="Liberation Mono"/>
+                <w:kern w:val="0"/>
+                <w:sz w:val="21"/>
+                <w:szCs w:val="21"/>
+                <w:lang w:val="en-US" w:eastAsia="en-US" w:bidi="ar-SA"/>
+              </w:rPr>
+              <w:t xml:space="preserve">  </w:t>
+            </w:r>
+            <w:r>
+              <w:rPr>
+                <w:rFonts w:eastAsia="Calibri" w:cs="" w:ascii="Liberation Mono" w:hAnsi="Liberation Mono"/>
+                <w:kern w:val="0"/>
+                <w:sz w:val="21"/>
+                <w:szCs w:val="21"/>
+                <w:lang w:val="en-US" w:eastAsia="en-US" w:bidi="ar-SA"/>
+              </w:rPr>
+              <w:t>public:</w:t>
+            </w:r>
+          </w:p>
+          <w:p>
+            <w:pPr>
+              <w:pStyle w:val="Normal"/>
+              <w:widowControl w:val="false"/>
+              <w:suppressAutoHyphens w:val="true"/>
+              <w:spacing w:lineRule="auto" w:line="240" w:before="0" w:after="0"/>
+              <w:jc w:val="left"/>
+              <w:rPr>
+                <w:rFonts w:ascii="Liberation Mono" w:hAnsi="Liberation Mono" w:eastAsia="Calibri" w:cs=""/>
+                <w:kern w:val="0"/>
+                <w:sz w:val="21"/>
+                <w:szCs w:val="21"/>
+                <w:lang w:val="en-US" w:eastAsia="en-US" w:bidi="ar-SA"/>
+              </w:rPr>
+            </w:pPr>
+            <w:r>
+              <w:rPr>
+                <w:rFonts w:eastAsia="Calibri" w:cs="" w:ascii="Liberation Mono" w:hAnsi="Liberation Mono"/>
+                <w:kern w:val="0"/>
+                <w:sz w:val="21"/>
+                <w:szCs w:val="21"/>
+                <w:lang w:val="en-US" w:eastAsia="en-US" w:bidi="ar-SA"/>
+              </w:rPr>
+              <w:t xml:space="preserve">    </w:t>
+            </w:r>
+            <w:r>
+              <w:rPr>
+                <w:rFonts w:eastAsia="Calibri" w:cs="" w:ascii="Liberation Mono" w:hAnsi="Liberation Mono"/>
+                <w:kern w:val="0"/>
+                <w:sz w:val="21"/>
+                <w:szCs w:val="21"/>
+                <w:lang w:val="en-US" w:eastAsia="en-US" w:bidi="ar-SA"/>
+              </w:rPr>
+              <w:t>base(int x){</w:t>
+            </w:r>
+          </w:p>
+          <w:p>
+            <w:pPr>
+              <w:pStyle w:val="Normal"/>
+              <w:widowControl w:val="false"/>
+              <w:suppressAutoHyphens w:val="true"/>
+              <w:spacing w:lineRule="auto" w:line="240" w:before="0" w:after="0"/>
+              <w:jc w:val="left"/>
+              <w:rPr>
+                <w:rFonts w:ascii="Liberation Mono" w:hAnsi="Liberation Mono" w:eastAsia="Calibri" w:cs=""/>
+                <w:kern w:val="0"/>
+                <w:sz w:val="21"/>
+                <w:szCs w:val="21"/>
+                <w:lang w:val="en-US" w:eastAsia="en-US" w:bidi="ar-SA"/>
+              </w:rPr>
+            </w:pPr>
+            <w:r>
+              <w:rPr>
+                <w:rFonts w:eastAsia="Calibri" w:cs="" w:ascii="Liberation Mono" w:hAnsi="Liberation Mono"/>
+                <w:kern w:val="0"/>
+                <w:sz w:val="21"/>
+                <w:szCs w:val="21"/>
+                <w:lang w:val="en-US" w:eastAsia="en-US" w:bidi="ar-SA"/>
+              </w:rPr>
+              <w:t xml:space="preserve">      </w:t>
+            </w:r>
+            <w:r>
+              <w:rPr>
+                <w:rFonts w:eastAsia="Calibri" w:cs="" w:ascii="Liberation Mono" w:hAnsi="Liberation Mono"/>
+                <w:kern w:val="0"/>
+                <w:sz w:val="21"/>
+                <w:szCs w:val="21"/>
+                <w:lang w:val="en-US" w:eastAsia="en-US" w:bidi="ar-SA"/>
+              </w:rPr>
+              <w:t>value=x;</w:t>
+            </w:r>
+          </w:p>
+          <w:p>
+            <w:pPr>
+              <w:pStyle w:val="Normal"/>
+              <w:widowControl w:val="false"/>
+              <w:suppressAutoHyphens w:val="true"/>
+              <w:spacing w:lineRule="auto" w:line="240" w:before="0" w:after="0"/>
+              <w:jc w:val="left"/>
+              <w:rPr>
+                <w:rFonts w:ascii="Liberation Mono" w:hAnsi="Liberation Mono" w:eastAsia="Calibri" w:cs=""/>
+                <w:kern w:val="0"/>
+                <w:sz w:val="21"/>
+                <w:szCs w:val="21"/>
+                <w:lang w:val="en-US" w:eastAsia="en-US" w:bidi="ar-SA"/>
+              </w:rPr>
+            </w:pPr>
+            <w:r>
+              <w:rPr>
+                <w:rFonts w:eastAsia="Calibri" w:cs="" w:ascii="Liberation Mono" w:hAnsi="Liberation Mono"/>
+                <w:kern w:val="0"/>
+                <w:sz w:val="21"/>
+                <w:szCs w:val="21"/>
+                <w:lang w:val="en-US" w:eastAsia="en-US" w:bidi="ar-SA"/>
+              </w:rPr>
+              <w:t xml:space="preserve">    </w:t>
+            </w:r>
+            <w:r>
+              <w:rPr>
+                <w:rFonts w:eastAsia="Calibri" w:cs="" w:ascii="Liberation Mono" w:hAnsi="Liberation Mono"/>
+                <w:kern w:val="0"/>
+                <w:sz w:val="21"/>
+                <w:szCs w:val="21"/>
+                <w:lang w:val="en-US" w:eastAsia="en-US" w:bidi="ar-SA"/>
+              </w:rPr>
+              <w:t>}</w:t>
+            </w:r>
+          </w:p>
+          <w:p>
+            <w:pPr>
+              <w:pStyle w:val="Normal"/>
+              <w:widowControl w:val="false"/>
+              <w:suppressAutoHyphens w:val="true"/>
+              <w:spacing w:lineRule="auto" w:line="240" w:before="0" w:after="0"/>
+              <w:jc w:val="left"/>
+              <w:rPr>
+                <w:rFonts w:ascii="Liberation Mono" w:hAnsi="Liberation Mono" w:eastAsia="Calibri" w:cs=""/>
+                <w:kern w:val="0"/>
+                <w:sz w:val="21"/>
+                <w:szCs w:val="21"/>
+                <w:lang w:val="en-US" w:eastAsia="en-US" w:bidi="ar-SA"/>
+              </w:rPr>
+            </w:pPr>
+            <w:r>
+              <w:rPr>
+                <w:rFonts w:eastAsia="Calibri" w:cs="" w:ascii="Liberation Mono" w:hAnsi="Liberation Mono"/>
+                <w:kern w:val="0"/>
+                <w:sz w:val="21"/>
+                <w:szCs w:val="21"/>
+                <w:lang w:val="en-US" w:eastAsia="en-US" w:bidi="ar-SA"/>
+              </w:rPr>
+              <w:t xml:space="preserve">    </w:t>
+            </w:r>
+            <w:r>
+              <w:rPr>
+                <w:rFonts w:eastAsia="Calibri" w:cs="" w:ascii="Liberation Mono" w:hAnsi="Liberation Mono"/>
+                <w:kern w:val="0"/>
+                <w:sz w:val="21"/>
+                <w:szCs w:val="21"/>
+                <w:lang w:val="en-US" w:eastAsia="en-US" w:bidi="ar-SA"/>
+              </w:rPr>
+              <w:t>virtual void fun(){</w:t>
+            </w:r>
+          </w:p>
+          <w:p>
+            <w:pPr>
+              <w:pStyle w:val="Normal"/>
+              <w:widowControl w:val="false"/>
+              <w:suppressAutoHyphens w:val="true"/>
+              <w:spacing w:lineRule="auto" w:line="240" w:before="0" w:after="0"/>
+              <w:jc w:val="left"/>
+              <w:rPr>
+                <w:rFonts w:ascii="Liberation Mono" w:hAnsi="Liberation Mono" w:eastAsia="Calibri" w:cs=""/>
+                <w:kern w:val="0"/>
+                <w:sz w:val="21"/>
+                <w:szCs w:val="21"/>
+                <w:lang w:val="en-US" w:eastAsia="en-US" w:bidi="ar-SA"/>
+              </w:rPr>
+            </w:pPr>
+            <w:r>
+              <w:rPr/>
+            </w:r>
+          </w:p>
+          <w:p>
+            <w:pPr>
+              <w:pStyle w:val="Normal"/>
+              <w:widowControl w:val="false"/>
+              <w:suppressAutoHyphens w:val="true"/>
+              <w:spacing w:lineRule="auto" w:line="240" w:before="0" w:after="0"/>
+              <w:jc w:val="left"/>
+              <w:rPr>
+                <w:rFonts w:ascii="Liberation Mono" w:hAnsi="Liberation Mono" w:eastAsia="Calibri" w:cs=""/>
+                <w:kern w:val="0"/>
+                <w:sz w:val="21"/>
+                <w:szCs w:val="21"/>
+                <w:lang w:val="en-US" w:eastAsia="en-US" w:bidi="ar-SA"/>
+              </w:rPr>
+            </w:pPr>
+            <w:r>
+              <w:rPr>
+                <w:rFonts w:eastAsia="Calibri" w:cs="" w:ascii="Liberation Mono" w:hAnsi="Liberation Mono"/>
+                <w:kern w:val="0"/>
+                <w:sz w:val="21"/>
+                <w:szCs w:val="21"/>
+                <w:lang w:val="en-US" w:eastAsia="en-US" w:bidi="ar-SA"/>
+              </w:rPr>
+              <w:t xml:space="preserve">    </w:t>
+            </w:r>
+            <w:r>
+              <w:rPr>
+                <w:rFonts w:eastAsia="Calibri" w:cs="" w:ascii="Liberation Mono" w:hAnsi="Liberation Mono"/>
+                <w:kern w:val="0"/>
+                <w:sz w:val="21"/>
+                <w:szCs w:val="21"/>
+                <w:lang w:val="en-US" w:eastAsia="en-US" w:bidi="ar-SA"/>
+              </w:rPr>
+              <w:t>}</w:t>
+            </w:r>
+          </w:p>
+          <w:p>
+            <w:pPr>
+              <w:pStyle w:val="Normal"/>
+              <w:widowControl w:val="false"/>
+              <w:suppressAutoHyphens w:val="true"/>
+              <w:spacing w:lineRule="auto" w:line="240" w:before="0" w:after="0"/>
+              <w:jc w:val="left"/>
+              <w:rPr>
+                <w:rFonts w:ascii="Liberation Mono" w:hAnsi="Liberation Mono" w:eastAsia="Calibri" w:cs=""/>
+                <w:kern w:val="0"/>
+                <w:sz w:val="21"/>
+                <w:szCs w:val="21"/>
+                <w:lang w:val="en-US" w:eastAsia="en-US" w:bidi="ar-SA"/>
+              </w:rPr>
+            </w:pPr>
+            <w:r>
+              <w:rPr/>
+            </w:r>
+          </w:p>
+          <w:p>
+            <w:pPr>
+              <w:pStyle w:val="Normal"/>
+              <w:widowControl w:val="false"/>
+              <w:suppressAutoHyphens w:val="true"/>
+              <w:spacing w:lineRule="auto" w:line="240" w:before="0" w:after="0"/>
+              <w:jc w:val="left"/>
+              <w:rPr>
+                <w:rFonts w:ascii="Liberation Mono" w:hAnsi="Liberation Mono" w:eastAsia="Calibri" w:cs=""/>
+                <w:kern w:val="0"/>
+                <w:sz w:val="21"/>
+                <w:szCs w:val="21"/>
+                <w:lang w:val="en-US" w:eastAsia="en-US" w:bidi="ar-SA"/>
+              </w:rPr>
+            </w:pPr>
+            <w:r>
+              <w:rPr>
+                <w:rFonts w:eastAsia="Calibri" w:cs="" w:ascii="Liberation Mono" w:hAnsi="Liberation Mono"/>
+                <w:kern w:val="0"/>
+                <w:sz w:val="21"/>
+                <w:szCs w:val="21"/>
+                <w:lang w:val="en-US" w:eastAsia="en-US" w:bidi="ar-SA"/>
+              </w:rPr>
+              <w:t>class derived{</w:t>
+            </w:r>
+          </w:p>
+          <w:p>
+            <w:pPr>
+              <w:pStyle w:val="Normal"/>
+              <w:widowControl w:val="false"/>
+              <w:suppressAutoHyphens w:val="true"/>
+              <w:spacing w:lineRule="auto" w:line="240" w:before="0" w:after="0"/>
+              <w:jc w:val="left"/>
+              <w:rPr>
+                <w:rFonts w:ascii="Liberation Mono" w:hAnsi="Liberation Mono" w:eastAsia="Calibri" w:cs=""/>
+                <w:kern w:val="0"/>
+                <w:sz w:val="21"/>
+                <w:szCs w:val="21"/>
+                <w:lang w:val="en-US" w:eastAsia="en-US" w:bidi="ar-SA"/>
+              </w:rPr>
+            </w:pPr>
+            <w:r>
+              <w:rPr>
+                <w:rFonts w:eastAsia="Calibri" w:cs="" w:ascii="Liberation Mono" w:hAnsi="Liberation Mono"/>
+                <w:kern w:val="0"/>
+                <w:sz w:val="21"/>
+                <w:szCs w:val="21"/>
+                <w:lang w:val="en-US" w:eastAsia="en-US" w:bidi="ar-SA"/>
+              </w:rPr>
+              <w:t xml:space="preserve">  </w:t>
+            </w:r>
+            <w:r>
+              <w:rPr>
+                <w:rFonts w:eastAsia="Calibri" w:cs="" w:ascii="Liberation Mono" w:hAnsi="Liberation Mono"/>
+                <w:kern w:val="0"/>
+                <w:sz w:val="21"/>
+                <w:szCs w:val="21"/>
+                <w:lang w:val="en-US" w:eastAsia="en-US" w:bidi="ar-SA"/>
+              </w:rPr>
+              <w:t>private:</w:t>
+            </w:r>
+          </w:p>
+          <w:p>
+            <w:pPr>
+              <w:pStyle w:val="Normal"/>
+              <w:widowControl w:val="false"/>
+              <w:suppressAutoHyphens w:val="true"/>
+              <w:spacing w:lineRule="auto" w:line="240" w:before="0" w:after="0"/>
+              <w:jc w:val="left"/>
+              <w:rPr>
+                <w:rFonts w:ascii="Liberation Mono" w:hAnsi="Liberation Mono" w:eastAsia="Calibri" w:cs=""/>
+                <w:kern w:val="0"/>
+                <w:sz w:val="21"/>
+                <w:szCs w:val="21"/>
+                <w:lang w:val="en-US" w:eastAsia="en-US" w:bidi="ar-SA"/>
+              </w:rPr>
+            </w:pPr>
+            <w:r>
+              <w:rPr>
+                <w:rFonts w:eastAsia="Calibri" w:cs="" w:ascii="Liberation Mono" w:hAnsi="Liberation Mono"/>
+                <w:kern w:val="0"/>
+                <w:sz w:val="21"/>
+                <w:szCs w:val="21"/>
+                <w:lang w:val="en-US" w:eastAsia="en-US" w:bidi="ar-SA"/>
+              </w:rPr>
+              <w:t xml:space="preserve">    </w:t>
+            </w:r>
+            <w:r>
+              <w:rPr>
+                <w:rFonts w:eastAsia="Calibri" w:cs="" w:ascii="Liberation Mono" w:hAnsi="Liberation Mono"/>
+                <w:kern w:val="0"/>
+                <w:sz w:val="21"/>
+                <w:szCs w:val="21"/>
+                <w:lang w:val="en-US" w:eastAsia="en-US" w:bidi="ar-SA"/>
+              </w:rPr>
+              <w:t>int a;</w:t>
+            </w:r>
+          </w:p>
+          <w:p>
+            <w:pPr>
+              <w:pStyle w:val="Normal"/>
+              <w:widowControl w:val="false"/>
+              <w:suppressAutoHyphens w:val="true"/>
+              <w:spacing w:lineRule="auto" w:line="240" w:before="0" w:after="0"/>
+              <w:jc w:val="left"/>
+              <w:rPr>
+                <w:rFonts w:ascii="Liberation Mono" w:hAnsi="Liberation Mono" w:eastAsia="Calibri" w:cs=""/>
+                <w:kern w:val="0"/>
+                <w:sz w:val="21"/>
+                <w:szCs w:val="21"/>
+                <w:lang w:val="en-US" w:eastAsia="en-US" w:bidi="ar-SA"/>
+              </w:rPr>
+            </w:pPr>
+            <w:r>
+              <w:rPr>
+                <w:rFonts w:eastAsia="Calibri" w:cs="" w:ascii="Liberation Mono" w:hAnsi="Liberation Mono"/>
+                <w:kern w:val="0"/>
+                <w:sz w:val="21"/>
+                <w:szCs w:val="21"/>
+                <w:lang w:val="en-US" w:eastAsia="en-US" w:bidi="ar-SA"/>
+              </w:rPr>
+              <w:t xml:space="preserve">  </w:t>
+            </w:r>
+            <w:r>
+              <w:rPr>
+                <w:rFonts w:eastAsia="Calibri" w:cs="" w:ascii="Liberation Mono" w:hAnsi="Liberation Mono"/>
+                <w:kern w:val="0"/>
+                <w:sz w:val="21"/>
+                <w:szCs w:val="21"/>
+                <w:lang w:val="en-US" w:eastAsia="en-US" w:bidi="ar-SA"/>
+              </w:rPr>
+              <w:t>public:</w:t>
+            </w:r>
+          </w:p>
+          <w:p>
+            <w:pPr>
+              <w:pStyle w:val="Normal"/>
+              <w:widowControl w:val="false"/>
+              <w:suppressAutoHyphens w:val="true"/>
+              <w:spacing w:lineRule="auto" w:line="240" w:before="0" w:after="0"/>
+              <w:jc w:val="left"/>
+              <w:rPr>
+                <w:rFonts w:ascii="Liberation Mono" w:hAnsi="Liberation Mono" w:eastAsia="Calibri" w:cs=""/>
+                <w:kern w:val="0"/>
+                <w:sz w:val="21"/>
+                <w:szCs w:val="21"/>
+                <w:lang w:val="en-US" w:eastAsia="en-US" w:bidi="ar-SA"/>
+              </w:rPr>
+            </w:pPr>
+            <w:r>
+              <w:rPr>
+                <w:rFonts w:eastAsia="Calibri" w:cs="" w:ascii="Liberation Mono" w:hAnsi="Liberation Mono"/>
+                <w:kern w:val="0"/>
+                <w:sz w:val="21"/>
+                <w:szCs w:val="21"/>
+                <w:lang w:val="en-US" w:eastAsia="en-US" w:bidi="ar-SA"/>
+              </w:rPr>
+              <w:t xml:space="preserve">    </w:t>
+            </w:r>
+            <w:r>
+              <w:rPr>
+                <w:rFonts w:eastAsia="Calibri" w:cs="" w:ascii="Liberation Mono" w:hAnsi="Liberation Mono"/>
+                <w:kern w:val="0"/>
+                <w:sz w:val="21"/>
+                <w:szCs w:val="21"/>
+                <w:lang w:val="en-US" w:eastAsia="en-US" w:bidi="ar-SA"/>
+              </w:rPr>
+              <w:t>derived(int x, int y):base(x){</w:t>
+            </w:r>
+          </w:p>
+          <w:p>
+            <w:pPr>
+              <w:pStyle w:val="Normal"/>
+              <w:widowControl w:val="false"/>
+              <w:suppressAutoHyphens w:val="true"/>
+              <w:spacing w:lineRule="auto" w:line="240" w:before="0" w:after="0"/>
+              <w:jc w:val="left"/>
+              <w:rPr>
+                <w:rFonts w:ascii="Liberation Mono" w:hAnsi="Liberation Mono" w:eastAsia="Calibri" w:cs=""/>
+                <w:kern w:val="0"/>
+                <w:sz w:val="21"/>
+                <w:szCs w:val="21"/>
+                <w:lang w:val="en-US" w:eastAsia="en-US" w:bidi="ar-SA"/>
+              </w:rPr>
+            </w:pPr>
+            <w:r>
+              <w:rPr>
+                <w:rFonts w:eastAsia="Calibri" w:cs="" w:ascii="Liberation Mono" w:hAnsi="Liberation Mono"/>
+                <w:kern w:val="0"/>
+                <w:sz w:val="21"/>
+                <w:szCs w:val="21"/>
+                <w:lang w:val="en-US" w:eastAsia="en-US" w:bidi="ar-SA"/>
+              </w:rPr>
+              <w:t xml:space="preserve">      </w:t>
+            </w:r>
+            <w:r>
+              <w:rPr>
+                <w:rFonts w:eastAsia="Calibri" w:cs="" w:ascii="Liberation Mono" w:hAnsi="Liberation Mono"/>
+                <w:kern w:val="0"/>
+                <w:sz w:val="21"/>
+                <w:szCs w:val="21"/>
+                <w:lang w:val="en-US" w:eastAsia="en-US" w:bidi="ar-SA"/>
+              </w:rPr>
+              <w:t>base *b;</w:t>
+            </w:r>
+          </w:p>
+          <w:p>
+            <w:pPr>
+              <w:pStyle w:val="Normal"/>
+              <w:widowControl w:val="false"/>
+              <w:suppressAutoHyphens w:val="true"/>
+              <w:spacing w:lineRule="auto" w:line="240" w:before="0" w:after="0"/>
+              <w:jc w:val="left"/>
+              <w:rPr>
+                <w:rFonts w:ascii="Liberation Mono" w:hAnsi="Liberation Mono" w:eastAsia="Calibri" w:cs=""/>
+                <w:kern w:val="0"/>
+                <w:sz w:val="21"/>
+                <w:szCs w:val="21"/>
+                <w:lang w:val="en-US" w:eastAsia="en-US" w:bidi="ar-SA"/>
+              </w:rPr>
+            </w:pPr>
+            <w:r>
+              <w:rPr>
+                <w:rFonts w:eastAsia="Calibri" w:cs="" w:ascii="Liberation Mono" w:hAnsi="Liberation Mono"/>
+                <w:kern w:val="0"/>
+                <w:sz w:val="21"/>
+                <w:szCs w:val="21"/>
+                <w:lang w:val="en-US" w:eastAsia="en-US" w:bidi="ar-SA"/>
+              </w:rPr>
+              <w:t xml:space="preserve">      </w:t>
+            </w:r>
+            <w:r>
+              <w:rPr>
+                <w:rFonts w:eastAsia="Calibri" w:cs="" w:ascii="Liberation Mono" w:hAnsi="Liberation Mono"/>
+                <w:kern w:val="0"/>
+                <w:sz w:val="21"/>
+                <w:szCs w:val="21"/>
+                <w:lang w:val="en-US" w:eastAsia="en-US" w:bidi="ar-SA"/>
+              </w:rPr>
+              <w:t>b=this;</w:t>
+            </w:r>
+          </w:p>
+          <w:p>
+            <w:pPr>
+              <w:pStyle w:val="Normal"/>
+              <w:widowControl w:val="false"/>
+              <w:suppressAutoHyphens w:val="true"/>
+              <w:spacing w:lineRule="auto" w:line="240" w:before="0" w:after="0"/>
+              <w:jc w:val="left"/>
+              <w:rPr>
+                <w:rFonts w:ascii="Liberation Mono" w:hAnsi="Liberation Mono" w:eastAsia="Calibri" w:cs=""/>
+                <w:kern w:val="0"/>
+                <w:sz w:val="21"/>
+                <w:szCs w:val="21"/>
+                <w:lang w:val="en-US" w:eastAsia="en-US" w:bidi="ar-SA"/>
+              </w:rPr>
+            </w:pPr>
+            <w:r>
+              <w:rPr>
+                <w:rFonts w:eastAsia="Calibri" w:cs="" w:ascii="Liberation Mono" w:hAnsi="Liberation Mono"/>
+                <w:kern w:val="0"/>
+                <w:sz w:val="21"/>
+                <w:szCs w:val="21"/>
+                <w:lang w:val="en-US" w:eastAsia="en-US" w:bidi="ar-SA"/>
+              </w:rPr>
+              <w:t xml:space="preserve">      </w:t>
+            </w:r>
+            <w:r>
+              <w:rPr>
+                <w:rFonts w:eastAsia="Calibri" w:cs="" w:ascii="Liberation Mono" w:hAnsi="Liberation Mono"/>
+                <w:kern w:val="0"/>
+                <w:sz w:val="21"/>
+                <w:szCs w:val="21"/>
+                <w:lang w:val="en-US" w:eastAsia="en-US" w:bidi="ar-SA"/>
+              </w:rPr>
+              <w:t>b-&gt;fun();   //calls derived::fun()</w:t>
+            </w:r>
+          </w:p>
+          <w:p>
+            <w:pPr>
+              <w:pStyle w:val="Normal"/>
+              <w:widowControl w:val="false"/>
+              <w:suppressAutoHyphens w:val="true"/>
+              <w:spacing w:lineRule="auto" w:line="240" w:before="0" w:after="0"/>
+              <w:jc w:val="left"/>
+              <w:rPr>
+                <w:rFonts w:ascii="Liberation Mono" w:hAnsi="Liberation Mono" w:eastAsia="Calibri" w:cs=""/>
+                <w:kern w:val="0"/>
+                <w:sz w:val="21"/>
+                <w:szCs w:val="21"/>
+                <w:lang w:val="en-US" w:eastAsia="en-US" w:bidi="ar-SA"/>
+              </w:rPr>
+            </w:pPr>
+            <w:r>
+              <w:rPr>
+                <w:rFonts w:eastAsia="Calibri" w:cs="" w:ascii="Liberation Mono" w:hAnsi="Liberation Mono"/>
+                <w:kern w:val="0"/>
+                <w:sz w:val="21"/>
+                <w:szCs w:val="21"/>
+                <w:lang w:val="en-US" w:eastAsia="en-US" w:bidi="ar-SA"/>
+              </w:rPr>
+              <w:t>}</w:t>
+            </w:r>
+          </w:p>
+          <w:p>
+            <w:pPr>
+              <w:pStyle w:val="Normal"/>
+              <w:widowControl w:val="false"/>
+              <w:suppressAutoHyphens w:val="true"/>
+              <w:spacing w:lineRule="auto" w:line="240" w:before="0" w:after="0"/>
+              <w:jc w:val="left"/>
+              <w:rPr>
+                <w:rFonts w:ascii="Liberation Mono" w:hAnsi="Liberation Mono" w:eastAsia="Calibri" w:cs=""/>
+                <w:kern w:val="0"/>
+                <w:sz w:val="21"/>
+                <w:szCs w:val="21"/>
+                <w:lang w:val="en-US" w:eastAsia="en-US" w:bidi="ar-SA"/>
+              </w:rPr>
+            </w:pPr>
+            <w:r>
+              <w:rPr>
+                <w:rFonts w:eastAsia="Calibri" w:cs="" w:ascii="Liberation Mono" w:hAnsi="Liberation Mono"/>
+                <w:kern w:val="0"/>
+                <w:sz w:val="21"/>
+                <w:szCs w:val="21"/>
+                <w:lang w:val="en-US" w:eastAsia="en-US" w:bidi="ar-SA"/>
+              </w:rPr>
+              <w:t xml:space="preserve">    </w:t>
+            </w:r>
+            <w:r>
+              <w:rPr>
+                <w:rFonts w:eastAsia="Calibri" w:cs="" w:ascii="Liberation Mono" w:hAnsi="Liberation Mono"/>
+                <w:kern w:val="0"/>
+                <w:sz w:val="21"/>
+                <w:szCs w:val="21"/>
+                <w:lang w:val="en-US" w:eastAsia="en-US" w:bidi="ar-SA"/>
+              </w:rPr>
+              <w:t>void fun(){</w:t>
+            </w:r>
+          </w:p>
+          <w:p>
+            <w:pPr>
+              <w:pStyle w:val="Normal"/>
+              <w:widowControl w:val="false"/>
+              <w:suppressAutoHyphens w:val="true"/>
+              <w:spacing w:lineRule="auto" w:line="240" w:before="0" w:after="0"/>
+              <w:jc w:val="left"/>
+              <w:rPr>
+                <w:rFonts w:ascii="Liberation Mono" w:hAnsi="Liberation Mono" w:eastAsia="Calibri" w:cs=""/>
+                <w:kern w:val="0"/>
+                <w:sz w:val="21"/>
+                <w:szCs w:val="21"/>
+                <w:lang w:val="en-US" w:eastAsia="en-US" w:bidi="ar-SA"/>
+              </w:rPr>
+            </w:pPr>
+            <w:r>
+              <w:rPr>
+                <w:rFonts w:eastAsia="Calibri" w:cs="" w:ascii="Liberation Mono" w:hAnsi="Liberation Mono"/>
+                <w:kern w:val="0"/>
+                <w:sz w:val="21"/>
+                <w:szCs w:val="21"/>
+                <w:lang w:val="en-US" w:eastAsia="en-US" w:bidi="ar-SA"/>
+              </w:rPr>
+              <w:t xml:space="preserve">      </w:t>
+            </w:r>
+            <w:r>
+              <w:rPr>
+                <w:rFonts w:eastAsia="Calibri" w:cs="" w:ascii="Liberation Mono" w:hAnsi="Liberation Mono"/>
+                <w:kern w:val="0"/>
+                <w:sz w:val="21"/>
+                <w:szCs w:val="21"/>
+                <w:lang w:val="en-US" w:eastAsia="en-US" w:bidi="ar-SA"/>
+              </w:rPr>
+              <w:t>cout&lt;&lt;”fun inside derived class”&lt;&lt;endl;</w:t>
+            </w:r>
+          </w:p>
+          <w:p>
+            <w:pPr>
+              <w:pStyle w:val="Normal"/>
+              <w:widowControl w:val="false"/>
+              <w:suppressAutoHyphens w:val="true"/>
+              <w:spacing w:lineRule="auto" w:line="240" w:before="0" w:after="0"/>
+              <w:jc w:val="left"/>
+              <w:rPr>
+                <w:rFonts w:ascii="Liberation Mono" w:hAnsi="Liberation Mono" w:eastAsia="Calibri" w:cs=""/>
+                <w:kern w:val="0"/>
+                <w:sz w:val="21"/>
+                <w:szCs w:val="21"/>
+                <w:lang w:val="en-US" w:eastAsia="en-US" w:bidi="ar-SA"/>
+              </w:rPr>
+            </w:pPr>
+            <w:r>
+              <w:rPr>
+                <w:rFonts w:eastAsia="Calibri" w:cs="" w:ascii="Liberation Mono" w:hAnsi="Liberation Mono"/>
+                <w:kern w:val="0"/>
+                <w:sz w:val="21"/>
+                <w:szCs w:val="21"/>
+                <w:lang w:val="en-US" w:eastAsia="en-US" w:bidi="ar-SA"/>
+              </w:rPr>
+              <w:t xml:space="preserve">    </w:t>
+            </w:r>
+            <w:r>
+              <w:rPr>
+                <w:rFonts w:eastAsia="Calibri" w:cs="" w:ascii="Liberation Mono" w:hAnsi="Liberation Mono"/>
+                <w:kern w:val="0"/>
+                <w:sz w:val="21"/>
+                <w:szCs w:val="21"/>
+                <w:lang w:val="en-US" w:eastAsia="en-US" w:bidi="ar-SA"/>
+              </w:rPr>
+              <w:t>}</w:t>
+            </w:r>
+          </w:p>
+          <w:p>
+            <w:pPr>
+              <w:pStyle w:val="Normal"/>
+              <w:widowControl w:val="false"/>
+              <w:suppressAutoHyphens w:val="true"/>
+              <w:spacing w:lineRule="auto" w:line="240" w:before="0" w:after="0"/>
+              <w:jc w:val="left"/>
+              <w:rPr>
+                <w:rFonts w:ascii="Liberation Mono" w:hAnsi="Liberation Mono" w:eastAsia="Calibri" w:cs=""/>
+                <w:kern w:val="0"/>
+                <w:sz w:val="21"/>
+                <w:szCs w:val="21"/>
+                <w:lang w:val="en-US" w:eastAsia="en-US" w:bidi="ar-SA"/>
+              </w:rPr>
+            </w:pPr>
+            <w:r>
+              <w:rPr>
+                <w:rFonts w:eastAsia="Calibri" w:cs="" w:ascii="Liberation Mono" w:hAnsi="Liberation Mono"/>
+                <w:kern w:val="0"/>
+                <w:sz w:val="21"/>
+                <w:szCs w:val="21"/>
+                <w:lang w:val="en-US" w:eastAsia="en-US" w:bidi="ar-SA"/>
+              </w:rPr>
+              <w:t>}</w:t>
+            </w:r>
           </w:p>
         </w:tc>
         <w:tc>
@@ -20241,6 +22821,284 @@
               </w:rPr>
               <w:t xml:space="preserve">Ans. </w:t>
             </w:r>
+            <w:r>
+              <w:rPr>
+                <w:rFonts w:eastAsia="Calibri" w:cs="" w:ascii="Liberation Mono" w:hAnsi="Liberation Mono"/>
+                <w:kern w:val="0"/>
+                <w:sz w:val="21"/>
+                <w:szCs w:val="21"/>
+                <w:lang w:val="en-US" w:eastAsia="en-US" w:bidi="ar-SA"/>
+              </w:rPr>
+              <w:t>A void pointer is a pointer which is having no datatype associated with it. It can hold addresses of any type.</w:t>
+            </w:r>
+          </w:p>
+          <w:p>
+            <w:pPr>
+              <w:pStyle w:val="Normal"/>
+              <w:widowControl w:val="false"/>
+              <w:suppressAutoHyphens w:val="true"/>
+              <w:spacing w:lineRule="auto" w:line="240" w:before="0" w:after="0"/>
+              <w:jc w:val="left"/>
+              <w:rPr>
+                <w:rFonts w:ascii="Liberation Mono" w:hAnsi="Liberation Mono" w:eastAsia="Calibri" w:cs=""/>
+                <w:kern w:val="0"/>
+                <w:sz w:val="21"/>
+                <w:szCs w:val="21"/>
+                <w:lang w:val="en-US" w:eastAsia="en-US" w:bidi="ar-SA"/>
+              </w:rPr>
+            </w:pPr>
+            <w:r>
+              <w:rPr/>
+            </w:r>
+          </w:p>
+          <w:p>
+            <w:pPr>
+              <w:pStyle w:val="Normal"/>
+              <w:widowControl w:val="false"/>
+              <w:suppressAutoHyphens w:val="true"/>
+              <w:spacing w:lineRule="auto" w:line="240" w:before="0" w:after="0"/>
+              <w:jc w:val="left"/>
+              <w:rPr>
+                <w:rFonts w:ascii="Liberation Mono" w:hAnsi="Liberation Mono" w:eastAsia="Calibri" w:cs=""/>
+                <w:kern w:val="0"/>
+                <w:sz w:val="21"/>
+                <w:szCs w:val="21"/>
+                <w:lang w:val="en-US" w:eastAsia="en-US" w:bidi="ar-SA"/>
+              </w:rPr>
+            </w:pPr>
+            <w:r>
+              <w:rPr>
+                <w:rFonts w:eastAsia="Calibri" w:cs="" w:ascii="Liberation Mono" w:hAnsi="Liberation Mono"/>
+                <w:kern w:val="0"/>
+                <w:sz w:val="21"/>
+                <w:szCs w:val="21"/>
+                <w:lang w:val="en-US" w:eastAsia="en-US" w:bidi="ar-SA"/>
+              </w:rPr>
+              <w:t>For example-</w:t>
+            </w:r>
+          </w:p>
+          <w:p>
+            <w:pPr>
+              <w:pStyle w:val="Normal"/>
+              <w:widowControl w:val="false"/>
+              <w:suppressAutoHyphens w:val="true"/>
+              <w:spacing w:lineRule="auto" w:line="240" w:before="0" w:after="0"/>
+              <w:jc w:val="left"/>
+              <w:rPr>
+                <w:rFonts w:ascii="Liberation Mono" w:hAnsi="Liberation Mono" w:eastAsia="Calibri" w:cs=""/>
+                <w:kern w:val="0"/>
+                <w:sz w:val="21"/>
+                <w:szCs w:val="21"/>
+                <w:lang w:val="en-US" w:eastAsia="en-US" w:bidi="ar-SA"/>
+              </w:rPr>
+            </w:pPr>
+            <w:r>
+              <w:rPr/>
+            </w:r>
+          </w:p>
+          <w:p>
+            <w:pPr>
+              <w:pStyle w:val="Normal"/>
+              <w:widowControl w:val="false"/>
+              <w:suppressAutoHyphens w:val="true"/>
+              <w:spacing w:lineRule="auto" w:line="240" w:before="0" w:after="0"/>
+              <w:jc w:val="left"/>
+              <w:rPr>
+                <w:rFonts w:ascii="Liberation Mono" w:hAnsi="Liberation Mono" w:eastAsia="Calibri" w:cs=""/>
+                <w:kern w:val="0"/>
+                <w:sz w:val="21"/>
+                <w:szCs w:val="21"/>
+                <w:lang w:val="en-US" w:eastAsia="en-US" w:bidi="ar-SA"/>
+              </w:rPr>
+            </w:pPr>
+            <w:r>
+              <w:rPr>
+                <w:rFonts w:eastAsia="Calibri" w:cs="" w:ascii="Liberation Mono" w:hAnsi="Liberation Mono"/>
+                <w:kern w:val="0"/>
+                <w:sz w:val="21"/>
+                <w:szCs w:val="21"/>
+                <w:lang w:val="en-US" w:eastAsia="en-US" w:bidi="ar-SA"/>
+              </w:rPr>
+              <w:t>void *ptr;</w:t>
+            </w:r>
+          </w:p>
+          <w:p>
+            <w:pPr>
+              <w:pStyle w:val="Normal"/>
+              <w:widowControl w:val="false"/>
+              <w:suppressAutoHyphens w:val="true"/>
+              <w:spacing w:lineRule="auto" w:line="240" w:before="0" w:after="0"/>
+              <w:jc w:val="left"/>
+              <w:rPr>
+                <w:rFonts w:ascii="Liberation Mono" w:hAnsi="Liberation Mono" w:eastAsia="Calibri" w:cs=""/>
+                <w:kern w:val="0"/>
+                <w:sz w:val="21"/>
+                <w:szCs w:val="21"/>
+                <w:lang w:val="en-US" w:eastAsia="en-US" w:bidi="ar-SA"/>
+              </w:rPr>
+            </w:pPr>
+            <w:r>
+              <w:rPr>
+                <w:rFonts w:eastAsia="Calibri" w:cs="" w:ascii="Liberation Mono" w:hAnsi="Liberation Mono"/>
+                <w:kern w:val="0"/>
+                <w:sz w:val="21"/>
+                <w:szCs w:val="21"/>
+                <w:lang w:val="en-US" w:eastAsia="en-US" w:bidi="ar-SA"/>
+              </w:rPr>
+              <w:t>char *str;</w:t>
+            </w:r>
+          </w:p>
+          <w:p>
+            <w:pPr>
+              <w:pStyle w:val="Normal"/>
+              <w:widowControl w:val="false"/>
+              <w:suppressAutoHyphens w:val="true"/>
+              <w:spacing w:lineRule="auto" w:line="240" w:before="0" w:after="0"/>
+              <w:jc w:val="left"/>
+              <w:rPr>
+                <w:rFonts w:ascii="Liberation Mono" w:hAnsi="Liberation Mono" w:eastAsia="Calibri" w:cs=""/>
+                <w:kern w:val="0"/>
+                <w:sz w:val="21"/>
+                <w:szCs w:val="21"/>
+                <w:lang w:val="en-US" w:eastAsia="en-US" w:bidi="ar-SA"/>
+              </w:rPr>
+            </w:pPr>
+            <w:r>
+              <w:rPr>
+                <w:rFonts w:eastAsia="Calibri" w:cs="" w:ascii="Liberation Mono" w:hAnsi="Liberation Mono"/>
+                <w:kern w:val="0"/>
+                <w:sz w:val="21"/>
+                <w:szCs w:val="21"/>
+                <w:lang w:val="en-US" w:eastAsia="en-US" w:bidi="ar-SA"/>
+              </w:rPr>
+              <w:t>p=str;    // no error</w:t>
+            </w:r>
+          </w:p>
+          <w:p>
+            <w:pPr>
+              <w:pStyle w:val="Normal"/>
+              <w:widowControl w:val="false"/>
+              <w:suppressAutoHyphens w:val="true"/>
+              <w:spacing w:lineRule="auto" w:line="240" w:before="0" w:after="0"/>
+              <w:jc w:val="left"/>
+              <w:rPr>
+                <w:rFonts w:ascii="Liberation Mono" w:hAnsi="Liberation Mono" w:eastAsia="Calibri" w:cs=""/>
+                <w:kern w:val="0"/>
+                <w:sz w:val="21"/>
+                <w:szCs w:val="21"/>
+                <w:lang w:val="en-US" w:eastAsia="en-US" w:bidi="ar-SA"/>
+              </w:rPr>
+            </w:pPr>
+            <w:r>
+              <w:rPr>
+                <w:rFonts w:eastAsia="Calibri" w:cs="" w:ascii="Liberation Mono" w:hAnsi="Liberation Mono"/>
+                <w:kern w:val="0"/>
+                <w:sz w:val="21"/>
+                <w:szCs w:val="21"/>
+                <w:lang w:val="en-US" w:eastAsia="en-US" w:bidi="ar-SA"/>
+              </w:rPr>
+              <w:t xml:space="preserve">str=p;    // error because of </w:t>
+            </w:r>
+            <w:r>
+              <w:rPr>
+                <w:rFonts w:eastAsia="Calibri" w:cs="" w:ascii="Liberation Mono" w:hAnsi="Liberation Mono"/>
+                <w:kern w:val="0"/>
+                <w:sz w:val="21"/>
+                <w:szCs w:val="21"/>
+                <w:lang w:val="en-US" w:eastAsia="en-US" w:bidi="ar-SA"/>
+              </w:rPr>
+              <w:t>type mismatch</w:t>
+            </w:r>
+          </w:p>
+          <w:p>
+            <w:pPr>
+              <w:pStyle w:val="Normal"/>
+              <w:widowControl w:val="false"/>
+              <w:suppressAutoHyphens w:val="true"/>
+              <w:spacing w:lineRule="auto" w:line="240" w:before="0" w:after="0"/>
+              <w:jc w:val="left"/>
+              <w:rPr>
+                <w:rFonts w:ascii="Liberation Mono" w:hAnsi="Liberation Mono" w:eastAsia="Calibri" w:cs=""/>
+                <w:kern w:val="0"/>
+                <w:sz w:val="21"/>
+                <w:szCs w:val="21"/>
+                <w:lang w:val="en-US" w:eastAsia="en-US" w:bidi="ar-SA"/>
+              </w:rPr>
+            </w:pPr>
+            <w:r>
+              <w:rPr/>
+            </w:r>
+          </w:p>
+          <w:p>
+            <w:pPr>
+              <w:pStyle w:val="Normal"/>
+              <w:widowControl w:val="false"/>
+              <w:suppressAutoHyphens w:val="true"/>
+              <w:spacing w:lineRule="auto" w:line="240" w:before="0" w:after="0"/>
+              <w:jc w:val="left"/>
+              <w:rPr>
+                <w:rFonts w:ascii="Liberation Mono" w:hAnsi="Liberation Mono" w:eastAsia="Calibri" w:cs=""/>
+                <w:kern w:val="0"/>
+                <w:sz w:val="21"/>
+                <w:szCs w:val="21"/>
+                <w:lang w:val="en-US" w:eastAsia="en-US" w:bidi="ar-SA"/>
+              </w:rPr>
+            </w:pPr>
+            <w:r>
+              <w:rPr>
+                <w:rFonts w:eastAsia="Calibri" w:cs="" w:ascii="Liberation Mono" w:hAnsi="Liberation Mono"/>
+                <w:kern w:val="0"/>
+                <w:sz w:val="21"/>
+                <w:szCs w:val="21"/>
+                <w:lang w:val="en-US" w:eastAsia="en-US" w:bidi="ar-SA"/>
+              </w:rPr>
+              <w:t>We can assign a pointer of any type to a void pointer but the reverse is not true unless you typecast it as</w:t>
+            </w:r>
+          </w:p>
+          <w:p>
+            <w:pPr>
+              <w:pStyle w:val="Normal"/>
+              <w:widowControl w:val="false"/>
+              <w:suppressAutoHyphens w:val="true"/>
+              <w:spacing w:lineRule="auto" w:line="240" w:before="0" w:after="0"/>
+              <w:jc w:val="left"/>
+              <w:rPr>
+                <w:rFonts w:ascii="Liberation Mono" w:hAnsi="Liberation Mono" w:eastAsia="Calibri" w:cs=""/>
+                <w:kern w:val="0"/>
+                <w:sz w:val="21"/>
+                <w:szCs w:val="21"/>
+                <w:lang w:val="en-US" w:eastAsia="en-US" w:bidi="ar-SA"/>
+              </w:rPr>
+            </w:pPr>
+            <w:r>
+              <w:rPr/>
+            </w:r>
+          </w:p>
+          <w:p>
+            <w:pPr>
+              <w:pStyle w:val="Normal"/>
+              <w:widowControl w:val="false"/>
+              <w:suppressAutoHyphens w:val="true"/>
+              <w:spacing w:lineRule="auto" w:line="240" w:before="0" w:after="0"/>
+              <w:jc w:val="left"/>
+              <w:rPr>
+                <w:rFonts w:ascii="Liberation Mono" w:hAnsi="Liberation Mono" w:eastAsia="Calibri" w:cs=""/>
+                <w:kern w:val="0"/>
+                <w:sz w:val="21"/>
+                <w:szCs w:val="21"/>
+                <w:lang w:val="en-US" w:eastAsia="en-US" w:bidi="ar-SA"/>
+              </w:rPr>
+            </w:pPr>
+            <w:r>
+              <w:rPr>
+                <w:rFonts w:eastAsia="Calibri" w:cs="" w:ascii="Liberation Mono" w:hAnsi="Liberation Mono"/>
+                <w:kern w:val="0"/>
+                <w:sz w:val="21"/>
+                <w:szCs w:val="21"/>
+                <w:lang w:val="en-US" w:eastAsia="en-US" w:bidi="ar-SA"/>
+              </w:rPr>
+              <w:t>str=(char*) ptr;</w:t>
+            </w:r>
           </w:p>
         </w:tc>
         <w:tc>
@@ -20346,6 +23204,527 @@
               </w:rPr>
               <w:t xml:space="preserve">Ans. </w:t>
             </w:r>
+            <w:r>
+              <w:rPr>
+                <w:rFonts w:eastAsia="Calibri" w:cs="" w:ascii="Liberation Mono" w:hAnsi="Liberation Mono"/>
+                <w:kern w:val="0"/>
+                <w:sz w:val="21"/>
+                <w:szCs w:val="21"/>
+                <w:lang w:val="en-US" w:eastAsia="en-US" w:bidi="ar-SA"/>
+              </w:rPr>
+              <w:t>The member functions of every object have a pointer named this, which points to the object itself. The value of this is set to the address of the object for which it is called. It can be used to access the data in the object it points to.</w:t>
+            </w:r>
+          </w:p>
+          <w:p>
+            <w:pPr>
+              <w:pStyle w:val="Normal"/>
+              <w:widowControl w:val="false"/>
+              <w:suppressAutoHyphens w:val="true"/>
+              <w:spacing w:lineRule="auto" w:line="240" w:before="0" w:after="0"/>
+              <w:jc w:val="left"/>
+              <w:rPr>
+                <w:rFonts w:ascii="Liberation Mono" w:hAnsi="Liberation Mono" w:eastAsia="Calibri" w:cs=""/>
+                <w:kern w:val="0"/>
+                <w:sz w:val="21"/>
+                <w:szCs w:val="21"/>
+                <w:lang w:val="en-US" w:eastAsia="en-US" w:bidi="ar-SA"/>
+              </w:rPr>
+            </w:pPr>
+            <w:r>
+              <w:rPr/>
+            </w:r>
+          </w:p>
+          <w:p>
+            <w:pPr>
+              <w:pStyle w:val="Normal"/>
+              <w:widowControl w:val="false"/>
+              <w:suppressAutoHyphens w:val="true"/>
+              <w:spacing w:lineRule="auto" w:line="240" w:before="0" w:after="0"/>
+              <w:jc w:val="left"/>
+              <w:rPr>
+                <w:rFonts w:ascii="Liberation Mono" w:hAnsi="Liberation Mono" w:eastAsia="Calibri" w:cs=""/>
+                <w:kern w:val="0"/>
+                <w:sz w:val="21"/>
+                <w:szCs w:val="21"/>
+                <w:lang w:val="en-US" w:eastAsia="en-US" w:bidi="ar-SA"/>
+              </w:rPr>
+            </w:pPr>
+            <w:r>
+              <w:rPr>
+                <w:rFonts w:eastAsia="Calibri" w:cs="" w:ascii="Liberation Mono" w:hAnsi="Liberation Mono"/>
+                <w:kern w:val="0"/>
+                <w:sz w:val="21"/>
+                <w:szCs w:val="21"/>
+                <w:lang w:val="en-US" w:eastAsia="en-US" w:bidi="ar-SA"/>
+              </w:rPr>
+              <w:t>Example -</w:t>
+            </w:r>
+          </w:p>
+          <w:p>
+            <w:pPr>
+              <w:pStyle w:val="Normal"/>
+              <w:widowControl w:val="false"/>
+              <w:suppressAutoHyphens w:val="true"/>
+              <w:spacing w:lineRule="auto" w:line="240" w:before="0" w:after="0"/>
+              <w:jc w:val="left"/>
+              <w:rPr>
+                <w:rFonts w:ascii="Liberation Mono" w:hAnsi="Liberation Mono" w:eastAsia="Calibri" w:cs=""/>
+                <w:kern w:val="0"/>
+                <w:sz w:val="21"/>
+                <w:szCs w:val="21"/>
+                <w:lang w:val="en-US" w:eastAsia="en-US" w:bidi="ar-SA"/>
+              </w:rPr>
+            </w:pPr>
+            <w:r>
+              <w:rPr/>
+            </w:r>
+          </w:p>
+          <w:p>
+            <w:pPr>
+              <w:pStyle w:val="Normal"/>
+              <w:widowControl w:val="false"/>
+              <w:suppressAutoHyphens w:val="true"/>
+              <w:spacing w:lineRule="auto" w:line="240" w:before="0" w:after="0"/>
+              <w:jc w:val="left"/>
+              <w:rPr>
+                <w:rFonts w:ascii="Liberation Mono" w:hAnsi="Liberation Mono" w:eastAsia="Calibri" w:cs=""/>
+                <w:kern w:val="0"/>
+                <w:sz w:val="21"/>
+                <w:szCs w:val="21"/>
+                <w:lang w:val="en-US" w:eastAsia="en-US" w:bidi="ar-SA"/>
+              </w:rPr>
+            </w:pPr>
+            <w:r>
+              <w:rPr>
+                <w:rFonts w:eastAsia="Calibri" w:cs="" w:ascii="Liberation Mono" w:hAnsi="Liberation Mono"/>
+                <w:kern w:val="0"/>
+                <w:sz w:val="21"/>
+                <w:szCs w:val="21"/>
+                <w:lang w:val="en-US" w:eastAsia="en-US" w:bidi="ar-SA"/>
+              </w:rPr>
+              <w:t>class A{</w:t>
+            </w:r>
+          </w:p>
+          <w:p>
+            <w:pPr>
+              <w:pStyle w:val="Normal"/>
+              <w:widowControl w:val="false"/>
+              <w:suppressAutoHyphens w:val="true"/>
+              <w:spacing w:lineRule="auto" w:line="240" w:before="0" w:after="0"/>
+              <w:jc w:val="left"/>
+              <w:rPr>
+                <w:rFonts w:ascii="Liberation Mono" w:hAnsi="Liberation Mono" w:eastAsia="Calibri" w:cs=""/>
+                <w:kern w:val="0"/>
+                <w:sz w:val="21"/>
+                <w:szCs w:val="21"/>
+                <w:lang w:val="en-US" w:eastAsia="en-US" w:bidi="ar-SA"/>
+              </w:rPr>
+            </w:pPr>
+            <w:r>
+              <w:rPr>
+                <w:rFonts w:eastAsia="Calibri" w:cs="" w:ascii="Liberation Mono" w:hAnsi="Liberation Mono"/>
+                <w:kern w:val="0"/>
+                <w:sz w:val="21"/>
+                <w:szCs w:val="21"/>
+                <w:lang w:val="en-US" w:eastAsia="en-US" w:bidi="ar-SA"/>
+              </w:rPr>
+              <w:t xml:space="preserve">  </w:t>
+            </w:r>
+            <w:r>
+              <w:rPr>
+                <w:rFonts w:eastAsia="Calibri" w:cs="" w:ascii="Liberation Mono" w:hAnsi="Liberation Mono"/>
+                <w:kern w:val="0"/>
+                <w:sz w:val="21"/>
+                <w:szCs w:val="21"/>
+                <w:lang w:val="en-US" w:eastAsia="en-US" w:bidi="ar-SA"/>
+              </w:rPr>
+              <w:t>private:</w:t>
+            </w:r>
+          </w:p>
+          <w:p>
+            <w:pPr>
+              <w:pStyle w:val="Normal"/>
+              <w:widowControl w:val="false"/>
+              <w:suppressAutoHyphens w:val="true"/>
+              <w:spacing w:lineRule="auto" w:line="240" w:before="0" w:after="0"/>
+              <w:jc w:val="left"/>
+              <w:rPr>
+                <w:rFonts w:ascii="Liberation Mono" w:hAnsi="Liberation Mono" w:eastAsia="Calibri" w:cs=""/>
+                <w:kern w:val="0"/>
+                <w:sz w:val="21"/>
+                <w:szCs w:val="21"/>
+                <w:lang w:val="en-US" w:eastAsia="en-US" w:bidi="ar-SA"/>
+              </w:rPr>
+            </w:pPr>
+            <w:r>
+              <w:rPr>
+                <w:rFonts w:eastAsia="Calibri" w:cs="" w:ascii="Liberation Mono" w:hAnsi="Liberation Mono"/>
+                <w:kern w:val="0"/>
+                <w:sz w:val="21"/>
+                <w:szCs w:val="21"/>
+                <w:lang w:val="en-US" w:eastAsia="en-US" w:bidi="ar-SA"/>
+              </w:rPr>
+              <w:t xml:space="preserve">    </w:t>
+            </w:r>
+            <w:r>
+              <w:rPr>
+                <w:rFonts w:eastAsia="Calibri" w:cs="" w:ascii="Liberation Mono" w:hAnsi="Liberation Mono"/>
+                <w:kern w:val="0"/>
+                <w:sz w:val="21"/>
+                <w:szCs w:val="21"/>
+                <w:lang w:val="en-US" w:eastAsia="en-US" w:bidi="ar-SA"/>
+              </w:rPr>
+              <w:t>int value;</w:t>
+            </w:r>
+          </w:p>
+          <w:p>
+            <w:pPr>
+              <w:pStyle w:val="Normal"/>
+              <w:widowControl w:val="false"/>
+              <w:suppressAutoHyphens w:val="true"/>
+              <w:spacing w:lineRule="auto" w:line="240" w:before="0" w:after="0"/>
+              <w:jc w:val="left"/>
+              <w:rPr>
+                <w:rFonts w:ascii="Liberation Mono" w:hAnsi="Liberation Mono" w:eastAsia="Calibri" w:cs=""/>
+                <w:kern w:val="0"/>
+                <w:sz w:val="21"/>
+                <w:szCs w:val="21"/>
+                <w:lang w:val="en-US" w:eastAsia="en-US" w:bidi="ar-SA"/>
+              </w:rPr>
+            </w:pPr>
+            <w:r>
+              <w:rPr>
+                <w:rFonts w:eastAsia="Calibri" w:cs="" w:ascii="Liberation Mono" w:hAnsi="Liberation Mono"/>
+                <w:kern w:val="0"/>
+                <w:sz w:val="21"/>
+                <w:szCs w:val="21"/>
+                <w:lang w:val="en-US" w:eastAsia="en-US" w:bidi="ar-SA"/>
+              </w:rPr>
+              <w:t xml:space="preserve">  </w:t>
+            </w:r>
+            <w:r>
+              <w:rPr>
+                <w:rFonts w:eastAsia="Calibri" w:cs="" w:ascii="Liberation Mono" w:hAnsi="Liberation Mono"/>
+                <w:kern w:val="0"/>
+                <w:sz w:val="21"/>
+                <w:szCs w:val="21"/>
+                <w:lang w:val="en-US" w:eastAsia="en-US" w:bidi="ar-SA"/>
+              </w:rPr>
+              <w:t>public:</w:t>
+            </w:r>
+          </w:p>
+          <w:p>
+            <w:pPr>
+              <w:pStyle w:val="Normal"/>
+              <w:widowControl w:val="false"/>
+              <w:suppressAutoHyphens w:val="true"/>
+              <w:spacing w:lineRule="auto" w:line="240" w:before="0" w:after="0"/>
+              <w:jc w:val="left"/>
+              <w:rPr>
+                <w:rFonts w:ascii="Liberation Mono" w:hAnsi="Liberation Mono" w:eastAsia="Calibri" w:cs=""/>
+                <w:kern w:val="0"/>
+                <w:sz w:val="21"/>
+                <w:szCs w:val="21"/>
+                <w:lang w:val="en-US" w:eastAsia="en-US" w:bidi="ar-SA"/>
+              </w:rPr>
+            </w:pPr>
+            <w:r>
+              <w:rPr>
+                <w:rFonts w:eastAsia="Calibri" w:cs="" w:ascii="Liberation Mono" w:hAnsi="Liberation Mono"/>
+                <w:kern w:val="0"/>
+                <w:sz w:val="21"/>
+                <w:szCs w:val="21"/>
+                <w:lang w:val="en-US" w:eastAsia="en-US" w:bidi="ar-SA"/>
+              </w:rPr>
+              <w:t xml:space="preserve">    </w:t>
+            </w:r>
+            <w:r>
+              <w:rPr>
+                <w:rFonts w:eastAsia="Calibri" w:cs="" w:ascii="Liberation Mono" w:hAnsi="Liberation Mono"/>
+                <w:kern w:val="0"/>
+                <w:sz w:val="21"/>
+                <w:szCs w:val="21"/>
+                <w:lang w:val="en-US" w:eastAsia="en-US" w:bidi="ar-SA"/>
+              </w:rPr>
+              <w:t>void setvalue(int x){</w:t>
+            </w:r>
+          </w:p>
+          <w:p>
+            <w:pPr>
+              <w:pStyle w:val="Normal"/>
+              <w:widowControl w:val="false"/>
+              <w:suppressAutoHyphens w:val="true"/>
+              <w:spacing w:lineRule="auto" w:line="240" w:before="0" w:after="0"/>
+              <w:jc w:val="left"/>
+              <w:rPr>
+                <w:rFonts w:ascii="Liberation Mono" w:hAnsi="Liberation Mono" w:eastAsia="Calibri" w:cs=""/>
+                <w:kern w:val="0"/>
+                <w:sz w:val="21"/>
+                <w:szCs w:val="21"/>
+                <w:lang w:val="en-US" w:eastAsia="en-US" w:bidi="ar-SA"/>
+              </w:rPr>
+            </w:pPr>
+            <w:r>
+              <w:rPr>
+                <w:rFonts w:eastAsia="Calibri" w:cs="" w:ascii="Liberation Mono" w:hAnsi="Liberation Mono"/>
+                <w:kern w:val="0"/>
+                <w:sz w:val="21"/>
+                <w:szCs w:val="21"/>
+                <w:lang w:val="en-US" w:eastAsia="en-US" w:bidi="ar-SA"/>
+              </w:rPr>
+              <w:t xml:space="preserve">      </w:t>
+            </w:r>
+            <w:r>
+              <w:rPr>
+                <w:rFonts w:eastAsia="Calibri" w:cs="" w:ascii="Liberation Mono" w:hAnsi="Liberation Mono"/>
+                <w:kern w:val="0"/>
+                <w:sz w:val="21"/>
+                <w:szCs w:val="21"/>
+                <w:lang w:val="en-US" w:eastAsia="en-US" w:bidi="ar-SA"/>
+              </w:rPr>
+              <w:t>this-&gt;value=x;</w:t>
+            </w:r>
+          </w:p>
+          <w:p>
+            <w:pPr>
+              <w:pStyle w:val="Normal"/>
+              <w:widowControl w:val="false"/>
+              <w:suppressAutoHyphens w:val="true"/>
+              <w:spacing w:lineRule="auto" w:line="240" w:before="0" w:after="0"/>
+              <w:jc w:val="left"/>
+              <w:rPr>
+                <w:rFonts w:ascii="Liberation Mono" w:hAnsi="Liberation Mono" w:eastAsia="Calibri" w:cs=""/>
+                <w:kern w:val="0"/>
+                <w:sz w:val="21"/>
+                <w:szCs w:val="21"/>
+                <w:lang w:val="en-US" w:eastAsia="en-US" w:bidi="ar-SA"/>
+              </w:rPr>
+            </w:pPr>
+            <w:r>
+              <w:rPr>
+                <w:rFonts w:eastAsia="Calibri" w:cs="" w:ascii="Liberation Mono" w:hAnsi="Liberation Mono"/>
+                <w:kern w:val="0"/>
+                <w:sz w:val="21"/>
+                <w:szCs w:val="21"/>
+                <w:lang w:val="en-US" w:eastAsia="en-US" w:bidi="ar-SA"/>
+              </w:rPr>
+              <w:t xml:space="preserve">    </w:t>
+            </w:r>
+            <w:r>
+              <w:rPr>
+                <w:rFonts w:eastAsia="Calibri" w:cs="" w:ascii="Liberation Mono" w:hAnsi="Liberation Mono"/>
+                <w:kern w:val="0"/>
+                <w:sz w:val="21"/>
+                <w:szCs w:val="21"/>
+                <w:lang w:val="en-US" w:eastAsia="en-US" w:bidi="ar-SA"/>
+              </w:rPr>
+              <w:t>}</w:t>
+            </w:r>
+          </w:p>
+          <w:p>
+            <w:pPr>
+              <w:pStyle w:val="Normal"/>
+              <w:widowControl w:val="false"/>
+              <w:suppressAutoHyphens w:val="true"/>
+              <w:spacing w:lineRule="auto" w:line="240" w:before="0" w:after="0"/>
+              <w:jc w:val="left"/>
+              <w:rPr>
+                <w:rFonts w:ascii="Liberation Mono" w:hAnsi="Liberation Mono" w:eastAsia="Calibri" w:cs=""/>
+                <w:kern w:val="0"/>
+                <w:sz w:val="21"/>
+                <w:szCs w:val="21"/>
+                <w:lang w:val="en-US" w:eastAsia="en-US" w:bidi="ar-SA"/>
+              </w:rPr>
+            </w:pPr>
+            <w:r>
+              <w:rPr>
+                <w:rFonts w:eastAsia="Calibri" w:cs="" w:ascii="Liberation Mono" w:hAnsi="Liberation Mono"/>
+                <w:kern w:val="0"/>
+                <w:sz w:val="21"/>
+                <w:szCs w:val="21"/>
+                <w:lang w:val="en-US" w:eastAsia="en-US" w:bidi="ar-SA"/>
+              </w:rPr>
+              <w:t>};</w:t>
+            </w:r>
+          </w:p>
+          <w:p>
+            <w:pPr>
+              <w:pStyle w:val="Normal"/>
+              <w:widowControl w:val="false"/>
+              <w:suppressAutoHyphens w:val="true"/>
+              <w:spacing w:lineRule="auto" w:line="240" w:before="0" w:after="0"/>
+              <w:jc w:val="left"/>
+              <w:rPr>
+                <w:rFonts w:ascii="Liberation Mono" w:hAnsi="Liberation Mono" w:eastAsia="Calibri" w:cs=""/>
+                <w:kern w:val="0"/>
+                <w:sz w:val="21"/>
+                <w:szCs w:val="21"/>
+                <w:lang w:val="en-US" w:eastAsia="en-US" w:bidi="ar-SA"/>
+              </w:rPr>
+            </w:pPr>
+            <w:r>
+              <w:rPr/>
+            </w:r>
+          </w:p>
+          <w:p>
+            <w:pPr>
+              <w:pStyle w:val="Normal"/>
+              <w:widowControl w:val="false"/>
+              <w:suppressAutoHyphens w:val="true"/>
+              <w:spacing w:lineRule="auto" w:line="240" w:before="0" w:after="0"/>
+              <w:jc w:val="left"/>
+              <w:rPr>
+                <w:rFonts w:ascii="Liberation Mono" w:hAnsi="Liberation Mono" w:eastAsia="Calibri" w:cs=""/>
+                <w:kern w:val="0"/>
+                <w:sz w:val="21"/>
+                <w:szCs w:val="21"/>
+                <w:lang w:val="en-US" w:eastAsia="en-US" w:bidi="ar-SA"/>
+              </w:rPr>
+            </w:pPr>
+            <w:r>
+              <w:rPr>
+                <w:rFonts w:eastAsia="Calibri" w:cs="" w:ascii="Liberation Mono" w:hAnsi="Liberation Mono"/>
+                <w:kern w:val="0"/>
+                <w:sz w:val="21"/>
+                <w:szCs w:val="21"/>
+                <w:lang w:val="en-US" w:eastAsia="en-US" w:bidi="ar-SA"/>
+              </w:rPr>
+              <w:t>int main(){</w:t>
+            </w:r>
+          </w:p>
+          <w:p>
+            <w:pPr>
+              <w:pStyle w:val="Normal"/>
+              <w:widowControl w:val="false"/>
+              <w:suppressAutoHyphens w:val="true"/>
+              <w:spacing w:lineRule="auto" w:line="240" w:before="0" w:after="0"/>
+              <w:jc w:val="left"/>
+              <w:rPr>
+                <w:rFonts w:ascii="Liberation Mono" w:hAnsi="Liberation Mono" w:eastAsia="Calibri" w:cs=""/>
+                <w:kern w:val="0"/>
+                <w:sz w:val="21"/>
+                <w:szCs w:val="21"/>
+                <w:lang w:val="en-US" w:eastAsia="en-US" w:bidi="ar-SA"/>
+              </w:rPr>
+            </w:pPr>
+            <w:r>
+              <w:rPr>
+                <w:rFonts w:eastAsia="Calibri" w:cs="" w:ascii="Liberation Mono" w:hAnsi="Liberation Mono"/>
+                <w:kern w:val="0"/>
+                <w:sz w:val="21"/>
+                <w:szCs w:val="21"/>
+                <w:lang w:val="en-US" w:eastAsia="en-US" w:bidi="ar-SA"/>
+              </w:rPr>
+              <w:t xml:space="preserve">  </w:t>
+            </w:r>
+            <w:r>
+              <w:rPr>
+                <w:rFonts w:eastAsia="Calibri" w:cs="" w:ascii="Liberation Mono" w:hAnsi="Liberation Mono"/>
+                <w:kern w:val="0"/>
+                <w:sz w:val="21"/>
+                <w:szCs w:val="21"/>
+                <w:lang w:val="en-US" w:eastAsia="en-US" w:bidi="ar-SA"/>
+              </w:rPr>
+              <w:t>A a;</w:t>
+            </w:r>
+          </w:p>
+          <w:p>
+            <w:pPr>
+              <w:pStyle w:val="Normal"/>
+              <w:widowControl w:val="false"/>
+              <w:suppressAutoHyphens w:val="true"/>
+              <w:spacing w:lineRule="auto" w:line="240" w:before="0" w:after="0"/>
+              <w:jc w:val="left"/>
+              <w:rPr>
+                <w:rFonts w:ascii="Liberation Mono" w:hAnsi="Liberation Mono" w:eastAsia="Calibri" w:cs=""/>
+                <w:kern w:val="0"/>
+                <w:sz w:val="21"/>
+                <w:szCs w:val="21"/>
+                <w:lang w:val="en-US" w:eastAsia="en-US" w:bidi="ar-SA"/>
+              </w:rPr>
+            </w:pPr>
+            <w:r>
+              <w:rPr>
+                <w:rFonts w:eastAsia="Calibri" w:cs="" w:ascii="Liberation Mono" w:hAnsi="Liberation Mono"/>
+                <w:kern w:val="0"/>
+                <w:sz w:val="21"/>
+                <w:szCs w:val="21"/>
+                <w:lang w:val="en-US" w:eastAsia="en-US" w:bidi="ar-SA"/>
+              </w:rPr>
+              <w:t xml:space="preserve">  </w:t>
+            </w:r>
+            <w:r>
+              <w:rPr>
+                <w:rFonts w:eastAsia="Calibri" w:cs="" w:ascii="Liberation Mono" w:hAnsi="Liberation Mono"/>
+                <w:kern w:val="0"/>
+                <w:sz w:val="21"/>
+                <w:szCs w:val="21"/>
+                <w:lang w:val="en-US" w:eastAsia="en-US" w:bidi="ar-SA"/>
+              </w:rPr>
+              <w:t>a.setvalue(5);</w:t>
+            </w:r>
+          </w:p>
+          <w:p>
+            <w:pPr>
+              <w:pStyle w:val="Normal"/>
+              <w:widowControl w:val="false"/>
+              <w:suppressAutoHyphens w:val="true"/>
+              <w:spacing w:lineRule="auto" w:line="240" w:before="0" w:after="0"/>
+              <w:jc w:val="left"/>
+              <w:rPr>
+                <w:rFonts w:ascii="Liberation Mono" w:hAnsi="Liberation Mono" w:eastAsia="Calibri" w:cs=""/>
+                <w:kern w:val="0"/>
+                <w:sz w:val="21"/>
+                <w:szCs w:val="21"/>
+                <w:lang w:val="en-US" w:eastAsia="en-US" w:bidi="ar-SA"/>
+              </w:rPr>
+            </w:pPr>
+            <w:r>
+              <w:rPr>
+                <w:rFonts w:eastAsia="Calibri" w:cs="" w:ascii="Liberation Mono" w:hAnsi="Liberation Mono"/>
+                <w:kern w:val="0"/>
+                <w:sz w:val="21"/>
+                <w:szCs w:val="21"/>
+                <w:lang w:val="en-US" w:eastAsia="en-US" w:bidi="ar-SA"/>
+              </w:rPr>
+              <w:t xml:space="preserve">  </w:t>
+            </w:r>
+            <w:r>
+              <w:rPr>
+                <w:rFonts w:eastAsia="Calibri" w:cs="" w:ascii="Liberation Mono" w:hAnsi="Liberation Mono"/>
+                <w:kern w:val="0"/>
+                <w:sz w:val="21"/>
+                <w:szCs w:val="21"/>
+                <w:lang w:val="en-US" w:eastAsia="en-US" w:bidi="ar-SA"/>
+              </w:rPr>
+              <w:t>return 0;</w:t>
+            </w:r>
+          </w:p>
+          <w:p>
+            <w:pPr>
+              <w:pStyle w:val="Normal"/>
+              <w:widowControl w:val="false"/>
+              <w:suppressAutoHyphens w:val="true"/>
+              <w:spacing w:lineRule="auto" w:line="240" w:before="0" w:after="0"/>
+              <w:jc w:val="left"/>
+              <w:rPr>
+                <w:rFonts w:ascii="Liberation Mono" w:hAnsi="Liberation Mono" w:eastAsia="Calibri" w:cs=""/>
+                <w:kern w:val="0"/>
+                <w:sz w:val="21"/>
+                <w:szCs w:val="21"/>
+                <w:lang w:val="en-US" w:eastAsia="en-US" w:bidi="ar-SA"/>
+              </w:rPr>
+            </w:pPr>
+            <w:r>
+              <w:rPr>
+                <w:rFonts w:eastAsia="Calibri" w:cs="" w:ascii="Liberation Mono" w:hAnsi="Liberation Mono"/>
+                <w:kern w:val="0"/>
+                <w:sz w:val="21"/>
+                <w:szCs w:val="21"/>
+                <w:lang w:val="en-US" w:eastAsia="en-US" w:bidi="ar-SA"/>
+              </w:rPr>
+              <w:t>}</w:t>
+            </w:r>
           </w:p>
         </w:tc>
         <w:tc>
@@ -20450,6 +23829,421 @@
                 <w:lang w:val="en-US" w:eastAsia="en-US" w:bidi="ar-SA"/>
               </w:rPr>
               <w:t xml:space="preserve">Ans. </w:t>
+            </w:r>
+            <w:r>
+              <w:rPr>
+                <w:rFonts w:eastAsia="Calibri" w:cs="" w:ascii="Liberation Mono" w:hAnsi="Liberation Mono"/>
+                <w:kern w:val="0"/>
+                <w:sz w:val="21"/>
+                <w:szCs w:val="21"/>
+                <w:lang w:val="en-US" w:eastAsia="en-US" w:bidi="ar-SA"/>
+              </w:rPr>
+              <w:t>The new operator is used for memory allocation and deletes operator is used for memory deallocation in C++.</w:t>
+            </w:r>
+          </w:p>
+          <w:p>
+            <w:pPr>
+              <w:pStyle w:val="Normal"/>
+              <w:widowControl w:val="false"/>
+              <w:suppressAutoHyphens w:val="true"/>
+              <w:spacing w:lineRule="auto" w:line="240" w:before="0" w:after="0"/>
+              <w:jc w:val="left"/>
+              <w:rPr>
+                <w:rFonts w:ascii="Liberation Mono" w:hAnsi="Liberation Mono" w:eastAsia="Calibri" w:cs=""/>
+                <w:kern w:val="0"/>
+                <w:sz w:val="21"/>
+                <w:szCs w:val="21"/>
+                <w:lang w:val="en-US" w:eastAsia="en-US" w:bidi="ar-SA"/>
+              </w:rPr>
+            </w:pPr>
+            <w:r>
+              <w:rPr/>
+            </w:r>
+          </w:p>
+          <w:p>
+            <w:pPr>
+              <w:pStyle w:val="Normal"/>
+              <w:widowControl w:val="false"/>
+              <w:suppressAutoHyphens w:val="true"/>
+              <w:spacing w:lineRule="auto" w:line="240" w:before="0" w:after="0"/>
+              <w:jc w:val="left"/>
+              <w:rPr>
+                <w:rFonts w:ascii="Liberation Mono" w:hAnsi="Liberation Mono" w:eastAsia="Calibri" w:cs=""/>
+                <w:kern w:val="0"/>
+                <w:sz w:val="21"/>
+                <w:szCs w:val="21"/>
+                <w:lang w:val="en-US" w:eastAsia="en-US" w:bidi="ar-SA"/>
+              </w:rPr>
+            </w:pPr>
+            <w:r>
+              <w:rPr>
+                <w:rFonts w:eastAsia="Calibri" w:cs="" w:ascii="Liberation Mono" w:hAnsi="Liberation Mono"/>
+                <w:kern w:val="0"/>
+                <w:sz w:val="21"/>
+                <w:szCs w:val="21"/>
+                <w:lang w:val="en-US" w:eastAsia="en-US" w:bidi="ar-SA"/>
+              </w:rPr>
+              <w:t>For example -</w:t>
+            </w:r>
+          </w:p>
+          <w:p>
+            <w:pPr>
+              <w:pStyle w:val="Normal"/>
+              <w:widowControl w:val="false"/>
+              <w:suppressAutoHyphens w:val="true"/>
+              <w:spacing w:lineRule="auto" w:line="240" w:before="0" w:after="0"/>
+              <w:jc w:val="left"/>
+              <w:rPr>
+                <w:rFonts w:ascii="Liberation Mono" w:hAnsi="Liberation Mono" w:eastAsia="Calibri" w:cs=""/>
+                <w:kern w:val="0"/>
+                <w:sz w:val="21"/>
+                <w:szCs w:val="21"/>
+                <w:lang w:val="en-US" w:eastAsia="en-US" w:bidi="ar-SA"/>
+              </w:rPr>
+            </w:pPr>
+            <w:r>
+              <w:rPr/>
+            </w:r>
+          </w:p>
+          <w:p>
+            <w:pPr>
+              <w:pStyle w:val="Normal"/>
+              <w:widowControl w:val="false"/>
+              <w:suppressAutoHyphens w:val="true"/>
+              <w:spacing w:lineRule="auto" w:line="240" w:before="0" w:after="0"/>
+              <w:jc w:val="left"/>
+              <w:rPr>
+                <w:rFonts w:ascii="Liberation Mono" w:hAnsi="Liberation Mono" w:eastAsia="Calibri" w:cs=""/>
+                <w:kern w:val="0"/>
+                <w:sz w:val="21"/>
+                <w:szCs w:val="21"/>
+                <w:lang w:val="en-US" w:eastAsia="en-US" w:bidi="ar-SA"/>
+              </w:rPr>
+            </w:pPr>
+            <w:r>
+              <w:rPr>
+                <w:rFonts w:eastAsia="Calibri" w:cs="" w:ascii="Liberation Mono" w:hAnsi="Liberation Mono"/>
+                <w:kern w:val="0"/>
+                <w:sz w:val="21"/>
+                <w:szCs w:val="21"/>
+                <w:lang w:val="en-US" w:eastAsia="en-US" w:bidi="ar-SA"/>
+              </w:rPr>
+              <w:t>int value=new int;</w:t>
+            </w:r>
+          </w:p>
+          <w:p>
+            <w:pPr>
+              <w:pStyle w:val="Normal"/>
+              <w:widowControl w:val="false"/>
+              <w:suppressAutoHyphens w:val="true"/>
+              <w:spacing w:lineRule="auto" w:line="240" w:before="0" w:after="0"/>
+              <w:jc w:val="left"/>
+              <w:rPr>
+                <w:rFonts w:ascii="Liberation Mono" w:hAnsi="Liberation Mono" w:eastAsia="Calibri" w:cs=""/>
+                <w:kern w:val="0"/>
+                <w:sz w:val="21"/>
+                <w:szCs w:val="21"/>
+                <w:lang w:val="en-US" w:eastAsia="en-US" w:bidi="ar-SA"/>
+              </w:rPr>
+            </w:pPr>
+            <w:r>
+              <w:rPr/>
+            </w:r>
+          </w:p>
+          <w:p>
+            <w:pPr>
+              <w:pStyle w:val="Normal"/>
+              <w:widowControl w:val="false"/>
+              <w:suppressAutoHyphens w:val="true"/>
+              <w:spacing w:lineRule="auto" w:line="240" w:before="0" w:after="0"/>
+              <w:jc w:val="left"/>
+              <w:rPr>
+                <w:rFonts w:ascii="Liberation Mono" w:hAnsi="Liberation Mono" w:eastAsia="Calibri" w:cs=""/>
+                <w:kern w:val="0"/>
+                <w:sz w:val="21"/>
+                <w:szCs w:val="21"/>
+                <w:lang w:val="en-US" w:eastAsia="en-US" w:bidi="ar-SA"/>
+              </w:rPr>
+            </w:pPr>
+            <w:r>
+              <w:rPr>
+                <w:rFonts w:eastAsia="Calibri" w:cs="" w:ascii="Liberation Mono" w:hAnsi="Liberation Mono"/>
+                <w:kern w:val="0"/>
+                <w:sz w:val="21"/>
+                <w:szCs w:val="21"/>
+                <w:lang w:val="en-US" w:eastAsia="en-US" w:bidi="ar-SA"/>
+              </w:rPr>
+              <w:t>// allocates memory for storing 1 integer</w:t>
+            </w:r>
+          </w:p>
+          <w:p>
+            <w:pPr>
+              <w:pStyle w:val="Normal"/>
+              <w:widowControl w:val="false"/>
+              <w:suppressAutoHyphens w:val="true"/>
+              <w:spacing w:lineRule="auto" w:line="240" w:before="0" w:after="0"/>
+              <w:jc w:val="left"/>
+              <w:rPr>
+                <w:rFonts w:ascii="Liberation Mono" w:hAnsi="Liberation Mono" w:eastAsia="Calibri" w:cs=""/>
+                <w:kern w:val="0"/>
+                <w:sz w:val="21"/>
+                <w:szCs w:val="21"/>
+                <w:lang w:val="en-US" w:eastAsia="en-US" w:bidi="ar-SA"/>
+              </w:rPr>
+            </w:pPr>
+            <w:r>
+              <w:rPr/>
+            </w:r>
+          </w:p>
+          <w:p>
+            <w:pPr>
+              <w:pStyle w:val="Normal"/>
+              <w:widowControl w:val="false"/>
+              <w:suppressAutoHyphens w:val="true"/>
+              <w:spacing w:lineRule="auto" w:line="240" w:before="0" w:after="0"/>
+              <w:jc w:val="left"/>
+              <w:rPr>
+                <w:rFonts w:ascii="Liberation Mono" w:hAnsi="Liberation Mono" w:eastAsia="Calibri" w:cs=""/>
+                <w:kern w:val="0"/>
+                <w:sz w:val="21"/>
+                <w:szCs w:val="21"/>
+                <w:lang w:val="en-US" w:eastAsia="en-US" w:bidi="ar-SA"/>
+              </w:rPr>
+            </w:pPr>
+            <w:r>
+              <w:rPr>
+                <w:rFonts w:eastAsia="Calibri" w:cs="" w:ascii="Liberation Mono" w:hAnsi="Liberation Mono"/>
+                <w:kern w:val="0"/>
+                <w:sz w:val="21"/>
+                <w:szCs w:val="21"/>
+                <w:lang w:val="en-US" w:eastAsia="en-US" w:bidi="ar-SA"/>
+              </w:rPr>
+              <w:t>delete value;</w:t>
+            </w:r>
+          </w:p>
+          <w:p>
+            <w:pPr>
+              <w:pStyle w:val="Normal"/>
+              <w:widowControl w:val="false"/>
+              <w:suppressAutoHyphens w:val="true"/>
+              <w:spacing w:lineRule="auto" w:line="240" w:before="0" w:after="0"/>
+              <w:jc w:val="left"/>
+              <w:rPr>
+                <w:rFonts w:ascii="Liberation Mono" w:hAnsi="Liberation Mono" w:eastAsia="Calibri" w:cs=""/>
+                <w:kern w:val="0"/>
+                <w:sz w:val="21"/>
+                <w:szCs w:val="21"/>
+                <w:lang w:val="en-US" w:eastAsia="en-US" w:bidi="ar-SA"/>
+              </w:rPr>
+            </w:pPr>
+            <w:r>
+              <w:rPr/>
+            </w:r>
+          </w:p>
+          <w:p>
+            <w:pPr>
+              <w:pStyle w:val="Normal"/>
+              <w:widowControl w:val="false"/>
+              <w:suppressAutoHyphens w:val="true"/>
+              <w:spacing w:lineRule="auto" w:line="240" w:before="0" w:after="0"/>
+              <w:jc w:val="left"/>
+              <w:rPr>
+                <w:rFonts w:ascii="Liberation Mono" w:hAnsi="Liberation Mono" w:eastAsia="Calibri" w:cs=""/>
+                <w:kern w:val="0"/>
+                <w:sz w:val="21"/>
+                <w:szCs w:val="21"/>
+                <w:lang w:val="en-US" w:eastAsia="en-US" w:bidi="ar-SA"/>
+              </w:rPr>
+            </w:pPr>
+            <w:r>
+              <w:rPr>
+                <w:rFonts w:eastAsia="Calibri" w:cs="" w:ascii="Liberation Mono" w:hAnsi="Liberation Mono"/>
+                <w:kern w:val="0"/>
+                <w:sz w:val="21"/>
+                <w:szCs w:val="21"/>
+                <w:lang w:val="en-US" w:eastAsia="en-US" w:bidi="ar-SA"/>
+              </w:rPr>
+              <w:t>// deallocates memory taken by value</w:t>
+            </w:r>
+          </w:p>
+          <w:p>
+            <w:pPr>
+              <w:pStyle w:val="Normal"/>
+              <w:widowControl w:val="false"/>
+              <w:suppressAutoHyphens w:val="true"/>
+              <w:spacing w:lineRule="auto" w:line="240" w:before="0" w:after="0"/>
+              <w:jc w:val="left"/>
+              <w:rPr>
+                <w:rFonts w:ascii="Liberation Mono" w:hAnsi="Liberation Mono" w:eastAsia="Calibri" w:cs=""/>
+                <w:kern w:val="0"/>
+                <w:sz w:val="21"/>
+                <w:szCs w:val="21"/>
+                <w:lang w:val="en-US" w:eastAsia="en-US" w:bidi="ar-SA"/>
+              </w:rPr>
+            </w:pPr>
+            <w:r>
+              <w:rPr/>
+            </w:r>
+          </w:p>
+          <w:p>
+            <w:pPr>
+              <w:pStyle w:val="Normal"/>
+              <w:widowControl w:val="false"/>
+              <w:suppressAutoHyphens w:val="true"/>
+              <w:spacing w:lineRule="auto" w:line="240" w:before="0" w:after="0"/>
+              <w:jc w:val="left"/>
+              <w:rPr>
+                <w:rFonts w:ascii="Liberation Mono" w:hAnsi="Liberation Mono" w:eastAsia="Calibri" w:cs=""/>
+                <w:kern w:val="0"/>
+                <w:sz w:val="21"/>
+                <w:szCs w:val="21"/>
+                <w:lang w:val="en-US" w:eastAsia="en-US" w:bidi="ar-SA"/>
+              </w:rPr>
+            </w:pPr>
+            <w:r>
+              <w:rPr>
+                <w:rFonts w:eastAsia="Calibri" w:cs="" w:ascii="Liberation Mono" w:hAnsi="Liberation Mono"/>
+                <w:kern w:val="0"/>
+                <w:sz w:val="21"/>
+                <w:szCs w:val="21"/>
+                <w:lang w:val="en-US" w:eastAsia="en-US" w:bidi="ar-SA"/>
+              </w:rPr>
+              <w:t>int *arr=new int[10];</w:t>
+            </w:r>
+          </w:p>
+          <w:p>
+            <w:pPr>
+              <w:pStyle w:val="Normal"/>
+              <w:widowControl w:val="false"/>
+              <w:suppressAutoHyphens w:val="true"/>
+              <w:spacing w:lineRule="auto" w:line="240" w:before="0" w:after="0"/>
+              <w:jc w:val="left"/>
+              <w:rPr>
+                <w:rFonts w:ascii="Liberation Mono" w:hAnsi="Liberation Mono" w:eastAsia="Calibri" w:cs=""/>
+                <w:kern w:val="0"/>
+                <w:sz w:val="21"/>
+                <w:szCs w:val="21"/>
+                <w:lang w:val="en-US" w:eastAsia="en-US" w:bidi="ar-SA"/>
+              </w:rPr>
+            </w:pPr>
+            <w:r>
+              <w:rPr/>
+            </w:r>
+          </w:p>
+          <w:p>
+            <w:pPr>
+              <w:pStyle w:val="Normal"/>
+              <w:widowControl w:val="false"/>
+              <w:suppressAutoHyphens w:val="true"/>
+              <w:spacing w:lineRule="auto" w:line="240" w:before="0" w:after="0"/>
+              <w:jc w:val="left"/>
+              <w:rPr>
+                <w:rFonts w:ascii="Liberation Mono" w:hAnsi="Liberation Mono" w:eastAsia="Calibri" w:cs=""/>
+                <w:kern w:val="0"/>
+                <w:sz w:val="21"/>
+                <w:szCs w:val="21"/>
+                <w:lang w:val="en-US" w:eastAsia="en-US" w:bidi="ar-SA"/>
+              </w:rPr>
+            </w:pPr>
+            <w:r>
+              <w:rPr>
+                <w:rFonts w:eastAsia="Calibri" w:cs="" w:ascii="Liberation Mono" w:hAnsi="Liberation Mono"/>
+                <w:kern w:val="0"/>
+                <w:sz w:val="21"/>
+                <w:szCs w:val="21"/>
+                <w:lang w:val="en-US" w:eastAsia="en-US" w:bidi="ar-SA"/>
+              </w:rPr>
+              <w:t>// allocates memory for storing 10 intended</w:t>
+            </w:r>
+          </w:p>
+          <w:p>
+            <w:pPr>
+              <w:pStyle w:val="Normal"/>
+              <w:widowControl w:val="false"/>
+              <w:suppressAutoHyphens w:val="true"/>
+              <w:spacing w:lineRule="auto" w:line="240" w:before="0" w:after="0"/>
+              <w:jc w:val="left"/>
+              <w:rPr>
+                <w:rFonts w:ascii="Liberation Mono" w:hAnsi="Liberation Mono" w:eastAsia="Calibri" w:cs=""/>
+                <w:kern w:val="0"/>
+                <w:sz w:val="21"/>
+                <w:szCs w:val="21"/>
+                <w:lang w:val="en-US" w:eastAsia="en-US" w:bidi="ar-SA"/>
+              </w:rPr>
+            </w:pPr>
+            <w:r>
+              <w:rPr/>
+            </w:r>
+          </w:p>
+          <w:p>
+            <w:pPr>
+              <w:pStyle w:val="Normal"/>
+              <w:widowControl w:val="false"/>
+              <w:suppressAutoHyphens w:val="true"/>
+              <w:spacing w:lineRule="auto" w:line="240" w:before="0" w:after="0"/>
+              <w:jc w:val="left"/>
+              <w:rPr>
+                <w:rFonts w:ascii="Liberation Mono" w:hAnsi="Liberation Mono" w:eastAsia="Calibri" w:cs=""/>
+                <w:kern w:val="0"/>
+                <w:sz w:val="21"/>
+                <w:szCs w:val="21"/>
+                <w:lang w:val="en-US" w:eastAsia="en-US" w:bidi="ar-SA"/>
+              </w:rPr>
+            </w:pPr>
+            <w:r>
+              <w:rPr>
+                <w:rFonts w:eastAsia="Calibri" w:cs="" w:ascii="Liberation Mono" w:hAnsi="Liberation Mono"/>
+                <w:kern w:val="0"/>
+                <w:sz w:val="21"/>
+                <w:szCs w:val="21"/>
+                <w:lang w:val="en-US" w:eastAsia="en-US" w:bidi="ar-SA"/>
+              </w:rPr>
+              <w:t>delete []arr;</w:t>
+            </w:r>
+          </w:p>
+          <w:p>
+            <w:pPr>
+              <w:pStyle w:val="Normal"/>
+              <w:widowControl w:val="false"/>
+              <w:suppressAutoHyphens w:val="true"/>
+              <w:spacing w:lineRule="auto" w:line="240" w:before="0" w:after="0"/>
+              <w:jc w:val="left"/>
+              <w:rPr>
+                <w:rFonts w:ascii="Liberation Mono" w:hAnsi="Liberation Mono" w:eastAsia="Calibri" w:cs=""/>
+                <w:kern w:val="0"/>
+                <w:sz w:val="21"/>
+                <w:szCs w:val="21"/>
+                <w:lang w:val="en-US" w:eastAsia="en-US" w:bidi="ar-SA"/>
+              </w:rPr>
+            </w:pPr>
+            <w:r>
+              <w:rPr/>
+            </w:r>
+          </w:p>
+          <w:p>
+            <w:pPr>
+              <w:pStyle w:val="Normal"/>
+              <w:widowControl w:val="false"/>
+              <w:suppressAutoHyphens w:val="true"/>
+              <w:spacing w:lineRule="auto" w:line="240" w:before="0" w:after="0"/>
+              <w:jc w:val="left"/>
+              <w:rPr>
+                <w:rFonts w:ascii="Liberation Mono" w:hAnsi="Liberation Mono" w:eastAsia="Calibri" w:cs=""/>
+                <w:kern w:val="0"/>
+                <w:sz w:val="21"/>
+                <w:szCs w:val="21"/>
+                <w:lang w:val="en-US" w:eastAsia="en-US" w:bidi="ar-SA"/>
+              </w:rPr>
+            </w:pPr>
+            <w:r>
+              <w:rPr>
+                <w:rFonts w:eastAsia="Calibri" w:cs="" w:ascii="Liberation Mono" w:hAnsi="Liberation Mono"/>
+                <w:kern w:val="0"/>
+                <w:sz w:val="21"/>
+                <w:szCs w:val="21"/>
+                <w:lang w:val="en-US" w:eastAsia="en-US" w:bidi="ar-SA"/>
+              </w:rPr>
+              <w:t>// deallocates memory occupied by arr</w:t>
             </w:r>
           </w:p>
         </w:tc>

</xml_diff>